<commit_message>
Update User Guide WordSearch
</commit_message>
<xml_diff>
--- a/Java Game Suite - User Guide.docx
+++ b/Java Game Suite - User Guide.docx
@@ -1,6 +1,6 @@
 
 <file path=word/document.xml><?xml version="1.0" encoding="utf-8"?>
-<w:document xmlns:wpc="http://schemas.microsoft.com/office/word/2010/wordprocessingCanvas" xmlns:cx="http://schemas.microsoft.com/office/drawing/2014/chartex" xmlns:cx1="http://schemas.microsoft.com/office/drawing/2015/9/8/chartex" xmlns:cx2="http://schemas.microsoft.com/office/drawing/2015/10/21/chartex" xmlns:cx3="http://schemas.microsoft.com/office/drawing/2016/5/9/chartex" xmlns:cx4="http://schemas.microsoft.com/office/drawing/2016/5/10/chartex" xmlns:cx5="http://schemas.microsoft.com/office/drawing/2016/5/11/chartex" xmlns:cx6="http://schemas.microsoft.com/office/drawing/2016/5/12/chartex" xmlns:cx7="http://schemas.microsoft.com/office/drawing/2016/5/13/chartex" xmlns:cx8="http://schemas.microsoft.com/office/drawing/2016/5/14/chartex" xmlns:mc="http://schemas.openxmlformats.org/markup-compatibility/2006" xmlns:aink="http://schemas.microsoft.com/office/drawing/2016/ink" xmlns:am3d="http://schemas.microsoft.com/office/drawing/2017/model3d" xmlns:o="urn:schemas-microsoft-com:office:office" xmlns:r="http://schemas.openxmlformats.org/officeDocument/2006/relationships" xmlns:m="http://schemas.openxmlformats.org/officeDocument/2006/math" xmlns:v="urn:schemas-microsoft-com:vml" xmlns:wp14="http://schemas.microsoft.com/office/word/2010/wordprocessingDrawing" xmlns:wp="http://schemas.openxmlformats.org/drawingml/2006/wordprocessingDrawing" xmlns:w10="urn:schemas-microsoft-com:office:word" xmlns:w="http://schemas.openxmlformats.org/wordprocessingml/2006/main" xmlns:w14="http://schemas.microsoft.com/office/word/2010/wordml" xmlns:w15="http://schemas.microsoft.com/office/word/2012/wordml" xmlns:w16cex="http://schemas.microsoft.com/office/word/2018/wordml/cex" xmlns:w16cid="http://schemas.microsoft.com/office/word/2016/wordml/cid" xmlns:w16="http://schemas.microsoft.com/office/word/2018/wordml" xmlns:w16sdtdh="http://schemas.microsoft.com/office/word/2020/wordml/sdtdatahash" xmlns:w16se="http://schemas.microsoft.com/office/word/2015/wordml/symex" xmlns:wpg="http://schemas.microsoft.com/office/word/2010/wordprocessingGroup" xmlns:wpi="http://schemas.microsoft.com/office/word/2010/wordprocessingInk" xmlns:wne="http://schemas.microsoft.com/office/word/2006/wordml" xmlns:wps="http://schemas.microsoft.com/office/word/2010/wordprocessingShape" mc:Ignorable="w14 w15 w16se w16cid w16 w16cex w16sdtdh wp14">
+<w:document xmlns:wpc="http://schemas.microsoft.com/office/word/2010/wordprocessingCanvas" xmlns:mo="http://schemas.microsoft.com/office/mac/office/2008/main" xmlns:mc="http://schemas.openxmlformats.org/markup-compatibility/2006" xmlns:mv="urn:schemas-microsoft-com:mac:vml" xmlns:o="urn:schemas-microsoft-com:office:office" xmlns:r="http://schemas.openxmlformats.org/officeDocument/2006/relationships" xmlns:m="http://schemas.openxmlformats.org/officeDocument/2006/math" xmlns:v="urn:schemas-microsoft-com:vml" xmlns:wp14="http://schemas.microsoft.com/office/word/2010/wordprocessingDrawing" xmlns:wp="http://schemas.openxmlformats.org/drawingml/2006/wordprocessingDrawing" xmlns:w10="urn:schemas-microsoft-com:office:word" xmlns:w="http://schemas.openxmlformats.org/wordprocessingml/2006/main" xmlns:w14="http://schemas.microsoft.com/office/word/2010/wordml" xmlns:wpg="http://schemas.microsoft.com/office/word/2010/wordprocessingGroup" xmlns:wpi="http://schemas.microsoft.com/office/word/2010/wordprocessingInk" xmlns:wne="http://schemas.microsoft.com/office/word/2006/wordml" xmlns:wps="http://schemas.microsoft.com/office/word/2010/wordprocessingShape" mc:Ignorable="w14 wp14">
   <w:background w:color="FFFFFF"/>
   <w:body>
     <w:p>
@@ -19,6 +19,7 @@
       <w:r>
         <w:rPr>
           <w:noProof/>
+          <w:lang w:eastAsia="ja-JP"/>
         </w:rPr>
         <mc:AlternateContent>
           <mc:Choice Requires="wpg">
@@ -132,7 +133,7 @@
               </wp:anchor>
             </w:drawing>
           </mc:Choice>
-          <mc:Fallback>
+          <mc:Fallback xmlns:w16se="http://schemas.microsoft.com/office/word/2015/wordml/symex" xmlns:w16sdtdh="http://schemas.microsoft.com/office/word/2020/wordml/sdtdatahash" xmlns:w16="http://schemas.microsoft.com/office/word/2018/wordml" xmlns:w16cid="http://schemas.microsoft.com/office/word/2016/wordml/cid" xmlns:w16cex="http://schemas.microsoft.com/office/word/2018/wordml/cex" xmlns:w15="http://schemas.microsoft.com/office/word/2012/wordml" xmlns:am3d="http://schemas.microsoft.com/office/drawing/2017/model3d" xmlns:aink="http://schemas.microsoft.com/office/drawing/2016/ink" xmlns:cx8="http://schemas.microsoft.com/office/drawing/2016/5/14/chartex" xmlns:cx7="http://schemas.microsoft.com/office/drawing/2016/5/13/chartex" xmlns:cx6="http://schemas.microsoft.com/office/drawing/2016/5/12/chartex" xmlns:cx5="http://schemas.microsoft.com/office/drawing/2016/5/11/chartex" xmlns:cx4="http://schemas.microsoft.com/office/drawing/2016/5/10/chartex" xmlns:cx3="http://schemas.microsoft.com/office/drawing/2016/5/9/chartex" xmlns:cx2="http://schemas.microsoft.com/office/drawing/2015/10/21/chartex" xmlns:cx1="http://schemas.microsoft.com/office/drawing/2015/9/8/chartex" xmlns:cx="http://schemas.microsoft.com/office/drawing/2014/chartex">
             <w:pict>
               <v:group w14:anchorId="69935D79" id="Group 5" o:spid="_x0000_s1026" style="position:absolute;left:0;text-align:left;margin-left:4.5pt;margin-top:27.75pt;width:86.25pt;height:9.45pt;z-index:251658240;mso-wrap-distance-left:0;mso-wrap-distance-right:0" coordorigin="8296,16097" coordsize="5895,474" o:gfxdata="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">
                 <v:group id="Group 1" o:spid="_x0000_s1027" style="position:absolute;left:8296;top:16097;width:5895;height:474" coordorigin="45805,25890" coordsize="10644,252" o:gfxdata="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">
@@ -247,7 +248,6 @@
           <w:sz w:val="48"/>
           <w:szCs w:val="48"/>
         </w:rPr>
-        <w:lastRenderedPageBreak/>
         <w:t>REVISION HISTORY</w:t>
       </w:r>
     </w:p>
@@ -2038,6 +2038,321 @@
           </w:p>
         </w:tc>
       </w:tr>
+      <w:tr>
+        <w:tc>
+          <w:tcPr>
+            <w:tcW w:w="2341" w:type="dxa"/>
+            <w:shd w:val="clear" w:color="auto" w:fill="auto"/>
+            <w:tcMar>
+              <w:top w:w="100" w:type="dxa"/>
+              <w:left w:w="100" w:type="dxa"/>
+              <w:bottom w:w="100" w:type="dxa"/>
+              <w:right w:w="100" w:type="dxa"/>
+            </w:tcMar>
+          </w:tcPr>
+          <w:p>
+            <w:pPr>
+              <w:widowControl w:val="0"/>
+              <w:pBdr>
+                <w:top w:val="nil"/>
+                <w:left w:val="nil"/>
+                <w:bottom w:val="nil"/>
+                <w:right w:val="nil"/>
+                <w:between w:val="nil"/>
+              </w:pBdr>
+              <w:spacing w:line="240" w:lineRule="auto"/>
+              <w:ind w:left="0"/>
+              <w:jc w:val="center"/>
+              <w:rPr>
+                <w:rFonts w:ascii="Times New Roman" w:eastAsia="Calibri" w:hAnsi="Times New Roman" w:cs="Calibri"/>
+                <w:b/>
+                <w:color w:val="auto"/>
+              </w:rPr>
+            </w:pPr>
+            <w:r>
+              <w:rPr>
+                <w:rFonts w:ascii="Times New Roman" w:eastAsia="Calibri" w:hAnsi="Times New Roman" w:cs="Calibri"/>
+                <w:b/>
+                <w:color w:val="auto"/>
+              </w:rPr>
+              <w:t xml:space="preserve">10 </w:t>
+            </w:r>
+          </w:p>
+        </w:tc>
+        <w:tc>
+          <w:tcPr>
+            <w:tcW w:w="2341" w:type="dxa"/>
+            <w:shd w:val="clear" w:color="auto" w:fill="auto"/>
+            <w:tcMar>
+              <w:top w:w="100" w:type="dxa"/>
+              <w:left w:w="100" w:type="dxa"/>
+              <w:bottom w:w="100" w:type="dxa"/>
+              <w:right w:w="100" w:type="dxa"/>
+            </w:tcMar>
+          </w:tcPr>
+          <w:p>
+            <w:pPr>
+              <w:widowControl w:val="0"/>
+              <w:pBdr>
+                <w:top w:val="nil"/>
+                <w:left w:val="nil"/>
+                <w:bottom w:val="nil"/>
+                <w:right w:val="nil"/>
+                <w:between w:val="nil"/>
+              </w:pBdr>
+              <w:spacing w:line="240" w:lineRule="auto"/>
+              <w:ind w:left="0"/>
+              <w:jc w:val="center"/>
+              <w:rPr>
+                <w:rFonts w:ascii="Times New Roman" w:eastAsia="Calibri" w:hAnsi="Times New Roman" w:cs="Calibri"/>
+                <w:b/>
+                <w:color w:val="auto"/>
+              </w:rPr>
+            </w:pPr>
+            <w:r>
+              <w:rPr>
+                <w:rFonts w:ascii="Times New Roman" w:eastAsia="Calibri" w:hAnsi="Times New Roman" w:cs="Calibri"/>
+                <w:b/>
+                <w:color w:val="auto"/>
+              </w:rPr>
+              <w:t>9 September 2021</w:t>
+            </w:r>
+          </w:p>
+        </w:tc>
+        <w:tc>
+          <w:tcPr>
+            <w:tcW w:w="2342" w:type="dxa"/>
+            <w:shd w:val="clear" w:color="auto" w:fill="auto"/>
+            <w:tcMar>
+              <w:top w:w="100" w:type="dxa"/>
+              <w:left w:w="100" w:type="dxa"/>
+              <w:bottom w:w="100" w:type="dxa"/>
+              <w:right w:w="100" w:type="dxa"/>
+            </w:tcMar>
+          </w:tcPr>
+          <w:p>
+            <w:pPr>
+              <w:widowControl w:val="0"/>
+              <w:pBdr>
+                <w:top w:val="nil"/>
+                <w:left w:val="nil"/>
+                <w:bottom w:val="nil"/>
+                <w:right w:val="nil"/>
+                <w:between w:val="nil"/>
+              </w:pBdr>
+              <w:spacing w:line="240" w:lineRule="auto"/>
+              <w:ind w:left="0"/>
+              <w:rPr>
+                <w:rFonts w:ascii="Times New Roman" w:eastAsia="Calibri" w:hAnsi="Times New Roman" w:cs="Calibri"/>
+                <w:b/>
+                <w:color w:val="auto"/>
+              </w:rPr>
+            </w:pPr>
+          </w:p>
+        </w:tc>
+        <w:tc>
+          <w:tcPr>
+            <w:tcW w:w="2342" w:type="dxa"/>
+            <w:shd w:val="clear" w:color="auto" w:fill="auto"/>
+            <w:tcMar>
+              <w:top w:w="100" w:type="dxa"/>
+              <w:left w:w="100" w:type="dxa"/>
+              <w:bottom w:w="100" w:type="dxa"/>
+              <w:right w:w="100" w:type="dxa"/>
+            </w:tcMar>
+          </w:tcPr>
+          <w:p>
+            <w:pPr>
+              <w:widowControl w:val="0"/>
+              <w:pBdr>
+                <w:top w:val="nil"/>
+                <w:left w:val="nil"/>
+                <w:bottom w:val="nil"/>
+                <w:right w:val="nil"/>
+                <w:between w:val="nil"/>
+              </w:pBdr>
+              <w:spacing w:line="240" w:lineRule="auto"/>
+              <w:ind w:left="0"/>
+              <w:jc w:val="center"/>
+              <w:rPr>
+                <w:rFonts w:ascii="Times New Roman" w:eastAsia="Calibri" w:hAnsi="Times New Roman" w:cs="Calibri"/>
+                <w:b/>
+                <w:color w:val="auto"/>
+              </w:rPr>
+            </w:pPr>
+            <w:r>
+              <w:rPr>
+                <w:rFonts w:ascii="Times New Roman" w:eastAsia="Calibri" w:hAnsi="Times New Roman" w:cs="Calibri"/>
+                <w:b/>
+                <w:color w:val="auto"/>
+              </w:rPr>
+              <w:t>Jeff?</w:t>
+            </w:r>
+          </w:p>
+        </w:tc>
+      </w:tr>
+      <w:tr>
+        <w:tc>
+          <w:tcPr>
+            <w:tcW w:w="2341" w:type="dxa"/>
+            <w:shd w:val="clear" w:color="auto" w:fill="auto"/>
+            <w:tcMar>
+              <w:top w:w="100" w:type="dxa"/>
+              <w:left w:w="100" w:type="dxa"/>
+              <w:bottom w:w="100" w:type="dxa"/>
+              <w:right w:w="100" w:type="dxa"/>
+            </w:tcMar>
+          </w:tcPr>
+          <w:p>
+            <w:pPr>
+              <w:widowControl w:val="0"/>
+              <w:pBdr>
+                <w:top w:val="nil"/>
+                <w:left w:val="nil"/>
+                <w:bottom w:val="nil"/>
+                <w:right w:val="nil"/>
+                <w:between w:val="nil"/>
+              </w:pBdr>
+              <w:spacing w:line="240" w:lineRule="auto"/>
+              <w:ind w:left="0"/>
+              <w:jc w:val="center"/>
+              <w:rPr>
+                <w:rFonts w:ascii="Times New Roman" w:eastAsia="Calibri" w:hAnsi="Times New Roman" w:cs="Calibri"/>
+                <w:b/>
+                <w:color w:val="auto"/>
+              </w:rPr>
+            </w:pPr>
+            <w:r>
+              <w:rPr>
+                <w:rFonts w:ascii="Times New Roman" w:eastAsia="Calibri" w:hAnsi="Times New Roman" w:cs="Calibri"/>
+                <w:b/>
+                <w:color w:val="auto"/>
+              </w:rPr>
+              <w:lastRenderedPageBreak/>
+              <w:t>11</w:t>
+            </w:r>
+          </w:p>
+        </w:tc>
+        <w:tc>
+          <w:tcPr>
+            <w:tcW w:w="2341" w:type="dxa"/>
+            <w:shd w:val="clear" w:color="auto" w:fill="auto"/>
+            <w:tcMar>
+              <w:top w:w="100" w:type="dxa"/>
+              <w:left w:w="100" w:type="dxa"/>
+              <w:bottom w:w="100" w:type="dxa"/>
+              <w:right w:w="100" w:type="dxa"/>
+            </w:tcMar>
+          </w:tcPr>
+          <w:p>
+            <w:pPr>
+              <w:widowControl w:val="0"/>
+              <w:pBdr>
+                <w:top w:val="nil"/>
+                <w:left w:val="nil"/>
+                <w:bottom w:val="nil"/>
+                <w:right w:val="nil"/>
+                <w:between w:val="nil"/>
+              </w:pBdr>
+              <w:spacing w:line="240" w:lineRule="auto"/>
+              <w:ind w:left="0"/>
+              <w:jc w:val="center"/>
+              <w:rPr>
+                <w:rFonts w:ascii="Times New Roman" w:eastAsia="Calibri" w:hAnsi="Times New Roman" w:cs="Calibri"/>
+                <w:b/>
+                <w:color w:val="auto"/>
+              </w:rPr>
+            </w:pPr>
+            <w:r>
+              <w:rPr>
+                <w:rFonts w:ascii="Times New Roman" w:eastAsia="Calibri" w:hAnsi="Times New Roman" w:cs="Calibri"/>
+                <w:b/>
+                <w:color w:val="auto"/>
+              </w:rPr>
+              <w:t>9 October 2021</w:t>
+            </w:r>
+          </w:p>
+        </w:tc>
+        <w:tc>
+          <w:tcPr>
+            <w:tcW w:w="2342" w:type="dxa"/>
+            <w:shd w:val="clear" w:color="auto" w:fill="auto"/>
+            <w:tcMar>
+              <w:top w:w="100" w:type="dxa"/>
+              <w:left w:w="100" w:type="dxa"/>
+              <w:bottom w:w="100" w:type="dxa"/>
+              <w:right w:w="100" w:type="dxa"/>
+            </w:tcMar>
+          </w:tcPr>
+          <w:p>
+            <w:pPr>
+              <w:widowControl w:val="0"/>
+              <w:pBdr>
+                <w:top w:val="nil"/>
+                <w:left w:val="nil"/>
+                <w:bottom w:val="nil"/>
+                <w:right w:val="nil"/>
+                <w:between w:val="nil"/>
+              </w:pBdr>
+              <w:spacing w:line="240" w:lineRule="auto"/>
+              <w:ind w:left="0"/>
+              <w:rPr>
+                <w:rFonts w:ascii="Times New Roman" w:eastAsia="Calibri" w:hAnsi="Times New Roman" w:cs="Calibri"/>
+                <w:b/>
+                <w:color w:val="auto"/>
+              </w:rPr>
+            </w:pPr>
+            <w:r>
+              <w:rPr>
+                <w:rFonts w:ascii="Times New Roman" w:eastAsia="Calibri" w:hAnsi="Times New Roman" w:cs="Calibri"/>
+                <w:b/>
+                <w:color w:val="auto"/>
+              </w:rPr>
+              <w:t>Updated images and changed wording for Word Search</w:t>
+            </w:r>
+          </w:p>
+        </w:tc>
+        <w:tc>
+          <w:tcPr>
+            <w:tcW w:w="2342" w:type="dxa"/>
+            <w:shd w:val="clear" w:color="auto" w:fill="auto"/>
+            <w:tcMar>
+              <w:top w:w="100" w:type="dxa"/>
+              <w:left w:w="100" w:type="dxa"/>
+              <w:bottom w:w="100" w:type="dxa"/>
+              <w:right w:w="100" w:type="dxa"/>
+            </w:tcMar>
+          </w:tcPr>
+          <w:p>
+            <w:pPr>
+              <w:widowControl w:val="0"/>
+              <w:pBdr>
+                <w:top w:val="nil"/>
+                <w:left w:val="nil"/>
+                <w:bottom w:val="nil"/>
+                <w:right w:val="nil"/>
+                <w:between w:val="nil"/>
+              </w:pBdr>
+              <w:spacing w:line="240" w:lineRule="auto"/>
+              <w:ind w:left="0"/>
+              <w:jc w:val="center"/>
+              <w:rPr>
+                <w:rFonts w:ascii="Times New Roman" w:eastAsia="Calibri" w:hAnsi="Times New Roman" w:cs="Calibri"/>
+                <w:b/>
+                <w:color w:val="auto"/>
+              </w:rPr>
+            </w:pPr>
+            <w:r>
+              <w:rPr>
+                <w:rFonts w:ascii="Times New Roman" w:eastAsia="Calibri" w:hAnsi="Times New Roman" w:cs="Calibri"/>
+                <w:b/>
+                <w:color w:val="auto"/>
+              </w:rPr>
+              <w:t>Sherry</w:t>
+            </w:r>
+          </w:p>
+        </w:tc>
+      </w:tr>
     </w:tbl>
     <w:p>
       <w:pPr>
@@ -2052,7 +2367,6 @@
     </w:p>
     <w:p>
       <w:pPr>
-        <w:jc w:val="center"/>
         <w:rPr>
           <w:rFonts w:ascii="Calibri" w:eastAsia="Calibri" w:hAnsi="Calibri" w:cs="Calibri"/>
           <w:b/>
@@ -2063,7 +2377,7 @@
     </w:p>
     <w:p>
       <w:pPr>
-        <w:jc w:val="center"/>
+        <w:ind w:left="0"/>
         <w:rPr>
           <w:rFonts w:ascii="Calibri" w:eastAsia="Calibri" w:hAnsi="Calibri" w:cs="Calibri"/>
           <w:b/>
@@ -2074,7 +2388,6 @@
     </w:p>
     <w:p>
       <w:pPr>
-        <w:jc w:val="center"/>
         <w:rPr>
           <w:rFonts w:ascii="Calibri" w:eastAsia="Calibri" w:hAnsi="Calibri" w:cs="Calibri"/>
           <w:b/>
@@ -2082,21 +2395,18 @@
           <w:szCs w:val="48"/>
         </w:rPr>
       </w:pPr>
-    </w:p>
-    <w:p>
-      <w:pPr>
-        <w:ind w:left="0"/>
+      <w:r>
         <w:rPr>
           <w:rFonts w:ascii="Calibri" w:eastAsia="Calibri" w:hAnsi="Calibri" w:cs="Calibri"/>
           <w:b/>
           <w:sz w:val="48"/>
           <w:szCs w:val="48"/>
         </w:rPr>
-      </w:pPr>
-    </w:p>
-    <w:p>
-      <w:pPr>
-        <w:jc w:val="center"/>
+        <w:br w:type="page"/>
+      </w:r>
+    </w:p>
+    <w:p>
+      <w:pPr>
         <w:rPr>
           <w:rFonts w:ascii="Calibri" w:eastAsia="Calibri" w:hAnsi="Calibri" w:cs="Calibri"/>
           <w:b/>
@@ -2221,7 +2531,7 @@
           <w:rFonts w:ascii="Times New Roman" w:hAnsi="Times New Roman"/>
           <w:color w:val="auto"/>
         </w:rPr>
-        <w:t>3</w:t>
+        <w:t>4</w:t>
       </w:r>
     </w:p>
     <w:p>
@@ -2283,7 +2593,7 @@
           <w:rFonts w:ascii="Times New Roman" w:hAnsi="Times New Roman"/>
           <w:color w:val="auto"/>
         </w:rPr>
-        <w:t>3</w:t>
+        <w:t>4</w:t>
       </w:r>
     </w:p>
     <w:p>
@@ -2344,23 +2654,14 @@
           <w:rFonts w:ascii="Times New Roman" w:hAnsi="Times New Roman"/>
           <w:color w:val="auto"/>
         </w:rPr>
-        <w:t>………</w:t>
-      </w:r>
-      <w:proofErr w:type="gramStart"/>
-      <w:r>
-        <w:rPr>
-          <w:rFonts w:ascii="Times New Roman" w:hAnsi="Times New Roman"/>
-          <w:color w:val="auto"/>
-        </w:rPr>
-        <w:t>…..</w:t>
-      </w:r>
-      <w:proofErr w:type="gramEnd"/>
-      <w:r>
-        <w:rPr>
-          <w:rFonts w:ascii="Times New Roman" w:hAnsi="Times New Roman"/>
-          <w:color w:val="auto"/>
-        </w:rPr>
-        <w:t>4</w:t>
+        <w:t>…………..</w:t>
+      </w:r>
+      <w:r>
+        <w:rPr>
+          <w:rFonts w:ascii="Times New Roman" w:hAnsi="Times New Roman"/>
+          <w:color w:val="auto"/>
+        </w:rPr>
+        <w:t>5</w:t>
       </w:r>
     </w:p>
     <w:p>
@@ -2380,7 +2681,14 @@
           <w:rFonts w:ascii="Times New Roman" w:hAnsi="Times New Roman"/>
           <w:color w:val="auto"/>
         </w:rPr>
-        <w:t>Maze……………………………………………………………………………….4</w:t>
+        <w:t>Maze</w:t>
+      </w:r>
+      <w:r>
+        <w:rPr>
+          <w:rFonts w:ascii="Times New Roman" w:hAnsi="Times New Roman"/>
+          <w:color w:val="auto"/>
+        </w:rPr>
+        <w:t>……………………………………………………………………………….5</w:t>
       </w:r>
     </w:p>
     <w:p>
@@ -2407,23 +2715,7 @@
           <w:rFonts w:ascii="Times New Roman" w:hAnsi="Times New Roman"/>
           <w:color w:val="auto"/>
         </w:rPr>
-        <w:t>…………………………………………………………………………</w:t>
-      </w:r>
-      <w:proofErr w:type="gramStart"/>
-      <w:r>
-        <w:rPr>
-          <w:rFonts w:ascii="Times New Roman" w:hAnsi="Times New Roman"/>
-          <w:color w:val="auto"/>
-        </w:rPr>
-        <w:t>…..</w:t>
-      </w:r>
-      <w:proofErr w:type="gramEnd"/>
-      <w:r>
-        <w:rPr>
-          <w:rFonts w:ascii="Times New Roman" w:hAnsi="Times New Roman"/>
-          <w:color w:val="auto"/>
-        </w:rPr>
-        <w:t>6</w:t>
+        <w:t>……………………………………………………………………………..6</w:t>
       </w:r>
     </w:p>
     <w:p>
@@ -2538,23 +2830,7 @@
           <w:rFonts w:ascii="Times New Roman" w:hAnsi="Times New Roman"/>
           <w:color w:val="auto"/>
         </w:rPr>
-        <w:t>………………………………………………………………………</w:t>
-      </w:r>
-      <w:proofErr w:type="gramStart"/>
-      <w:r>
-        <w:rPr>
-          <w:rFonts w:ascii="Times New Roman" w:hAnsi="Times New Roman"/>
-          <w:color w:val="auto"/>
-        </w:rPr>
-        <w:t>…..</w:t>
-      </w:r>
-      <w:proofErr w:type="gramEnd"/>
-      <w:r>
-        <w:rPr>
-          <w:rFonts w:ascii="Times New Roman" w:hAnsi="Times New Roman"/>
-          <w:color w:val="auto"/>
-        </w:rPr>
-        <w:t>20</w:t>
+        <w:t>…………………………………………………………………………..20</w:t>
       </w:r>
     </w:p>
     <w:p/>
@@ -2584,7 +2860,9 @@
       <w:r>
         <w:rPr>
           <w:noProof/>
-        </w:rPr>
+          <w:lang w:eastAsia="ja-JP"/>
+        </w:rPr>
+        <w:lastRenderedPageBreak/>
         <mc:AlternateContent>
           <mc:Choice Requires="wpg">
             <w:drawing>
@@ -2689,7 +2967,7 @@
               </wp:inline>
             </w:drawing>
           </mc:Choice>
-          <mc:Fallback>
+          <mc:Fallback xmlns:w16se="http://schemas.microsoft.com/office/word/2015/wordml/symex" xmlns:w16sdtdh="http://schemas.microsoft.com/office/word/2020/wordml/sdtdatahash" xmlns:w16="http://schemas.microsoft.com/office/word/2018/wordml" xmlns:w16cid="http://schemas.microsoft.com/office/word/2016/wordml/cid" xmlns:w16cex="http://schemas.microsoft.com/office/word/2018/wordml/cex" xmlns:w15="http://schemas.microsoft.com/office/word/2012/wordml" xmlns:am3d="http://schemas.microsoft.com/office/drawing/2017/model3d" xmlns:aink="http://schemas.microsoft.com/office/drawing/2016/ink" xmlns:cx8="http://schemas.microsoft.com/office/drawing/2016/5/14/chartex" xmlns:cx7="http://schemas.microsoft.com/office/drawing/2016/5/13/chartex" xmlns:cx6="http://schemas.microsoft.com/office/drawing/2016/5/12/chartex" xmlns:cx5="http://schemas.microsoft.com/office/drawing/2016/5/11/chartex" xmlns:cx4="http://schemas.microsoft.com/office/drawing/2016/5/10/chartex" xmlns:cx3="http://schemas.microsoft.com/office/drawing/2016/5/9/chartex" xmlns:cx2="http://schemas.microsoft.com/office/drawing/2015/10/21/chartex" xmlns:cx1="http://schemas.microsoft.com/office/drawing/2015/9/8/chartex" xmlns:cx="http://schemas.microsoft.com/office/drawing/2014/chartex">
             <w:pict>
               <v:group w14:anchorId="27C2B5F5" id="Group 4" o:spid="_x0000_s1030" style="width:51pt;height:4.8pt;mso-position-horizontal-relative:char;mso-position-vertical-relative:line" coordorigin="8298,16105" coordsize="5896,375" o:gfxdata="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">
                 <v:group id="Group 6" o:spid="_x0000_s1031" style="position:absolute;left:8298;top:16105;width:5896;height:376" coordorigin="45805,25890" coordsize="10644,252" o:gfxdata="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">
@@ -2802,6 +3080,7 @@
       <w:r>
         <w:rPr>
           <w:noProof/>
+          <w:lang w:eastAsia="ja-JP"/>
         </w:rPr>
         <mc:AlternateContent>
           <mc:Choice Requires="wpg">
@@ -2907,7 +3186,7 @@
               </wp:inline>
             </w:drawing>
           </mc:Choice>
-          <mc:Fallback>
+          <mc:Fallback xmlns:w16se="http://schemas.microsoft.com/office/word/2015/wordml/symex" xmlns:w16sdtdh="http://schemas.microsoft.com/office/word/2020/wordml/sdtdatahash" xmlns:w16="http://schemas.microsoft.com/office/word/2018/wordml" xmlns:w16cid="http://schemas.microsoft.com/office/word/2016/wordml/cid" xmlns:w16cex="http://schemas.microsoft.com/office/word/2018/wordml/cex" xmlns:w15="http://schemas.microsoft.com/office/word/2012/wordml" xmlns:am3d="http://schemas.microsoft.com/office/drawing/2017/model3d" xmlns:aink="http://schemas.microsoft.com/office/drawing/2016/ink" xmlns:cx8="http://schemas.microsoft.com/office/drawing/2016/5/14/chartex" xmlns:cx7="http://schemas.microsoft.com/office/drawing/2016/5/13/chartex" xmlns:cx6="http://schemas.microsoft.com/office/drawing/2016/5/12/chartex" xmlns:cx5="http://schemas.microsoft.com/office/drawing/2016/5/11/chartex" xmlns:cx4="http://schemas.microsoft.com/office/drawing/2016/5/10/chartex" xmlns:cx3="http://schemas.microsoft.com/office/drawing/2016/5/9/chartex" xmlns:cx2="http://schemas.microsoft.com/office/drawing/2015/10/21/chartex" xmlns:cx1="http://schemas.microsoft.com/office/drawing/2015/9/8/chartex" xmlns:cx="http://schemas.microsoft.com/office/drawing/2014/chartex">
             <w:pict>
               <v:group w14:anchorId="5618EACB" id="Group 9" o:spid="_x0000_s1034" style="width:51pt;height:4.8pt;mso-position-horizontal-relative:char;mso-position-vertical-relative:line" coordorigin="8298,16105" coordsize="5896,375" o:gfxdata="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">
                 <v:group id="Group 10" o:spid="_x0000_s1035" style="position:absolute;left:8298;top:16105;width:5896;height:376" coordorigin="45805,25890" coordsize="10644,252" o:gfxdata="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">
@@ -3123,7 +3402,7 @@
         </w:rPr>
         <w:t>Latest version of Java compatible with your OS.  (</w:t>
       </w:r>
-      <w:hyperlink r:id="rId8">
+      <w:hyperlink r:id="rId9">
         <w:r>
           <w:rPr>
             <w:rFonts w:ascii="Times New Roman" w:hAnsi="Times New Roman"/>
@@ -3188,7 +3467,9 @@
       <w:r>
         <w:rPr>
           <w:noProof/>
-        </w:rPr>
+          <w:lang w:eastAsia="ja-JP"/>
+        </w:rPr>
+        <w:lastRenderedPageBreak/>
         <mc:AlternateContent>
           <mc:Choice Requires="wpg">
             <w:drawing>
@@ -3293,7 +3574,7 @@
               </wp:inline>
             </w:drawing>
           </mc:Choice>
-          <mc:Fallback>
+          <mc:Fallback xmlns:w16se="http://schemas.microsoft.com/office/word/2015/wordml/symex" xmlns:w16sdtdh="http://schemas.microsoft.com/office/word/2020/wordml/sdtdatahash" xmlns:w16="http://schemas.microsoft.com/office/word/2018/wordml" xmlns:w16cid="http://schemas.microsoft.com/office/word/2016/wordml/cid" xmlns:w16cex="http://schemas.microsoft.com/office/word/2018/wordml/cex" xmlns:w15="http://schemas.microsoft.com/office/word/2012/wordml" xmlns:am3d="http://schemas.microsoft.com/office/drawing/2017/model3d" xmlns:aink="http://schemas.microsoft.com/office/drawing/2016/ink" xmlns:cx8="http://schemas.microsoft.com/office/drawing/2016/5/14/chartex" xmlns:cx7="http://schemas.microsoft.com/office/drawing/2016/5/13/chartex" xmlns:cx6="http://schemas.microsoft.com/office/drawing/2016/5/12/chartex" xmlns:cx5="http://schemas.microsoft.com/office/drawing/2016/5/11/chartex" xmlns:cx4="http://schemas.microsoft.com/office/drawing/2016/5/10/chartex" xmlns:cx3="http://schemas.microsoft.com/office/drawing/2016/5/9/chartex" xmlns:cx2="http://schemas.microsoft.com/office/drawing/2015/10/21/chartex" xmlns:cx1="http://schemas.microsoft.com/office/drawing/2015/9/8/chartex" xmlns:cx="http://schemas.microsoft.com/office/drawing/2014/chartex">
             <w:pict>
               <v:group w14:anchorId="79E6DD1C" id="Group 13" o:spid="_x0000_s1038" style="width:51pt;height:4.8pt;mso-position-horizontal-relative:char;mso-position-vertical-relative:line" coordorigin="8298,16105" coordsize="5896,375" o:gfxdata="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">
                 <v:group id="Group 14" o:spid="_x0000_s1039" style="position:absolute;left:8298;top:16105;width:5896;height:376" coordorigin="45805,25890" coordsize="10644,252" o:gfxdata="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">
@@ -3377,7 +3658,7 @@
         </w:rPr>
         <w:t xml:space="preserve">loaded from the following link: </w:t>
       </w:r>
-      <w:hyperlink r:id="rId9" w:history="1">
+      <w:hyperlink r:id="rId10" w:history="1">
         <w:r>
           <w:rPr>
             <w:rStyle w:val="Hyperlink"/>
@@ -3493,6 +3774,7 @@
       <w:r>
         <w:rPr>
           <w:noProof/>
+          <w:lang w:eastAsia="ja-JP"/>
         </w:rPr>
         <mc:AlternateContent>
           <mc:Choice Requires="wpg">
@@ -3598,7 +3880,7 @@
               </wp:inline>
             </w:drawing>
           </mc:Choice>
-          <mc:Fallback>
+          <mc:Fallback xmlns:w16se="http://schemas.microsoft.com/office/word/2015/wordml/symex" xmlns:w16sdtdh="http://schemas.microsoft.com/office/word/2020/wordml/sdtdatahash" xmlns:w16="http://schemas.microsoft.com/office/word/2018/wordml" xmlns:w16cid="http://schemas.microsoft.com/office/word/2016/wordml/cid" xmlns:w16cex="http://schemas.microsoft.com/office/word/2018/wordml/cex" xmlns:w15="http://schemas.microsoft.com/office/word/2012/wordml" xmlns:am3d="http://schemas.microsoft.com/office/drawing/2017/model3d" xmlns:aink="http://schemas.microsoft.com/office/drawing/2016/ink" xmlns:cx8="http://schemas.microsoft.com/office/drawing/2016/5/14/chartex" xmlns:cx7="http://schemas.microsoft.com/office/drawing/2016/5/13/chartex" xmlns:cx6="http://schemas.microsoft.com/office/drawing/2016/5/12/chartex" xmlns:cx5="http://schemas.microsoft.com/office/drawing/2016/5/11/chartex" xmlns:cx4="http://schemas.microsoft.com/office/drawing/2016/5/10/chartex" xmlns:cx3="http://schemas.microsoft.com/office/drawing/2016/5/9/chartex" xmlns:cx2="http://schemas.microsoft.com/office/drawing/2015/10/21/chartex" xmlns:cx1="http://schemas.microsoft.com/office/drawing/2015/9/8/chartex" xmlns:cx="http://schemas.microsoft.com/office/drawing/2014/chartex">
             <w:pict>
               <v:group w14:anchorId="07CB6848" id="Group 17" o:spid="_x0000_s1042" style="width:51pt;height:4.8pt;mso-position-horizontal-relative:char;mso-position-vertical-relative:line" coordorigin="8298,16105" coordsize="5896,375" o:gfxdata="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">
                 <v:group id="Group 18" o:spid="_x0000_s1043" style="position:absolute;left:8298;top:16105;width:5896;height:376" coordorigin="45805,25890" coordsize="10644,252" o:gfxdata="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">
@@ -3785,8 +4067,8 @@
       <w:r>
         <w:rPr>
           <w:noProof/>
-        </w:rPr>
-        <w:lastRenderedPageBreak/>
+          <w:lang w:eastAsia="ja-JP"/>
+        </w:rPr>
         <mc:AlternateContent>
           <mc:Choice Requires="wps">
             <w:drawing>
@@ -3846,7 +4128,7 @@
               </wp:anchor>
             </w:drawing>
           </mc:Choice>
-          <mc:Fallback>
+          <mc:Fallback xmlns:w16se="http://schemas.microsoft.com/office/word/2015/wordml/symex" xmlns:w16sdtdh="http://schemas.microsoft.com/office/word/2020/wordml/sdtdatahash" xmlns:w16="http://schemas.microsoft.com/office/word/2018/wordml" xmlns:w16cid="http://schemas.microsoft.com/office/word/2016/wordml/cid" xmlns:w16cex="http://schemas.microsoft.com/office/word/2018/wordml/cex" xmlns:w15="http://schemas.microsoft.com/office/word/2012/wordml" xmlns:am3d="http://schemas.microsoft.com/office/drawing/2017/model3d" xmlns:aink="http://schemas.microsoft.com/office/drawing/2016/ink" xmlns:cx8="http://schemas.microsoft.com/office/drawing/2016/5/14/chartex" xmlns:cx7="http://schemas.microsoft.com/office/drawing/2016/5/13/chartex" xmlns:cx6="http://schemas.microsoft.com/office/drawing/2016/5/12/chartex" xmlns:cx5="http://schemas.microsoft.com/office/drawing/2016/5/11/chartex" xmlns:cx4="http://schemas.microsoft.com/office/drawing/2016/5/10/chartex" xmlns:cx3="http://schemas.microsoft.com/office/drawing/2016/5/9/chartex" xmlns:cx2="http://schemas.microsoft.com/office/drawing/2015/10/21/chartex" xmlns:cx1="http://schemas.microsoft.com/office/drawing/2015/9/8/chartex" xmlns:cx="http://schemas.microsoft.com/office/drawing/2014/chartex">
             <w:pict>
               <v:oval w14:anchorId="51EEC711" id="Oval 21" o:spid="_x0000_s1046" style="position:absolute;left:0;text-align:left;margin-left:35.9pt;margin-top:60.35pt;width:158.25pt;height:31.85pt;z-index:251659264;visibility:visible;mso-wrap-style:square;mso-wrap-distance-left:9pt;mso-wrap-distance-top:9pt;mso-wrap-distance-right:9pt;mso-wrap-distance-bottom:9pt;mso-position-horizontal:absolute;mso-position-horizontal-relative:text;mso-position-vertical:absolute;mso-position-vertical-relative:text;v-text-anchor:middle" o:gfxdata="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" filled="f" strokecolor="red" strokeweight="2.25pt">
                 <v:stroke startarrowwidth="narrow" startarrowlength="short" endarrowwidth="narrow" endarrowlength="short"/>
@@ -3869,6 +4151,7 @@
       <w:r>
         <w:rPr>
           <w:noProof/>
+          <w:lang w:eastAsia="ja-JP"/>
         </w:rPr>
         <w:drawing>
           <wp:inline distT="0" distB="0" distL="0" distR="0" wp14:anchorId="4EE11B9E" wp14:editId="2CED51F8">
@@ -3886,7 +4169,7 @@
                     <pic:cNvPicPr/>
                   </pic:nvPicPr>
                   <pic:blipFill>
-                    <a:blip r:embed="rId10"/>
+                    <a:blip r:embed="rId11"/>
                     <a:stretch>
                       <a:fillRect/>
                     </a:stretch>
@@ -3923,6 +4206,7 @@
           <w:b/>
           <w:noProof/>
           <w:u w:val="single"/>
+          <w:lang w:eastAsia="ja-JP"/>
         </w:rPr>
         <w:drawing>
           <wp:inline distT="114300" distB="114300" distL="114300" distR="114300" wp14:anchorId="3F1E3F7B" wp14:editId="1616DF40">
@@ -3938,7 +4222,7 @@
                     <pic:cNvPicPr preferRelativeResize="0"/>
                   </pic:nvPicPr>
                   <pic:blipFill>
-                    <a:blip r:embed="rId11"/>
+                    <a:blip r:embed="rId12"/>
                     <a:srcRect/>
                     <a:stretch>
                       <a:fillRect/>
@@ -3999,7 +4283,6 @@
           <w:sz w:val="24"/>
           <w:szCs w:val="24"/>
         </w:rPr>
-        <w:lastRenderedPageBreak/>
         <w:t>The goal of each level is to help the play</w:t>
       </w:r>
       <w:r>
@@ -4024,25 +4307,23 @@
           <w:sz w:val="24"/>
           <w:szCs w:val="24"/>
         </w:rPr>
-        <w:t xml:space="preserve">n unlimited number of </w:t>
-      </w:r>
-      <w:proofErr w:type="gramStart"/>
+        <w:t>n unlimited number of lives but</w:t>
+      </w:r>
       <w:r>
         <w:rPr>
           <w:rFonts w:ascii="Times New Roman" w:hAnsi="Times New Roman" w:cs="Times New Roman"/>
           <w:sz w:val="24"/>
           <w:szCs w:val="24"/>
         </w:rPr>
-        <w:t>lives</w:t>
-      </w:r>
-      <w:proofErr w:type="gramEnd"/>
+        <w:t xml:space="preserve"> your final standings will take the number of deaths into consideration so make sure you avoid death as much as possible. You control the player with the arrow keys. Alternatively, you can also use W</w:t>
+      </w:r>
       <w:r>
         <w:rPr>
           <w:rFonts w:ascii="Times New Roman" w:hAnsi="Times New Roman" w:cs="Times New Roman"/>
           <w:sz w:val="24"/>
           <w:szCs w:val="24"/>
         </w:rPr>
-        <w:t xml:space="preserve"> but</w:t>
+        <w:t>, A, S, D</w:t>
       </w:r>
       <w:r>
         <w:rPr>
@@ -4050,7 +4331,7 @@
           <w:sz w:val="24"/>
           <w:szCs w:val="24"/>
         </w:rPr>
-        <w:t xml:space="preserve"> your final standings will take the number of deaths into consideration so make sure you avoid death as much as possible. You control the player with the arrow keys. Alternatively, you can also use W</w:t>
+        <w:t xml:space="preserve"> as both will work. If you are hit by any enemy, the maze level starts again and you will have gained a death point. The score at the end is based on how much time it takes to complete the mazes and the number of deaths the player has </w:t>
       </w:r>
       <w:r>
         <w:rPr>
@@ -4058,7 +4339,7 @@
           <w:sz w:val="24"/>
           <w:szCs w:val="24"/>
         </w:rPr>
-        <w:t>, A, S, D</w:t>
+        <w:t>received</w:t>
       </w:r>
       <w:r>
         <w:rPr>
@@ -4066,68 +4347,34 @@
           <w:sz w:val="24"/>
           <w:szCs w:val="24"/>
         </w:rPr>
-        <w:t xml:space="preserve"> as both will work. If you are hit by any enemy, the maze level starts </w:t>
-      </w:r>
-      <w:proofErr w:type="gramStart"/>
-      <w:r>
+        <w:t>.</w:t>
+      </w:r>
+    </w:p>
+    <w:p>
+      <w:pPr>
+        <w:pStyle w:val="Normal1"/>
         <w:rPr>
           <w:rFonts w:ascii="Times New Roman" w:hAnsi="Times New Roman" w:cs="Times New Roman"/>
           <w:sz w:val="24"/>
           <w:szCs w:val="24"/>
         </w:rPr>
-        <w:t>again</w:t>
-      </w:r>
-      <w:proofErr w:type="gramEnd"/>
-      <w:r>
+      </w:pPr>
+    </w:p>
+    <w:p>
+      <w:pPr>
+        <w:pStyle w:val="Normal1"/>
         <w:rPr>
           <w:rFonts w:ascii="Times New Roman" w:hAnsi="Times New Roman" w:cs="Times New Roman"/>
           <w:sz w:val="24"/>
           <w:szCs w:val="24"/>
         </w:rPr>
-        <w:t xml:space="preserve"> and you will have gained a death point. The score at the end is based on how much time it takes to complete the mazes and the number of deaths the player has </w:t>
-      </w:r>
+      </w:pPr>
       <w:r>
         <w:rPr>
           <w:rFonts w:ascii="Times New Roman" w:hAnsi="Times New Roman" w:cs="Times New Roman"/>
           <w:sz w:val="24"/>
           <w:szCs w:val="24"/>
         </w:rPr>
-        <w:t>received</w:t>
-      </w:r>
-      <w:r>
-        <w:rPr>
-          <w:rFonts w:ascii="Times New Roman" w:hAnsi="Times New Roman" w:cs="Times New Roman"/>
-          <w:sz w:val="24"/>
-          <w:szCs w:val="24"/>
-        </w:rPr>
-        <w:t>.</w:t>
-      </w:r>
-    </w:p>
-    <w:p>
-      <w:pPr>
-        <w:pStyle w:val="Normal1"/>
-        <w:rPr>
-          <w:rFonts w:ascii="Times New Roman" w:hAnsi="Times New Roman" w:cs="Times New Roman"/>
-          <w:sz w:val="24"/>
-          <w:szCs w:val="24"/>
-        </w:rPr>
-      </w:pPr>
-    </w:p>
-    <w:p>
-      <w:pPr>
-        <w:pStyle w:val="Normal1"/>
-        <w:rPr>
-          <w:rFonts w:ascii="Times New Roman" w:hAnsi="Times New Roman" w:cs="Times New Roman"/>
-          <w:sz w:val="24"/>
-          <w:szCs w:val="24"/>
-        </w:rPr>
-      </w:pPr>
-      <w:r>
-        <w:rPr>
-          <w:rFonts w:ascii="Times New Roman" w:hAnsi="Times New Roman" w:cs="Times New Roman"/>
-          <w:sz w:val="24"/>
-          <w:szCs w:val="24"/>
-        </w:rPr>
         <w:t>GOOD LUCK!</w:t>
       </w:r>
     </w:p>
@@ -4255,7 +4502,9 @@
       <w:r>
         <w:rPr>
           <w:noProof/>
-        </w:rPr>
+          <w:lang w:eastAsia="ja-JP"/>
+        </w:rPr>
+        <w:lastRenderedPageBreak/>
         <mc:AlternateContent>
           <mc:Choice Requires="wps">
             <w:drawing>
@@ -4315,7 +4564,7 @@
               </wp:anchor>
             </w:drawing>
           </mc:Choice>
-          <mc:Fallback>
+          <mc:Fallback xmlns:w16se="http://schemas.microsoft.com/office/word/2015/wordml/symex" xmlns:w16sdtdh="http://schemas.microsoft.com/office/word/2020/wordml/sdtdatahash" xmlns:w16="http://schemas.microsoft.com/office/word/2018/wordml" xmlns:w16cid="http://schemas.microsoft.com/office/word/2016/wordml/cid" xmlns:w16cex="http://schemas.microsoft.com/office/word/2018/wordml/cex" xmlns:w15="http://schemas.microsoft.com/office/word/2012/wordml" xmlns:am3d="http://schemas.microsoft.com/office/drawing/2017/model3d" xmlns:aink="http://schemas.microsoft.com/office/drawing/2016/ink" xmlns:cx8="http://schemas.microsoft.com/office/drawing/2016/5/14/chartex" xmlns:cx7="http://schemas.microsoft.com/office/drawing/2016/5/13/chartex" xmlns:cx6="http://schemas.microsoft.com/office/drawing/2016/5/12/chartex" xmlns:cx5="http://schemas.microsoft.com/office/drawing/2016/5/11/chartex" xmlns:cx4="http://schemas.microsoft.com/office/drawing/2016/5/10/chartex" xmlns:cx3="http://schemas.microsoft.com/office/drawing/2016/5/9/chartex" xmlns:cx2="http://schemas.microsoft.com/office/drawing/2015/10/21/chartex" xmlns:cx1="http://schemas.microsoft.com/office/drawing/2015/9/8/chartex" xmlns:cx="http://schemas.microsoft.com/office/drawing/2014/chartex">
             <w:pict>
               <v:oval w14:anchorId="276E5B35" id="Oval 22" o:spid="_x0000_s1047" style="position:absolute;left:0;text-align:left;margin-left:39pt;margin-top:93.95pt;width:158.25pt;height:31.85pt;z-index:251660288;visibility:visible;mso-wrap-style:square;mso-wrap-distance-left:9pt;mso-wrap-distance-top:9pt;mso-wrap-distance-right:9pt;mso-wrap-distance-bottom:9pt;mso-position-horizontal:absolute;mso-position-horizontal-relative:text;mso-position-vertical:absolute;mso-position-vertical-relative:text;v-text-anchor:middle" o:gfxdata="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" filled="f" strokecolor="red" strokeweight="2.25pt">
                 <v:stroke startarrowwidth="narrow" startarrowlength="short" endarrowwidth="narrow" endarrowlength="short"/>
@@ -4338,6 +4587,7 @@
       <w:r>
         <w:rPr>
           <w:noProof/>
+          <w:lang w:eastAsia="ja-JP"/>
         </w:rPr>
         <w:drawing>
           <wp:inline distT="0" distB="0" distL="0" distR="0" wp14:anchorId="5678B73C" wp14:editId="701A4D77">
@@ -4355,7 +4605,7 @@
                     <pic:cNvPicPr/>
                   </pic:nvPicPr>
                   <pic:blipFill>
-                    <a:blip r:embed="rId10"/>
+                    <a:blip r:embed="rId11"/>
                     <a:stretch>
                       <a:fillRect/>
                     </a:stretch>
@@ -4467,117 +4717,13 @@
         <w:rPr>
           <w:rFonts w:ascii="Times New Roman" w:hAnsi="Times New Roman" w:cs="Times New Roman"/>
           <w:noProof/>
-        </w:rPr>
-        <w:lastRenderedPageBreak/>
+          <w:lang w:eastAsia="ja-JP"/>
+        </w:rPr>
         <w:drawing>
           <wp:inline distT="0" distB="0" distL="0" distR="0" wp14:anchorId="274BCA61" wp14:editId="219FADED">
             <wp:extent cx="3086100" cy="3324225"/>
             <wp:effectExtent l="0" t="0" r="0" b="9525"/>
             <wp:docPr id="26" name="Picture 26"/>
-            <wp:cNvGraphicFramePr>
-              <a:graphicFrameLocks xmlns:a="http://schemas.openxmlformats.org/drawingml/2006/main" noChangeAspect="1"/>
-            </wp:cNvGraphicFramePr>
-            <a:graphic xmlns:a="http://schemas.openxmlformats.org/drawingml/2006/main">
-              <a:graphicData uri="http://schemas.openxmlformats.org/drawingml/2006/picture">
-                <pic:pic xmlns:pic="http://schemas.openxmlformats.org/drawingml/2006/picture">
-                  <pic:nvPicPr>
-                    <pic:cNvPr id="1" name=""/>
-                    <pic:cNvPicPr/>
-                  </pic:nvPicPr>
-                  <pic:blipFill>
-                    <a:blip r:embed="rId12"/>
-                    <a:stretch>
-                      <a:fillRect/>
-                    </a:stretch>
-                  </pic:blipFill>
-                  <pic:spPr>
-                    <a:xfrm>
-                      <a:off x="0" y="0"/>
-                      <a:ext cx="3086100" cy="3324225"/>
-                    </a:xfrm>
-                    <a:prstGeom prst="rect">
-                      <a:avLst/>
-                    </a:prstGeom>
-                  </pic:spPr>
-                </pic:pic>
-              </a:graphicData>
-            </a:graphic>
-          </wp:inline>
-        </w:drawing>
-      </w:r>
-    </w:p>
-    <w:p>
-      <w:pPr>
-        <w:spacing w:line="480" w:lineRule="auto"/>
-        <w:ind w:left="720"/>
-      </w:pPr>
-    </w:p>
-    <w:p>
-      <w:pPr>
-        <w:spacing w:line="276" w:lineRule="auto"/>
-        <w:ind w:left="0"/>
-        <w:rPr>
-          <w:rFonts w:ascii="Times New Roman" w:hAnsi="Times New Roman" w:cs="Times New Roman"/>
-          <w:color w:val="auto"/>
-        </w:rPr>
-      </w:pPr>
-      <w:r>
-        <w:rPr>
-          <w:rFonts w:ascii="Times New Roman" w:hAnsi="Times New Roman" w:cs="Times New Roman"/>
-          <w:color w:val="auto"/>
-        </w:rPr>
-        <w:t>C</w:t>
-      </w:r>
-      <w:r>
-        <w:rPr>
-          <w:rFonts w:ascii="Times New Roman" w:hAnsi="Times New Roman" w:cs="Times New Roman"/>
-          <w:color w:val="auto"/>
-        </w:rPr>
-        <w:t>.  The game will end when the snake consumes itself.</w:t>
-      </w:r>
-    </w:p>
-    <w:p>
-      <w:pPr>
-        <w:pStyle w:val="ListParagraph"/>
-        <w:numPr>
-          <w:ilvl w:val="0"/>
-          <w:numId w:val="11"/>
-        </w:numPr>
-        <w:spacing w:line="276" w:lineRule="auto"/>
-        <w:rPr>
-          <w:rFonts w:ascii="Times New Roman" w:hAnsi="Times New Roman" w:cs="Times New Roman"/>
-          <w:color w:val="auto"/>
-        </w:rPr>
-      </w:pPr>
-      <w:r>
-        <w:rPr>
-          <w:rFonts w:ascii="Times New Roman" w:hAnsi="Times New Roman" w:cs="Times New Roman"/>
-          <w:color w:val="auto"/>
-        </w:rPr>
-        <w:t>Game will need to be relaunched to play again.</w:t>
-      </w:r>
-    </w:p>
-    <w:p>
-      <w:pPr>
-        <w:spacing w:line="480" w:lineRule="auto"/>
-        <w:ind w:left="720"/>
-      </w:pPr>
-    </w:p>
-    <w:p>
-      <w:pPr>
-        <w:spacing w:line="480" w:lineRule="auto"/>
-        <w:ind w:left="720"/>
-      </w:pPr>
-      <w:r>
-        <w:rPr>
-          <w:rFonts w:ascii="Times New Roman" w:hAnsi="Times New Roman" w:cs="Times New Roman"/>
-          <w:noProof/>
-        </w:rPr>
-        <w:drawing>
-          <wp:inline distT="0" distB="0" distL="0" distR="0" wp14:anchorId="39C39E44" wp14:editId="209B5FC3">
-            <wp:extent cx="2990850" cy="3295650"/>
-            <wp:effectExtent l="0" t="0" r="0" b="0"/>
-            <wp:docPr id="27" name="Picture 27"/>
             <wp:cNvGraphicFramePr>
               <a:graphicFrameLocks xmlns:a="http://schemas.openxmlformats.org/drawingml/2006/main" noChangeAspect="1"/>
             </wp:cNvGraphicFramePr>
@@ -4597,6 +4743,112 @@
                   <pic:spPr>
                     <a:xfrm>
                       <a:off x="0" y="0"/>
+                      <a:ext cx="3086100" cy="3324225"/>
+                    </a:xfrm>
+                    <a:prstGeom prst="rect">
+                      <a:avLst/>
+                    </a:prstGeom>
+                  </pic:spPr>
+                </pic:pic>
+              </a:graphicData>
+            </a:graphic>
+          </wp:inline>
+        </w:drawing>
+      </w:r>
+    </w:p>
+    <w:p>
+      <w:pPr>
+        <w:spacing w:line="480" w:lineRule="auto"/>
+        <w:ind w:left="720"/>
+      </w:pPr>
+    </w:p>
+    <w:p>
+      <w:pPr>
+        <w:spacing w:line="276" w:lineRule="auto"/>
+        <w:ind w:left="0"/>
+        <w:rPr>
+          <w:rFonts w:ascii="Times New Roman" w:hAnsi="Times New Roman" w:cs="Times New Roman"/>
+          <w:color w:val="auto"/>
+        </w:rPr>
+      </w:pPr>
+      <w:r>
+        <w:rPr>
+          <w:rFonts w:ascii="Times New Roman" w:hAnsi="Times New Roman" w:cs="Times New Roman"/>
+          <w:color w:val="auto"/>
+        </w:rPr>
+        <w:lastRenderedPageBreak/>
+        <w:t>C</w:t>
+      </w:r>
+      <w:r>
+        <w:rPr>
+          <w:rFonts w:ascii="Times New Roman" w:hAnsi="Times New Roman" w:cs="Times New Roman"/>
+          <w:color w:val="auto"/>
+        </w:rPr>
+        <w:t>.  The game will end when the snake consumes itself.</w:t>
+      </w:r>
+    </w:p>
+    <w:p>
+      <w:pPr>
+        <w:pStyle w:val="ListParagraph"/>
+        <w:numPr>
+          <w:ilvl w:val="0"/>
+          <w:numId w:val="11"/>
+        </w:numPr>
+        <w:spacing w:line="276" w:lineRule="auto"/>
+        <w:rPr>
+          <w:rFonts w:ascii="Times New Roman" w:hAnsi="Times New Roman" w:cs="Times New Roman"/>
+          <w:color w:val="auto"/>
+        </w:rPr>
+      </w:pPr>
+      <w:r>
+        <w:rPr>
+          <w:rFonts w:ascii="Times New Roman" w:hAnsi="Times New Roman" w:cs="Times New Roman"/>
+          <w:color w:val="auto"/>
+        </w:rPr>
+        <w:t>Game will need to be relaunched to play again.</w:t>
+      </w:r>
+    </w:p>
+    <w:p>
+      <w:pPr>
+        <w:spacing w:line="480" w:lineRule="auto"/>
+        <w:ind w:left="720"/>
+      </w:pPr>
+    </w:p>
+    <w:p>
+      <w:pPr>
+        <w:spacing w:line="480" w:lineRule="auto"/>
+        <w:ind w:left="720"/>
+      </w:pPr>
+      <w:r>
+        <w:rPr>
+          <w:rFonts w:ascii="Times New Roman" w:hAnsi="Times New Roman" w:cs="Times New Roman"/>
+          <w:noProof/>
+          <w:lang w:eastAsia="ja-JP"/>
+        </w:rPr>
+        <w:drawing>
+          <wp:inline distT="0" distB="0" distL="0" distR="0" wp14:anchorId="39C39E44" wp14:editId="209B5FC3">
+            <wp:extent cx="2990850" cy="3295650"/>
+            <wp:effectExtent l="0" t="0" r="0" b="0"/>
+            <wp:docPr id="27" name="Picture 27"/>
+            <wp:cNvGraphicFramePr>
+              <a:graphicFrameLocks xmlns:a="http://schemas.openxmlformats.org/drawingml/2006/main" noChangeAspect="1"/>
+            </wp:cNvGraphicFramePr>
+            <a:graphic xmlns:a="http://schemas.openxmlformats.org/drawingml/2006/main">
+              <a:graphicData uri="http://schemas.openxmlformats.org/drawingml/2006/picture">
+                <pic:pic xmlns:pic="http://schemas.openxmlformats.org/drawingml/2006/picture">
+                  <pic:nvPicPr>
+                    <pic:cNvPr id="1" name=""/>
+                    <pic:cNvPicPr/>
+                  </pic:nvPicPr>
+                  <pic:blipFill>
+                    <a:blip r:embed="rId14"/>
+                    <a:stretch>
+                      <a:fillRect/>
+                    </a:stretch>
+                  </pic:blipFill>
+                  <pic:spPr>
+                    <a:xfrm>
+                      <a:off x="0" y="0"/>
                       <a:ext cx="2990850" cy="3295650"/>
                     </a:xfrm>
                     <a:prstGeom prst="rect">
@@ -4623,7 +4875,6 @@
           <w:sz w:val="32"/>
           <w:szCs w:val="32"/>
         </w:rPr>
-        <w:lastRenderedPageBreak/>
         <w:t xml:space="preserve">3. </w:t>
       </w:r>
       <w:r>
@@ -4708,6 +4959,7 @@
       <w:r>
         <w:rPr>
           <w:noProof/>
+          <w:lang w:eastAsia="ja-JP"/>
         </w:rPr>
         <mc:AlternateContent>
           <mc:Choice Requires="wps">
@@ -4771,7 +5023,7 @@
               </wp:anchor>
             </w:drawing>
           </mc:Choice>
-          <mc:Fallback>
+          <mc:Fallback xmlns:w16se="http://schemas.microsoft.com/office/word/2015/wordml/symex" xmlns:w16sdtdh="http://schemas.microsoft.com/office/word/2020/wordml/sdtdatahash" xmlns:w16="http://schemas.microsoft.com/office/word/2018/wordml" xmlns:w16cid="http://schemas.microsoft.com/office/word/2016/wordml/cid" xmlns:w16cex="http://schemas.microsoft.com/office/word/2018/wordml/cex" xmlns:w15="http://schemas.microsoft.com/office/word/2012/wordml" xmlns:am3d="http://schemas.microsoft.com/office/drawing/2017/model3d" xmlns:aink="http://schemas.microsoft.com/office/drawing/2016/ink" xmlns:cx8="http://schemas.microsoft.com/office/drawing/2016/5/14/chartex" xmlns:cx7="http://schemas.microsoft.com/office/drawing/2016/5/13/chartex" xmlns:cx6="http://schemas.microsoft.com/office/drawing/2016/5/12/chartex" xmlns:cx5="http://schemas.microsoft.com/office/drawing/2016/5/11/chartex" xmlns:cx4="http://schemas.microsoft.com/office/drawing/2016/5/10/chartex" xmlns:cx3="http://schemas.microsoft.com/office/drawing/2016/5/9/chartex" xmlns:cx2="http://schemas.microsoft.com/office/drawing/2015/10/21/chartex" xmlns:cx1="http://schemas.microsoft.com/office/drawing/2015/9/8/chartex" xmlns:cx="http://schemas.microsoft.com/office/drawing/2014/chartex">
             <w:pict>
               <v:oval w14:anchorId="3C1AB1D0" id="Oval 23" o:spid="_x0000_s1048" style="position:absolute;left:0;text-align:left;margin-left:43.2pt;margin-top:125.85pt;width:145.25pt;height:31.5pt;z-index:251661312;visibility:visible;mso-wrap-style:square;mso-width-percent:0;mso-wrap-distance-left:9pt;mso-wrap-distance-top:9pt;mso-wrap-distance-right:9pt;mso-wrap-distance-bottom:9pt;mso-position-horizontal:absolute;mso-position-horizontal-relative:text;mso-position-vertical:absolute;mso-position-vertical-relative:text;mso-width-percent:0;mso-width-relative:margin;v-text-anchor:middle" o:gfxdata="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" filled="f" strokecolor="red" strokeweight="2.25pt">
                 <v:stroke startarrowwidth="narrow" startarrowlength="short" endarrowwidth="narrow" endarrowlength="short"/>
@@ -4794,6 +5046,7 @@
       <w:r>
         <w:rPr>
           <w:noProof/>
+          <w:lang w:eastAsia="ja-JP"/>
         </w:rPr>
         <w:drawing>
           <wp:inline distT="0" distB="0" distL="0" distR="0" wp14:anchorId="740A72A9" wp14:editId="4FDDB834">
@@ -4811,7 +5064,7 @@
                     <pic:cNvPicPr/>
                   </pic:nvPicPr>
                   <pic:blipFill>
-                    <a:blip r:embed="rId10"/>
+                    <a:blip r:embed="rId11"/>
                     <a:stretch>
                       <a:fillRect/>
                     </a:stretch>
@@ -4980,31 +5233,24 @@
           <w:color w:val="auto"/>
         </w:rPr>
       </w:pPr>
-    </w:p>
-    <w:p>
-      <w:pPr>
-        <w:pStyle w:val="ListParagraph"/>
-        <w:rPr>
+      <w:r>
+        <w:rPr>
+          <w:rFonts w:ascii="Times New Roman" w:hAnsi="Times New Roman"/>
           <w:noProof/>
-        </w:rPr>
-      </w:pPr>
-      <w:r>
-        <w:rPr>
-          <w:rFonts w:ascii="Times New Roman" w:hAnsi="Times New Roman"/>
-          <w:noProof/>
-          <w:color w:val="auto"/>
+          <w:color w:val="auto"/>
+          <w:lang w:eastAsia="ja-JP"/>
         </w:rPr>
         <w:drawing>
-          <wp:anchor distT="0" distB="0" distL="114300" distR="114300" simplePos="0" relativeHeight="251703296" behindDoc="0" locked="0" layoutInCell="1" allowOverlap="1" wp14:anchorId="23183068" wp14:editId="60B21651">
+          <wp:anchor distT="0" distB="0" distL="114300" distR="114300" simplePos="0" relativeHeight="251703296" behindDoc="0" locked="0" layoutInCell="1" allowOverlap="1" wp14:anchorId="23183068" wp14:editId="60C9115D">
             <wp:simplePos x="0" y="0"/>
             <wp:positionH relativeFrom="margin">
-              <wp:posOffset>47625</wp:posOffset>
+              <wp:posOffset>-228600</wp:posOffset>
             </wp:positionH>
             <wp:positionV relativeFrom="page">
-              <wp:posOffset>6381750</wp:posOffset>
+              <wp:posOffset>2171700</wp:posOffset>
             </wp:positionV>
             <wp:extent cx="5943600" cy="3341370"/>
-            <wp:effectExtent l="0" t="0" r="0" b="0"/>
+            <wp:effectExtent l="0" t="0" r="0" b="11430"/>
             <wp:wrapNone/>
             <wp:docPr id="45" name="Picture 45" descr="Calendar&#10;&#10;Description automatically generated"/>
             <wp:cNvGraphicFramePr>
@@ -5018,7 +5264,7 @@
                     <pic:cNvPicPr/>
                   </pic:nvPicPr>
                   <pic:blipFill>
-                    <a:blip r:embed="rId14"/>
+                    <a:blip r:embed="rId15"/>
                     <a:stretch>
                       <a:fillRect/>
                     </a:stretch>
@@ -5042,6 +5288,9 @@
     <w:p>
       <w:pPr>
         <w:pStyle w:val="ListParagraph"/>
+        <w:rPr>
+          <w:noProof/>
+        </w:rPr>
       </w:pPr>
     </w:p>
     <w:p>
@@ -5067,6 +5316,46 @@
     <w:p>
       <w:pPr>
         <w:pStyle w:val="ListParagraph"/>
+      </w:pPr>
+    </w:p>
+    <w:p>
+      <w:pPr>
+        <w:pStyle w:val="ListParagraph"/>
+      </w:pPr>
+    </w:p>
+    <w:p>
+      <w:pPr>
+        <w:ind w:left="0"/>
+      </w:pPr>
+    </w:p>
+    <w:p>
+      <w:pPr>
+        <w:ind w:left="0"/>
+      </w:pPr>
+    </w:p>
+    <w:p>
+      <w:pPr>
+        <w:ind w:left="0"/>
+      </w:pPr>
+    </w:p>
+    <w:p>
+      <w:pPr>
+        <w:ind w:left="0"/>
+      </w:pPr>
+    </w:p>
+    <w:p>
+      <w:pPr>
+        <w:ind w:left="0"/>
+      </w:pPr>
+    </w:p>
+    <w:p>
+      <w:pPr>
+        <w:ind w:left="0"/>
+      </w:pPr>
+    </w:p>
+    <w:p>
+      <w:pPr>
+        <w:ind w:left="0"/>
       </w:pPr>
     </w:p>
     <w:p>
@@ -5102,15 +5391,7 @@
           <w:rFonts w:ascii="Times New Roman" w:hAnsi="Times New Roman"/>
           <w:color w:val="auto"/>
         </w:rPr>
-        <w:t xml:space="preserve">User will select a number </w:t>
-      </w:r>
-      <w:proofErr w:type="gramStart"/>
-      <w:r>
-        <w:rPr>
-          <w:rFonts w:ascii="Times New Roman" w:hAnsi="Times New Roman"/>
-          <w:color w:val="auto"/>
-        </w:rPr>
-        <w:t>i</w:t>
+        <w:t>User will select a number i</w:t>
       </w:r>
       <w:r>
         <w:rPr>
@@ -5124,58 +5405,44 @@
           <w:rFonts w:ascii="Times New Roman" w:hAnsi="Times New Roman"/>
           <w:color w:val="auto"/>
         </w:rPr>
-        <w:t>e.</w:t>
-      </w:r>
-      <w:proofErr w:type="gramEnd"/>
-      <w:r>
-        <w:rPr>
-          <w:rFonts w:ascii="Times New Roman" w:hAnsi="Times New Roman"/>
-          <w:color w:val="auto"/>
-        </w:rPr>
-        <w:t xml:space="preserve"> “1”. All the locations where a 1 can go will be displayed in blue. The user will be able to click on the box that they want the 1 to go. The blue display is </w:t>
-      </w:r>
-      <w:r>
-        <w:rPr>
-          <w:rFonts w:ascii="Times New Roman" w:hAnsi="Times New Roman"/>
-          <w:color w:val="auto"/>
+        <w:t>e. “1”. All the locations where a 1 can go will be displayed in blue. The user will be able to click on the box that they want the 1 to go. The blue display is annotated by t</w:t>
+      </w:r>
+      <w:r>
+        <w:rPr>
+          <w:rFonts w:ascii="Times New Roman" w:hAnsi="Times New Roman"/>
+          <w:color w:val="auto"/>
+        </w:rPr>
+        <w:t>he “Help on” check box. User will</w:t>
+      </w:r>
+      <w:r>
+        <w:rPr>
+          <w:rFonts w:ascii="Times New Roman" w:hAnsi="Times New Roman"/>
+          <w:color w:val="auto"/>
+        </w:rPr>
+        <w:t xml:space="preserve"> be able to turn</w:t>
+      </w:r>
+      <w:r>
+        <w:rPr>
+          <w:rFonts w:ascii="Times New Roman" w:hAnsi="Times New Roman"/>
+          <w:color w:val="auto"/>
+        </w:rPr>
+        <w:t xml:space="preserve"> this on or</w:t>
+      </w:r>
+      <w:r>
+        <w:rPr>
+          <w:rFonts w:ascii="Times New Roman" w:hAnsi="Times New Roman"/>
+          <w:color w:val="auto"/>
+        </w:rPr>
+        <w:t xml:space="preserve"> off depending on if they want the help. User will proceed with each number with the same concept.</w:t>
+      </w:r>
+    </w:p>
+    <w:p>
+      <w:r>
+        <w:rPr>
+          <w:noProof/>
+          <w:lang w:eastAsia="ja-JP"/>
         </w:rPr>
         <w:lastRenderedPageBreak/>
-        <w:t>annotated by t</w:t>
-      </w:r>
-      <w:r>
-        <w:rPr>
-          <w:rFonts w:ascii="Times New Roman" w:hAnsi="Times New Roman"/>
-          <w:color w:val="auto"/>
-        </w:rPr>
-        <w:t>he “Help on” check box. User will</w:t>
-      </w:r>
-      <w:r>
-        <w:rPr>
-          <w:rFonts w:ascii="Times New Roman" w:hAnsi="Times New Roman"/>
-          <w:color w:val="auto"/>
-        </w:rPr>
-        <w:t xml:space="preserve"> be able to turn</w:t>
-      </w:r>
-      <w:r>
-        <w:rPr>
-          <w:rFonts w:ascii="Times New Roman" w:hAnsi="Times New Roman"/>
-          <w:color w:val="auto"/>
-        </w:rPr>
-        <w:t xml:space="preserve"> this on or</w:t>
-      </w:r>
-      <w:r>
-        <w:rPr>
-          <w:rFonts w:ascii="Times New Roman" w:hAnsi="Times New Roman"/>
-          <w:color w:val="auto"/>
-        </w:rPr>
-        <w:t xml:space="preserve"> off depending on if they want the help. User will proceed with each number with the same concept.</w:t>
-      </w:r>
-    </w:p>
-    <w:p>
-      <w:r>
-        <w:rPr>
-          <w:noProof/>
-        </w:rPr>
         <mc:AlternateContent>
           <mc:Choice Requires="wps">
             <w:drawing>
@@ -5237,7 +5504,7 @@
               </wp:anchor>
             </w:drawing>
           </mc:Choice>
-          <mc:Fallback>
+          <mc:Fallback xmlns:w16se="http://schemas.microsoft.com/office/word/2015/wordml/symex" xmlns:w16sdtdh="http://schemas.microsoft.com/office/word/2020/wordml/sdtdatahash" xmlns:w16="http://schemas.microsoft.com/office/word/2018/wordml" xmlns:w16cid="http://schemas.microsoft.com/office/word/2016/wordml/cid" xmlns:w16cex="http://schemas.microsoft.com/office/word/2018/wordml/cex" xmlns:w15="http://schemas.microsoft.com/office/word/2012/wordml" xmlns:am3d="http://schemas.microsoft.com/office/drawing/2017/model3d" xmlns:aink="http://schemas.microsoft.com/office/drawing/2016/ink" xmlns:cx8="http://schemas.microsoft.com/office/drawing/2016/5/14/chartex" xmlns:cx7="http://schemas.microsoft.com/office/drawing/2016/5/13/chartex" xmlns:cx6="http://schemas.microsoft.com/office/drawing/2016/5/12/chartex" xmlns:cx5="http://schemas.microsoft.com/office/drawing/2016/5/11/chartex" xmlns:cx4="http://schemas.microsoft.com/office/drawing/2016/5/10/chartex" xmlns:cx3="http://schemas.microsoft.com/office/drawing/2016/5/9/chartex" xmlns:cx2="http://schemas.microsoft.com/office/drawing/2015/10/21/chartex" xmlns:cx1="http://schemas.microsoft.com/office/drawing/2015/9/8/chartex" xmlns:cx="http://schemas.microsoft.com/office/drawing/2014/chartex">
             <w:pict>
               <v:oval w14:anchorId="4EC8E0B9" id="Oval 61" o:spid="_x0000_s1026" style="position:absolute;margin-left:321.75pt;margin-top:40.45pt;width:24.75pt;height:23.25pt;z-index:251706368;visibility:visible;mso-wrap-style:square;mso-wrap-distance-left:9pt;mso-wrap-distance-top:0;mso-wrap-distance-right:9pt;mso-wrap-distance-bottom:0;mso-position-horizontal:absolute;mso-position-horizontal-relative:text;mso-position-vertical:absolute;mso-position-vertical-relative:text;v-text-anchor:middle" o:gfxdata="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" filled="f" strokecolor="red" strokeweight="2.25pt">
                 <v:shadow on="t" color="black" opacity="22937f" origin=",.5" offset="0,.63889mm"/>
@@ -5249,6 +5516,7 @@
       <w:r>
         <w:rPr>
           <w:noProof/>
+          <w:lang w:eastAsia="ja-JP"/>
         </w:rPr>
         <w:drawing>
           <wp:inline distT="0" distB="0" distL="0" distR="0" wp14:anchorId="2F8F5FEC" wp14:editId="4EE34511">
@@ -5266,7 +5534,7 @@
                     <pic:cNvPicPr/>
                   </pic:nvPicPr>
                   <pic:blipFill>
-                    <a:blip r:embed="rId15"/>
+                    <a:blip r:embed="rId16"/>
                     <a:stretch>
                       <a:fillRect/>
                     </a:stretch>
@@ -5329,6 +5597,7 @@
           <w:rFonts w:ascii="Times New Roman" w:hAnsi="Times New Roman"/>
           <w:noProof/>
           <w:color w:val="auto"/>
+          <w:lang w:eastAsia="ja-JP"/>
         </w:rPr>
         <mc:AlternateContent>
           <mc:Choice Requires="wps">
@@ -5391,7 +5660,7 @@
               </wp:anchor>
             </w:drawing>
           </mc:Choice>
-          <mc:Fallback>
+          <mc:Fallback xmlns:w16se="http://schemas.microsoft.com/office/word/2015/wordml/symex" xmlns:w16sdtdh="http://schemas.microsoft.com/office/word/2020/wordml/sdtdatahash" xmlns:w16="http://schemas.microsoft.com/office/word/2018/wordml" xmlns:w16cid="http://schemas.microsoft.com/office/word/2016/wordml/cid" xmlns:w16cex="http://schemas.microsoft.com/office/word/2018/wordml/cex" xmlns:w15="http://schemas.microsoft.com/office/word/2012/wordml" xmlns:am3d="http://schemas.microsoft.com/office/drawing/2017/model3d" xmlns:aink="http://schemas.microsoft.com/office/drawing/2016/ink" xmlns:cx8="http://schemas.microsoft.com/office/drawing/2016/5/14/chartex" xmlns:cx7="http://schemas.microsoft.com/office/drawing/2016/5/13/chartex" xmlns:cx6="http://schemas.microsoft.com/office/drawing/2016/5/12/chartex" xmlns:cx5="http://schemas.microsoft.com/office/drawing/2016/5/11/chartex" xmlns:cx4="http://schemas.microsoft.com/office/drawing/2016/5/10/chartex" xmlns:cx3="http://schemas.microsoft.com/office/drawing/2016/5/9/chartex" xmlns:cx2="http://schemas.microsoft.com/office/drawing/2015/10/21/chartex" xmlns:cx1="http://schemas.microsoft.com/office/drawing/2015/9/8/chartex" xmlns:cx="http://schemas.microsoft.com/office/drawing/2014/chartex">
             <w:pict>
               <v:oval w14:anchorId="07139B45" id="Oval 63" o:spid="_x0000_s1026" style="position:absolute;margin-left:204.75pt;margin-top:7.5pt;width:33.75pt;height:30pt;z-index:251707392;visibility:visible;mso-wrap-style:square;mso-wrap-distance-left:9pt;mso-wrap-distance-top:0;mso-wrap-distance-right:9pt;mso-wrap-distance-bottom:0;mso-position-horizontal:absolute;mso-position-horizontal-relative:text;mso-position-vertical:absolute;mso-position-vertical-relative:text;v-text-anchor:middle" o:gfxdata="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" filled="f" strokecolor="red" strokeweight="2.25pt">
                 <v:shadow on="t" color="black" opacity="22937f" origin=",.5" offset="0,.63889mm"/>
@@ -5405,6 +5674,7 @@
           <w:rFonts w:ascii="Times New Roman" w:hAnsi="Times New Roman"/>
           <w:noProof/>
           <w:color w:val="auto"/>
+          <w:lang w:eastAsia="ja-JP"/>
         </w:rPr>
         <w:drawing>
           <wp:inline distT="0" distB="0" distL="0" distR="0" wp14:anchorId="6D07E469" wp14:editId="5E96F303">
@@ -5422,7 +5692,7 @@
                     <pic:cNvPicPr/>
                   </pic:nvPicPr>
                   <pic:blipFill>
-                    <a:blip r:embed="rId16"/>
+                    <a:blip r:embed="rId17"/>
                     <a:stretch>
                       <a:fillRect/>
                     </a:stretch>
@@ -5495,6 +5765,7 @@
       <w:r>
         <w:rPr>
           <w:noProof/>
+          <w:lang w:eastAsia="ja-JP"/>
         </w:rPr>
         <w:lastRenderedPageBreak/>
         <mc:AlternateContent>
@@ -5560,7 +5831,7 @@
               </wp:anchor>
             </w:drawing>
           </mc:Choice>
-          <mc:Fallback>
+          <mc:Fallback xmlns:w16se="http://schemas.microsoft.com/office/word/2015/wordml/symex" xmlns:w16sdtdh="http://schemas.microsoft.com/office/word/2020/wordml/sdtdatahash" xmlns:w16="http://schemas.microsoft.com/office/word/2018/wordml" xmlns:w16cid="http://schemas.microsoft.com/office/word/2016/wordml/cid" xmlns:w16cex="http://schemas.microsoft.com/office/word/2018/wordml/cex" xmlns:w15="http://schemas.microsoft.com/office/word/2012/wordml" xmlns:am3d="http://schemas.microsoft.com/office/drawing/2017/model3d" xmlns:aink="http://schemas.microsoft.com/office/drawing/2016/ink" xmlns:cx8="http://schemas.microsoft.com/office/drawing/2016/5/14/chartex" xmlns:cx7="http://schemas.microsoft.com/office/drawing/2016/5/13/chartex" xmlns:cx6="http://schemas.microsoft.com/office/drawing/2016/5/12/chartex" xmlns:cx5="http://schemas.microsoft.com/office/drawing/2016/5/11/chartex" xmlns:cx4="http://schemas.microsoft.com/office/drawing/2016/5/10/chartex" xmlns:cx3="http://schemas.microsoft.com/office/drawing/2016/5/9/chartex" xmlns:cx2="http://schemas.microsoft.com/office/drawing/2015/10/21/chartex" xmlns:cx1="http://schemas.microsoft.com/office/drawing/2015/9/8/chartex" xmlns:cx="http://schemas.microsoft.com/office/drawing/2014/chartex">
             <w:pict>
               <v:oval w14:anchorId="4C9408FF" id="Oval 70" o:spid="_x0000_s1026" style="position:absolute;margin-left:360.75pt;margin-top:11.45pt;width:30.75pt;height:15.75pt;z-index:251705344;visibility:visible;mso-wrap-style:square;mso-wrap-distance-left:9pt;mso-wrap-distance-top:0;mso-wrap-distance-right:9pt;mso-wrap-distance-bottom:0;mso-position-horizontal:absolute;mso-position-horizontal-relative:text;mso-position-vertical:absolute;mso-position-vertical-relative:text;v-text-anchor:middle" o:gfxdata="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" filled="f" strokecolor="red" strokeweight="2.25pt"/>
             </w:pict>
@@ -5570,6 +5841,7 @@
       <w:r>
         <w:rPr>
           <w:noProof/>
+          <w:lang w:eastAsia="ja-JP"/>
         </w:rPr>
         <w:drawing>
           <wp:inline distT="0" distB="0" distL="0" distR="0" wp14:anchorId="3B612993" wp14:editId="442252A2">
@@ -5587,7 +5859,7 @@
                     <pic:cNvPicPr/>
                   </pic:nvPicPr>
                   <pic:blipFill>
-                    <a:blip r:embed="rId17">
+                    <a:blip r:embed="rId18">
                       <a:extLst>
                         <a:ext uri="{28A0092B-C50C-407E-A947-70E740481C1C}">
                           <a14:useLocalDpi xmlns:a14="http://schemas.microsoft.com/office/drawing/2010/main" val="0"/>
@@ -5643,6 +5915,7 @@
           <w:rFonts w:ascii="Times New Roman" w:hAnsi="Times New Roman"/>
           <w:noProof/>
           <w:color w:val="auto"/>
+          <w:lang w:eastAsia="ja-JP"/>
         </w:rPr>
         <mc:AlternateContent>
           <mc:Choice Requires="wps">
@@ -5711,7 +5984,7 @@
               </wp:anchor>
             </w:drawing>
           </mc:Choice>
-          <mc:Fallback>
+          <mc:Fallback xmlns:w16se="http://schemas.microsoft.com/office/word/2015/wordml/symex" xmlns:w16sdtdh="http://schemas.microsoft.com/office/word/2020/wordml/sdtdatahash" xmlns:w16="http://schemas.microsoft.com/office/word/2018/wordml" xmlns:w16cid="http://schemas.microsoft.com/office/word/2016/wordml/cid" xmlns:w16cex="http://schemas.microsoft.com/office/word/2018/wordml/cex" xmlns:w15="http://schemas.microsoft.com/office/word/2012/wordml" xmlns:am3d="http://schemas.microsoft.com/office/drawing/2017/model3d" xmlns:aink="http://schemas.microsoft.com/office/drawing/2016/ink" xmlns:cx8="http://schemas.microsoft.com/office/drawing/2016/5/14/chartex" xmlns:cx7="http://schemas.microsoft.com/office/drawing/2016/5/13/chartex" xmlns:cx6="http://schemas.microsoft.com/office/drawing/2016/5/12/chartex" xmlns:cx5="http://schemas.microsoft.com/office/drawing/2016/5/11/chartex" xmlns:cx4="http://schemas.microsoft.com/office/drawing/2016/5/10/chartex" xmlns:cx3="http://schemas.microsoft.com/office/drawing/2016/5/9/chartex" xmlns:cx2="http://schemas.microsoft.com/office/drawing/2015/10/21/chartex" xmlns:cx1="http://schemas.microsoft.com/office/drawing/2015/9/8/chartex" xmlns:cx="http://schemas.microsoft.com/office/drawing/2014/chartex">
             <w:pict>
               <v:oval w14:anchorId="4889BEDD" id="Oval 69" o:spid="_x0000_s1026" style="position:absolute;margin-left:384pt;margin-top:55.45pt;width:27.75pt;height:17.25pt;z-index:251709440;visibility:visible;mso-wrap-style:square;mso-width-percent:0;mso-height-percent:0;mso-wrap-distance-left:9pt;mso-wrap-distance-top:0;mso-wrap-distance-right:9pt;mso-wrap-distance-bottom:0;mso-position-horizontal:absolute;mso-position-horizontal-relative:text;mso-position-vertical:absolute;mso-position-vertical-relative:text;mso-width-percent:0;mso-height-percent:0;mso-width-relative:margin;mso-height-relative:margin;v-text-anchor:middle" o:gfxdata="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" filled="f" strokecolor="red" strokeweight="2.25pt">
                 <v:shadow on="t" color="black" opacity="22937f" origin=",.5" offset="0,.63889mm"/>
@@ -5725,6 +5998,7 @@
           <w:rFonts w:ascii="Times New Roman" w:hAnsi="Times New Roman"/>
           <w:noProof/>
           <w:color w:val="auto"/>
+          <w:lang w:eastAsia="ja-JP"/>
         </w:rPr>
         <mc:AlternateContent>
           <mc:Choice Requires="wps">
@@ -5787,7 +6061,7 @@
               </wp:anchor>
             </w:drawing>
           </mc:Choice>
-          <mc:Fallback>
+          <mc:Fallback xmlns:w16se="http://schemas.microsoft.com/office/word/2015/wordml/symex" xmlns:w16sdtdh="http://schemas.microsoft.com/office/word/2020/wordml/sdtdatahash" xmlns:w16="http://schemas.microsoft.com/office/word/2018/wordml" xmlns:w16cid="http://schemas.microsoft.com/office/word/2016/wordml/cid" xmlns:w16cex="http://schemas.microsoft.com/office/word/2018/wordml/cex" xmlns:w15="http://schemas.microsoft.com/office/word/2012/wordml" xmlns:am3d="http://schemas.microsoft.com/office/drawing/2017/model3d" xmlns:aink="http://schemas.microsoft.com/office/drawing/2016/ink" xmlns:cx8="http://schemas.microsoft.com/office/drawing/2016/5/14/chartex" xmlns:cx7="http://schemas.microsoft.com/office/drawing/2016/5/13/chartex" xmlns:cx6="http://schemas.microsoft.com/office/drawing/2016/5/12/chartex" xmlns:cx5="http://schemas.microsoft.com/office/drawing/2016/5/11/chartex" xmlns:cx4="http://schemas.microsoft.com/office/drawing/2016/5/10/chartex" xmlns:cx3="http://schemas.microsoft.com/office/drawing/2016/5/9/chartex" xmlns:cx2="http://schemas.microsoft.com/office/drawing/2015/10/21/chartex" xmlns:cx1="http://schemas.microsoft.com/office/drawing/2015/9/8/chartex" xmlns:cx="http://schemas.microsoft.com/office/drawing/2014/chartex">
             <w:pict>
               <v:oval w14:anchorId="2C9BFEAD" id="Oval 64" o:spid="_x0000_s1026" style="position:absolute;margin-left:339.75pt;margin-top:54.7pt;width:27.75pt;height:17.25pt;z-index:251708416;visibility:visible;mso-wrap-style:square;mso-wrap-distance-left:9pt;mso-wrap-distance-top:0;mso-wrap-distance-right:9pt;mso-wrap-distance-bottom:0;mso-position-horizontal:absolute;mso-position-horizontal-relative:text;mso-position-vertical:absolute;mso-position-vertical-relative:text;v-text-anchor:middle" o:gfxdata="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" filled="f" strokecolor="red" strokeweight="2.25pt">
                 <v:shadow on="t" color="black" opacity="22937f" origin=",.5" offset="0,.63889mm"/>
@@ -5829,6 +6103,7 @@
           <w:rFonts w:ascii="Times New Roman" w:hAnsi="Times New Roman"/>
           <w:noProof/>
           <w:color w:val="auto"/>
+          <w:lang w:eastAsia="ja-JP"/>
         </w:rPr>
         <w:drawing>
           <wp:inline distT="0" distB="0" distL="0" distR="0" wp14:anchorId="50F8589C" wp14:editId="257B8B32">
@@ -5846,7 +6121,7 @@
                     <pic:cNvPicPr/>
                   </pic:nvPicPr>
                   <pic:blipFill>
-                    <a:blip r:embed="rId18"/>
+                    <a:blip r:embed="rId19"/>
                     <a:stretch>
                       <a:fillRect/>
                     </a:stretch>
@@ -5889,7 +6164,10 @@
           <w:szCs w:val="32"/>
         </w:rPr>
       </w:pPr>
-      <w:r>
+    </w:p>
+    <w:p>
+      <w:pPr>
+        <w:ind w:left="0"/>
         <w:rPr>
           <w:rFonts w:ascii="Raleway" w:hAnsi="Raleway"/>
           <w:b/>
@@ -5897,9 +6175,11 @@
           <w:sz w:val="32"/>
           <w:szCs w:val="32"/>
         </w:rPr>
-        <w:t xml:space="preserve">4. </w:t>
-      </w:r>
-      <w:r>
+      </w:pPr>
+    </w:p>
+    <w:p>
+      <w:pPr>
+        <w:ind w:left="0"/>
         <w:rPr>
           <w:rFonts w:ascii="Raleway" w:hAnsi="Raleway"/>
           <w:b/>
@@ -5907,6 +6187,25 @@
           <w:sz w:val="32"/>
           <w:szCs w:val="32"/>
         </w:rPr>
+      </w:pPr>
+      <w:r>
+        <w:rPr>
+          <w:rFonts w:ascii="Raleway" w:hAnsi="Raleway"/>
+          <w:b/>
+          <w:color w:val="auto"/>
+          <w:sz w:val="32"/>
+          <w:szCs w:val="32"/>
+        </w:rPr>
+        <w:t xml:space="preserve">4. </w:t>
+      </w:r>
+      <w:r>
+        <w:rPr>
+          <w:rFonts w:ascii="Raleway" w:hAnsi="Raleway"/>
+          <w:b/>
+          <w:color w:val="auto"/>
+          <w:sz w:val="32"/>
+          <w:szCs w:val="32"/>
+        </w:rPr>
         <w:t>Word search</w:t>
       </w:r>
     </w:p>
@@ -5923,7 +6222,6 @@
           <w:rFonts w:ascii="Times New Roman" w:hAnsi="Times New Roman"/>
           <w:color w:val="auto"/>
         </w:rPr>
-        <w:lastRenderedPageBreak/>
         <w:t xml:space="preserve">A.  </w:t>
       </w:r>
       <w:r>
@@ -5988,6 +6286,7 @@
       <w:r>
         <w:rPr>
           <w:noProof/>
+          <w:lang w:eastAsia="ja-JP"/>
         </w:rPr>
         <mc:AlternateContent>
           <mc:Choice Requires="wps">
@@ -6048,7 +6347,7 @@
               </wp:anchor>
             </w:drawing>
           </mc:Choice>
-          <mc:Fallback>
+          <mc:Fallback xmlns:w16se="http://schemas.microsoft.com/office/word/2015/wordml/symex" xmlns:w16sdtdh="http://schemas.microsoft.com/office/word/2020/wordml/sdtdatahash" xmlns:w16="http://schemas.microsoft.com/office/word/2018/wordml" xmlns:w16cid="http://schemas.microsoft.com/office/word/2016/wordml/cid" xmlns:w16cex="http://schemas.microsoft.com/office/word/2018/wordml/cex" xmlns:w15="http://schemas.microsoft.com/office/word/2012/wordml" xmlns:am3d="http://schemas.microsoft.com/office/drawing/2017/model3d" xmlns:aink="http://schemas.microsoft.com/office/drawing/2016/ink" xmlns:cx8="http://schemas.microsoft.com/office/drawing/2016/5/14/chartex" xmlns:cx7="http://schemas.microsoft.com/office/drawing/2016/5/13/chartex" xmlns:cx6="http://schemas.microsoft.com/office/drawing/2016/5/12/chartex" xmlns:cx5="http://schemas.microsoft.com/office/drawing/2016/5/11/chartex" xmlns:cx4="http://schemas.microsoft.com/office/drawing/2016/5/10/chartex" xmlns:cx3="http://schemas.microsoft.com/office/drawing/2016/5/9/chartex" xmlns:cx2="http://schemas.microsoft.com/office/drawing/2015/10/21/chartex" xmlns:cx1="http://schemas.microsoft.com/office/drawing/2015/9/8/chartex" xmlns:cx="http://schemas.microsoft.com/office/drawing/2014/chartex">
             <w:pict>
               <v:oval w14:anchorId="07F071A5" id="Oval 24" o:spid="_x0000_s1049" style="position:absolute;left:0;text-align:left;margin-left:57.5pt;margin-top:160.5pt;width:120.4pt;height:31.5pt;z-index:251662336;visibility:visible;mso-wrap-style:square;mso-wrap-distance-left:9pt;mso-wrap-distance-top:9pt;mso-wrap-distance-right:9pt;mso-wrap-distance-bottom:9pt;mso-position-horizontal:absolute;mso-position-horizontal-relative:text;mso-position-vertical:absolute;mso-position-vertical-relative:text;v-text-anchor:middle" o:gfxdata="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" filled="f" strokecolor="red" strokeweight="2.25pt">
                 <v:stroke startarrowwidth="narrow" startarrowlength="short" endarrowwidth="narrow" endarrowlength="short"/>
@@ -6071,6 +6370,7 @@
       <w:r>
         <w:rPr>
           <w:noProof/>
+          <w:lang w:eastAsia="ja-JP"/>
         </w:rPr>
         <w:drawing>
           <wp:inline distT="0" distB="0" distL="0" distR="0" wp14:anchorId="138C52E2" wp14:editId="0954653F">
@@ -6088,7 +6388,7 @@
                     <pic:cNvPicPr/>
                   </pic:nvPicPr>
                   <pic:blipFill>
-                    <a:blip r:embed="rId10"/>
+                    <a:blip r:embed="rId11"/>
                     <a:stretch>
                       <a:fillRect/>
                     </a:stretch>
@@ -6146,45 +6446,36 @@
           <w:rFonts w:ascii="Times New Roman" w:hAnsi="Times New Roman"/>
           <w:color w:val="auto"/>
         </w:rPr>
+        <w:t xml:space="preserve"> game s</w:t>
+      </w:r>
+      <w:r>
+        <w:rPr>
+          <w:rFonts w:ascii="Times New Roman" w:hAnsi="Times New Roman"/>
+          <w:color w:val="auto"/>
+        </w:rPr>
+        <w:t>elect a puzzle</w:t>
+      </w:r>
+      <w:r>
+        <w:rPr>
+          <w:rFonts w:ascii="Times New Roman" w:hAnsi="Times New Roman"/>
+          <w:color w:val="auto"/>
+        </w:rPr>
+        <w:t xml:space="preserve"> by clicking on the button</w:t>
+      </w:r>
+      <w:r>
+        <w:rPr>
+          <w:rFonts w:ascii="Times New Roman" w:hAnsi="Times New Roman"/>
+          <w:color w:val="auto"/>
+        </w:rPr>
+        <w:t xml:space="preserve"> labeled “Select Puzzle.”</w:t>
+      </w:r>
+      <w:r>
+        <w:rPr>
+          <w:rFonts w:ascii="Times New Roman" w:hAnsi="Times New Roman"/>
+          <w:color w:val="auto"/>
+        </w:rPr>
         <w:t xml:space="preserve"> </w:t>
       </w:r>
-      <w:proofErr w:type="gramStart"/>
-      <w:r>
-        <w:rPr>
-          <w:rFonts w:ascii="Times New Roman" w:hAnsi="Times New Roman"/>
-          <w:color w:val="auto"/>
-        </w:rPr>
-        <w:t>game</w:t>
-      </w:r>
-      <w:proofErr w:type="gramEnd"/>
-      <w:r>
-        <w:rPr>
-          <w:rFonts w:ascii="Times New Roman" w:hAnsi="Times New Roman"/>
-          <w:color w:val="auto"/>
-        </w:rPr>
-        <w:t xml:space="preserve"> s</w:t>
-      </w:r>
-      <w:r>
-        <w:rPr>
-          <w:rFonts w:ascii="Times New Roman" w:hAnsi="Times New Roman"/>
-          <w:color w:val="auto"/>
-        </w:rPr>
-        <w:t>elect a puzzle from the drop down</w:t>
-      </w:r>
-      <w:r>
-        <w:rPr>
-          <w:rFonts w:ascii="Times New Roman" w:hAnsi="Times New Roman"/>
-          <w:color w:val="auto"/>
-        </w:rPr>
-        <w:t xml:space="preserve"> list</w:t>
-      </w:r>
-      <w:r>
-        <w:rPr>
-          <w:rFonts w:ascii="Times New Roman" w:hAnsi="Times New Roman"/>
-          <w:color w:val="auto"/>
-        </w:rPr>
-        <w:t xml:space="preserve"> labeled “Select Puzzle.”</w:t>
-      </w:r>
       <w:r>
         <w:rPr>
           <w:rFonts w:ascii="Times New Roman" w:hAnsi="Times New Roman"/>
@@ -6197,7 +6488,30 @@
           <w:rFonts w:ascii="Times New Roman" w:hAnsi="Times New Roman"/>
           <w:color w:val="auto"/>
         </w:rPr>
-        <w:t xml:space="preserve"> Puzzles are named by</w:t>
+        <w:t>Then choose a puzzle file from the directory called “</w:t>
+      </w:r>
+      <w:proofErr w:type="spellStart"/>
+      <w:r>
+        <w:rPr>
+          <w:rFonts w:ascii="Times New Roman" w:hAnsi="Times New Roman"/>
+          <w:color w:val="auto"/>
+        </w:rPr>
+        <w:t>WordSearchPuzzles</w:t>
+      </w:r>
+      <w:proofErr w:type="spellEnd"/>
+      <w:r>
+        <w:rPr>
+          <w:rFonts w:ascii="Times New Roman" w:hAnsi="Times New Roman"/>
+          <w:color w:val="auto"/>
+        </w:rPr>
+        <w:t xml:space="preserve">.” </w:t>
+      </w:r>
+      <w:r>
+        <w:rPr>
+          <w:rFonts w:ascii="Times New Roman" w:hAnsi="Times New Roman"/>
+          <w:color w:val="auto"/>
+        </w:rPr>
+        <w:t>Puzzles are named by</w:t>
       </w:r>
       <w:r>
         <w:rPr>
@@ -6239,21 +6553,79 @@
           <w:rFonts w:ascii="Times New Roman" w:hAnsi="Times New Roman"/>
           <w:color w:val="auto"/>
         </w:rPr>
-        <w:t xml:space="preserve">ex. </w:t>
-      </w:r>
-      <w:r>
-        <w:rPr>
-          <w:rFonts w:ascii="Times New Roman" w:hAnsi="Times New Roman"/>
-          <w:color w:val="auto"/>
-        </w:rPr>
-        <w:t>Animals 1</w:t>
-      </w:r>
-      <w:r>
-        <w:rPr>
-          <w:rFonts w:ascii="Times New Roman" w:hAnsi="Times New Roman"/>
-          <w:color w:val="auto"/>
-        </w:rPr>
-        <w:t>). Then click</w:t>
+        <w:t>i.e.</w:t>
+      </w:r>
+      <w:bookmarkStart w:id="14" w:name="_GoBack"/>
+      <w:bookmarkEnd w:id="14"/>
+      <w:r>
+        <w:rPr>
+          <w:rFonts w:ascii="Times New Roman" w:hAnsi="Times New Roman"/>
+          <w:color w:val="auto"/>
+        </w:rPr>
+        <w:t xml:space="preserve"> </w:t>
+      </w:r>
+      <w:r>
+        <w:rPr>
+          <w:rFonts w:ascii="Times New Roman" w:hAnsi="Times New Roman"/>
+          <w:color w:val="auto"/>
+        </w:rPr>
+        <w:t>Countries</w:t>
+      </w:r>
+      <w:r>
+        <w:rPr>
+          <w:rFonts w:ascii="Times New Roman" w:hAnsi="Times New Roman"/>
+          <w:color w:val="auto"/>
+        </w:rPr>
+        <w:t xml:space="preserve"> 1</w:t>
+      </w:r>
+      <w:r>
+        <w:rPr>
+          <w:rFonts w:ascii="Times New Roman" w:hAnsi="Times New Roman"/>
+          <w:color w:val="auto"/>
+        </w:rPr>
+        <w:t xml:space="preserve">). </w:t>
+      </w:r>
+      <w:r>
+        <w:rPr>
+          <w:rFonts w:ascii="Times New Roman" w:hAnsi="Times New Roman"/>
+          <w:color w:val="auto"/>
+        </w:rPr>
+        <w:t>Click</w:t>
+      </w:r>
+      <w:r>
+        <w:rPr>
+          <w:rFonts w:ascii="Times New Roman" w:hAnsi="Times New Roman"/>
+          <w:color w:val="auto"/>
+        </w:rPr>
+        <w:t xml:space="preserve"> on the puzzle file and then on the </w:t>
+      </w:r>
+      <w:r>
+        <w:rPr>
+          <w:rFonts w:ascii="Times New Roman" w:hAnsi="Times New Roman"/>
+          <w:color w:val="auto"/>
+        </w:rPr>
+        <w:t>“open”</w:t>
+      </w:r>
+      <w:r>
+        <w:rPr>
+          <w:rFonts w:ascii="Times New Roman" w:hAnsi="Times New Roman"/>
+          <w:color w:val="auto"/>
+        </w:rPr>
+        <w:t xml:space="preserve"> button</w:t>
+      </w:r>
+      <w:r>
+        <w:rPr>
+          <w:rFonts w:ascii="Times New Roman" w:hAnsi="Times New Roman"/>
+          <w:color w:val="auto"/>
+        </w:rPr>
+        <w:t xml:space="preserve"> to select a puzzle file. </w:t>
+      </w:r>
+      <w:r>
+        <w:rPr>
+          <w:rFonts w:ascii="Times New Roman" w:hAnsi="Times New Roman"/>
+          <w:color w:val="auto"/>
+        </w:rPr>
+        <w:t>Then click</w:t>
       </w:r>
       <w:r>
         <w:rPr>
@@ -6274,14 +6646,19 @@
           <w:rFonts w:ascii="Times New Roman" w:hAnsi="Times New Roman"/>
           <w:color w:val="auto"/>
         </w:rPr>
+        <w:t xml:space="preserve"> to load the puzzle</w:t>
+      </w:r>
+      <w:r>
+        <w:rPr>
+          <w:rFonts w:ascii="Times New Roman" w:hAnsi="Times New Roman"/>
+          <w:color w:val="auto"/>
+        </w:rPr>
         <w:t>.</w:t>
       </w:r>
     </w:p>
     <w:p>
       <w:pPr>
-        <w:pStyle w:val="ListParagraph"/>
         <w:spacing w:line="480" w:lineRule="auto"/>
-        <w:ind w:left="1440"/>
         <w:rPr>
           <w:rFonts w:ascii="Times New Roman" w:hAnsi="Times New Roman"/>
           <w:color w:val="auto"/>
@@ -6292,12 +6669,14 @@
           <w:rFonts w:ascii="Times New Roman" w:hAnsi="Times New Roman"/>
           <w:noProof/>
           <w:color w:val="auto"/>
-        </w:rPr>
+          <w:lang w:eastAsia="ja-JP"/>
+        </w:rPr>
+        <w:lastRenderedPageBreak/>
         <w:drawing>
-          <wp:inline distT="0" distB="0" distL="0" distR="0" wp14:anchorId="43DE3522" wp14:editId="583C30E2">
-            <wp:extent cx="4000500" cy="894343"/>
-            <wp:effectExtent l="0" t="0" r="0" b="0"/>
-            <wp:docPr id="28" name="Picture 28"/>
+          <wp:inline distT="0" distB="0" distL="0" distR="0" wp14:anchorId="03347E71" wp14:editId="08EF97A2">
+            <wp:extent cx="5943600" cy="4214495"/>
+            <wp:effectExtent l="0" t="0" r="0" b="1905"/>
+            <wp:docPr id="41" name="Picture 41"/>
             <wp:cNvGraphicFramePr>
               <a:graphicFrameLocks xmlns:a="http://schemas.openxmlformats.org/drawingml/2006/main" noChangeAspect="1"/>
             </wp:cNvGraphicFramePr>
@@ -6305,158 +6684,7 @@
               <a:graphicData uri="http://schemas.openxmlformats.org/drawingml/2006/picture">
                 <pic:pic xmlns:pic="http://schemas.openxmlformats.org/drawingml/2006/picture">
                   <pic:nvPicPr>
-                    <pic:cNvPr id="0" name="SelectionBox.png"/>
-                    <pic:cNvPicPr/>
-                  </pic:nvPicPr>
-                  <pic:blipFill>
-                    <a:blip r:embed="rId19">
-                      <a:extLst>
-                        <a:ext uri="{28A0092B-C50C-407E-A947-70E740481C1C}">
-                          <a14:useLocalDpi xmlns:a14="http://schemas.microsoft.com/office/drawing/2010/main" val="0"/>
-                        </a:ext>
-                      </a:extLst>
-                    </a:blip>
-                    <a:stretch>
-                      <a:fillRect/>
-                    </a:stretch>
-                  </pic:blipFill>
-                  <pic:spPr>
-                    <a:xfrm>
-                      <a:off x="0" y="0"/>
-                      <a:ext cx="4001456" cy="894557"/>
-                    </a:xfrm>
-                    <a:prstGeom prst="rect">
-                      <a:avLst/>
-                    </a:prstGeom>
-                  </pic:spPr>
-                </pic:pic>
-              </a:graphicData>
-            </a:graphic>
-          </wp:inline>
-        </w:drawing>
-      </w:r>
-    </w:p>
-    <w:p>
-      <w:pPr>
-        <w:pStyle w:val="ListParagraph"/>
-        <w:numPr>
-          <w:ilvl w:val="0"/>
-          <w:numId w:val="32"/>
-        </w:numPr>
-        <w:spacing w:line="480" w:lineRule="auto"/>
-        <w:rPr>
-          <w:rFonts w:ascii="Times New Roman" w:hAnsi="Times New Roman"/>
-          <w:color w:val="auto"/>
-        </w:rPr>
-      </w:pPr>
-      <w:r>
-        <w:rPr>
-          <w:rFonts w:ascii="Times New Roman" w:hAnsi="Times New Roman"/>
-          <w:color w:val="auto"/>
-        </w:rPr>
-        <w:t>Search for the words in</w:t>
-      </w:r>
-      <w:r>
-        <w:rPr>
-          <w:rFonts w:ascii="Times New Roman" w:hAnsi="Times New Roman"/>
-          <w:color w:val="auto"/>
-        </w:rPr>
-        <w:t xml:space="preserve"> the</w:t>
-      </w:r>
-      <w:r>
-        <w:rPr>
-          <w:rFonts w:ascii="Times New Roman" w:hAnsi="Times New Roman"/>
-          <w:color w:val="auto"/>
-        </w:rPr>
-        <w:t xml:space="preserve"> list</w:t>
-      </w:r>
-      <w:r>
-        <w:rPr>
-          <w:rFonts w:ascii="Times New Roman" w:hAnsi="Times New Roman"/>
-          <w:color w:val="auto"/>
-        </w:rPr>
-        <w:t xml:space="preserve"> labeled “Word List</w:t>
-      </w:r>
-      <w:r>
-        <w:rPr>
-          <w:rFonts w:ascii="Times New Roman" w:hAnsi="Times New Roman"/>
-          <w:color w:val="auto"/>
-        </w:rPr>
-        <w:t>”</w:t>
-      </w:r>
-      <w:r>
-        <w:rPr>
-          <w:rFonts w:ascii="Times New Roman" w:hAnsi="Times New Roman"/>
-          <w:color w:val="auto"/>
-        </w:rPr>
-        <w:t xml:space="preserve"> </w:t>
-      </w:r>
-      <w:r>
-        <w:rPr>
-          <w:rFonts w:ascii="Times New Roman" w:hAnsi="Times New Roman"/>
-          <w:color w:val="auto"/>
-        </w:rPr>
-        <w:t xml:space="preserve">to the right </w:t>
-      </w:r>
-      <w:r>
-        <w:rPr>
-          <w:rFonts w:ascii="Times New Roman" w:hAnsi="Times New Roman"/>
-          <w:color w:val="auto"/>
-        </w:rPr>
-        <w:t>of the screen in the grid of letters at the t</w:t>
-      </w:r>
-      <w:r>
-        <w:rPr>
-          <w:rFonts w:ascii="Times New Roman" w:hAnsi="Times New Roman"/>
-          <w:color w:val="auto"/>
-        </w:rPr>
-        <w:t>op of the screen</w:t>
-      </w:r>
-      <w:r>
-        <w:rPr>
-          <w:rFonts w:ascii="Times New Roman" w:hAnsi="Times New Roman"/>
-          <w:color w:val="auto"/>
-        </w:rPr>
-        <w:t>. Words can appear backwards, forwards, vertically, h</w:t>
-      </w:r>
-      <w:r>
-        <w:rPr>
-          <w:rFonts w:ascii="Times New Roman" w:hAnsi="Times New Roman"/>
-          <w:color w:val="auto"/>
-        </w:rPr>
-        <w:t xml:space="preserve">orizontally, and on diagonals. </w:t>
-      </w:r>
-    </w:p>
-    <w:p>
-      <w:pPr>
-        <w:pStyle w:val="ListParagraph"/>
-        <w:spacing w:line="480" w:lineRule="auto"/>
-        <w:ind w:left="2160"/>
-        <w:rPr>
-          <w:rFonts w:ascii="Times New Roman" w:hAnsi="Times New Roman"/>
-          <w:color w:val="auto"/>
-        </w:rPr>
-      </w:pPr>
-      <w:r>
-        <w:rPr>
-          <w:rFonts w:ascii="Times New Roman" w:hAnsi="Times New Roman"/>
-          <w:noProof/>
-          <w:color w:val="auto"/>
-        </w:rPr>
-        <w:lastRenderedPageBreak/>
-        <w:drawing>
-          <wp:inline distT="0" distB="0" distL="0" distR="0" wp14:anchorId="65967816" wp14:editId="61C6ACE8">
-            <wp:extent cx="3885565" cy="3086449"/>
-            <wp:effectExtent l="0" t="0" r="635" b="12700"/>
-            <wp:docPr id="29" name="Picture 29"/>
-            <wp:cNvGraphicFramePr>
-              <a:graphicFrameLocks xmlns:a="http://schemas.openxmlformats.org/drawingml/2006/main" noChangeAspect="1"/>
-            </wp:cNvGraphicFramePr>
-            <a:graphic xmlns:a="http://schemas.openxmlformats.org/drawingml/2006/main">
-              <a:graphicData uri="http://schemas.openxmlformats.org/drawingml/2006/picture">
-                <pic:pic xmlns:pic="http://schemas.openxmlformats.org/drawingml/2006/picture">
-                  <pic:nvPicPr>
-                    <pic:cNvPr id="0" name="LoadedPuzzle.png"/>
+                    <pic:cNvPr id="0" name="SelectPuzzleImage.png"/>
                     <pic:cNvPicPr/>
                   </pic:nvPicPr>
                   <pic:blipFill>
@@ -6474,7 +6702,7 @@
                   <pic:spPr>
                     <a:xfrm>
                       <a:off x="0" y="0"/>
-                      <a:ext cx="3886100" cy="3086874"/>
+                      <a:ext cx="5943600" cy="4214495"/>
                     </a:xfrm>
                     <a:prstGeom prst="rect">
                       <a:avLst/>
@@ -6505,6 +6733,158 @@
           <w:rFonts w:ascii="Times New Roman" w:hAnsi="Times New Roman"/>
           <w:color w:val="auto"/>
         </w:rPr>
+        <w:t>Search for the words in</w:t>
+      </w:r>
+      <w:r>
+        <w:rPr>
+          <w:rFonts w:ascii="Times New Roman" w:hAnsi="Times New Roman"/>
+          <w:color w:val="auto"/>
+        </w:rPr>
+        <w:t xml:space="preserve"> the</w:t>
+      </w:r>
+      <w:r>
+        <w:rPr>
+          <w:rFonts w:ascii="Times New Roman" w:hAnsi="Times New Roman"/>
+          <w:color w:val="auto"/>
+        </w:rPr>
+        <w:t xml:space="preserve"> list</w:t>
+      </w:r>
+      <w:r>
+        <w:rPr>
+          <w:rFonts w:ascii="Times New Roman" w:hAnsi="Times New Roman"/>
+          <w:color w:val="auto"/>
+        </w:rPr>
+        <w:t xml:space="preserve"> labeled “Word List</w:t>
+      </w:r>
+      <w:r>
+        <w:rPr>
+          <w:rFonts w:ascii="Times New Roman" w:hAnsi="Times New Roman"/>
+          <w:color w:val="auto"/>
+        </w:rPr>
+        <w:t>”</w:t>
+      </w:r>
+      <w:r>
+        <w:rPr>
+          <w:rFonts w:ascii="Times New Roman" w:hAnsi="Times New Roman"/>
+          <w:color w:val="auto"/>
+        </w:rPr>
+        <w:t xml:space="preserve"> </w:t>
+      </w:r>
+      <w:r>
+        <w:rPr>
+          <w:rFonts w:ascii="Times New Roman" w:hAnsi="Times New Roman"/>
+          <w:color w:val="auto"/>
+        </w:rPr>
+        <w:t xml:space="preserve">on the right hand side of the screen </w:t>
+      </w:r>
+      <w:r>
+        <w:rPr>
+          <w:rFonts w:ascii="Times New Roman" w:hAnsi="Times New Roman"/>
+          <w:color w:val="auto"/>
+        </w:rPr>
+        <w:t>in the grid of letters at the t</w:t>
+      </w:r>
+      <w:r>
+        <w:rPr>
+          <w:rFonts w:ascii="Times New Roman" w:hAnsi="Times New Roman"/>
+          <w:color w:val="auto"/>
+        </w:rPr>
+        <w:t>op of the screen</w:t>
+      </w:r>
+      <w:r>
+        <w:rPr>
+          <w:rFonts w:ascii="Times New Roman" w:hAnsi="Times New Roman"/>
+          <w:color w:val="auto"/>
+        </w:rPr>
+        <w:t>. Words can appear backwards, forwards, vertically, h</w:t>
+      </w:r>
+      <w:r>
+        <w:rPr>
+          <w:rFonts w:ascii="Times New Roman" w:hAnsi="Times New Roman"/>
+          <w:color w:val="auto"/>
+        </w:rPr>
+        <w:t xml:space="preserve">orizontally, and on diagonals. </w:t>
+      </w:r>
+    </w:p>
+    <w:p>
+      <w:pPr>
+        <w:pStyle w:val="ListParagraph"/>
+        <w:spacing w:line="480" w:lineRule="auto"/>
+        <w:ind w:left="2160"/>
+        <w:rPr>
+          <w:rFonts w:ascii="Times New Roman" w:hAnsi="Times New Roman"/>
+          <w:color w:val="auto"/>
+        </w:rPr>
+      </w:pPr>
+      <w:r>
+        <w:rPr>
+          <w:rFonts w:ascii="Times New Roman" w:hAnsi="Times New Roman"/>
+          <w:noProof/>
+          <w:color w:val="auto"/>
+          <w:lang w:eastAsia="ja-JP"/>
+        </w:rPr>
+        <w:lastRenderedPageBreak/>
+        <w:drawing>
+          <wp:inline distT="0" distB="0" distL="0" distR="0" wp14:anchorId="65967816" wp14:editId="5ACBA122">
+            <wp:extent cx="3429000" cy="2821521"/>
+            <wp:effectExtent l="0" t="0" r="0" b="0"/>
+            <wp:docPr id="29" name="Picture 29"/>
+            <wp:cNvGraphicFramePr>
+              <a:graphicFrameLocks xmlns:a="http://schemas.openxmlformats.org/drawingml/2006/main" noChangeAspect="1"/>
+            </wp:cNvGraphicFramePr>
+            <a:graphic xmlns:a="http://schemas.openxmlformats.org/drawingml/2006/main">
+              <a:graphicData uri="http://schemas.openxmlformats.org/drawingml/2006/picture">
+                <pic:pic xmlns:pic="http://schemas.openxmlformats.org/drawingml/2006/picture">
+                  <pic:nvPicPr>
+                    <pic:cNvPr id="0" name="LoadedPuzzle.png"/>
+                    <pic:cNvPicPr/>
+                  </pic:nvPicPr>
+                  <pic:blipFill>
+                    <a:blip r:embed="rId21">
+                      <a:extLst>
+                        <a:ext uri="{28A0092B-C50C-407E-A947-70E740481C1C}">
+                          <a14:useLocalDpi xmlns:a14="http://schemas.microsoft.com/office/drawing/2010/main" val="0"/>
+                        </a:ext>
+                      </a:extLst>
+                    </a:blip>
+                    <a:stretch>
+                      <a:fillRect/>
+                    </a:stretch>
+                  </pic:blipFill>
+                  <pic:spPr>
+                    <a:xfrm>
+                      <a:off x="0" y="0"/>
+                      <a:ext cx="3429975" cy="2822323"/>
+                    </a:xfrm>
+                    <a:prstGeom prst="rect">
+                      <a:avLst/>
+                    </a:prstGeom>
+                  </pic:spPr>
+                </pic:pic>
+              </a:graphicData>
+            </a:graphic>
+          </wp:inline>
+        </w:drawing>
+      </w:r>
+    </w:p>
+    <w:p>
+      <w:pPr>
+        <w:pStyle w:val="ListParagraph"/>
+        <w:numPr>
+          <w:ilvl w:val="0"/>
+          <w:numId w:val="32"/>
+        </w:numPr>
+        <w:spacing w:line="480" w:lineRule="auto"/>
+        <w:rPr>
+          <w:rFonts w:ascii="Times New Roman" w:hAnsi="Times New Roman"/>
+          <w:color w:val="auto"/>
+        </w:rPr>
+      </w:pPr>
+      <w:r>
+        <w:rPr>
+          <w:rFonts w:ascii="Times New Roman" w:hAnsi="Times New Roman"/>
+          <w:color w:val="auto"/>
+        </w:rPr>
         <w:t>Highlight found words by clicking and dragging the</w:t>
       </w:r>
       <w:r>
@@ -6622,6 +7002,7 @@
           <w:rFonts w:ascii="Times New Roman" w:hAnsi="Times New Roman"/>
           <w:noProof/>
           <w:color w:val="auto"/>
+          <w:lang w:eastAsia="ja-JP"/>
         </w:rPr>
         <w:drawing>
           <wp:inline distT="0" distB="0" distL="0" distR="0" wp14:anchorId="527E9272" wp14:editId="0623D742">
@@ -6639,7 +7020,7 @@
                     <pic:cNvPicPr/>
                   </pic:nvPicPr>
                   <pic:blipFill>
-                    <a:blip r:embed="rId21">
+                    <a:blip r:embed="rId22">
                       <a:extLst>
                         <a:ext uri="{28A0092B-C50C-407E-A947-70E740481C1C}">
                           <a14:useLocalDpi xmlns:a14="http://schemas.microsoft.com/office/drawing/2010/main" val="0"/>
@@ -6699,6 +7080,7 @@
           <w:rFonts w:ascii="Times New Roman" w:hAnsi="Times New Roman"/>
           <w:noProof/>
           <w:color w:val="auto"/>
+          <w:lang w:eastAsia="ja-JP"/>
         </w:rPr>
         <w:drawing>
           <wp:inline distT="0" distB="0" distL="0" distR="0" wp14:anchorId="7F6EB5F2" wp14:editId="04FCBA40">
@@ -6716,7 +7098,7 @@
                     <pic:cNvPicPr/>
                   </pic:nvPicPr>
                   <pic:blipFill>
-                    <a:blip r:embed="rId22">
+                    <a:blip r:embed="rId23">
                       <a:extLst>
                         <a:ext uri="{28A0092B-C50C-407E-A947-70E740481C1C}">
                           <a14:useLocalDpi xmlns:a14="http://schemas.microsoft.com/office/drawing/2010/main" val="0"/>
@@ -6824,7 +7206,21 @@
           <w:rFonts w:ascii="Times New Roman" w:hAnsi="Times New Roman"/>
           <w:color w:val="auto"/>
         </w:rPr>
-        <w:t>lick “Undo</w:t>
+        <w:t xml:space="preserve">lick </w:t>
+      </w:r>
+      <w:r>
+        <w:rPr>
+          <w:rFonts w:ascii="Times New Roman" w:hAnsi="Times New Roman"/>
+          <w:color w:val="auto"/>
+        </w:rPr>
+        <w:t xml:space="preserve">the </w:t>
+      </w:r>
+      <w:r>
+        <w:rPr>
+          <w:rFonts w:ascii="Times New Roman" w:hAnsi="Times New Roman"/>
+          <w:color w:val="auto"/>
+        </w:rPr>
+        <w:t>“Undo</w:t>
       </w:r>
       <w:r>
         <w:rPr>
@@ -6866,7 +7262,6 @@
           <w:rFonts w:ascii="Times New Roman" w:hAnsi="Times New Roman"/>
           <w:color w:val="auto"/>
         </w:rPr>
-        <w:lastRenderedPageBreak/>
         <w:t xml:space="preserve">To </w:t>
       </w:r>
       <w:r>
@@ -6916,17 +7311,15 @@
           <w:rFonts w:ascii="Times New Roman" w:hAnsi="Times New Roman"/>
           <w:color w:val="auto"/>
         </w:rPr>
-        <w:t xml:space="preserve">click on the word in the list.  To undo the line through the </w:t>
-      </w:r>
-      <w:proofErr w:type="gramStart"/>
-      <w:r>
-        <w:rPr>
-          <w:rFonts w:ascii="Times New Roman" w:hAnsi="Times New Roman"/>
-          <w:color w:val="auto"/>
-        </w:rPr>
-        <w:t>word</w:t>
-      </w:r>
-      <w:proofErr w:type="gramEnd"/>
+        <w:t xml:space="preserve">click on the word in the list.  To undo the </w:t>
+      </w:r>
+      <w:r>
+        <w:rPr>
+          <w:rFonts w:ascii="Times New Roman" w:hAnsi="Times New Roman"/>
+          <w:color w:val="auto"/>
+        </w:rPr>
+        <w:t>strikethrough</w:t>
+      </w:r>
       <w:r>
         <w:rPr>
           <w:rFonts w:ascii="Times New Roman" w:hAnsi="Times New Roman"/>
@@ -6953,6 +7346,7 @@
           <w:rFonts w:ascii="Times New Roman" w:hAnsi="Times New Roman"/>
           <w:color w:val="auto"/>
         </w:rPr>
+        <w:lastRenderedPageBreak/>
         <w:t>To submit the puz</w:t>
       </w:r>
       <w:r>
@@ -7026,11 +7420,12 @@
           <w:rFonts w:ascii="Times New Roman" w:hAnsi="Times New Roman"/>
           <w:noProof/>
           <w:color w:val="auto"/>
+          <w:lang w:eastAsia="ja-JP"/>
         </w:rPr>
         <w:drawing>
-          <wp:inline distT="0" distB="0" distL="0" distR="0" wp14:anchorId="1A2514E4" wp14:editId="569F3055">
-            <wp:extent cx="3785198" cy="3006725"/>
-            <wp:effectExtent l="0" t="0" r="0" b="0"/>
+          <wp:inline distT="0" distB="0" distL="0" distR="0" wp14:anchorId="1A2514E4" wp14:editId="4E8C9FBB">
+            <wp:extent cx="3432362" cy="2809655"/>
+            <wp:effectExtent l="0" t="0" r="0" b="10160"/>
             <wp:docPr id="39" name="Picture 39"/>
             <wp:cNvGraphicFramePr>
               <a:graphicFrameLocks xmlns:a="http://schemas.openxmlformats.org/drawingml/2006/main" noChangeAspect="1"/>
@@ -7043,7 +7438,7 @@
                     <pic:cNvPicPr/>
                   </pic:nvPicPr>
                   <pic:blipFill>
-                    <a:blip r:embed="rId23">
+                    <a:blip r:embed="rId24">
                       <a:extLst>
                         <a:ext uri="{28A0092B-C50C-407E-A947-70E740481C1C}">
                           <a14:useLocalDpi xmlns:a14="http://schemas.microsoft.com/office/drawing/2010/main" val="0"/>
@@ -7057,7 +7452,7 @@
                   <pic:spPr>
                     <a:xfrm>
                       <a:off x="0" y="0"/>
-                      <a:ext cx="3785198" cy="3006725"/>
+                      <a:ext cx="3432613" cy="2809861"/>
                     </a:xfrm>
                     <a:prstGeom prst="rect">
                       <a:avLst/>
@@ -7101,7 +7496,21 @@
           <w:rFonts w:ascii="Times New Roman" w:hAnsi="Times New Roman"/>
           <w:color w:val="auto"/>
         </w:rPr>
-        <w:t>A message will appear informing the user how many words were correctly identified.</w:t>
+        <w:t>A message will appear informing the user</w:t>
+      </w:r>
+      <w:r>
+        <w:rPr>
+          <w:rFonts w:ascii="Times New Roman" w:hAnsi="Times New Roman"/>
+          <w:color w:val="auto"/>
+        </w:rPr>
+        <w:t xml:space="preserve"> of</w:t>
+      </w:r>
+      <w:r>
+        <w:rPr>
+          <w:rFonts w:ascii="Times New Roman" w:hAnsi="Times New Roman"/>
+          <w:color w:val="auto"/>
+        </w:rPr>
+        <w:t xml:space="preserve"> how many words were correctly identified.</w:t>
       </w:r>
     </w:p>
     <w:p>
@@ -7136,7 +7545,14 @@
           <w:rFonts w:ascii="Times New Roman" w:hAnsi="Times New Roman"/>
           <w:color w:val="auto"/>
         </w:rPr>
-        <w:t xml:space="preserve">tep A. </w:t>
+        <w:t>tep B</w:t>
+      </w:r>
+      <w:r>
+        <w:rPr>
+          <w:rFonts w:ascii="Times New Roman" w:hAnsi="Times New Roman"/>
+          <w:color w:val="auto"/>
+        </w:rPr>
+        <w:t xml:space="preserve">. </w:t>
       </w:r>
     </w:p>
     <w:p>
@@ -7148,47 +7564,6 @@
         <w:tab/>
         <w:t xml:space="preserve"> </w:t>
       </w:r>
-    </w:p>
-    <w:p>
-      <w:pPr>
-        <w:spacing w:line="480" w:lineRule="auto"/>
-        <w:ind w:left="720"/>
-      </w:pPr>
-    </w:p>
-    <w:p>
-      <w:pPr>
-        <w:spacing w:line="480" w:lineRule="auto"/>
-        <w:ind w:left="720"/>
-      </w:pPr>
-    </w:p>
-    <w:p>
-      <w:pPr>
-        <w:spacing w:line="480" w:lineRule="auto"/>
-        <w:ind w:left="720"/>
-      </w:pPr>
-    </w:p>
-    <w:p>
-      <w:pPr>
-        <w:spacing w:line="480" w:lineRule="auto"/>
-        <w:ind w:left="720"/>
-      </w:pPr>
-    </w:p>
-    <w:p>
-      <w:pPr>
-        <w:spacing w:line="480" w:lineRule="auto"/>
-        <w:ind w:left="720"/>
-      </w:pPr>
-    </w:p>
-    <w:p>
-      <w:pPr>
-        <w:spacing w:line="480" w:lineRule="auto"/>
-        <w:ind w:left="720"/>
-      </w:pPr>
-    </w:p>
-    <w:p>
-      <w:pPr>
-        <w:ind w:left="0"/>
-      </w:pPr>
     </w:p>
     <w:p>
       <w:pPr>
@@ -7318,7 +7693,9 @@
           <w:rFonts w:ascii="Times New Roman" w:hAnsi="Times New Roman"/>
           <w:noProof/>
           <w:color w:val="auto"/>
-        </w:rPr>
+          <w:lang w:eastAsia="ja-JP"/>
+        </w:rPr>
+        <w:lastRenderedPageBreak/>
         <mc:AlternateContent>
           <mc:Choice Requires="wps">
             <w:drawing>
@@ -7381,7 +7758,7 @@
               </wp:anchor>
             </w:drawing>
           </mc:Choice>
-          <mc:Fallback>
+          <mc:Fallback xmlns:w16se="http://schemas.microsoft.com/office/word/2015/wordml/symex" xmlns:w16sdtdh="http://schemas.microsoft.com/office/word/2020/wordml/sdtdatahash" xmlns:w16="http://schemas.microsoft.com/office/word/2018/wordml" xmlns:w16cid="http://schemas.microsoft.com/office/word/2016/wordml/cid" xmlns:w16cex="http://schemas.microsoft.com/office/word/2018/wordml/cex" xmlns:w15="http://schemas.microsoft.com/office/word/2012/wordml" xmlns:am3d="http://schemas.microsoft.com/office/drawing/2017/model3d" xmlns:aink="http://schemas.microsoft.com/office/drawing/2016/ink" xmlns:cx8="http://schemas.microsoft.com/office/drawing/2016/5/14/chartex" xmlns:cx7="http://schemas.microsoft.com/office/drawing/2016/5/13/chartex" xmlns:cx6="http://schemas.microsoft.com/office/drawing/2016/5/12/chartex" xmlns:cx5="http://schemas.microsoft.com/office/drawing/2016/5/11/chartex" xmlns:cx4="http://schemas.microsoft.com/office/drawing/2016/5/10/chartex" xmlns:cx3="http://schemas.microsoft.com/office/drawing/2016/5/9/chartex" xmlns:cx2="http://schemas.microsoft.com/office/drawing/2015/10/21/chartex" xmlns:cx1="http://schemas.microsoft.com/office/drawing/2015/9/8/chartex" xmlns:cx="http://schemas.microsoft.com/office/drawing/2014/chartex">
             <w:pict>
               <v:oval w14:anchorId="05BCDDC2" id="Oval 25" o:spid="_x0000_s1050" style="position:absolute;left:0;text-align:left;margin-left:48.85pt;margin-top:192.2pt;width:136.5pt;height:31.5pt;z-index:251663360;visibility:visible;mso-wrap-style:square;mso-width-percent:0;mso-wrap-distance-left:9pt;mso-wrap-distance-top:9pt;mso-wrap-distance-right:9pt;mso-wrap-distance-bottom:9pt;mso-position-horizontal:absolute;mso-position-horizontal-relative:text;mso-position-vertical:absolute;mso-position-vertical-relative:text;mso-width-percent:0;mso-width-relative:margin;v-text-anchor:middle" o:gfxdata="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" filled="f" strokecolor="red" strokeweight="2.25pt">
                 <v:stroke startarrowwidth="narrow" startarrowlength="short" endarrowwidth="narrow" endarrowlength="short"/>
@@ -7406,6 +7783,7 @@
           <w:rFonts w:ascii="Times New Roman" w:hAnsi="Times New Roman"/>
           <w:noProof/>
           <w:color w:val="auto"/>
+          <w:lang w:eastAsia="ja-JP"/>
         </w:rPr>
         <w:drawing>
           <wp:inline distT="0" distB="0" distL="0" distR="0" wp14:anchorId="00CF0FA7" wp14:editId="22982521">
@@ -7423,7 +7801,7 @@
                     <pic:cNvPicPr/>
                   </pic:nvPicPr>
                   <pic:blipFill>
-                    <a:blip r:embed="rId10"/>
+                    <a:blip r:embed="rId11"/>
                     <a:stretch>
                       <a:fillRect/>
                     </a:stretch>
@@ -7648,7 +8026,9 @@
         <w:rPr>
           <w:rFonts w:asciiTheme="minorHAnsi" w:eastAsiaTheme="minorEastAsia" w:hAnsiTheme="minorHAnsi" w:cstheme="minorBidi"/>
           <w:noProof/>
-        </w:rPr>
+          <w:lang w:eastAsia="ja-JP"/>
+        </w:rPr>
+        <w:lastRenderedPageBreak/>
         <mc:AlternateContent>
           <mc:Choice Requires="wps">
             <w:drawing>
@@ -7692,7 +8072,7 @@
                         </a:ln>
                         <a:extLst>
                           <a:ext uri="{909E8E84-426E-40dd-AFC4-6F175D3DCCD1}">
-                            <a14:hiddenFill xmlns="" xmlns:mo="http://schemas.microsoft.com/office/mac/office/2008/main" xmlns:mv="urn:schemas-microsoft-com:mac:vml" xmlns:o="urn:schemas-microsoft-com:office:office" xmlns:v="urn:schemas-microsoft-com:vml" xmlns:w10="urn:schemas-microsoft-com:office:word" xmlns:w="http://schemas.openxmlformats.org/wordprocessingml/2006/main" xmlns:a14="http://schemas.microsoft.com/office/drawing/2010/main">
+                            <a14:hiddenFill xmlns:a14="http://schemas.microsoft.com/office/drawing/2010/main">
                               <a:noFill/>
                             </a14:hiddenFill>
                           </a:ext>
@@ -7711,7 +8091,7 @@
               </wp:anchor>
             </w:drawing>
           </mc:Choice>
-          <mc:Fallback>
+          <mc:Fallback xmlns:w16se="http://schemas.microsoft.com/office/word/2015/wordml/symex" xmlns:w16sdtdh="http://schemas.microsoft.com/office/word/2020/wordml/sdtdatahash" xmlns:w16="http://schemas.microsoft.com/office/word/2018/wordml" xmlns:w16cid="http://schemas.microsoft.com/office/word/2016/wordml/cid" xmlns:w16cex="http://schemas.microsoft.com/office/word/2018/wordml/cex" xmlns:w15="http://schemas.microsoft.com/office/word/2012/wordml" xmlns:am3d="http://schemas.microsoft.com/office/drawing/2017/model3d" xmlns:aink="http://schemas.microsoft.com/office/drawing/2016/ink" xmlns:cx8="http://schemas.microsoft.com/office/drawing/2016/5/14/chartex" xmlns:cx7="http://schemas.microsoft.com/office/drawing/2016/5/13/chartex" xmlns:cx6="http://schemas.microsoft.com/office/drawing/2016/5/12/chartex" xmlns:cx5="http://schemas.microsoft.com/office/drawing/2016/5/11/chartex" xmlns:cx4="http://schemas.microsoft.com/office/drawing/2016/5/10/chartex" xmlns:cx3="http://schemas.microsoft.com/office/drawing/2016/5/9/chartex" xmlns:cx2="http://schemas.microsoft.com/office/drawing/2015/10/21/chartex" xmlns:cx1="http://schemas.microsoft.com/office/drawing/2015/9/8/chartex" xmlns:cx="http://schemas.microsoft.com/office/drawing/2014/chartex">
             <w:pict>
               <v:shapetype w14:anchorId="0E3FDC4F" id="_x0000_t32" coordsize="21600,21600" o:spt="32" o:oned="t" path="m,l21600,21600e" filled="f">
                 <v:path arrowok="t" fillok="f" o:connecttype="none"/>
@@ -7727,6 +8107,7 @@
       <w:r>
         <w:rPr>
           <w:noProof/>
+          <w:lang w:eastAsia="ja-JP"/>
         </w:rPr>
         <w:drawing>
           <wp:inline distT="0" distB="0" distL="0" distR="0" wp14:anchorId="320380BA" wp14:editId="1B782113">
@@ -7744,7 +8125,7 @@
                     <pic:cNvPicPr/>
                   </pic:nvPicPr>
                   <pic:blipFill>
-                    <a:blip r:embed="rId24"/>
+                    <a:blip r:embed="rId25"/>
                     <a:stretch>
                       <a:fillRect/>
                     </a:stretch>
@@ -7819,6 +8200,7 @@
         <w:rPr>
           <w:rFonts w:asciiTheme="minorHAnsi" w:eastAsiaTheme="minorEastAsia" w:hAnsiTheme="minorHAnsi" w:cstheme="minorBidi"/>
           <w:noProof/>
+          <w:lang w:eastAsia="ja-JP"/>
         </w:rPr>
         <mc:AlternateContent>
           <mc:Choice Requires="wps">
@@ -7863,7 +8245,7 @@
                         </a:ln>
                         <a:extLst>
                           <a:ext uri="{909E8E84-426E-40dd-AFC4-6F175D3DCCD1}">
-                            <a14:hiddenFill xmlns="" xmlns:mo="http://schemas.microsoft.com/office/mac/office/2008/main" xmlns:mv="urn:schemas-microsoft-com:mac:vml" xmlns:o="urn:schemas-microsoft-com:office:office" xmlns:v="urn:schemas-microsoft-com:vml" xmlns:w10="urn:schemas-microsoft-com:office:word" xmlns:w="http://schemas.openxmlformats.org/wordprocessingml/2006/main" xmlns:a14="http://schemas.microsoft.com/office/drawing/2010/main">
+                            <a14:hiddenFill xmlns:a14="http://schemas.microsoft.com/office/drawing/2010/main">
                               <a:noFill/>
                             </a14:hiddenFill>
                           </a:ext>
@@ -7882,7 +8264,7 @@
               </wp:anchor>
             </w:drawing>
           </mc:Choice>
-          <mc:Fallback>
+          <mc:Fallback xmlns:w16se="http://schemas.microsoft.com/office/word/2015/wordml/symex" xmlns:w16sdtdh="http://schemas.microsoft.com/office/word/2020/wordml/sdtdatahash" xmlns:w16="http://schemas.microsoft.com/office/word/2018/wordml" xmlns:w16cid="http://schemas.microsoft.com/office/word/2016/wordml/cid" xmlns:w16cex="http://schemas.microsoft.com/office/word/2018/wordml/cex" xmlns:w15="http://schemas.microsoft.com/office/word/2012/wordml" xmlns:am3d="http://schemas.microsoft.com/office/drawing/2017/model3d" xmlns:aink="http://schemas.microsoft.com/office/drawing/2016/ink" xmlns:cx8="http://schemas.microsoft.com/office/drawing/2016/5/14/chartex" xmlns:cx7="http://schemas.microsoft.com/office/drawing/2016/5/13/chartex" xmlns:cx6="http://schemas.microsoft.com/office/drawing/2016/5/12/chartex" xmlns:cx5="http://schemas.microsoft.com/office/drawing/2016/5/11/chartex" xmlns:cx4="http://schemas.microsoft.com/office/drawing/2016/5/10/chartex" xmlns:cx3="http://schemas.microsoft.com/office/drawing/2016/5/9/chartex" xmlns:cx2="http://schemas.microsoft.com/office/drawing/2015/10/21/chartex" xmlns:cx1="http://schemas.microsoft.com/office/drawing/2015/9/8/chartex" xmlns:cx="http://schemas.microsoft.com/office/drawing/2014/chartex">
             <w:pict>
               <v:shapetype w14:anchorId="265D9949" id="_x0000_t32" coordsize="21600,21600" o:spt="32" o:oned="t" path="m,l21600,21600e" filled="f">
                 <v:path arrowok="t" fillok="f" o:connecttype="none"/>
@@ -7965,7 +8347,6 @@
           <w:rFonts w:ascii="Times New Roman" w:hAnsi="Times New Roman"/>
           <w:color w:val="auto"/>
         </w:rPr>
-        <w:lastRenderedPageBreak/>
         <w:t>C.  Select a puzzle hint, in the “Puzzle Hints” section, to preview the completed puzzle image.</w:t>
       </w:r>
       <w:r>
@@ -7988,7 +8369,9 @@
         <w:rPr>
           <w:rFonts w:asciiTheme="minorHAnsi" w:eastAsiaTheme="minorEastAsia" w:hAnsiTheme="minorHAnsi" w:cstheme="minorBidi"/>
           <w:noProof/>
-        </w:rPr>
+          <w:lang w:eastAsia="ja-JP"/>
+        </w:rPr>
+        <w:lastRenderedPageBreak/>
         <mc:AlternateContent>
           <mc:Choice Requires="wps">
             <w:drawing>
@@ -8032,7 +8415,7 @@
                         </a:ln>
                         <a:extLst>
                           <a:ext uri="{909E8E84-426E-40dd-AFC4-6F175D3DCCD1}">
-                            <a14:hiddenFill xmlns="" xmlns:mo="http://schemas.microsoft.com/office/mac/office/2008/main" xmlns:mv="urn:schemas-microsoft-com:mac:vml" xmlns:o="urn:schemas-microsoft-com:office:office" xmlns:v="urn:schemas-microsoft-com:vml" xmlns:w10="urn:schemas-microsoft-com:office:word" xmlns:w="http://schemas.openxmlformats.org/wordprocessingml/2006/main" xmlns:a14="http://schemas.microsoft.com/office/drawing/2010/main">
+                            <a14:hiddenFill xmlns:a14="http://schemas.microsoft.com/office/drawing/2010/main">
                               <a:noFill/>
                             </a14:hiddenFill>
                           </a:ext>
@@ -8051,7 +8434,7 @@
               </wp:anchor>
             </w:drawing>
           </mc:Choice>
-          <mc:Fallback>
+          <mc:Fallback xmlns:w16se="http://schemas.microsoft.com/office/word/2015/wordml/symex" xmlns:w16sdtdh="http://schemas.microsoft.com/office/word/2020/wordml/sdtdatahash" xmlns:w16="http://schemas.microsoft.com/office/word/2018/wordml" xmlns:w16cid="http://schemas.microsoft.com/office/word/2016/wordml/cid" xmlns:w16cex="http://schemas.microsoft.com/office/word/2018/wordml/cex" xmlns:w15="http://schemas.microsoft.com/office/word/2012/wordml" xmlns:am3d="http://schemas.microsoft.com/office/drawing/2017/model3d" xmlns:aink="http://schemas.microsoft.com/office/drawing/2016/ink" xmlns:cx8="http://schemas.microsoft.com/office/drawing/2016/5/14/chartex" xmlns:cx7="http://schemas.microsoft.com/office/drawing/2016/5/13/chartex" xmlns:cx6="http://schemas.microsoft.com/office/drawing/2016/5/12/chartex" xmlns:cx5="http://schemas.microsoft.com/office/drawing/2016/5/11/chartex" xmlns:cx4="http://schemas.microsoft.com/office/drawing/2016/5/10/chartex" xmlns:cx3="http://schemas.microsoft.com/office/drawing/2016/5/9/chartex" xmlns:cx2="http://schemas.microsoft.com/office/drawing/2015/10/21/chartex" xmlns:cx1="http://schemas.microsoft.com/office/drawing/2015/9/8/chartex" xmlns:cx="http://schemas.microsoft.com/office/drawing/2014/chartex">
             <w:pict>
               <v:shape w14:anchorId="7D72428A" id="Straight Arrow Connector 55" o:spid="_x0000_s1026" type="#_x0000_t32" style="position:absolute;margin-left:224.25pt;margin-top:266.6pt;width:37.5pt;height:0;z-index:251700224;visibility:visible;mso-wrap-style:square;mso-width-percent:0;mso-height-percent:0;mso-wrap-distance-left:9pt;mso-wrap-distance-top:0;mso-wrap-distance-right:9pt;mso-wrap-distance-bottom:0;mso-position-horizontal:absolute;mso-position-horizontal-relative:text;mso-position-vertical:absolute;mso-position-vertical-relative:text;mso-width-percent:0;mso-height-percent:0;mso-width-relative:page;mso-height-relative:page" o:gfxdata="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" strokecolor="red">
                 <v:stroke endarrow="block"/>
@@ -8063,6 +8446,7 @@
       <w:r>
         <w:rPr>
           <w:noProof/>
+          <w:lang w:eastAsia="ja-JP"/>
         </w:rPr>
         <w:drawing>
           <wp:inline distT="0" distB="0" distL="0" distR="0" wp14:anchorId="6F3AE8F7" wp14:editId="627914AE">
@@ -8080,7 +8464,7 @@
                     <pic:cNvPicPr/>
                   </pic:nvPicPr>
                   <pic:blipFill>
-                    <a:blip r:embed="rId25"/>
+                    <a:blip r:embed="rId26"/>
                     <a:stretch>
                       <a:fillRect/>
                     </a:stretch>
@@ -8143,6 +8527,7 @@
         <w:rPr>
           <w:rFonts w:asciiTheme="minorHAnsi" w:eastAsiaTheme="minorEastAsia" w:hAnsiTheme="minorHAnsi" w:cstheme="minorBidi"/>
           <w:noProof/>
+          <w:lang w:eastAsia="ja-JP"/>
         </w:rPr>
         <mc:AlternateContent>
           <mc:Choice Requires="wps">
@@ -8187,7 +8572,7 @@
                         </a:ln>
                         <a:extLst>
                           <a:ext uri="{909E8E84-426E-40dd-AFC4-6F175D3DCCD1}">
-                            <a14:hiddenFill xmlns="" xmlns:mo="http://schemas.microsoft.com/office/mac/office/2008/main" xmlns:mv="urn:schemas-microsoft-com:mac:vml" xmlns:o="urn:schemas-microsoft-com:office:office" xmlns:v="urn:schemas-microsoft-com:vml" xmlns:w10="urn:schemas-microsoft-com:office:word" xmlns:w="http://schemas.openxmlformats.org/wordprocessingml/2006/main" xmlns:a14="http://schemas.microsoft.com/office/drawing/2010/main">
+                            <a14:hiddenFill xmlns:a14="http://schemas.microsoft.com/office/drawing/2010/main">
                               <a:noFill/>
                             </a14:hiddenFill>
                           </a:ext>
@@ -8206,7 +8591,7 @@
               </wp:anchor>
             </w:drawing>
           </mc:Choice>
-          <mc:Fallback>
+          <mc:Fallback xmlns:w16se="http://schemas.microsoft.com/office/word/2015/wordml/symex" xmlns:w16sdtdh="http://schemas.microsoft.com/office/word/2020/wordml/sdtdatahash" xmlns:w16="http://schemas.microsoft.com/office/word/2018/wordml" xmlns:w16cid="http://schemas.microsoft.com/office/word/2016/wordml/cid" xmlns:w16cex="http://schemas.microsoft.com/office/word/2018/wordml/cex" xmlns:w15="http://schemas.microsoft.com/office/word/2012/wordml" xmlns:am3d="http://schemas.microsoft.com/office/drawing/2017/model3d" xmlns:aink="http://schemas.microsoft.com/office/drawing/2016/ink" xmlns:cx8="http://schemas.microsoft.com/office/drawing/2016/5/14/chartex" xmlns:cx7="http://schemas.microsoft.com/office/drawing/2016/5/13/chartex" xmlns:cx6="http://schemas.microsoft.com/office/drawing/2016/5/12/chartex" xmlns:cx5="http://schemas.microsoft.com/office/drawing/2016/5/11/chartex" xmlns:cx4="http://schemas.microsoft.com/office/drawing/2016/5/10/chartex" xmlns:cx3="http://schemas.microsoft.com/office/drawing/2016/5/9/chartex" xmlns:cx2="http://schemas.microsoft.com/office/drawing/2015/10/21/chartex" xmlns:cx1="http://schemas.microsoft.com/office/drawing/2015/9/8/chartex" xmlns:cx="http://schemas.microsoft.com/office/drawing/2014/chartex">
             <w:pict>
               <v:shape w14:anchorId="489DE0E0" id="Straight Arrow Connector 46" o:spid="_x0000_s1026" type="#_x0000_t32" style="position:absolute;margin-left:456.75pt;margin-top:6.8pt;width:40.5pt;height:.75pt;flip:x y;z-index:251698176;visibility:visible;mso-wrap-style:square;mso-width-percent:0;mso-height-percent:0;mso-wrap-distance-left:9pt;mso-wrap-distance-top:0;mso-wrap-distance-right:9pt;mso-wrap-distance-bottom:0;mso-position-horizontal:absolute;mso-position-horizontal-relative:text;mso-position-vertical:absolute;mso-position-vertical-relative:text;mso-width-percent:0;mso-height-percent:0;mso-width-relative:page;mso-height-relative:page" o:gfxdata="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" strokecolor="red">
                 <v:stroke endarrow="block"/>
@@ -8218,6 +8603,7 @@
       <w:r>
         <w:rPr>
           <w:noProof/>
+          <w:lang w:eastAsia="ja-JP"/>
         </w:rPr>
         <w:drawing>
           <wp:inline distT="0" distB="0" distL="0" distR="0" wp14:anchorId="599B2C22" wp14:editId="72103F35">
@@ -8235,7 +8621,7 @@
                     <pic:cNvPicPr/>
                   </pic:nvPicPr>
                   <pic:blipFill>
-                    <a:blip r:embed="rId25"/>
+                    <a:blip r:embed="rId26"/>
                     <a:stretch>
                       <a:fillRect/>
                     </a:stretch>
@@ -8346,6 +8732,7 @@
       <w:r>
         <w:rPr>
           <w:noProof/>
+          <w:lang w:eastAsia="ja-JP"/>
         </w:rPr>
         <w:drawing>
           <wp:inline distT="0" distB="0" distL="0" distR="0" wp14:anchorId="70D6887C" wp14:editId="61EF2BB6">
@@ -8363,7 +8750,7 @@
                     <pic:cNvPicPr/>
                   </pic:nvPicPr>
                   <pic:blipFill>
-                    <a:blip r:embed="rId26"/>
+                    <a:blip r:embed="rId27"/>
                     <a:stretch>
                       <a:fillRect/>
                     </a:stretch>
@@ -8563,6 +8950,7 @@
           <w:rFonts w:ascii="Times New Roman" w:eastAsiaTheme="minorEastAsia" w:hAnsi="Times New Roman" w:cstheme="minorBidi"/>
           <w:noProof/>
           <w:color w:val="auto"/>
+          <w:lang w:eastAsia="ja-JP"/>
         </w:rPr>
         <mc:AlternateContent>
           <mc:Choice Requires="wps">
@@ -8607,7 +8995,7 @@
                         </a:ln>
                         <a:extLst>
                           <a:ext uri="{909E8E84-426E-40dd-AFC4-6F175D3DCCD1}">
-                            <a14:hiddenFill xmlns="" xmlns:mo="http://schemas.microsoft.com/office/mac/office/2008/main" xmlns:mv="urn:schemas-microsoft-com:mac:vml" xmlns:o="urn:schemas-microsoft-com:office:office" xmlns:v="urn:schemas-microsoft-com:vml" xmlns:w10="urn:schemas-microsoft-com:office:word" xmlns:w="http://schemas.openxmlformats.org/wordprocessingml/2006/main" xmlns:a14="http://schemas.microsoft.com/office/drawing/2010/main">
+                            <a14:hiddenFill xmlns:a14="http://schemas.microsoft.com/office/drawing/2010/main">
                               <a:noFill/>
                             </a14:hiddenFill>
                           </a:ext>
@@ -8626,7 +9014,7 @@
               </wp:anchor>
             </w:drawing>
           </mc:Choice>
-          <mc:Fallback>
+          <mc:Fallback xmlns:w16se="http://schemas.microsoft.com/office/word/2015/wordml/symex" xmlns:w16sdtdh="http://schemas.microsoft.com/office/word/2020/wordml/sdtdatahash" xmlns:w16="http://schemas.microsoft.com/office/word/2018/wordml" xmlns:w16cid="http://schemas.microsoft.com/office/word/2016/wordml/cid" xmlns:w16cex="http://schemas.microsoft.com/office/word/2018/wordml/cex" xmlns:w15="http://schemas.microsoft.com/office/word/2012/wordml" xmlns:am3d="http://schemas.microsoft.com/office/drawing/2017/model3d" xmlns:aink="http://schemas.microsoft.com/office/drawing/2016/ink" xmlns:cx8="http://schemas.microsoft.com/office/drawing/2016/5/14/chartex" xmlns:cx7="http://schemas.microsoft.com/office/drawing/2016/5/13/chartex" xmlns:cx6="http://schemas.microsoft.com/office/drawing/2016/5/12/chartex" xmlns:cx5="http://schemas.microsoft.com/office/drawing/2016/5/11/chartex" xmlns:cx4="http://schemas.microsoft.com/office/drawing/2016/5/10/chartex" xmlns:cx3="http://schemas.microsoft.com/office/drawing/2016/5/9/chartex" xmlns:cx2="http://schemas.microsoft.com/office/drawing/2015/10/21/chartex" xmlns:cx1="http://schemas.microsoft.com/office/drawing/2015/9/8/chartex" xmlns:cx="http://schemas.microsoft.com/office/drawing/2014/chartex">
             <w:pict>
               <v:shape w14:anchorId="217D6005" id="Straight Arrow Connector 53" o:spid="_x0000_s1026" type="#_x0000_t32" style="position:absolute;margin-left:357.75pt;margin-top:8.5pt;width:40.5pt;height:.75pt;flip:x y;z-index:251667456;visibility:visible;mso-wrap-style:square;mso-width-percent:0;mso-height-percent:0;mso-wrap-distance-left:9pt;mso-wrap-distance-top:0;mso-wrap-distance-right:9pt;mso-wrap-distance-bottom:0;mso-position-horizontal:absolute;mso-position-horizontal-relative:text;mso-position-vertical:absolute;mso-position-vertical-relative:text;mso-width-percent:0;mso-height-percent:0;mso-width-relative:page;mso-height-relative:page" o:gfxdata="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" strokecolor="red">
                 <v:stroke endarrow="block"/>
@@ -8638,6 +9026,7 @@
       <w:r>
         <w:rPr>
           <w:noProof/>
+          <w:lang w:eastAsia="ja-JP"/>
         </w:rPr>
         <w:drawing>
           <wp:inline distT="0" distB="0" distL="0" distR="0" wp14:anchorId="486DA430" wp14:editId="782A7860">
@@ -8655,7 +9044,7 @@
                     <pic:cNvPicPr/>
                   </pic:nvPicPr>
                   <pic:blipFill>
-                    <a:blip r:embed="rId27"/>
+                    <a:blip r:embed="rId28"/>
                     <a:stretch>
                       <a:fillRect/>
                     </a:stretch>
@@ -8693,8 +9082,8 @@
           <w:color w:val="auto"/>
         </w:rPr>
       </w:pPr>
-      <w:bookmarkStart w:id="14" w:name="_8cex6463wneg" w:colFirst="0" w:colLast="0"/>
-      <w:bookmarkEnd w:id="14"/>
+      <w:bookmarkStart w:id="15" w:name="_8cex6463wneg" w:colFirst="0" w:colLast="0"/>
+      <w:bookmarkEnd w:id="15"/>
       <w:r>
         <w:rPr>
           <w:rFonts w:ascii="Times New Roman" w:hAnsi="Times New Roman"/>
@@ -8761,6 +9150,7 @@
           <w:rFonts w:ascii="Times New Roman" w:hAnsi="Times New Roman"/>
           <w:noProof/>
           <w:color w:val="auto"/>
+          <w:lang w:eastAsia="ja-JP"/>
         </w:rPr>
         <mc:AlternateContent>
           <mc:Choice Requires="wps">
@@ -8827,7 +9217,7 @@
               </wp:anchor>
             </w:drawing>
           </mc:Choice>
-          <mc:Fallback>
+          <mc:Fallback xmlns:w16se="http://schemas.microsoft.com/office/word/2015/wordml/symex" xmlns:w16sdtdh="http://schemas.microsoft.com/office/word/2020/wordml/sdtdatahash" xmlns:w16="http://schemas.microsoft.com/office/word/2018/wordml" xmlns:w16cid="http://schemas.microsoft.com/office/word/2016/wordml/cid" xmlns:w16cex="http://schemas.microsoft.com/office/word/2018/wordml/cex" xmlns:w15="http://schemas.microsoft.com/office/word/2012/wordml" xmlns:am3d="http://schemas.microsoft.com/office/drawing/2017/model3d" xmlns:aink="http://schemas.microsoft.com/office/drawing/2016/ink" xmlns:cx8="http://schemas.microsoft.com/office/drawing/2016/5/14/chartex" xmlns:cx7="http://schemas.microsoft.com/office/drawing/2016/5/13/chartex" xmlns:cx6="http://schemas.microsoft.com/office/drawing/2016/5/12/chartex" xmlns:cx5="http://schemas.microsoft.com/office/drawing/2016/5/11/chartex" xmlns:cx4="http://schemas.microsoft.com/office/drawing/2016/5/10/chartex" xmlns:cx3="http://schemas.microsoft.com/office/drawing/2016/5/9/chartex" xmlns:cx2="http://schemas.microsoft.com/office/drawing/2015/10/21/chartex" xmlns:cx1="http://schemas.microsoft.com/office/drawing/2015/9/8/chartex" xmlns:cx="http://schemas.microsoft.com/office/drawing/2014/chartex">
             <w:pict>
               <v:oval w14:anchorId="41D523F4" id="Oval 36" o:spid="_x0000_s1051" style="position:absolute;left:0;text-align:left;margin-left:0;margin-top:215.25pt;width:114.55pt;height:19.4pt;z-index:251665408;visibility:visible;mso-wrap-style:square;mso-width-percent:0;mso-height-percent:0;mso-wrap-distance-left:9pt;mso-wrap-distance-top:9pt;mso-wrap-distance-right:9pt;mso-wrap-distance-bottom:9pt;mso-position-horizontal:center;mso-position-horizontal-relative:margin;mso-position-vertical:absolute;mso-position-vertical-relative:text;mso-width-percent:0;mso-height-percent:0;mso-width-relative:margin;mso-height-relative:margin;v-text-anchor:middle" o:gfxdata="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" filled="f" strokecolor="red" strokeweight="2.25pt">
                 <v:stroke startarrowwidth="narrow" startarrowlength="short" endarrowwidth="narrow" endarrowlength="short"/>
@@ -8853,6 +9243,7 @@
           <w:rFonts w:ascii="Times New Roman" w:hAnsi="Times New Roman"/>
           <w:noProof/>
           <w:color w:val="auto"/>
+          <w:lang w:eastAsia="ja-JP"/>
         </w:rPr>
         <w:drawing>
           <wp:inline distT="0" distB="0" distL="0" distR="0" wp14:anchorId="78BDBBBC" wp14:editId="21D816B5">
@@ -8870,7 +9261,7 @@
                     <pic:cNvPicPr/>
                   </pic:nvPicPr>
                   <pic:blipFill>
-                    <a:blip r:embed="rId10"/>
+                    <a:blip r:embed="rId11"/>
                     <a:stretch>
                       <a:fillRect/>
                     </a:stretch>
@@ -8892,10 +9283,10 @@
       </w:r>
     </w:p>
     <w:sectPr>
-      <w:headerReference w:type="default" r:id="rId28"/>
-      <w:footerReference w:type="default" r:id="rId29"/>
-      <w:headerReference w:type="first" r:id="rId30"/>
-      <w:footerReference w:type="first" r:id="rId31"/>
+      <w:headerReference w:type="default" r:id="rId29"/>
+      <w:footerReference w:type="default" r:id="rId30"/>
+      <w:headerReference w:type="first" r:id="rId31"/>
+      <w:footerReference w:type="first" r:id="rId32"/>
       <w:pgSz w:w="12240" w:h="15840"/>
       <w:pgMar w:top="1440" w:right="1440" w:bottom="1440" w:left="1440" w:header="0" w:footer="720" w:gutter="0"/>
       <w:pgNumType w:start="0"/>
@@ -8907,7 +9298,7 @@
 </file>
 
 <file path=word/endnotes.xml><?xml version="1.0" encoding="utf-8"?>
-<w:endnotes xmlns:wpc="http://schemas.microsoft.com/office/word/2010/wordprocessingCanvas" xmlns:cx="http://schemas.microsoft.com/office/drawing/2014/chartex" xmlns:cx1="http://schemas.microsoft.com/office/drawing/2015/9/8/chartex" xmlns:cx2="http://schemas.microsoft.com/office/drawing/2015/10/21/chartex" xmlns:cx3="http://schemas.microsoft.com/office/drawing/2016/5/9/chartex" xmlns:cx4="http://schemas.microsoft.com/office/drawing/2016/5/10/chartex" xmlns:cx5="http://schemas.microsoft.com/office/drawing/2016/5/11/chartex" xmlns:cx6="http://schemas.microsoft.com/office/drawing/2016/5/12/chartex" xmlns:cx7="http://schemas.microsoft.com/office/drawing/2016/5/13/chartex" xmlns:cx8="http://schemas.microsoft.com/office/drawing/2016/5/14/chartex" xmlns:mc="http://schemas.openxmlformats.org/markup-compatibility/2006" xmlns:aink="http://schemas.microsoft.com/office/drawing/2016/ink" xmlns:am3d="http://schemas.microsoft.com/office/drawing/2017/model3d" xmlns:o="urn:schemas-microsoft-com:office:office" xmlns:r="http://schemas.openxmlformats.org/officeDocument/2006/relationships" xmlns:m="http://schemas.openxmlformats.org/officeDocument/2006/math" xmlns:v="urn:schemas-microsoft-com:vml" xmlns:wp14="http://schemas.microsoft.com/office/word/2010/wordprocessingDrawing" xmlns:wp="http://schemas.openxmlformats.org/drawingml/2006/wordprocessingDrawing" xmlns:w10="urn:schemas-microsoft-com:office:word" xmlns:w="http://schemas.openxmlformats.org/wordprocessingml/2006/main" xmlns:w14="http://schemas.microsoft.com/office/word/2010/wordml" xmlns:w15="http://schemas.microsoft.com/office/word/2012/wordml" xmlns:w16cex="http://schemas.microsoft.com/office/word/2018/wordml/cex" xmlns:w16cid="http://schemas.microsoft.com/office/word/2016/wordml/cid" xmlns:w16="http://schemas.microsoft.com/office/word/2018/wordml" xmlns:w16sdtdh="http://schemas.microsoft.com/office/word/2020/wordml/sdtdatahash" xmlns:w16se="http://schemas.microsoft.com/office/word/2015/wordml/symex" xmlns:wpg="http://schemas.microsoft.com/office/word/2010/wordprocessingGroup" xmlns:wpi="http://schemas.microsoft.com/office/word/2010/wordprocessingInk" xmlns:wne="http://schemas.microsoft.com/office/word/2006/wordml" xmlns:wps="http://schemas.microsoft.com/office/word/2010/wordprocessingShape" mc:Ignorable="w14 w15 w16se w16cid w16 w16cex w16sdtdh wp14">
+<w:endnotes xmlns:wpc="http://schemas.microsoft.com/office/word/2010/wordprocessingCanvas" xmlns:mo="http://schemas.microsoft.com/office/mac/office/2008/main" xmlns:mc="http://schemas.openxmlformats.org/markup-compatibility/2006" xmlns:mv="urn:schemas-microsoft-com:mac:vml" xmlns:o="urn:schemas-microsoft-com:office:office" xmlns:r="http://schemas.openxmlformats.org/officeDocument/2006/relationships" xmlns:m="http://schemas.openxmlformats.org/officeDocument/2006/math" xmlns:v="urn:schemas-microsoft-com:vml" xmlns:wp14="http://schemas.microsoft.com/office/word/2010/wordprocessingDrawing" xmlns:wp="http://schemas.openxmlformats.org/drawingml/2006/wordprocessingDrawing" xmlns:w10="urn:schemas-microsoft-com:office:word" xmlns:w="http://schemas.openxmlformats.org/wordprocessingml/2006/main" xmlns:w14="http://schemas.microsoft.com/office/word/2010/wordml" xmlns:wpg="http://schemas.microsoft.com/office/word/2010/wordprocessingGroup" xmlns:wpi="http://schemas.microsoft.com/office/word/2010/wordprocessingInk" xmlns:wne="http://schemas.microsoft.com/office/word/2006/wordml" xmlns:wps="http://schemas.microsoft.com/office/word/2010/wordprocessingShape" mc:Ignorable="w14 wp14">
   <w:endnote w:type="separator" w:id="-1">
     <w:p>
       <w:pPr>
@@ -8932,7 +9323,7 @@
 </file>
 
 <file path=word/footer1.xml><?xml version="1.0" encoding="utf-8"?>
-<w:ftr xmlns:wpc="http://schemas.microsoft.com/office/word/2010/wordprocessingCanvas" xmlns:cx="http://schemas.microsoft.com/office/drawing/2014/chartex" xmlns:cx1="http://schemas.microsoft.com/office/drawing/2015/9/8/chartex" xmlns:cx2="http://schemas.microsoft.com/office/drawing/2015/10/21/chartex" xmlns:cx3="http://schemas.microsoft.com/office/drawing/2016/5/9/chartex" xmlns:cx4="http://schemas.microsoft.com/office/drawing/2016/5/10/chartex" xmlns:cx5="http://schemas.microsoft.com/office/drawing/2016/5/11/chartex" xmlns:cx6="http://schemas.microsoft.com/office/drawing/2016/5/12/chartex" xmlns:cx7="http://schemas.microsoft.com/office/drawing/2016/5/13/chartex" xmlns:cx8="http://schemas.microsoft.com/office/drawing/2016/5/14/chartex" xmlns:mc="http://schemas.openxmlformats.org/markup-compatibility/2006" xmlns:aink="http://schemas.microsoft.com/office/drawing/2016/ink" xmlns:am3d="http://schemas.microsoft.com/office/drawing/2017/model3d" xmlns:o="urn:schemas-microsoft-com:office:office" xmlns:r="http://schemas.openxmlformats.org/officeDocument/2006/relationships" xmlns:m="http://schemas.openxmlformats.org/officeDocument/2006/math" xmlns:v="urn:schemas-microsoft-com:vml" xmlns:wp14="http://schemas.microsoft.com/office/word/2010/wordprocessingDrawing" xmlns:wp="http://schemas.openxmlformats.org/drawingml/2006/wordprocessingDrawing" xmlns:w10="urn:schemas-microsoft-com:office:word" xmlns:w="http://schemas.openxmlformats.org/wordprocessingml/2006/main" xmlns:w14="http://schemas.microsoft.com/office/word/2010/wordml" xmlns:w15="http://schemas.microsoft.com/office/word/2012/wordml" xmlns:w16cex="http://schemas.microsoft.com/office/word/2018/wordml/cex" xmlns:w16cid="http://schemas.microsoft.com/office/word/2016/wordml/cid" xmlns:w16="http://schemas.microsoft.com/office/word/2018/wordml" xmlns:w16sdtdh="http://schemas.microsoft.com/office/word/2020/wordml/sdtdatahash" xmlns:w16se="http://schemas.microsoft.com/office/word/2015/wordml/symex" xmlns:wpg="http://schemas.microsoft.com/office/word/2010/wordprocessingGroup" xmlns:wpi="http://schemas.microsoft.com/office/word/2010/wordprocessingInk" xmlns:wne="http://schemas.microsoft.com/office/word/2006/wordml" xmlns:wps="http://schemas.microsoft.com/office/word/2010/wordprocessingShape" mc:Ignorable="w14 w15 w16se w16cid w16 w16cex w16sdtdh wp14">
+<w:ftr xmlns:wpc="http://schemas.microsoft.com/office/word/2010/wordprocessingCanvas" xmlns:mo="http://schemas.microsoft.com/office/mac/office/2008/main" xmlns:mc="http://schemas.openxmlformats.org/markup-compatibility/2006" xmlns:mv="urn:schemas-microsoft-com:mac:vml" xmlns:o="urn:schemas-microsoft-com:office:office" xmlns:r="http://schemas.openxmlformats.org/officeDocument/2006/relationships" xmlns:m="http://schemas.openxmlformats.org/officeDocument/2006/math" xmlns:v="urn:schemas-microsoft-com:vml" xmlns:wp14="http://schemas.microsoft.com/office/word/2010/wordprocessingDrawing" xmlns:wp="http://schemas.openxmlformats.org/drawingml/2006/wordprocessingDrawing" xmlns:w10="urn:schemas-microsoft-com:office:word" xmlns:w="http://schemas.openxmlformats.org/wordprocessingml/2006/main" xmlns:w14="http://schemas.microsoft.com/office/word/2010/wordml" xmlns:wpg="http://schemas.microsoft.com/office/word/2010/wordprocessingGroup" xmlns:wpi="http://schemas.microsoft.com/office/word/2010/wordprocessingInk" xmlns:wne="http://schemas.microsoft.com/office/word/2006/wordml" xmlns:wps="http://schemas.microsoft.com/office/word/2010/wordprocessingShape" mc:Ignorable="w14 wp14">
   <w:p>
     <w:pPr>
       <w:ind w:left="-560"/>
@@ -8969,7 +9360,7 @@
         <w:sz w:val="18"/>
         <w:szCs w:val="18"/>
       </w:rPr>
-      <w:t>1</w:t>
+      <w:t>20</w:t>
     </w:r>
     <w:r>
       <w:rPr>
@@ -8983,7 +9374,7 @@
 </file>
 
 <file path=word/footer2.xml><?xml version="1.0" encoding="utf-8"?>
-<w:ftr xmlns:wpc="http://schemas.microsoft.com/office/word/2010/wordprocessingCanvas" xmlns:cx="http://schemas.microsoft.com/office/drawing/2014/chartex" xmlns:cx1="http://schemas.microsoft.com/office/drawing/2015/9/8/chartex" xmlns:cx2="http://schemas.microsoft.com/office/drawing/2015/10/21/chartex" xmlns:cx3="http://schemas.microsoft.com/office/drawing/2016/5/9/chartex" xmlns:cx4="http://schemas.microsoft.com/office/drawing/2016/5/10/chartex" xmlns:cx5="http://schemas.microsoft.com/office/drawing/2016/5/11/chartex" xmlns:cx6="http://schemas.microsoft.com/office/drawing/2016/5/12/chartex" xmlns:cx7="http://schemas.microsoft.com/office/drawing/2016/5/13/chartex" xmlns:cx8="http://schemas.microsoft.com/office/drawing/2016/5/14/chartex" xmlns:mc="http://schemas.openxmlformats.org/markup-compatibility/2006" xmlns:aink="http://schemas.microsoft.com/office/drawing/2016/ink" xmlns:am3d="http://schemas.microsoft.com/office/drawing/2017/model3d" xmlns:o="urn:schemas-microsoft-com:office:office" xmlns:r="http://schemas.openxmlformats.org/officeDocument/2006/relationships" xmlns:m="http://schemas.openxmlformats.org/officeDocument/2006/math" xmlns:v="urn:schemas-microsoft-com:vml" xmlns:wp14="http://schemas.microsoft.com/office/word/2010/wordprocessingDrawing" xmlns:wp="http://schemas.openxmlformats.org/drawingml/2006/wordprocessingDrawing" xmlns:w10="urn:schemas-microsoft-com:office:word" xmlns:w="http://schemas.openxmlformats.org/wordprocessingml/2006/main" xmlns:w14="http://schemas.microsoft.com/office/word/2010/wordml" xmlns:w15="http://schemas.microsoft.com/office/word/2012/wordml" xmlns:w16cex="http://schemas.microsoft.com/office/word/2018/wordml/cex" xmlns:w16cid="http://schemas.microsoft.com/office/word/2016/wordml/cid" xmlns:w16="http://schemas.microsoft.com/office/word/2018/wordml" xmlns:w16sdtdh="http://schemas.microsoft.com/office/word/2020/wordml/sdtdatahash" xmlns:w16se="http://schemas.microsoft.com/office/word/2015/wordml/symex" xmlns:wpg="http://schemas.microsoft.com/office/word/2010/wordprocessingGroup" xmlns:wpi="http://schemas.microsoft.com/office/word/2010/wordprocessingInk" xmlns:wne="http://schemas.microsoft.com/office/word/2006/wordml" xmlns:wps="http://schemas.microsoft.com/office/word/2010/wordprocessingShape" mc:Ignorable="w14 w15 w16se w16cid w16 w16cex w16sdtdh wp14">
+<w:ftr xmlns:wpc="http://schemas.microsoft.com/office/word/2010/wordprocessingCanvas" xmlns:mo="http://schemas.microsoft.com/office/mac/office/2008/main" xmlns:mc="http://schemas.openxmlformats.org/markup-compatibility/2006" xmlns:mv="urn:schemas-microsoft-com:mac:vml" xmlns:o="urn:schemas-microsoft-com:office:office" xmlns:r="http://schemas.openxmlformats.org/officeDocument/2006/relationships" xmlns:m="http://schemas.openxmlformats.org/officeDocument/2006/math" xmlns:v="urn:schemas-microsoft-com:vml" xmlns:wp14="http://schemas.microsoft.com/office/word/2010/wordprocessingDrawing" xmlns:wp="http://schemas.openxmlformats.org/drawingml/2006/wordprocessingDrawing" xmlns:w10="urn:schemas-microsoft-com:office:word" xmlns:w="http://schemas.openxmlformats.org/wordprocessingml/2006/main" xmlns:w14="http://schemas.microsoft.com/office/word/2010/wordml" xmlns:wpg="http://schemas.microsoft.com/office/word/2010/wordprocessingGroup" xmlns:wpi="http://schemas.microsoft.com/office/word/2010/wordprocessingInk" xmlns:wne="http://schemas.microsoft.com/office/word/2006/wordml" xmlns:wps="http://schemas.microsoft.com/office/word/2010/wordprocessingShape" mc:Ignorable="w14 wp14">
   <w:p>
     <w:pPr>
       <w:ind w:left="0"/>
@@ -9020,7 +9411,7 @@
 </file>
 
 <file path=word/footnotes.xml><?xml version="1.0" encoding="utf-8"?>
-<w:footnotes xmlns:wpc="http://schemas.microsoft.com/office/word/2010/wordprocessingCanvas" xmlns:cx="http://schemas.microsoft.com/office/drawing/2014/chartex" xmlns:cx1="http://schemas.microsoft.com/office/drawing/2015/9/8/chartex" xmlns:cx2="http://schemas.microsoft.com/office/drawing/2015/10/21/chartex" xmlns:cx3="http://schemas.microsoft.com/office/drawing/2016/5/9/chartex" xmlns:cx4="http://schemas.microsoft.com/office/drawing/2016/5/10/chartex" xmlns:cx5="http://schemas.microsoft.com/office/drawing/2016/5/11/chartex" xmlns:cx6="http://schemas.microsoft.com/office/drawing/2016/5/12/chartex" xmlns:cx7="http://schemas.microsoft.com/office/drawing/2016/5/13/chartex" xmlns:cx8="http://schemas.microsoft.com/office/drawing/2016/5/14/chartex" xmlns:mc="http://schemas.openxmlformats.org/markup-compatibility/2006" xmlns:aink="http://schemas.microsoft.com/office/drawing/2016/ink" xmlns:am3d="http://schemas.microsoft.com/office/drawing/2017/model3d" xmlns:o="urn:schemas-microsoft-com:office:office" xmlns:r="http://schemas.openxmlformats.org/officeDocument/2006/relationships" xmlns:m="http://schemas.openxmlformats.org/officeDocument/2006/math" xmlns:v="urn:schemas-microsoft-com:vml" xmlns:wp14="http://schemas.microsoft.com/office/word/2010/wordprocessingDrawing" xmlns:wp="http://schemas.openxmlformats.org/drawingml/2006/wordprocessingDrawing" xmlns:w10="urn:schemas-microsoft-com:office:word" xmlns:w="http://schemas.openxmlformats.org/wordprocessingml/2006/main" xmlns:w14="http://schemas.microsoft.com/office/word/2010/wordml" xmlns:w15="http://schemas.microsoft.com/office/word/2012/wordml" xmlns:w16cex="http://schemas.microsoft.com/office/word/2018/wordml/cex" xmlns:w16cid="http://schemas.microsoft.com/office/word/2016/wordml/cid" xmlns:w16="http://schemas.microsoft.com/office/word/2018/wordml" xmlns:w16sdtdh="http://schemas.microsoft.com/office/word/2020/wordml/sdtdatahash" xmlns:w16se="http://schemas.microsoft.com/office/word/2015/wordml/symex" xmlns:wpg="http://schemas.microsoft.com/office/word/2010/wordprocessingGroup" xmlns:wpi="http://schemas.microsoft.com/office/word/2010/wordprocessingInk" xmlns:wne="http://schemas.microsoft.com/office/word/2006/wordml" xmlns:wps="http://schemas.microsoft.com/office/word/2010/wordprocessingShape" mc:Ignorable="w14 w15 w16se w16cid w16 w16cex w16sdtdh wp14">
+<w:footnotes xmlns:wpc="http://schemas.microsoft.com/office/word/2010/wordprocessingCanvas" xmlns:mo="http://schemas.microsoft.com/office/mac/office/2008/main" xmlns:mc="http://schemas.openxmlformats.org/markup-compatibility/2006" xmlns:mv="urn:schemas-microsoft-com:mac:vml" xmlns:o="urn:schemas-microsoft-com:office:office" xmlns:r="http://schemas.openxmlformats.org/officeDocument/2006/relationships" xmlns:m="http://schemas.openxmlformats.org/officeDocument/2006/math" xmlns:v="urn:schemas-microsoft-com:vml" xmlns:wp14="http://schemas.microsoft.com/office/word/2010/wordprocessingDrawing" xmlns:wp="http://schemas.openxmlformats.org/drawingml/2006/wordprocessingDrawing" xmlns:w10="urn:schemas-microsoft-com:office:word" xmlns:w="http://schemas.openxmlformats.org/wordprocessingml/2006/main" xmlns:w14="http://schemas.microsoft.com/office/word/2010/wordml" xmlns:wpg="http://schemas.microsoft.com/office/word/2010/wordprocessingGroup" xmlns:wpi="http://schemas.microsoft.com/office/word/2010/wordprocessingInk" xmlns:wne="http://schemas.microsoft.com/office/word/2006/wordml" xmlns:wps="http://schemas.microsoft.com/office/word/2010/wordprocessingShape" mc:Ignorable="w14 wp14">
   <w:footnote w:type="separator" w:id="-1">
     <w:p>
       <w:pPr>
@@ -9045,7 +9436,7 @@
 </file>
 
 <file path=word/header1.xml><?xml version="1.0" encoding="utf-8"?>
-<w:hdr xmlns:wpc="http://schemas.microsoft.com/office/word/2010/wordprocessingCanvas" xmlns:cx="http://schemas.microsoft.com/office/drawing/2014/chartex" xmlns:cx1="http://schemas.microsoft.com/office/drawing/2015/9/8/chartex" xmlns:cx2="http://schemas.microsoft.com/office/drawing/2015/10/21/chartex" xmlns:cx3="http://schemas.microsoft.com/office/drawing/2016/5/9/chartex" xmlns:cx4="http://schemas.microsoft.com/office/drawing/2016/5/10/chartex" xmlns:cx5="http://schemas.microsoft.com/office/drawing/2016/5/11/chartex" xmlns:cx6="http://schemas.microsoft.com/office/drawing/2016/5/12/chartex" xmlns:cx7="http://schemas.microsoft.com/office/drawing/2016/5/13/chartex" xmlns:cx8="http://schemas.microsoft.com/office/drawing/2016/5/14/chartex" xmlns:mc="http://schemas.openxmlformats.org/markup-compatibility/2006" xmlns:aink="http://schemas.microsoft.com/office/drawing/2016/ink" xmlns:am3d="http://schemas.microsoft.com/office/drawing/2017/model3d" xmlns:o="urn:schemas-microsoft-com:office:office" xmlns:r="http://schemas.openxmlformats.org/officeDocument/2006/relationships" xmlns:m="http://schemas.openxmlformats.org/officeDocument/2006/math" xmlns:v="urn:schemas-microsoft-com:vml" xmlns:wp14="http://schemas.microsoft.com/office/word/2010/wordprocessingDrawing" xmlns:wp="http://schemas.openxmlformats.org/drawingml/2006/wordprocessingDrawing" xmlns:w10="urn:schemas-microsoft-com:office:word" xmlns:w="http://schemas.openxmlformats.org/wordprocessingml/2006/main" xmlns:w14="http://schemas.microsoft.com/office/word/2010/wordml" xmlns:w15="http://schemas.microsoft.com/office/word/2012/wordml" xmlns:w16cex="http://schemas.microsoft.com/office/word/2018/wordml/cex" xmlns:w16cid="http://schemas.microsoft.com/office/word/2016/wordml/cid" xmlns:w16="http://schemas.microsoft.com/office/word/2018/wordml" xmlns:w16sdtdh="http://schemas.microsoft.com/office/word/2020/wordml/sdtdatahash" xmlns:w16se="http://schemas.microsoft.com/office/word/2015/wordml/symex" xmlns:wpg="http://schemas.microsoft.com/office/word/2010/wordprocessingGroup" xmlns:wpi="http://schemas.microsoft.com/office/word/2010/wordprocessingInk" xmlns:wne="http://schemas.microsoft.com/office/word/2006/wordml" xmlns:wps="http://schemas.microsoft.com/office/word/2010/wordprocessingShape" mc:Ignorable="w14 w15 w16se w16cid w16 w16cex w16sdtdh wp14">
+<w:hdr xmlns:wpc="http://schemas.microsoft.com/office/word/2010/wordprocessingCanvas" xmlns:mo="http://schemas.microsoft.com/office/mac/office/2008/main" xmlns:mc="http://schemas.openxmlformats.org/markup-compatibility/2006" xmlns:mv="urn:schemas-microsoft-com:mac:vml" xmlns:o="urn:schemas-microsoft-com:office:office" xmlns:r="http://schemas.openxmlformats.org/officeDocument/2006/relationships" xmlns:m="http://schemas.openxmlformats.org/officeDocument/2006/math" xmlns:v="urn:schemas-microsoft-com:vml" xmlns:wp14="http://schemas.microsoft.com/office/word/2010/wordprocessingDrawing" xmlns:wp="http://schemas.openxmlformats.org/drawingml/2006/wordprocessingDrawing" xmlns:w10="urn:schemas-microsoft-com:office:word" xmlns:w="http://schemas.openxmlformats.org/wordprocessingml/2006/main" xmlns:w14="http://schemas.microsoft.com/office/word/2010/wordml" xmlns:wpg="http://schemas.microsoft.com/office/word/2010/wordprocessingGroup" xmlns:wpi="http://schemas.microsoft.com/office/word/2010/wordprocessingInk" xmlns:wne="http://schemas.microsoft.com/office/word/2006/wordml" xmlns:wps="http://schemas.microsoft.com/office/word/2010/wordprocessingShape" mc:Ignorable="w14 wp14">
   <w:p>
     <w:pPr>
       <w:ind w:left="-173"/>
@@ -9055,7 +9446,7 @@
 </file>
 
 <file path=word/header2.xml><?xml version="1.0" encoding="utf-8"?>
-<w:hdr xmlns:wpc="http://schemas.microsoft.com/office/word/2010/wordprocessingCanvas" xmlns:cx="http://schemas.microsoft.com/office/drawing/2014/chartex" xmlns:cx1="http://schemas.microsoft.com/office/drawing/2015/9/8/chartex" xmlns:cx2="http://schemas.microsoft.com/office/drawing/2015/10/21/chartex" xmlns:cx3="http://schemas.microsoft.com/office/drawing/2016/5/9/chartex" xmlns:cx4="http://schemas.microsoft.com/office/drawing/2016/5/10/chartex" xmlns:cx5="http://schemas.microsoft.com/office/drawing/2016/5/11/chartex" xmlns:cx6="http://schemas.microsoft.com/office/drawing/2016/5/12/chartex" xmlns:cx7="http://schemas.microsoft.com/office/drawing/2016/5/13/chartex" xmlns:cx8="http://schemas.microsoft.com/office/drawing/2016/5/14/chartex" xmlns:mc="http://schemas.openxmlformats.org/markup-compatibility/2006" xmlns:aink="http://schemas.microsoft.com/office/drawing/2016/ink" xmlns:am3d="http://schemas.microsoft.com/office/drawing/2017/model3d" xmlns:o="urn:schemas-microsoft-com:office:office" xmlns:r="http://schemas.openxmlformats.org/officeDocument/2006/relationships" xmlns:m="http://schemas.openxmlformats.org/officeDocument/2006/math" xmlns:v="urn:schemas-microsoft-com:vml" xmlns:wp14="http://schemas.microsoft.com/office/word/2010/wordprocessingDrawing" xmlns:wp="http://schemas.openxmlformats.org/drawingml/2006/wordprocessingDrawing" xmlns:w10="urn:schemas-microsoft-com:office:word" xmlns:w="http://schemas.openxmlformats.org/wordprocessingml/2006/main" xmlns:w14="http://schemas.microsoft.com/office/word/2010/wordml" xmlns:w15="http://schemas.microsoft.com/office/word/2012/wordml" xmlns:w16cex="http://schemas.microsoft.com/office/word/2018/wordml/cex" xmlns:w16cid="http://schemas.microsoft.com/office/word/2016/wordml/cid" xmlns:w16="http://schemas.microsoft.com/office/word/2018/wordml" xmlns:w16sdtdh="http://schemas.microsoft.com/office/word/2020/wordml/sdtdatahash" xmlns:w16se="http://schemas.microsoft.com/office/word/2015/wordml/symex" xmlns:wpg="http://schemas.microsoft.com/office/word/2010/wordprocessingGroup" xmlns:wpi="http://schemas.microsoft.com/office/word/2010/wordprocessingInk" xmlns:wne="http://schemas.microsoft.com/office/word/2006/wordml" xmlns:wps="http://schemas.microsoft.com/office/word/2010/wordprocessingShape" mc:Ignorable="w14 w15 w16se w16cid w16 w16cex w16sdtdh wp14">
+<w:hdr xmlns:wpc="http://schemas.microsoft.com/office/word/2010/wordprocessingCanvas" xmlns:mo="http://schemas.microsoft.com/office/mac/office/2008/main" xmlns:mc="http://schemas.openxmlformats.org/markup-compatibility/2006" xmlns:mv="urn:schemas-microsoft-com:mac:vml" xmlns:o="urn:schemas-microsoft-com:office:office" xmlns:r="http://schemas.openxmlformats.org/officeDocument/2006/relationships" xmlns:m="http://schemas.openxmlformats.org/officeDocument/2006/math" xmlns:v="urn:schemas-microsoft-com:vml" xmlns:wp14="http://schemas.microsoft.com/office/word/2010/wordprocessingDrawing" xmlns:wp="http://schemas.openxmlformats.org/drawingml/2006/wordprocessingDrawing" xmlns:w10="urn:schemas-microsoft-com:office:word" xmlns:w="http://schemas.openxmlformats.org/wordprocessingml/2006/main" xmlns:w14="http://schemas.microsoft.com/office/word/2010/wordml" xmlns:wpg="http://schemas.microsoft.com/office/word/2010/wordprocessingGroup" xmlns:wpi="http://schemas.microsoft.com/office/word/2010/wordprocessingInk" xmlns:wne="http://schemas.microsoft.com/office/word/2006/wordml" xmlns:wps="http://schemas.microsoft.com/office/word/2010/wordprocessingShape" mc:Ignorable="w14 wp14">
   <w:p>
     <w:pPr>
       <w:rPr>
@@ -9070,8 +9461,8 @@
 </file>
 
 <file path=word/numbering.xml><?xml version="1.0" encoding="utf-8"?>
-<w:numbering xmlns:wpc="http://schemas.microsoft.com/office/word/2010/wordprocessingCanvas" xmlns:cx="http://schemas.microsoft.com/office/drawing/2014/chartex" xmlns:cx1="http://schemas.microsoft.com/office/drawing/2015/9/8/chartex" xmlns:cx2="http://schemas.microsoft.com/office/drawing/2015/10/21/chartex" xmlns:cx3="http://schemas.microsoft.com/office/drawing/2016/5/9/chartex" xmlns:cx4="http://schemas.microsoft.com/office/drawing/2016/5/10/chartex" xmlns:cx5="http://schemas.microsoft.com/office/drawing/2016/5/11/chartex" xmlns:cx6="http://schemas.microsoft.com/office/drawing/2016/5/12/chartex" xmlns:cx7="http://schemas.microsoft.com/office/drawing/2016/5/13/chartex" xmlns:cx8="http://schemas.microsoft.com/office/drawing/2016/5/14/chartex" xmlns:mc="http://schemas.openxmlformats.org/markup-compatibility/2006" xmlns:aink="http://schemas.microsoft.com/office/drawing/2016/ink" xmlns:am3d="http://schemas.microsoft.com/office/drawing/2017/model3d" xmlns:o="urn:schemas-microsoft-com:office:office" xmlns:r="http://schemas.openxmlformats.org/officeDocument/2006/relationships" xmlns:m="http://schemas.openxmlformats.org/officeDocument/2006/math" xmlns:v="urn:schemas-microsoft-com:vml" xmlns:wp14="http://schemas.microsoft.com/office/word/2010/wordprocessingDrawing" xmlns:wp="http://schemas.openxmlformats.org/drawingml/2006/wordprocessingDrawing" xmlns:w10="urn:schemas-microsoft-com:office:word" xmlns:w="http://schemas.openxmlformats.org/wordprocessingml/2006/main" xmlns:w14="http://schemas.microsoft.com/office/word/2010/wordml" xmlns:w15="http://schemas.microsoft.com/office/word/2012/wordml" xmlns:w16cex="http://schemas.microsoft.com/office/word/2018/wordml/cex" xmlns:w16cid="http://schemas.microsoft.com/office/word/2016/wordml/cid" xmlns:w16="http://schemas.microsoft.com/office/word/2018/wordml" xmlns:w16sdtdh="http://schemas.microsoft.com/office/word/2020/wordml/sdtdatahash" xmlns:w16se="http://schemas.microsoft.com/office/word/2015/wordml/symex" xmlns:wpg="http://schemas.microsoft.com/office/word/2010/wordprocessingGroup" xmlns:wpi="http://schemas.microsoft.com/office/word/2010/wordprocessingInk" xmlns:wne="http://schemas.microsoft.com/office/word/2006/wordml" xmlns:wps="http://schemas.microsoft.com/office/word/2010/wordprocessingShape" mc:Ignorable="w14 w15 w16se w16cid w16 w16cex w16sdtdh wp14">
-  <w:abstractNum w:abstractNumId="0" w15:restartNumberingAfterBreak="0">
+<w:numbering xmlns:wpc="http://schemas.microsoft.com/office/word/2010/wordprocessingCanvas" xmlns:mo="http://schemas.microsoft.com/office/mac/office/2008/main" xmlns:mc="http://schemas.openxmlformats.org/markup-compatibility/2006" xmlns:mv="urn:schemas-microsoft-com:mac:vml" xmlns:o="urn:schemas-microsoft-com:office:office" xmlns:r="http://schemas.openxmlformats.org/officeDocument/2006/relationships" xmlns:m="http://schemas.openxmlformats.org/officeDocument/2006/math" xmlns:v="urn:schemas-microsoft-com:vml" xmlns:wp14="http://schemas.microsoft.com/office/word/2010/wordprocessingDrawing" xmlns:wp="http://schemas.openxmlformats.org/drawingml/2006/wordprocessingDrawing" xmlns:w10="urn:schemas-microsoft-com:office:word" xmlns:w="http://schemas.openxmlformats.org/wordprocessingml/2006/main" xmlns:w14="http://schemas.microsoft.com/office/word/2010/wordml" xmlns:wpg="http://schemas.microsoft.com/office/word/2010/wordprocessingGroup" xmlns:wpi="http://schemas.microsoft.com/office/word/2010/wordprocessingInk" xmlns:wne="http://schemas.microsoft.com/office/word/2006/wordml" xmlns:wps="http://schemas.microsoft.com/office/word/2010/wordprocessingShape" mc:Ignorable="w14 wp14">
+  <w:abstractNum w:abstractNumId="0">
     <w:nsid w:val="00EC7F86"/>
     <w:multiLevelType w:val="hybridMultilevel"/>
     <w:tmpl w:val="368E2F66"/>
@@ -9184,7 +9575,7 @@
       </w:rPr>
     </w:lvl>
   </w:abstractNum>
-  <w:abstractNum w:abstractNumId="1" w15:restartNumberingAfterBreak="0">
+  <w:abstractNum w:abstractNumId="1">
     <w:nsid w:val="05123532"/>
     <w:multiLevelType w:val="hybridMultilevel"/>
     <w:tmpl w:val="D806E2EE"/>
@@ -9273,7 +9664,7 @@
       </w:pPr>
     </w:lvl>
   </w:abstractNum>
-  <w:abstractNum w:abstractNumId="2" w15:restartNumberingAfterBreak="0">
+  <w:abstractNum w:abstractNumId="2">
     <w:nsid w:val="0F777F82"/>
     <w:multiLevelType w:val="hybridMultilevel"/>
     <w:tmpl w:val="D1426BFA"/>
@@ -9362,7 +9753,7 @@
       </w:pPr>
     </w:lvl>
   </w:abstractNum>
-  <w:abstractNum w:abstractNumId="3" w15:restartNumberingAfterBreak="0">
+  <w:abstractNum w:abstractNumId="3">
     <w:nsid w:val="0FF143B4"/>
     <w:multiLevelType w:val="multilevel"/>
     <w:tmpl w:val="03505B36"/>
@@ -9475,7 +9866,7 @@
       </w:rPr>
     </w:lvl>
   </w:abstractNum>
-  <w:abstractNum w:abstractNumId="4" w15:restartNumberingAfterBreak="0">
+  <w:abstractNum w:abstractNumId="4">
     <w:nsid w:val="11E10BD5"/>
     <w:multiLevelType w:val="multilevel"/>
     <w:tmpl w:val="481CDC52"/>
@@ -9588,7 +9979,7 @@
       </w:rPr>
     </w:lvl>
   </w:abstractNum>
-  <w:abstractNum w:abstractNumId="5" w15:restartNumberingAfterBreak="0">
+  <w:abstractNum w:abstractNumId="5">
     <w:nsid w:val="137A5764"/>
     <w:multiLevelType w:val="multilevel"/>
     <w:tmpl w:val="216EEB14"/>
@@ -9701,7 +10092,7 @@
       </w:rPr>
     </w:lvl>
   </w:abstractNum>
-  <w:abstractNum w:abstractNumId="6" w15:restartNumberingAfterBreak="0">
+  <w:abstractNum w:abstractNumId="6">
     <w:nsid w:val="153D07DB"/>
     <w:multiLevelType w:val="multilevel"/>
     <w:tmpl w:val="216EEB14"/>
@@ -9814,7 +10205,7 @@
       </w:rPr>
     </w:lvl>
   </w:abstractNum>
-  <w:abstractNum w:abstractNumId="7" w15:restartNumberingAfterBreak="0">
+  <w:abstractNum w:abstractNumId="7">
     <w:nsid w:val="15767451"/>
     <w:multiLevelType w:val="multilevel"/>
     <w:tmpl w:val="0409001D"/>
@@ -9900,7 +10291,7 @@
       </w:pPr>
     </w:lvl>
   </w:abstractNum>
-  <w:abstractNum w:abstractNumId="8" w15:restartNumberingAfterBreak="0">
+  <w:abstractNum w:abstractNumId="8">
     <w:nsid w:val="1624138A"/>
     <w:multiLevelType w:val="hybridMultilevel"/>
     <w:tmpl w:val="67F45DC6"/>
@@ -10013,7 +10404,7 @@
       </w:rPr>
     </w:lvl>
   </w:abstractNum>
-  <w:abstractNum w:abstractNumId="9" w15:restartNumberingAfterBreak="0">
+  <w:abstractNum w:abstractNumId="9">
     <w:nsid w:val="190E57EC"/>
     <w:multiLevelType w:val="hybridMultilevel"/>
     <w:tmpl w:val="842E793C"/>
@@ -10102,7 +10493,7 @@
       </w:pPr>
     </w:lvl>
   </w:abstractNum>
-  <w:abstractNum w:abstractNumId="10" w15:restartNumberingAfterBreak="0">
+  <w:abstractNum w:abstractNumId="10">
     <w:nsid w:val="203D0171"/>
     <w:multiLevelType w:val="hybridMultilevel"/>
     <w:tmpl w:val="D61ECC34"/>
@@ -10191,7 +10582,7 @@
       </w:pPr>
     </w:lvl>
   </w:abstractNum>
-  <w:abstractNum w:abstractNumId="11" w15:restartNumberingAfterBreak="0">
+  <w:abstractNum w:abstractNumId="11">
     <w:nsid w:val="21987C62"/>
     <w:multiLevelType w:val="multilevel"/>
     <w:tmpl w:val="216EEB14"/>
@@ -10304,7 +10695,7 @@
       </w:rPr>
     </w:lvl>
   </w:abstractNum>
-  <w:abstractNum w:abstractNumId="12" w15:restartNumberingAfterBreak="0">
+  <w:abstractNum w:abstractNumId="12">
     <w:nsid w:val="22DF0FE1"/>
     <w:multiLevelType w:val="multilevel"/>
     <w:tmpl w:val="216EEB14"/>
@@ -10417,7 +10808,7 @@
       </w:rPr>
     </w:lvl>
   </w:abstractNum>
-  <w:abstractNum w:abstractNumId="13" w15:restartNumberingAfterBreak="0">
+  <w:abstractNum w:abstractNumId="13">
     <w:nsid w:val="240763D0"/>
     <w:multiLevelType w:val="hybridMultilevel"/>
     <w:tmpl w:val="B8A64558"/>
@@ -10506,7 +10897,7 @@
       </w:pPr>
     </w:lvl>
   </w:abstractNum>
-  <w:abstractNum w:abstractNumId="14" w15:restartNumberingAfterBreak="0">
+  <w:abstractNum w:abstractNumId="14">
     <w:nsid w:val="28DF315E"/>
     <w:multiLevelType w:val="multilevel"/>
     <w:tmpl w:val="70A03B92"/>
@@ -10628,7 +11019,7 @@
       </w:rPr>
     </w:lvl>
   </w:abstractNum>
-  <w:abstractNum w:abstractNumId="15" w15:restartNumberingAfterBreak="0">
+  <w:abstractNum w:abstractNumId="15">
     <w:nsid w:val="333405AB"/>
     <w:multiLevelType w:val="hybridMultilevel"/>
     <w:tmpl w:val="4828B1EE"/>
@@ -10717,7 +11108,7 @@
       </w:pPr>
     </w:lvl>
   </w:abstractNum>
-  <w:abstractNum w:abstractNumId="16" w15:restartNumberingAfterBreak="0">
+  <w:abstractNum w:abstractNumId="16">
     <w:nsid w:val="3F5860C8"/>
     <w:multiLevelType w:val="multilevel"/>
     <w:tmpl w:val="216EEB14"/>
@@ -10830,7 +11221,7 @@
       </w:rPr>
     </w:lvl>
   </w:abstractNum>
-  <w:abstractNum w:abstractNumId="17" w15:restartNumberingAfterBreak="0">
+  <w:abstractNum w:abstractNumId="17">
     <w:nsid w:val="3F665CF3"/>
     <w:multiLevelType w:val="hybridMultilevel"/>
     <w:tmpl w:val="3702D040"/>
@@ -10919,7 +11310,7 @@
       </w:pPr>
     </w:lvl>
   </w:abstractNum>
-  <w:abstractNum w:abstractNumId="18" w15:restartNumberingAfterBreak="0">
+  <w:abstractNum w:abstractNumId="18">
     <w:nsid w:val="3FC6612C"/>
     <w:multiLevelType w:val="multilevel"/>
     <w:tmpl w:val="662E4992"/>
@@ -11008,7 +11399,7 @@
       </w:pPr>
     </w:lvl>
   </w:abstractNum>
-  <w:abstractNum w:abstractNumId="19" w15:restartNumberingAfterBreak="0">
+  <w:abstractNum w:abstractNumId="19">
     <w:nsid w:val="467D6CF5"/>
     <w:multiLevelType w:val="multilevel"/>
     <w:tmpl w:val="B242FBC8"/>
@@ -11097,7 +11488,7 @@
       </w:pPr>
     </w:lvl>
   </w:abstractNum>
-  <w:abstractNum w:abstractNumId="20" w15:restartNumberingAfterBreak="0">
+  <w:abstractNum w:abstractNumId="20">
     <w:nsid w:val="46BB24FE"/>
     <w:multiLevelType w:val="multilevel"/>
     <w:tmpl w:val="EB56F428"/>
@@ -11186,7 +11577,7 @@
       </w:pPr>
     </w:lvl>
   </w:abstractNum>
-  <w:abstractNum w:abstractNumId="21" w15:restartNumberingAfterBreak="0">
+  <w:abstractNum w:abstractNumId="21">
     <w:nsid w:val="47DA3AD5"/>
     <w:multiLevelType w:val="hybridMultilevel"/>
     <w:tmpl w:val="010C8524"/>
@@ -11275,7 +11666,7 @@
       </w:pPr>
     </w:lvl>
   </w:abstractNum>
-  <w:abstractNum w:abstractNumId="22" w15:restartNumberingAfterBreak="0">
+  <w:abstractNum w:abstractNumId="22">
     <w:nsid w:val="48F10744"/>
     <w:multiLevelType w:val="multilevel"/>
     <w:tmpl w:val="EB56F428"/>
@@ -11364,7 +11755,7 @@
       </w:pPr>
     </w:lvl>
   </w:abstractNum>
-  <w:abstractNum w:abstractNumId="23" w15:restartNumberingAfterBreak="0">
+  <w:abstractNum w:abstractNumId="23">
     <w:nsid w:val="51630470"/>
     <w:multiLevelType w:val="hybridMultilevel"/>
     <w:tmpl w:val="CAE0AE4E"/>
@@ -11453,7 +11844,7 @@
       </w:pPr>
     </w:lvl>
   </w:abstractNum>
-  <w:abstractNum w:abstractNumId="24" w15:restartNumberingAfterBreak="0">
+  <w:abstractNum w:abstractNumId="24">
     <w:nsid w:val="58ED462A"/>
     <w:multiLevelType w:val="multilevel"/>
     <w:tmpl w:val="842E793C"/>
@@ -11542,7 +11933,7 @@
       </w:pPr>
     </w:lvl>
   </w:abstractNum>
-  <w:abstractNum w:abstractNumId="25" w15:restartNumberingAfterBreak="0">
+  <w:abstractNum w:abstractNumId="25">
     <w:nsid w:val="5BCC5C7D"/>
     <w:multiLevelType w:val="multilevel"/>
     <w:tmpl w:val="03505B36"/>
@@ -11655,7 +12046,7 @@
       </w:rPr>
     </w:lvl>
   </w:abstractNum>
-  <w:abstractNum w:abstractNumId="26" w15:restartNumberingAfterBreak="0">
+  <w:abstractNum w:abstractNumId="26">
     <w:nsid w:val="5BF76EAA"/>
     <w:multiLevelType w:val="hybridMultilevel"/>
     <w:tmpl w:val="848C5B72"/>
@@ -11744,7 +12135,7 @@
       </w:pPr>
     </w:lvl>
   </w:abstractNum>
-  <w:abstractNum w:abstractNumId="27" w15:restartNumberingAfterBreak="0">
+  <w:abstractNum w:abstractNumId="27">
     <w:nsid w:val="5D0D0008"/>
     <w:multiLevelType w:val="multilevel"/>
     <w:tmpl w:val="216EEB14"/>
@@ -11857,7 +12248,7 @@
       </w:rPr>
     </w:lvl>
   </w:abstractNum>
-  <w:abstractNum w:abstractNumId="28" w15:restartNumberingAfterBreak="0">
+  <w:abstractNum w:abstractNumId="28">
     <w:nsid w:val="5E385A34"/>
     <w:multiLevelType w:val="multilevel"/>
     <w:tmpl w:val="824892C0"/>
@@ -11970,7 +12361,7 @@
       </w:rPr>
     </w:lvl>
   </w:abstractNum>
-  <w:abstractNum w:abstractNumId="29" w15:restartNumberingAfterBreak="0">
+  <w:abstractNum w:abstractNumId="29">
     <w:nsid w:val="64462317"/>
     <w:multiLevelType w:val="hybridMultilevel"/>
     <w:tmpl w:val="AF967960"/>
@@ -12056,7 +12447,7 @@
       </w:pPr>
     </w:lvl>
   </w:abstractNum>
-  <w:abstractNum w:abstractNumId="30" w15:restartNumberingAfterBreak="0">
+  <w:abstractNum w:abstractNumId="30">
     <w:nsid w:val="65844A01"/>
     <w:multiLevelType w:val="multilevel"/>
     <w:tmpl w:val="EB56F428"/>
@@ -12145,7 +12536,7 @@
       </w:pPr>
     </w:lvl>
   </w:abstractNum>
-  <w:abstractNum w:abstractNumId="31" w15:restartNumberingAfterBreak="0">
+  <w:abstractNum w:abstractNumId="31">
     <w:nsid w:val="65E97AF1"/>
     <w:multiLevelType w:val="hybridMultilevel"/>
     <w:tmpl w:val="662E4992"/>
@@ -12234,7 +12625,7 @@
       </w:pPr>
     </w:lvl>
   </w:abstractNum>
-  <w:abstractNum w:abstractNumId="32" w15:restartNumberingAfterBreak="0">
+  <w:abstractNum w:abstractNumId="32">
     <w:nsid w:val="67A16127"/>
     <w:multiLevelType w:val="multilevel"/>
     <w:tmpl w:val="481CDC52"/>
@@ -12347,7 +12738,7 @@
       </w:rPr>
     </w:lvl>
   </w:abstractNum>
-  <w:abstractNum w:abstractNumId="33" w15:restartNumberingAfterBreak="0">
+  <w:abstractNum w:abstractNumId="33">
     <w:nsid w:val="69221927"/>
     <w:multiLevelType w:val="multilevel"/>
     <w:tmpl w:val="216EEB14"/>
@@ -12460,7 +12851,7 @@
       </w:rPr>
     </w:lvl>
   </w:abstractNum>
-  <w:abstractNum w:abstractNumId="34" w15:restartNumberingAfterBreak="0">
+  <w:abstractNum w:abstractNumId="34">
     <w:nsid w:val="69DA2374"/>
     <w:multiLevelType w:val="hybridMultilevel"/>
     <w:tmpl w:val="912492EC"/>
@@ -12549,7 +12940,7 @@
       </w:pPr>
     </w:lvl>
   </w:abstractNum>
-  <w:abstractNum w:abstractNumId="35" w15:restartNumberingAfterBreak="0">
+  <w:abstractNum w:abstractNumId="35">
     <w:nsid w:val="6A760938"/>
     <w:multiLevelType w:val="hybridMultilevel"/>
     <w:tmpl w:val="EB56F428"/>
@@ -12638,7 +13029,7 @@
       </w:pPr>
     </w:lvl>
   </w:abstractNum>
-  <w:abstractNum w:abstractNumId="36" w15:restartNumberingAfterBreak="0">
+  <w:abstractNum w:abstractNumId="36">
     <w:nsid w:val="6B5736EF"/>
     <w:multiLevelType w:val="hybridMultilevel"/>
     <w:tmpl w:val="690EBB66"/>
@@ -12751,7 +13142,7 @@
       </w:rPr>
     </w:lvl>
   </w:abstractNum>
-  <w:abstractNum w:abstractNumId="37" w15:restartNumberingAfterBreak="0">
+  <w:abstractNum w:abstractNumId="37">
     <w:nsid w:val="6FA97316"/>
     <w:multiLevelType w:val="hybridMultilevel"/>
     <w:tmpl w:val="B242FBC8"/>
@@ -12840,7 +13231,7 @@
       </w:pPr>
     </w:lvl>
   </w:abstractNum>
-  <w:abstractNum w:abstractNumId="38" w15:restartNumberingAfterBreak="0">
+  <w:abstractNum w:abstractNumId="38">
     <w:nsid w:val="701D5D4F"/>
     <w:multiLevelType w:val="hybridMultilevel"/>
     <w:tmpl w:val="BE0078F6"/>
@@ -12953,7 +13344,7 @@
       </w:rPr>
     </w:lvl>
   </w:abstractNum>
-  <w:abstractNum w:abstractNumId="39" w15:restartNumberingAfterBreak="0">
+  <w:abstractNum w:abstractNumId="39">
     <w:nsid w:val="7810544E"/>
     <w:multiLevelType w:val="multilevel"/>
     <w:tmpl w:val="F4702660"/>
@@ -13190,7 +13581,7 @@
 </file>
 
 <file path=word/styles.xml><?xml version="1.0" encoding="utf-8"?>
-<w:styles xmlns:mc="http://schemas.openxmlformats.org/markup-compatibility/2006" xmlns:r="http://schemas.openxmlformats.org/officeDocument/2006/relationships" xmlns:w="http://schemas.openxmlformats.org/wordprocessingml/2006/main" xmlns:w14="http://schemas.microsoft.com/office/word/2010/wordml" xmlns:w15="http://schemas.microsoft.com/office/word/2012/wordml" xmlns:w16cex="http://schemas.microsoft.com/office/word/2018/wordml/cex" xmlns:w16cid="http://schemas.microsoft.com/office/word/2016/wordml/cid" xmlns:w16="http://schemas.microsoft.com/office/word/2018/wordml" xmlns:w16sdtdh="http://schemas.microsoft.com/office/word/2020/wordml/sdtdatahash" xmlns:w16se="http://schemas.microsoft.com/office/word/2015/wordml/symex" mc:Ignorable="w14 w15 w16se w16cid w16 w16cex w16sdtdh">
+<w:styles xmlns:mc="http://schemas.openxmlformats.org/markup-compatibility/2006" xmlns:r="http://schemas.openxmlformats.org/officeDocument/2006/relationships" xmlns:w="http://schemas.openxmlformats.org/wordprocessingml/2006/main" xmlns:w14="http://schemas.microsoft.com/office/word/2010/wordml" mc:Ignorable="w14">
   <w:docDefaults>
     <w:rPrDefault>
       <w:rPr>
@@ -13208,370 +13599,157 @@
       </w:pPr>
     </w:pPrDefault>
   </w:docDefaults>
-  <w:latentStyles w:defLockedState="0" w:defUIPriority="99" w:defSemiHidden="0" w:defUnhideWhenUsed="0" w:defQFormat="0" w:count="376">
-    <w:lsdException w:name="Normal" w:uiPriority="0" w:qFormat="1"/>
-    <w:lsdException w:name="heading 1" w:uiPriority="9" w:qFormat="1"/>
-    <w:lsdException w:name="heading 2" w:semiHidden="1" w:uiPriority="9" w:unhideWhenUsed="1" w:qFormat="1"/>
-    <w:lsdException w:name="heading 3" w:semiHidden="1" w:uiPriority="9" w:unhideWhenUsed="1" w:qFormat="1"/>
-    <w:lsdException w:name="heading 4" w:semiHidden="1" w:uiPriority="9" w:unhideWhenUsed="1" w:qFormat="1"/>
-    <w:lsdException w:name="heading 5" w:semiHidden="1" w:uiPriority="9" w:unhideWhenUsed="1" w:qFormat="1"/>
-    <w:lsdException w:name="heading 6" w:semiHidden="1" w:uiPriority="9" w:unhideWhenUsed="1" w:qFormat="1"/>
-    <w:lsdException w:name="heading 7" w:semiHidden="1" w:uiPriority="9" w:unhideWhenUsed="1" w:qFormat="1"/>
-    <w:lsdException w:name="heading 8" w:semiHidden="1" w:uiPriority="9" w:unhideWhenUsed="1" w:qFormat="1"/>
-    <w:lsdException w:name="heading 9" w:semiHidden="1" w:uiPriority="9" w:unhideWhenUsed="1" w:qFormat="1"/>
-    <w:lsdException w:name="index 1" w:semiHidden="1" w:unhideWhenUsed="1"/>
-    <w:lsdException w:name="index 2" w:semiHidden="1" w:unhideWhenUsed="1"/>
-    <w:lsdException w:name="index 3" w:semiHidden="1" w:unhideWhenUsed="1"/>
-    <w:lsdException w:name="index 4" w:semiHidden="1" w:unhideWhenUsed="1"/>
-    <w:lsdException w:name="index 5" w:semiHidden="1" w:unhideWhenUsed="1"/>
-    <w:lsdException w:name="index 6" w:semiHidden="1" w:unhideWhenUsed="1"/>
-    <w:lsdException w:name="index 7" w:semiHidden="1" w:unhideWhenUsed="1"/>
-    <w:lsdException w:name="index 8" w:semiHidden="1" w:unhideWhenUsed="1"/>
-    <w:lsdException w:name="index 9" w:semiHidden="1" w:unhideWhenUsed="1"/>
-    <w:lsdException w:name="toc 1" w:semiHidden="1" w:uiPriority="39" w:unhideWhenUsed="1"/>
-    <w:lsdException w:name="toc 2" w:semiHidden="1" w:uiPriority="39" w:unhideWhenUsed="1"/>
-    <w:lsdException w:name="toc 3" w:semiHidden="1" w:uiPriority="39" w:unhideWhenUsed="1"/>
-    <w:lsdException w:name="toc 4" w:semiHidden="1" w:uiPriority="39" w:unhideWhenUsed="1"/>
-    <w:lsdException w:name="toc 5" w:semiHidden="1" w:uiPriority="39" w:unhideWhenUsed="1"/>
-    <w:lsdException w:name="toc 6" w:semiHidden="1" w:uiPriority="39" w:unhideWhenUsed="1"/>
-    <w:lsdException w:name="toc 7" w:semiHidden="1" w:uiPriority="39" w:unhideWhenUsed="1"/>
-    <w:lsdException w:name="toc 8" w:semiHidden="1" w:uiPriority="39" w:unhideWhenUsed="1"/>
-    <w:lsdException w:name="toc 9" w:semiHidden="1" w:uiPriority="39" w:unhideWhenUsed="1"/>
-    <w:lsdException w:name="Normal Indent" w:semiHidden="1" w:unhideWhenUsed="1"/>
-    <w:lsdException w:name="footnote text" w:semiHidden="1" w:unhideWhenUsed="1"/>
-    <w:lsdException w:name="annotation text" w:semiHidden="1" w:unhideWhenUsed="1"/>
-    <w:lsdException w:name="header" w:semiHidden="1" w:unhideWhenUsed="1"/>
-    <w:lsdException w:name="footer" w:semiHidden="1" w:unhideWhenUsed="1"/>
-    <w:lsdException w:name="index heading" w:semiHidden="1" w:unhideWhenUsed="1"/>
-    <w:lsdException w:name="caption" w:semiHidden="1" w:uiPriority="35" w:unhideWhenUsed="1" w:qFormat="1"/>
-    <w:lsdException w:name="table of figures" w:semiHidden="1" w:unhideWhenUsed="1"/>
-    <w:lsdException w:name="envelope address" w:semiHidden="1" w:unhideWhenUsed="1"/>
-    <w:lsdException w:name="envelope return" w:semiHidden="1" w:unhideWhenUsed="1"/>
-    <w:lsdException w:name="footnote reference" w:semiHidden="1" w:unhideWhenUsed="1"/>
-    <w:lsdException w:name="annotation reference" w:semiHidden="1" w:unhideWhenUsed="1"/>
-    <w:lsdException w:name="line number" w:semiHidden="1" w:unhideWhenUsed="1"/>
-    <w:lsdException w:name="page number" w:semiHidden="1" w:unhideWhenUsed="1"/>
-    <w:lsdException w:name="endnote reference" w:semiHidden="1" w:unhideWhenUsed="1"/>
-    <w:lsdException w:name="endnote text" w:semiHidden="1" w:unhideWhenUsed="1"/>
-    <w:lsdException w:name="table of authorities" w:semiHidden="1" w:unhideWhenUsed="1"/>
-    <w:lsdException w:name="macro" w:semiHidden="1" w:unhideWhenUsed="1"/>
-    <w:lsdException w:name="toa heading" w:semiHidden="1" w:unhideWhenUsed="1"/>
-    <w:lsdException w:name="List" w:semiHidden="1" w:unhideWhenUsed="1"/>
-    <w:lsdException w:name="List Bullet" w:semiHidden="1" w:unhideWhenUsed="1"/>
-    <w:lsdException w:name="List Number" w:semiHidden="1" w:unhideWhenUsed="1"/>
-    <w:lsdException w:name="List 2" w:semiHidden="1" w:unhideWhenUsed="1"/>
-    <w:lsdException w:name="List 3" w:semiHidden="1" w:unhideWhenUsed="1"/>
-    <w:lsdException w:name="List 4" w:semiHidden="1" w:unhideWhenUsed="1"/>
-    <w:lsdException w:name="List 5" w:semiHidden="1" w:unhideWhenUsed="1"/>
-    <w:lsdException w:name="List Bullet 2" w:semiHidden="1" w:unhideWhenUsed="1"/>
-    <w:lsdException w:name="List Bullet 3" w:semiHidden="1" w:unhideWhenUsed="1"/>
-    <w:lsdException w:name="List Bullet 4" w:semiHidden="1" w:unhideWhenUsed="1"/>
-    <w:lsdException w:name="List Bullet 5" w:semiHidden="1" w:unhideWhenUsed="1"/>
-    <w:lsdException w:name="List Number 2" w:semiHidden="1" w:unhideWhenUsed="1"/>
-    <w:lsdException w:name="List Number 3" w:semiHidden="1" w:unhideWhenUsed="1"/>
-    <w:lsdException w:name="List Number 4" w:semiHidden="1" w:unhideWhenUsed="1"/>
-    <w:lsdException w:name="List Number 5" w:semiHidden="1" w:unhideWhenUsed="1"/>
-    <w:lsdException w:name="Title" w:uiPriority="10" w:qFormat="1"/>
-    <w:lsdException w:name="Closing" w:semiHidden="1" w:unhideWhenUsed="1"/>
-    <w:lsdException w:name="Signature" w:semiHidden="1" w:unhideWhenUsed="1"/>
-    <w:lsdException w:name="Default Paragraph Font" w:semiHidden="1" w:uiPriority="1" w:unhideWhenUsed="1"/>
-    <w:lsdException w:name="Body Text" w:semiHidden="1" w:unhideWhenUsed="1"/>
-    <w:lsdException w:name="Body Text Indent" w:semiHidden="1" w:unhideWhenUsed="1"/>
-    <w:lsdException w:name="List Continue" w:semiHidden="1" w:unhideWhenUsed="1"/>
-    <w:lsdException w:name="List Continue 2" w:semiHidden="1" w:unhideWhenUsed="1"/>
-    <w:lsdException w:name="List Continue 3" w:semiHidden="1" w:unhideWhenUsed="1"/>
-    <w:lsdException w:name="List Continue 4" w:semiHidden="1" w:unhideWhenUsed="1"/>
-    <w:lsdException w:name="List Continue 5" w:semiHidden="1" w:unhideWhenUsed="1"/>
-    <w:lsdException w:name="Message Header" w:semiHidden="1" w:unhideWhenUsed="1"/>
-    <w:lsdException w:name="Subtitle" w:uiPriority="11" w:qFormat="1"/>
-    <w:lsdException w:name="Salutation" w:semiHidden="1" w:unhideWhenUsed="1"/>
-    <w:lsdException w:name="Date" w:semiHidden="1" w:unhideWhenUsed="1"/>
-    <w:lsdException w:name="Body Text First Indent" w:semiHidden="1" w:unhideWhenUsed="1"/>
-    <w:lsdException w:name="Body Text First Indent 2" w:semiHidden="1" w:unhideWhenUsed="1"/>
-    <w:lsdException w:name="Note Heading" w:semiHidden="1" w:unhideWhenUsed="1"/>
-    <w:lsdException w:name="Body Text 2" w:semiHidden="1" w:unhideWhenUsed="1"/>
-    <w:lsdException w:name="Body Text 3" w:semiHidden="1" w:unhideWhenUsed="1"/>
-    <w:lsdException w:name="Body Text Indent 2" w:semiHidden="1" w:unhideWhenUsed="1"/>
-    <w:lsdException w:name="Body Text Indent 3" w:semiHidden="1" w:unhideWhenUsed="1"/>
-    <w:lsdException w:name="Block Text" w:semiHidden="1" w:unhideWhenUsed="1"/>
-    <w:lsdException w:name="Hyperlink" w:semiHidden="1" w:unhideWhenUsed="1"/>
-    <w:lsdException w:name="FollowedHyperlink" w:semiHidden="1" w:unhideWhenUsed="1"/>
-    <w:lsdException w:name="Strong" w:uiPriority="22" w:qFormat="1"/>
-    <w:lsdException w:name="Emphasis" w:uiPriority="20" w:qFormat="1"/>
-    <w:lsdException w:name="Document Map" w:semiHidden="1" w:unhideWhenUsed="1"/>
-    <w:lsdException w:name="Plain Text" w:semiHidden="1" w:unhideWhenUsed="1"/>
-    <w:lsdException w:name="E-mail Signature" w:semiHidden="1" w:unhideWhenUsed="1"/>
-    <w:lsdException w:name="HTML Top of Form" w:semiHidden="1" w:unhideWhenUsed="1"/>
-    <w:lsdException w:name="HTML Bottom of Form" w:semiHidden="1" w:unhideWhenUsed="1"/>
-    <w:lsdException w:name="Normal (Web)" w:semiHidden="1" w:unhideWhenUsed="1"/>
-    <w:lsdException w:name="HTML Acronym" w:semiHidden="1" w:unhideWhenUsed="1"/>
-    <w:lsdException w:name="HTML Address" w:semiHidden="1" w:unhideWhenUsed="1"/>
-    <w:lsdException w:name="HTML Cite" w:semiHidden="1" w:unhideWhenUsed="1"/>
-    <w:lsdException w:name="HTML Code" w:semiHidden="1" w:unhideWhenUsed="1"/>
-    <w:lsdException w:name="HTML Definition" w:semiHidden="1" w:unhideWhenUsed="1"/>
-    <w:lsdException w:name="HTML Keyboard" w:semiHidden="1" w:unhideWhenUsed="1"/>
-    <w:lsdException w:name="HTML Preformatted" w:semiHidden="1" w:unhideWhenUsed="1"/>
-    <w:lsdException w:name="HTML Sample" w:semiHidden="1" w:unhideWhenUsed="1"/>
-    <w:lsdException w:name="HTML Typewriter" w:semiHidden="1" w:unhideWhenUsed="1"/>
-    <w:lsdException w:name="HTML Variable" w:semiHidden="1" w:unhideWhenUsed="1"/>
-    <w:lsdException w:name="annotation subject" w:semiHidden="1" w:unhideWhenUsed="1"/>
-    <w:lsdException w:name="No List" w:semiHidden="1" w:unhideWhenUsed="1"/>
-    <w:lsdException w:name="Outline List 1" w:semiHidden="1" w:unhideWhenUsed="1"/>
-    <w:lsdException w:name="Outline List 2" w:semiHidden="1" w:unhideWhenUsed="1"/>
-    <w:lsdException w:name="Outline List 3" w:semiHidden="1" w:unhideWhenUsed="1"/>
-    <w:lsdException w:name="Table Simple 1" w:semiHidden="1" w:unhideWhenUsed="1"/>
-    <w:lsdException w:name="Table Simple 2" w:semiHidden="1" w:unhideWhenUsed="1"/>
-    <w:lsdException w:name="Table Simple 3" w:semiHidden="1" w:unhideWhenUsed="1"/>
-    <w:lsdException w:name="Table Classic 1" w:semiHidden="1" w:unhideWhenUsed="1"/>
-    <w:lsdException w:name="Table Classic 2" w:semiHidden="1" w:unhideWhenUsed="1"/>
-    <w:lsdException w:name="Table Classic 3" w:semiHidden="1" w:unhideWhenUsed="1"/>
-    <w:lsdException w:name="Table Classic 4" w:semiHidden="1" w:unhideWhenUsed="1"/>
-    <w:lsdException w:name="Table Colorful 1" w:semiHidden="1" w:unhideWhenUsed="1"/>
-    <w:lsdException w:name="Table Colorful 2" w:semiHidden="1" w:unhideWhenUsed="1"/>
-    <w:lsdException w:name="Table Colorful 3" w:semiHidden="1" w:unhideWhenUsed="1"/>
-    <w:lsdException w:name="Table Columns 1" w:semiHidden="1" w:unhideWhenUsed="1"/>
-    <w:lsdException w:name="Table Columns 2" w:semiHidden="1" w:unhideWhenUsed="1"/>
-    <w:lsdException w:name="Table Columns 3" w:semiHidden="1" w:unhideWhenUsed="1"/>
-    <w:lsdException w:name="Table Columns 4" w:semiHidden="1" w:unhideWhenUsed="1"/>
-    <w:lsdException w:name="Table Columns 5" w:semiHidden="1" w:unhideWhenUsed="1"/>
-    <w:lsdException w:name="Table Grid 1" w:semiHidden="1" w:unhideWhenUsed="1"/>
-    <w:lsdException w:name="Table Grid 2" w:semiHidden="1" w:unhideWhenUsed="1"/>
-    <w:lsdException w:name="Table Grid 3" w:semiHidden="1" w:unhideWhenUsed="1"/>
-    <w:lsdException w:name="Table Grid 4" w:semiHidden="1" w:unhideWhenUsed="1"/>
-    <w:lsdException w:name="Table Grid 5" w:semiHidden="1" w:unhideWhenUsed="1"/>
-    <w:lsdException w:name="Table Grid 6" w:semiHidden="1" w:unhideWhenUsed="1"/>
-    <w:lsdException w:name="Table Grid 7" w:semiHidden="1" w:unhideWhenUsed="1"/>
-    <w:lsdException w:name="Table Grid 8" w:semiHidden="1" w:unhideWhenUsed="1"/>
-    <w:lsdException w:name="Table List 1" w:semiHidden="1" w:unhideWhenUsed="1"/>
-    <w:lsdException w:name="Table List 2" w:semiHidden="1" w:unhideWhenUsed="1"/>
-    <w:lsdException w:name="Table List 3" w:semiHidden="1" w:unhideWhenUsed="1"/>
-    <w:lsdException w:name="Table List 4" w:semiHidden="1" w:unhideWhenUsed="1"/>
-    <w:lsdException w:name="Table List 5" w:semiHidden="1" w:unhideWhenUsed="1"/>
-    <w:lsdException w:name="Table List 6" w:semiHidden="1" w:unhideWhenUsed="1"/>
-    <w:lsdException w:name="Table List 7" w:semiHidden="1" w:unhideWhenUsed="1"/>
-    <w:lsdException w:name="Table List 8" w:semiHidden="1" w:unhideWhenUsed="1"/>
-    <w:lsdException w:name="Table 3D effects 1" w:semiHidden="1" w:unhideWhenUsed="1"/>
-    <w:lsdException w:name="Table 3D effects 2" w:semiHidden="1" w:unhideWhenUsed="1"/>
-    <w:lsdException w:name="Table 3D effects 3" w:semiHidden="1" w:unhideWhenUsed="1"/>
-    <w:lsdException w:name="Table Contemporary" w:semiHidden="1" w:unhideWhenUsed="1"/>
-    <w:lsdException w:name="Table Elegant" w:semiHidden="1" w:unhideWhenUsed="1"/>
-    <w:lsdException w:name="Table Professional" w:semiHidden="1" w:unhideWhenUsed="1"/>
-    <w:lsdException w:name="Table Subtle 2" w:semiHidden="1" w:unhideWhenUsed="1"/>
-    <w:lsdException w:name="Table Web 1" w:semiHidden="1" w:unhideWhenUsed="1"/>
-    <w:lsdException w:name="Balloon Text" w:semiHidden="1" w:unhideWhenUsed="1"/>
-    <w:lsdException w:name="Table Grid" w:uiPriority="39"/>
-    <w:lsdException w:name="Table Theme" w:semiHidden="1" w:unhideWhenUsed="1"/>
-    <w:lsdException w:name="Placeholder Text" w:semiHidden="1"/>
-    <w:lsdException w:name="No Spacing" w:uiPriority="1" w:qFormat="1"/>
-    <w:lsdException w:name="Light Shading" w:uiPriority="60"/>
-    <w:lsdException w:name="Light List" w:uiPriority="61"/>
-    <w:lsdException w:name="Light Grid" w:uiPriority="62"/>
-    <w:lsdException w:name="Medium Shading 1" w:uiPriority="63"/>
-    <w:lsdException w:name="Medium Shading 2" w:uiPriority="64"/>
-    <w:lsdException w:name="Medium List 1" w:uiPriority="65"/>
-    <w:lsdException w:name="Medium List 2" w:uiPriority="66"/>
-    <w:lsdException w:name="Medium Grid 1" w:uiPriority="67"/>
-    <w:lsdException w:name="Medium Grid 2" w:uiPriority="68"/>
-    <w:lsdException w:name="Medium Grid 3" w:uiPriority="69"/>
-    <w:lsdException w:name="Dark List" w:uiPriority="70"/>
-    <w:lsdException w:name="Colorful Shading" w:uiPriority="71"/>
-    <w:lsdException w:name="Colorful List" w:uiPriority="72"/>
-    <w:lsdException w:name="Colorful Grid" w:uiPriority="73"/>
-    <w:lsdException w:name="Light Shading Accent 1" w:uiPriority="60"/>
-    <w:lsdException w:name="Light List Accent 1" w:uiPriority="61"/>
-    <w:lsdException w:name="Light Grid Accent 1" w:uiPriority="62"/>
-    <w:lsdException w:name="Medium Shading 1 Accent 1" w:uiPriority="63"/>
-    <w:lsdException w:name="Medium Shading 2 Accent 1" w:uiPriority="64"/>
-    <w:lsdException w:name="Medium List 1 Accent 1" w:uiPriority="65"/>
-    <w:lsdException w:name="Revision" w:semiHidden="1"/>
-    <w:lsdException w:name="List Paragraph" w:uiPriority="34" w:qFormat="1"/>
-    <w:lsdException w:name="Quote" w:uiPriority="29" w:qFormat="1"/>
-    <w:lsdException w:name="Intense Quote" w:uiPriority="30" w:qFormat="1"/>
-    <w:lsdException w:name="Medium List 2 Accent 1" w:uiPriority="66"/>
-    <w:lsdException w:name="Medium Grid 1 Accent 1" w:uiPriority="67"/>
-    <w:lsdException w:name="Medium Grid 2 Accent 1" w:uiPriority="68"/>
-    <w:lsdException w:name="Medium Grid 3 Accent 1" w:uiPriority="69"/>
-    <w:lsdException w:name="Dark List Accent 1" w:uiPriority="70"/>
-    <w:lsdException w:name="Colorful Shading Accent 1" w:uiPriority="71"/>
-    <w:lsdException w:name="Colorful List Accent 1" w:uiPriority="72"/>
-    <w:lsdException w:name="Colorful Grid Accent 1" w:uiPriority="73"/>
-    <w:lsdException w:name="Light Shading Accent 2" w:uiPriority="60"/>
-    <w:lsdException w:name="Light List Accent 2" w:uiPriority="61"/>
-    <w:lsdException w:name="Light Grid Accent 2" w:uiPriority="62"/>
-    <w:lsdException w:name="Medium Shading 1 Accent 2" w:uiPriority="63"/>
-    <w:lsdException w:name="Medium Shading 2 Accent 2" w:uiPriority="64"/>
-    <w:lsdException w:name="Medium List 1 Accent 2" w:uiPriority="65"/>
-    <w:lsdException w:name="Medium List 2 Accent 2" w:uiPriority="66"/>
-    <w:lsdException w:name="Medium Grid 1 Accent 2" w:uiPriority="67"/>
-    <w:lsdException w:name="Medium Grid 2 Accent 2" w:uiPriority="68"/>
-    <w:lsdException w:name="Medium Grid 3 Accent 2" w:uiPriority="69"/>
-    <w:lsdException w:name="Dark List Accent 2" w:uiPriority="70"/>
-    <w:lsdException w:name="Colorful Shading Accent 2" w:uiPriority="71"/>
-    <w:lsdException w:name="Colorful List Accent 2" w:uiPriority="72"/>
-    <w:lsdException w:name="Colorful Grid Accent 2" w:uiPriority="73"/>
-    <w:lsdException w:name="Light Shading Accent 3" w:uiPriority="60"/>
-    <w:lsdException w:name="Light List Accent 3" w:uiPriority="61"/>
-    <w:lsdException w:name="Light Grid Accent 3" w:uiPriority="62"/>
-    <w:lsdException w:name="Medium Shading 1 Accent 3" w:uiPriority="63"/>
-    <w:lsdException w:name="Medium Shading 2 Accent 3" w:uiPriority="64"/>
-    <w:lsdException w:name="Medium List 1 Accent 3" w:uiPriority="65"/>
-    <w:lsdException w:name="Medium List 2 Accent 3" w:uiPriority="66"/>
-    <w:lsdException w:name="Medium Grid 1 Accent 3" w:uiPriority="67"/>
-    <w:lsdException w:name="Medium Grid 2 Accent 3" w:uiPriority="68"/>
-    <w:lsdException w:name="Medium Grid 3 Accent 3" w:uiPriority="69"/>
-    <w:lsdException w:name="Dark List Accent 3" w:uiPriority="70"/>
-    <w:lsdException w:name="Colorful Shading Accent 3" w:uiPriority="71"/>
-    <w:lsdException w:name="Colorful List Accent 3" w:uiPriority="72"/>
-    <w:lsdException w:name="Colorful Grid Accent 3" w:uiPriority="73"/>
-    <w:lsdException w:name="Light Shading Accent 4" w:uiPriority="60"/>
-    <w:lsdException w:name="Light List Accent 4" w:uiPriority="61"/>
-    <w:lsdException w:name="Light Grid Accent 4" w:uiPriority="62"/>
-    <w:lsdException w:name="Medium Shading 1 Accent 4" w:uiPriority="63"/>
-    <w:lsdException w:name="Medium Shading 2 Accent 4" w:uiPriority="64"/>
-    <w:lsdException w:name="Medium List 1 Accent 4" w:uiPriority="65"/>
-    <w:lsdException w:name="Medium List 2 Accent 4" w:uiPriority="66"/>
-    <w:lsdException w:name="Medium Grid 1 Accent 4" w:uiPriority="67"/>
-    <w:lsdException w:name="Medium Grid 2 Accent 4" w:uiPriority="68"/>
-    <w:lsdException w:name="Medium Grid 3 Accent 4" w:uiPriority="69"/>
-    <w:lsdException w:name="Dark List Accent 4" w:uiPriority="70"/>
-    <w:lsdException w:name="Colorful Shading Accent 4" w:uiPriority="71"/>
-    <w:lsdException w:name="Colorful List Accent 4" w:uiPriority="72"/>
-    <w:lsdException w:name="Colorful Grid Accent 4" w:uiPriority="73"/>
-    <w:lsdException w:name="Light Shading Accent 5" w:uiPriority="60"/>
-    <w:lsdException w:name="Light List Accent 5" w:uiPriority="61"/>
-    <w:lsdException w:name="Light Grid Accent 5" w:uiPriority="62"/>
-    <w:lsdException w:name="Medium Shading 1 Accent 5" w:uiPriority="63"/>
-    <w:lsdException w:name="Medium Shading 2 Accent 5" w:uiPriority="64"/>
-    <w:lsdException w:name="Medium List 1 Accent 5" w:uiPriority="65"/>
-    <w:lsdException w:name="Medium List 2 Accent 5" w:uiPriority="66"/>
-    <w:lsdException w:name="Medium Grid 1 Accent 5" w:uiPriority="67"/>
-    <w:lsdException w:name="Medium Grid 2 Accent 5" w:uiPriority="68"/>
-    <w:lsdException w:name="Medium Grid 3 Accent 5" w:uiPriority="69"/>
-    <w:lsdException w:name="Dark List Accent 5" w:uiPriority="70"/>
-    <w:lsdException w:name="Colorful Shading Accent 5" w:uiPriority="71"/>
-    <w:lsdException w:name="Colorful List Accent 5" w:uiPriority="72"/>
-    <w:lsdException w:name="Colorful Grid Accent 5" w:uiPriority="73"/>
-    <w:lsdException w:name="Light Shading Accent 6" w:uiPriority="60"/>
-    <w:lsdException w:name="Light List Accent 6" w:uiPriority="61"/>
-    <w:lsdException w:name="Light Grid Accent 6" w:uiPriority="62"/>
-    <w:lsdException w:name="Medium Shading 1 Accent 6" w:uiPriority="63"/>
-    <w:lsdException w:name="Medium Shading 2 Accent 6" w:uiPriority="64"/>
-    <w:lsdException w:name="Medium List 1 Accent 6" w:uiPriority="65"/>
-    <w:lsdException w:name="Medium List 2 Accent 6" w:uiPriority="66"/>
-    <w:lsdException w:name="Medium Grid 1 Accent 6" w:uiPriority="67"/>
-    <w:lsdException w:name="Medium Grid 2 Accent 6" w:uiPriority="68"/>
-    <w:lsdException w:name="Medium Grid 3 Accent 6" w:uiPriority="69"/>
-    <w:lsdException w:name="Dark List Accent 6" w:uiPriority="70"/>
-    <w:lsdException w:name="Colorful Shading Accent 6" w:uiPriority="71"/>
-    <w:lsdException w:name="Colorful List Accent 6" w:uiPriority="72"/>
-    <w:lsdException w:name="Colorful Grid Accent 6" w:uiPriority="73"/>
-    <w:lsdException w:name="Subtle Emphasis" w:uiPriority="19" w:qFormat="1"/>
-    <w:lsdException w:name="Intense Emphasis" w:uiPriority="21" w:qFormat="1"/>
-    <w:lsdException w:name="Subtle Reference" w:uiPriority="31" w:qFormat="1"/>
-    <w:lsdException w:name="Intense Reference" w:uiPriority="32" w:qFormat="1"/>
-    <w:lsdException w:name="Book Title" w:uiPriority="33" w:qFormat="1"/>
-    <w:lsdException w:name="Bibliography" w:semiHidden="1" w:uiPriority="37" w:unhideWhenUsed="1"/>
-    <w:lsdException w:name="TOC Heading" w:semiHidden="1" w:uiPriority="39" w:unhideWhenUsed="1" w:qFormat="1"/>
-    <w:lsdException w:name="Grid Table 4" w:uiPriority="49"/>
-    <w:lsdException w:name="Grid Table 5 Dark" w:uiPriority="50"/>
-    <w:lsdException w:name="Grid Table 6 Colorful" w:uiPriority="51"/>
-    <w:lsdException w:name="Grid Table 7 Colorful" w:uiPriority="52"/>
-    <w:lsdException w:name="Grid Table 1 Light Accent 1" w:uiPriority="46"/>
-    <w:lsdException w:name="Grid Table 2 Accent 1" w:uiPriority="47"/>
-    <w:lsdException w:name="Grid Table 3 Accent 1" w:uiPriority="48"/>
-    <w:lsdException w:name="Grid Table 4 Accent 1" w:uiPriority="49"/>
-    <w:lsdException w:name="Grid Table 5 Dark Accent 1" w:uiPriority="50"/>
-    <w:lsdException w:name="Grid Table 6 Colorful Accent 1" w:uiPriority="51"/>
-    <w:lsdException w:name="Grid Table 7 Colorful Accent 1" w:uiPriority="52"/>
-    <w:lsdException w:name="Grid Table 1 Light Accent 2" w:uiPriority="46"/>
-    <w:lsdException w:name="Grid Table 2 Accent 2" w:uiPriority="47"/>
-    <w:lsdException w:name="Grid Table 3 Accent 2" w:uiPriority="48"/>
-    <w:lsdException w:name="Grid Table 4 Accent 2" w:uiPriority="49"/>
-    <w:lsdException w:name="Grid Table 5 Dark Accent 2" w:uiPriority="50"/>
-    <w:lsdException w:name="Grid Table 6 Colorful Accent 2" w:uiPriority="51"/>
-    <w:lsdException w:name="Grid Table 7 Colorful Accent 2" w:uiPriority="52"/>
-    <w:lsdException w:name="Grid Table 1 Light Accent 3" w:uiPriority="46"/>
-    <w:lsdException w:name="Grid Table 2 Accent 3" w:uiPriority="47"/>
-    <w:lsdException w:name="Grid Table 3 Accent 3" w:uiPriority="48"/>
-    <w:lsdException w:name="Grid Table 4 Accent 3" w:uiPriority="49"/>
-    <w:lsdException w:name="Grid Table 5 Dark Accent 3" w:uiPriority="50"/>
-    <w:lsdException w:name="Grid Table 6 Colorful Accent 3" w:uiPriority="51"/>
-    <w:lsdException w:name="Grid Table 7 Colorful Accent 3" w:uiPriority="52"/>
-    <w:lsdException w:name="Grid Table 1 Light Accent 4" w:uiPriority="46"/>
-    <w:lsdException w:name="Grid Table 2 Accent 4" w:uiPriority="47"/>
-    <w:lsdException w:name="Grid Table 3 Accent 4" w:uiPriority="48"/>
-    <w:lsdException w:name="Grid Table 4 Accent 4" w:uiPriority="49"/>
-    <w:lsdException w:name="Grid Table 5 Dark Accent 4" w:uiPriority="50"/>
-    <w:lsdException w:name="Grid Table 6 Colorful Accent 4" w:uiPriority="51"/>
-    <w:lsdException w:name="Grid Table 7 Colorful Accent 4" w:uiPriority="52"/>
-    <w:lsdException w:name="Grid Table 1 Light Accent 5" w:uiPriority="46"/>
-    <w:lsdException w:name="Grid Table 2 Accent 5" w:uiPriority="47"/>
-    <w:lsdException w:name="Grid Table 3 Accent 5" w:uiPriority="48"/>
-    <w:lsdException w:name="Grid Table 4 Accent 5" w:uiPriority="49"/>
-    <w:lsdException w:name="Grid Table 5 Dark Accent 5" w:uiPriority="50"/>
-    <w:lsdException w:name="Grid Table 6 Colorful Accent 5" w:uiPriority="51"/>
-    <w:lsdException w:name="Grid Table 7 Colorful Accent 5" w:uiPriority="52"/>
-    <w:lsdException w:name="Grid Table 1 Light Accent 6" w:uiPriority="46"/>
-    <w:lsdException w:name="Grid Table 2 Accent 6" w:uiPriority="47"/>
-    <w:lsdException w:name="Grid Table 3 Accent 6" w:uiPriority="48"/>
-    <w:lsdException w:name="Grid Table 4 Accent 6" w:uiPriority="49"/>
-    <w:lsdException w:name="Grid Table 5 Dark Accent 6" w:uiPriority="50"/>
-    <w:lsdException w:name="Grid Table 6 Colorful Accent 6" w:uiPriority="51"/>
-    <w:lsdException w:name="Grid Table 7 Colorful Accent 6" w:uiPriority="52"/>
-    <w:lsdException w:name="List Table 1 Light" w:uiPriority="46"/>
-    <w:lsdException w:name="List Table 2" w:uiPriority="47"/>
-    <w:lsdException w:name="List Table 3" w:uiPriority="48"/>
-    <w:lsdException w:name="List Table 4" w:uiPriority="49"/>
-    <w:lsdException w:name="List Table 5 Dark" w:uiPriority="50"/>
-    <w:lsdException w:name="List Table 6 Colorful" w:uiPriority="51"/>
-    <w:lsdException w:name="List Table 7 Colorful" w:uiPriority="52"/>
-    <w:lsdException w:name="List Table 1 Light Accent 1" w:uiPriority="46"/>
-    <w:lsdException w:name="List Table 2 Accent 1" w:uiPriority="47"/>
-    <w:lsdException w:name="List Table 3 Accent 1" w:uiPriority="48"/>
-    <w:lsdException w:name="List Table 4 Accent 1" w:uiPriority="49"/>
-    <w:lsdException w:name="List Table 5 Dark Accent 1" w:uiPriority="50"/>
-    <w:lsdException w:name="List Table 6 Colorful Accent 1" w:uiPriority="51"/>
-    <w:lsdException w:name="List Table 7 Colorful Accent 1" w:uiPriority="52"/>
-    <w:lsdException w:name="List Table 1 Light Accent 2" w:uiPriority="46"/>
-    <w:lsdException w:name="List Table 2 Accent 2" w:uiPriority="47"/>
-    <w:lsdException w:name="List Table 3 Accent 2" w:uiPriority="48"/>
-    <w:lsdException w:name="List Table 4 Accent 2" w:uiPriority="49"/>
-    <w:lsdException w:name="List Table 5 Dark Accent 2" w:uiPriority="50"/>
-    <w:lsdException w:name="List Table 6 Colorful Accent 2" w:uiPriority="51"/>
-    <w:lsdException w:name="List Table 7 Colorful Accent 2" w:uiPriority="52"/>
-    <w:lsdException w:name="List Table 1 Light Accent 3" w:uiPriority="46"/>
-    <w:lsdException w:name="List Table 2 Accent 3" w:uiPriority="47"/>
-    <w:lsdException w:name="List Table 3 Accent 3" w:uiPriority="48"/>
-    <w:lsdException w:name="List Table 4 Accent 3" w:uiPriority="49"/>
-    <w:lsdException w:name="List Table 5 Dark Accent 3" w:uiPriority="50"/>
-    <w:lsdException w:name="List Table 6 Colorful Accent 3" w:uiPriority="51"/>
-    <w:lsdException w:name="List Table 7 Colorful Accent 3" w:uiPriority="52"/>
-    <w:lsdException w:name="List Table 1 Light Accent 4" w:uiPriority="46"/>
-    <w:lsdException w:name="List Table 2 Accent 4" w:uiPriority="47"/>
-    <w:lsdException w:name="List Table 3 Accent 4" w:uiPriority="48"/>
-    <w:lsdException w:name="List Table 4 Accent 4" w:uiPriority="49"/>
-    <w:lsdException w:name="List Table 5 Dark Accent 4" w:uiPriority="50"/>
-    <w:lsdException w:name="List Table 6 Colorful Accent 4" w:uiPriority="51"/>
-    <w:lsdException w:name="List Table 7 Colorful Accent 4" w:uiPriority="52"/>
-    <w:lsdException w:name="List Table 1 Light Accent 5" w:uiPriority="46"/>
-    <w:lsdException w:name="List Table 2 Accent 5" w:uiPriority="47"/>
-    <w:lsdException w:name="List Table 3 Accent 5" w:uiPriority="48"/>
-    <w:lsdException w:name="List Table 4 Accent 5" w:uiPriority="49"/>
-    <w:lsdException w:name="List Table 5 Dark Accent 5" w:uiPriority="50"/>
-    <w:lsdException w:name="List Table 6 Colorful Accent 5" w:uiPriority="51"/>
-    <w:lsdException w:name="List Table 7 Colorful Accent 5" w:uiPriority="52"/>
-    <w:lsdException w:name="List Table 1 Light Accent 6" w:uiPriority="46"/>
-    <w:lsdException w:name="List Table 2 Accent 6" w:uiPriority="47"/>
-    <w:lsdException w:name="List Table 3 Accent 6" w:uiPriority="48"/>
-    <w:lsdException w:name="List Table 4 Accent 6" w:uiPriority="49"/>
-    <w:lsdException w:name="List Table 5 Dark Accent 6" w:uiPriority="50"/>
-    <w:lsdException w:name="List Table 6 Colorful Accent 6" w:uiPriority="51"/>
-    <w:lsdException w:name="List Table 7 Colorful Accent 6" w:uiPriority="52"/>
-    <w:lsdException w:name="Mention" w:semiHidden="1" w:unhideWhenUsed="1"/>
-    <w:lsdException w:name="Smart Hyperlink" w:semiHidden="1" w:unhideWhenUsed="1"/>
-    <w:lsdException w:name="Hashtag" w:semiHidden="1" w:unhideWhenUsed="1"/>
-    <w:lsdException w:name="Unresolved Mention" w:semiHidden="1" w:unhideWhenUsed="1"/>
-    <w:lsdException w:name="Smart Link" w:semiHidden="1" w:unhideWhenUsed="1"/>
+  <w:latentStyles w:defLockedState="0" w:defUIPriority="99" w:defSemiHidden="1" w:defUnhideWhenUsed="1" w:defQFormat="0" w:count="276">
+    <w:lsdException w:name="Normal" w:semiHidden="0" w:uiPriority="0" w:unhideWhenUsed="0" w:qFormat="1"/>
+    <w:lsdException w:name="heading 1" w:semiHidden="0" w:uiPriority="9" w:unhideWhenUsed="0" w:qFormat="1"/>
+    <w:lsdException w:name="heading 2" w:uiPriority="9" w:qFormat="1"/>
+    <w:lsdException w:name="heading 3" w:uiPriority="9" w:qFormat="1"/>
+    <w:lsdException w:name="heading 4" w:uiPriority="9" w:qFormat="1"/>
+    <w:lsdException w:name="heading 5" w:uiPriority="9" w:qFormat="1"/>
+    <w:lsdException w:name="heading 6" w:uiPriority="9" w:qFormat="1"/>
+    <w:lsdException w:name="heading 7" w:uiPriority="9" w:qFormat="1"/>
+    <w:lsdException w:name="heading 8" w:uiPriority="9" w:qFormat="1"/>
+    <w:lsdException w:name="heading 9" w:uiPriority="9" w:qFormat="1"/>
+    <w:lsdException w:name="toc 1" w:uiPriority="39"/>
+    <w:lsdException w:name="toc 2" w:uiPriority="39"/>
+    <w:lsdException w:name="toc 3" w:uiPriority="39"/>
+    <w:lsdException w:name="toc 4" w:uiPriority="39"/>
+    <w:lsdException w:name="toc 5" w:uiPriority="39"/>
+    <w:lsdException w:name="toc 6" w:uiPriority="39"/>
+    <w:lsdException w:name="toc 7" w:uiPriority="39"/>
+    <w:lsdException w:name="toc 8" w:uiPriority="39"/>
+    <w:lsdException w:name="toc 9" w:uiPriority="39"/>
+    <w:lsdException w:name="caption" w:uiPriority="35" w:qFormat="1"/>
+    <w:lsdException w:name="Title" w:semiHidden="0" w:uiPriority="10" w:unhideWhenUsed="0" w:qFormat="1"/>
+    <w:lsdException w:name="Default Paragraph Font" w:uiPriority="1"/>
+    <w:lsdException w:name="Subtitle" w:semiHidden="0" w:uiPriority="11" w:unhideWhenUsed="0" w:qFormat="1"/>
+    <w:lsdException w:name="Strong" w:semiHidden="0" w:uiPriority="22" w:unhideWhenUsed="0" w:qFormat="1"/>
+    <w:lsdException w:name="Emphasis" w:semiHidden="0" w:uiPriority="20" w:unhideWhenUsed="0" w:qFormat="1"/>
+    <w:lsdException w:name="Normal Table" w:semiHidden="0" w:unhideWhenUsed="0"/>
+    <w:lsdException w:name="Table Subtle 1" w:semiHidden="0" w:unhideWhenUsed="0"/>
+    <w:lsdException w:name="Table Web 2" w:semiHidden="0" w:unhideWhenUsed="0"/>
+    <w:lsdException w:name="Table Web 3" w:semiHidden="0" w:unhideWhenUsed="0"/>
+    <w:lsdException w:name="Table Grid" w:semiHidden="0" w:uiPriority="39" w:unhideWhenUsed="0"/>
+    <w:lsdException w:name="Note Level 1" w:semiHidden="0" w:unhideWhenUsed="0"/>
+    <w:lsdException w:name="Note Level 2" w:semiHidden="0" w:unhideWhenUsed="0"/>
+    <w:lsdException w:name="Note Level 3" w:semiHidden="0" w:unhideWhenUsed="0"/>
+    <w:lsdException w:name="Note Level 4" w:semiHidden="0" w:unhideWhenUsed="0"/>
+    <w:lsdException w:name="Note Level 5" w:semiHidden="0" w:unhideWhenUsed="0"/>
+    <w:lsdException w:name="Note Level 6" w:semiHidden="0" w:unhideWhenUsed="0"/>
+    <w:lsdException w:name="Note Level 7" w:semiHidden="0" w:unhideWhenUsed="0"/>
+    <w:lsdException w:name="Note Level 8" w:semiHidden="0" w:unhideWhenUsed="0"/>
+    <w:lsdException w:name="Note Level 9" w:semiHidden="0" w:unhideWhenUsed="0"/>
+    <w:lsdException w:name="Placeholder Text" w:unhideWhenUsed="0"/>
+    <w:lsdException w:name="No Spacing" w:semiHidden="0" w:uiPriority="1" w:unhideWhenUsed="0" w:qFormat="1"/>
+    <w:lsdException w:name="Light Shading" w:semiHidden="0" w:uiPriority="60" w:unhideWhenUsed="0"/>
+    <w:lsdException w:name="Light List" w:semiHidden="0" w:uiPriority="61" w:unhideWhenUsed="0"/>
+    <w:lsdException w:name="Light Grid" w:semiHidden="0" w:uiPriority="62" w:unhideWhenUsed="0"/>
+    <w:lsdException w:name="Medium Shading 1" w:semiHidden="0" w:uiPriority="63" w:unhideWhenUsed="0"/>
+    <w:lsdException w:name="Medium Shading 2" w:semiHidden="0" w:uiPriority="64" w:unhideWhenUsed="0"/>
+    <w:lsdException w:name="Medium List 1" w:semiHidden="0" w:uiPriority="65" w:unhideWhenUsed="0"/>
+    <w:lsdException w:name="Medium List 2" w:semiHidden="0" w:uiPriority="66" w:unhideWhenUsed="0"/>
+    <w:lsdException w:name="Medium Grid 1" w:semiHidden="0" w:uiPriority="67" w:unhideWhenUsed="0"/>
+    <w:lsdException w:name="Medium Grid 2" w:semiHidden="0" w:uiPriority="68" w:unhideWhenUsed="0"/>
+    <w:lsdException w:name="Medium Grid 3" w:semiHidden="0" w:uiPriority="69" w:unhideWhenUsed="0"/>
+    <w:lsdException w:name="Dark List" w:semiHidden="0" w:uiPriority="70" w:unhideWhenUsed="0"/>
+    <w:lsdException w:name="Colorful Shading" w:semiHidden="0" w:uiPriority="71" w:unhideWhenUsed="0"/>
+    <w:lsdException w:name="Colorful List" w:semiHidden="0" w:uiPriority="72" w:unhideWhenUsed="0"/>
+    <w:lsdException w:name="Colorful Grid" w:semiHidden="0" w:uiPriority="73" w:unhideWhenUsed="0"/>
+    <w:lsdException w:name="Light Shading Accent 1" w:semiHidden="0" w:uiPriority="60" w:unhideWhenUsed="0"/>
+    <w:lsdException w:name="Light List Accent 1" w:semiHidden="0" w:uiPriority="61" w:unhideWhenUsed="0"/>
+    <w:lsdException w:name="Light Grid Accent 1" w:semiHidden="0" w:uiPriority="62" w:unhideWhenUsed="0"/>
+    <w:lsdException w:name="Medium Shading 1 Accent 1" w:semiHidden="0" w:uiPriority="63" w:unhideWhenUsed="0"/>
+    <w:lsdException w:name="Medium Shading 2 Accent 1" w:semiHidden="0" w:uiPriority="64" w:unhideWhenUsed="0"/>
+    <w:lsdException w:name="Medium List 1 Accent 1" w:semiHidden="0" w:uiPriority="65" w:unhideWhenUsed="0"/>
+    <w:lsdException w:name="Revision" w:unhideWhenUsed="0"/>
+    <w:lsdException w:name="List Paragraph" w:semiHidden="0" w:uiPriority="34" w:unhideWhenUsed="0" w:qFormat="1"/>
+    <w:lsdException w:name="Quote" w:semiHidden="0" w:uiPriority="29" w:unhideWhenUsed="0" w:qFormat="1"/>
+    <w:lsdException w:name="Intense Quote" w:semiHidden="0" w:uiPriority="30" w:unhideWhenUsed="0" w:qFormat="1"/>
+    <w:lsdException w:name="Medium List 2 Accent 1" w:semiHidden="0" w:uiPriority="66" w:unhideWhenUsed="0"/>
+    <w:lsdException w:name="Medium Grid 1 Accent 1" w:semiHidden="0" w:uiPriority="67" w:unhideWhenUsed="0"/>
+    <w:lsdException w:name="Medium Grid 2 Accent 1" w:semiHidden="0" w:uiPriority="68" w:unhideWhenUsed="0"/>
+    <w:lsdException w:name="Medium Grid 3 Accent 1" w:semiHidden="0" w:uiPriority="69" w:unhideWhenUsed="0"/>
+    <w:lsdException w:name="Dark List Accent 1" w:semiHidden="0" w:uiPriority="70" w:unhideWhenUsed="0"/>
+    <w:lsdException w:name="Colorful Shading Accent 1" w:semiHidden="0" w:uiPriority="71" w:unhideWhenUsed="0"/>
+    <w:lsdException w:name="Colorful List Accent 1" w:semiHidden="0" w:uiPriority="72" w:unhideWhenUsed="0"/>
+    <w:lsdException w:name="Colorful Grid Accent 1" w:semiHidden="0" w:uiPriority="73" w:unhideWhenUsed="0"/>
+    <w:lsdException w:name="Light Shading Accent 2" w:semiHidden="0" w:uiPriority="60" w:unhideWhenUsed="0"/>
+    <w:lsdException w:name="Light List Accent 2" w:semiHidden="0" w:uiPriority="61" w:unhideWhenUsed="0"/>
+    <w:lsdException w:name="Light Grid Accent 2" w:semiHidden="0" w:uiPriority="62" w:unhideWhenUsed="0"/>
+    <w:lsdException w:name="Medium Shading 1 Accent 2" w:semiHidden="0" w:uiPriority="63" w:unhideWhenUsed="0"/>
+    <w:lsdException w:name="Medium Shading 2 Accent 2" w:semiHidden="0" w:uiPriority="64" w:unhideWhenUsed="0"/>
+    <w:lsdException w:name="Medium List 1 Accent 2" w:semiHidden="0" w:uiPriority="65" w:unhideWhenUsed="0"/>
+    <w:lsdException w:name="Medium List 2 Accent 2" w:semiHidden="0" w:uiPriority="66" w:unhideWhenUsed="0"/>
+    <w:lsdException w:name="Medium Grid 1 Accent 2" w:semiHidden="0" w:uiPriority="67" w:unhideWhenUsed="0"/>
+    <w:lsdException w:name="Medium Grid 2 Accent 2" w:semiHidden="0" w:uiPriority="68" w:unhideWhenUsed="0"/>
+    <w:lsdException w:name="Medium Grid 3 Accent 2" w:semiHidden="0" w:uiPriority="69" w:unhideWhenUsed="0"/>
+    <w:lsdException w:name="Dark List Accent 2" w:semiHidden="0" w:uiPriority="70" w:unhideWhenUsed="0"/>
+    <w:lsdException w:name="Colorful Shading Accent 2" w:semiHidden="0" w:uiPriority="71" w:unhideWhenUsed="0"/>
+    <w:lsdException w:name="Colorful List Accent 2" w:semiHidden="0" w:uiPriority="72" w:unhideWhenUsed="0"/>
+    <w:lsdException w:name="Colorful Grid Accent 2" w:semiHidden="0" w:uiPriority="73" w:unhideWhenUsed="0"/>
+    <w:lsdException w:name="Light Shading Accent 3" w:semiHidden="0" w:uiPriority="60" w:unhideWhenUsed="0"/>
+    <w:lsdException w:name="Light List Accent 3" w:semiHidden="0" w:uiPriority="61" w:unhideWhenUsed="0"/>
+    <w:lsdException w:name="Light Grid Accent 3" w:semiHidden="0" w:uiPriority="62" w:unhideWhenUsed="0"/>
+    <w:lsdException w:name="Medium Shading 1 Accent 3" w:semiHidden="0" w:uiPriority="63" w:unhideWhenUsed="0"/>
+    <w:lsdException w:name="Medium Shading 2 Accent 3" w:semiHidden="0" w:uiPriority="64" w:unhideWhenUsed="0"/>
+    <w:lsdException w:name="Medium List 1 Accent 3" w:semiHidden="0" w:uiPriority="65" w:unhideWhenUsed="0"/>
+    <w:lsdException w:name="Medium List 2 Accent 3" w:semiHidden="0" w:uiPriority="66" w:unhideWhenUsed="0"/>
+    <w:lsdException w:name="Medium Grid 1 Accent 3" w:semiHidden="0" w:uiPriority="67" w:unhideWhenUsed="0"/>
+    <w:lsdException w:name="Medium Grid 2 Accent 3" w:semiHidden="0" w:uiPriority="68" w:unhideWhenUsed="0"/>
+    <w:lsdException w:name="Medium Grid 3 Accent 3" w:semiHidden="0" w:uiPriority="69" w:unhideWhenUsed="0"/>
+    <w:lsdException w:name="Dark List Accent 3" w:semiHidden="0" w:uiPriority="70" w:unhideWhenUsed="0"/>
+    <w:lsdException w:name="Colorful Shading Accent 3" w:semiHidden="0" w:uiPriority="71" w:unhideWhenUsed="0"/>
+    <w:lsdException w:name="Colorful List Accent 3" w:semiHidden="0" w:uiPriority="72" w:unhideWhenUsed="0"/>
+    <w:lsdException w:name="Colorful Grid Accent 3" w:semiHidden="0" w:uiPriority="73" w:unhideWhenUsed="0"/>
+    <w:lsdException w:name="Light Shading Accent 4" w:semiHidden="0" w:uiPriority="60" w:unhideWhenUsed="0"/>
+    <w:lsdException w:name="Light List Accent 4" w:semiHidden="0" w:uiPriority="61" w:unhideWhenUsed="0"/>
+    <w:lsdException w:name="Light Grid Accent 4" w:semiHidden="0" w:uiPriority="62" w:unhideWhenUsed="0"/>
+    <w:lsdException w:name="Medium Shading 1 Accent 4" w:semiHidden="0" w:uiPriority="63" w:unhideWhenUsed="0"/>
+    <w:lsdException w:name="Medium Shading 2 Accent 4" w:semiHidden="0" w:uiPriority="64" w:unhideWhenUsed="0"/>
+    <w:lsdException w:name="Medium List 1 Accent 4" w:semiHidden="0" w:uiPriority="65" w:unhideWhenUsed="0"/>
+    <w:lsdException w:name="Medium List 2 Accent 4" w:semiHidden="0" w:uiPriority="66" w:unhideWhenUsed="0"/>
+    <w:lsdException w:name="Medium Grid 1 Accent 4" w:semiHidden="0" w:uiPriority="67" w:unhideWhenUsed="0"/>
+    <w:lsdException w:name="Medium Grid 2 Accent 4" w:semiHidden="0" w:uiPriority="68" w:unhideWhenUsed="0"/>
+    <w:lsdException w:name="Medium Grid 3 Accent 4" w:semiHidden="0" w:uiPriority="69" w:unhideWhenUsed="0"/>
+    <w:lsdException w:name="Dark List Accent 4" w:semiHidden="0" w:uiPriority="70" w:unhideWhenUsed="0"/>
+    <w:lsdException w:name="Colorful Shading Accent 4" w:semiHidden="0" w:uiPriority="71" w:unhideWhenUsed="0"/>
+    <w:lsdException w:name="Colorful List Accent 4" w:semiHidden="0" w:uiPriority="72" w:unhideWhenUsed="0"/>
+    <w:lsdException w:name="Colorful Grid Accent 4" w:semiHidden="0" w:uiPriority="73" w:unhideWhenUsed="0"/>
+    <w:lsdException w:name="Light Shading Accent 5" w:semiHidden="0" w:uiPriority="60" w:unhideWhenUsed="0"/>
+    <w:lsdException w:name="Light List Accent 5" w:semiHidden="0" w:uiPriority="61" w:unhideWhenUsed="0"/>
+    <w:lsdException w:name="Light Grid Accent 5" w:semiHidden="0" w:uiPriority="62" w:unhideWhenUsed="0"/>
+    <w:lsdException w:name="Medium Shading 1 Accent 5" w:semiHidden="0" w:uiPriority="63" w:unhideWhenUsed="0"/>
+    <w:lsdException w:name="Medium Shading 2 Accent 5" w:semiHidden="0" w:uiPriority="64" w:unhideWhenUsed="0"/>
+    <w:lsdException w:name="Medium List 1 Accent 5" w:semiHidden="0" w:uiPriority="65" w:unhideWhenUsed="0"/>
+    <w:lsdException w:name="Medium List 2 Accent 5" w:semiHidden="0" w:uiPriority="66" w:unhideWhenUsed="0"/>
+    <w:lsdException w:name="Medium Grid 1 Accent 5" w:semiHidden="0" w:uiPriority="67" w:unhideWhenUsed="0"/>
+    <w:lsdException w:name="Medium Grid 2 Accent 5" w:semiHidden="0" w:uiPriority="68" w:unhideWhenUsed="0"/>
+    <w:lsdException w:name="Medium Grid 3 Accent 5" w:semiHidden="0" w:uiPriority="69" w:unhideWhenUsed="0"/>
+    <w:lsdException w:name="Dark List Accent 5" w:semiHidden="0" w:uiPriority="70" w:unhideWhenUsed="0"/>
+    <w:lsdException w:name="Colorful Shading Accent 5" w:semiHidden="0" w:uiPriority="71" w:unhideWhenUsed="0"/>
+    <w:lsdException w:name="Colorful List Accent 5" w:semiHidden="0" w:uiPriority="72" w:unhideWhenUsed="0"/>
+    <w:lsdException w:name="Colorful Grid Accent 5" w:semiHidden="0" w:uiPriority="73" w:unhideWhenUsed="0"/>
+    <w:lsdException w:name="Light Shading Accent 6" w:semiHidden="0" w:uiPriority="60" w:unhideWhenUsed="0"/>
+    <w:lsdException w:name="Light List Accent 6" w:semiHidden="0" w:uiPriority="61" w:unhideWhenUsed="0"/>
+    <w:lsdException w:name="Light Grid Accent 6" w:semiHidden="0" w:uiPriority="62" w:unhideWhenUsed="0"/>
+    <w:lsdException w:name="Medium Shading 1 Accent 6" w:semiHidden="0" w:uiPriority="63" w:unhideWhenUsed="0"/>
+    <w:lsdException w:name="Medium Shading 2 Accent 6" w:semiHidden="0" w:uiPriority="64" w:unhideWhenUsed="0"/>
+    <w:lsdException w:name="Medium List 1 Accent 6" w:semiHidden="0" w:uiPriority="65" w:unhideWhenUsed="0"/>
+    <w:lsdException w:name="Medium List 2 Accent 6" w:semiHidden="0" w:uiPriority="66" w:unhideWhenUsed="0"/>
+    <w:lsdException w:name="Medium Grid 1 Accent 6" w:semiHidden="0" w:uiPriority="67" w:unhideWhenUsed="0"/>
+    <w:lsdException w:name="Medium Grid 2 Accent 6" w:semiHidden="0" w:uiPriority="68" w:unhideWhenUsed="0"/>
+    <w:lsdException w:name="Medium Grid 3 Accent 6" w:semiHidden="0" w:uiPriority="69" w:unhideWhenUsed="0"/>
+    <w:lsdException w:name="Dark List Accent 6" w:semiHidden="0" w:uiPriority="70" w:unhideWhenUsed="0"/>
+    <w:lsdException w:name="Colorful Shading Accent 6" w:semiHidden="0" w:uiPriority="71" w:unhideWhenUsed="0"/>
+    <w:lsdException w:name="Colorful List Accent 6" w:semiHidden="0" w:uiPriority="72" w:unhideWhenUsed="0"/>
+    <w:lsdException w:name="Colorful Grid Accent 6" w:semiHidden="0" w:uiPriority="73" w:unhideWhenUsed="0"/>
+    <w:lsdException w:name="Subtle Emphasis" w:semiHidden="0" w:uiPriority="19" w:unhideWhenUsed="0" w:qFormat="1"/>
+    <w:lsdException w:name="Intense Emphasis" w:semiHidden="0" w:uiPriority="21" w:unhideWhenUsed="0" w:qFormat="1"/>
+    <w:lsdException w:name="Subtle Reference" w:semiHidden="0" w:uiPriority="31" w:unhideWhenUsed="0" w:qFormat="1"/>
+    <w:lsdException w:name="Intense Reference" w:semiHidden="0" w:uiPriority="32" w:unhideWhenUsed="0" w:qFormat="1"/>
+    <w:lsdException w:name="Book Title" w:semiHidden="0" w:uiPriority="33" w:unhideWhenUsed="0" w:qFormat="1"/>
+    <w:lsdException w:name="Bibliography" w:uiPriority="37"/>
+    <w:lsdException w:name="TOC Heading" w:uiPriority="39" w:qFormat="1"/>
   </w:latentStyles>
   <w:style w:type="paragraph" w:default="1" w:styleId="Normal">
     <w:name w:val="Normal"/>
@@ -13731,6 +13909,427 @@
     <w:tblPr>
       <w:tblStyleRowBandSize w:val="1"/>
       <w:tblStyleColBandSize w:val="1"/>
+      <w:tblInd w:w="0" w:type="dxa"/>
+      <w:tblCellMar>
+        <w:top w:w="100" w:type="dxa"/>
+        <w:left w:w="100" w:type="dxa"/>
+        <w:bottom w:w="100" w:type="dxa"/>
+        <w:right w:w="100" w:type="dxa"/>
+      </w:tblCellMar>
+    </w:tblPr>
+  </w:style>
+  <w:style w:type="paragraph" w:styleId="ListParagraph">
+    <w:name w:val="List Paragraph"/>
+    <w:basedOn w:val="Normal"/>
+    <w:uiPriority w:val="34"/>
+    <w:qFormat/>
+    <w:rsid w:val="00971634"/>
+    <w:pPr>
+      <w:ind w:left="720"/>
+      <w:contextualSpacing/>
+    </w:pPr>
+  </w:style>
+  <w:style w:type="character" w:styleId="Hyperlink">
+    <w:name w:val="Hyperlink"/>
+    <w:basedOn w:val="DefaultParagraphFont"/>
+    <w:uiPriority w:val="99"/>
+    <w:unhideWhenUsed/>
+    <w:rsid w:val="007054CB"/>
+    <w:rPr>
+      <w:color w:val="0000FF" w:themeColor="hyperlink"/>
+      <w:u w:val="single"/>
+    </w:rPr>
+  </w:style>
+  <w:style w:type="paragraph" w:styleId="BalloonText">
+    <w:name w:val="Balloon Text"/>
+    <w:basedOn w:val="Normal"/>
+    <w:link w:val="BalloonTextChar"/>
+    <w:uiPriority w:val="99"/>
+    <w:semiHidden/>
+    <w:unhideWhenUsed/>
+    <w:rsid w:val="007D71FA"/>
+    <w:pPr>
+      <w:spacing w:line="240" w:lineRule="auto"/>
+    </w:pPr>
+    <w:rPr>
+      <w:rFonts w:ascii="Lucida Grande" w:hAnsi="Lucida Grande" w:cs="Lucida Grande"/>
+      <w:sz w:val="18"/>
+      <w:szCs w:val="18"/>
+    </w:rPr>
+  </w:style>
+  <w:style w:type="character" w:customStyle="1" w:styleId="BalloonTextChar">
+    <w:name w:val="Balloon Text Char"/>
+    <w:basedOn w:val="DefaultParagraphFont"/>
+    <w:link w:val="BalloonText"/>
+    <w:uiPriority w:val="99"/>
+    <w:semiHidden/>
+    <w:rsid w:val="007D71FA"/>
+    <w:rPr>
+      <w:rFonts w:ascii="Lucida Grande" w:hAnsi="Lucida Grande" w:cs="Lucida Grande"/>
+      <w:sz w:val="18"/>
+      <w:szCs w:val="18"/>
+    </w:rPr>
+  </w:style>
+  <w:style w:type="paragraph" w:customStyle="1" w:styleId="Normal1">
+    <w:name w:val="Normal1"/>
+    <w:rsid w:val="00DC7013"/>
+    <w:pPr>
+      <w:spacing w:line="276" w:lineRule="auto"/>
+      <w:ind w:left="0"/>
+    </w:pPr>
+    <w:rPr>
+      <w:rFonts w:ascii="Arial" w:eastAsia="Arial" w:hAnsi="Arial" w:cs="Arial"/>
+      <w:color w:val="auto"/>
+      <w:sz w:val="22"/>
+      <w:szCs w:val="22"/>
+      <w:lang w:val="en" w:eastAsia="ja-JP"/>
+    </w:rPr>
+  </w:style>
+  <w:style w:type="character" w:styleId="FollowedHyperlink">
+    <w:name w:val="FollowedHyperlink"/>
+    <w:basedOn w:val="DefaultParagraphFont"/>
+    <w:uiPriority w:val="99"/>
+    <w:semiHidden/>
+    <w:unhideWhenUsed/>
+    <w:rsid w:val="00B755EE"/>
+    <w:rPr>
+      <w:color w:val="800080" w:themeColor="followedHyperlink"/>
+      <w:u w:val="single"/>
+    </w:rPr>
+  </w:style>
+</w:styles>
+</file>
+
+<file path=word/stylesWithEffects.xml><?xml version="1.0" encoding="utf-8"?>
+<w:styles xmlns:wpc="http://schemas.microsoft.com/office/word/2010/wordprocessingCanvas" xmlns:mo="http://schemas.microsoft.com/office/mac/office/2008/main" xmlns:mc="http://schemas.openxmlformats.org/markup-compatibility/2006" xmlns:mv="urn:schemas-microsoft-com:mac:vml" xmlns:o="urn:schemas-microsoft-com:office:office" xmlns:r="http://schemas.openxmlformats.org/officeDocument/2006/relationships" xmlns:m="http://schemas.openxmlformats.org/officeDocument/2006/math" xmlns:v="urn:schemas-microsoft-com:vml" xmlns:wp14="http://schemas.microsoft.com/office/word/2010/wordprocessingDrawing" xmlns:wp="http://schemas.openxmlformats.org/drawingml/2006/wordprocessingDrawing" xmlns:w10="urn:schemas-microsoft-com:office:word" xmlns:w="http://schemas.openxmlformats.org/wordprocessingml/2006/main" xmlns:w14="http://schemas.microsoft.com/office/word/2010/wordml" xmlns:wpg="http://schemas.microsoft.com/office/word/2010/wordprocessingGroup" xmlns:wpi="http://schemas.microsoft.com/office/word/2010/wordprocessingInk" xmlns:wne="http://schemas.microsoft.com/office/word/2006/wordml" xmlns:wps="http://schemas.microsoft.com/office/word/2010/wordprocessingShape" mc:Ignorable="w14 wp14">
+  <w:docDefaults>
+    <w:rPrDefault>
+      <w:rPr>
+        <w:rFonts w:ascii="Lato" w:eastAsia="Lato" w:hAnsi="Lato" w:cs="Lato"/>
+        <w:color w:val="595959"/>
+        <w:sz w:val="24"/>
+        <w:szCs w:val="24"/>
+        <w:lang w:val="en-US" w:eastAsia="en-US" w:bidi="ar-SA"/>
+      </w:rPr>
+    </w:rPrDefault>
+    <w:pPrDefault>
+      <w:pPr>
+        <w:spacing w:line="312" w:lineRule="auto"/>
+        <w:ind w:left="-6"/>
+      </w:pPr>
+    </w:pPrDefault>
+  </w:docDefaults>
+  <w:latentStyles w:defLockedState="0" w:defUIPriority="99" w:defSemiHidden="1" w:defUnhideWhenUsed="1" w:defQFormat="0" w:count="276">
+    <w:lsdException w:name="Normal" w:semiHidden="0" w:uiPriority="0" w:unhideWhenUsed="0" w:qFormat="1"/>
+    <w:lsdException w:name="heading 1" w:semiHidden="0" w:uiPriority="9" w:unhideWhenUsed="0" w:qFormat="1"/>
+    <w:lsdException w:name="heading 2" w:uiPriority="9" w:qFormat="1"/>
+    <w:lsdException w:name="heading 3" w:uiPriority="9" w:qFormat="1"/>
+    <w:lsdException w:name="heading 4" w:uiPriority="9" w:qFormat="1"/>
+    <w:lsdException w:name="heading 5" w:uiPriority="9" w:qFormat="1"/>
+    <w:lsdException w:name="heading 6" w:uiPriority="9" w:qFormat="1"/>
+    <w:lsdException w:name="heading 7" w:uiPriority="9" w:qFormat="1"/>
+    <w:lsdException w:name="heading 8" w:uiPriority="9" w:qFormat="1"/>
+    <w:lsdException w:name="heading 9" w:uiPriority="9" w:qFormat="1"/>
+    <w:lsdException w:name="toc 1" w:uiPriority="39"/>
+    <w:lsdException w:name="toc 2" w:uiPriority="39"/>
+    <w:lsdException w:name="toc 3" w:uiPriority="39"/>
+    <w:lsdException w:name="toc 4" w:uiPriority="39"/>
+    <w:lsdException w:name="toc 5" w:uiPriority="39"/>
+    <w:lsdException w:name="toc 6" w:uiPriority="39"/>
+    <w:lsdException w:name="toc 7" w:uiPriority="39"/>
+    <w:lsdException w:name="toc 8" w:uiPriority="39"/>
+    <w:lsdException w:name="toc 9" w:uiPriority="39"/>
+    <w:lsdException w:name="caption" w:uiPriority="35" w:qFormat="1"/>
+    <w:lsdException w:name="Title" w:semiHidden="0" w:uiPriority="10" w:unhideWhenUsed="0" w:qFormat="1"/>
+    <w:lsdException w:name="Default Paragraph Font" w:uiPriority="1"/>
+    <w:lsdException w:name="Subtitle" w:semiHidden="0" w:uiPriority="11" w:unhideWhenUsed="0" w:qFormat="1"/>
+    <w:lsdException w:name="Strong" w:semiHidden="0" w:uiPriority="22" w:unhideWhenUsed="0" w:qFormat="1"/>
+    <w:lsdException w:name="Emphasis" w:semiHidden="0" w:uiPriority="20" w:unhideWhenUsed="0" w:qFormat="1"/>
+    <w:lsdException w:name="Normal Table" w:semiHidden="0" w:unhideWhenUsed="0"/>
+    <w:lsdException w:name="Table Subtle 1" w:semiHidden="0" w:unhideWhenUsed="0"/>
+    <w:lsdException w:name="Table Web 2" w:semiHidden="0" w:unhideWhenUsed="0"/>
+    <w:lsdException w:name="Table Web 3" w:semiHidden="0" w:unhideWhenUsed="0"/>
+    <w:lsdException w:name="Table Grid" w:semiHidden="0" w:uiPriority="39" w:unhideWhenUsed="0"/>
+    <w:lsdException w:name="Note Level 1" w:semiHidden="0" w:unhideWhenUsed="0"/>
+    <w:lsdException w:name="Note Level 2" w:semiHidden="0" w:unhideWhenUsed="0"/>
+    <w:lsdException w:name="Note Level 3" w:semiHidden="0" w:unhideWhenUsed="0"/>
+    <w:lsdException w:name="Note Level 4" w:semiHidden="0" w:unhideWhenUsed="0"/>
+    <w:lsdException w:name="Note Level 5" w:semiHidden="0" w:unhideWhenUsed="0"/>
+    <w:lsdException w:name="Note Level 6" w:semiHidden="0" w:unhideWhenUsed="0"/>
+    <w:lsdException w:name="Note Level 7" w:semiHidden="0" w:unhideWhenUsed="0"/>
+    <w:lsdException w:name="Note Level 8" w:semiHidden="0" w:unhideWhenUsed="0"/>
+    <w:lsdException w:name="Note Level 9" w:semiHidden="0" w:unhideWhenUsed="0"/>
+    <w:lsdException w:name="Placeholder Text" w:unhideWhenUsed="0"/>
+    <w:lsdException w:name="No Spacing" w:semiHidden="0" w:uiPriority="1" w:unhideWhenUsed="0" w:qFormat="1"/>
+    <w:lsdException w:name="Light Shading" w:semiHidden="0" w:uiPriority="60" w:unhideWhenUsed="0"/>
+    <w:lsdException w:name="Light List" w:semiHidden="0" w:uiPriority="61" w:unhideWhenUsed="0"/>
+    <w:lsdException w:name="Light Grid" w:semiHidden="0" w:uiPriority="62" w:unhideWhenUsed="0"/>
+    <w:lsdException w:name="Medium Shading 1" w:semiHidden="0" w:uiPriority="63" w:unhideWhenUsed="0"/>
+    <w:lsdException w:name="Medium Shading 2" w:semiHidden="0" w:uiPriority="64" w:unhideWhenUsed="0"/>
+    <w:lsdException w:name="Medium List 1" w:semiHidden="0" w:uiPriority="65" w:unhideWhenUsed="0"/>
+    <w:lsdException w:name="Medium List 2" w:semiHidden="0" w:uiPriority="66" w:unhideWhenUsed="0"/>
+    <w:lsdException w:name="Medium Grid 1" w:semiHidden="0" w:uiPriority="67" w:unhideWhenUsed="0"/>
+    <w:lsdException w:name="Medium Grid 2" w:semiHidden="0" w:uiPriority="68" w:unhideWhenUsed="0"/>
+    <w:lsdException w:name="Medium Grid 3" w:semiHidden="0" w:uiPriority="69" w:unhideWhenUsed="0"/>
+    <w:lsdException w:name="Dark List" w:semiHidden="0" w:uiPriority="70" w:unhideWhenUsed="0"/>
+    <w:lsdException w:name="Colorful Shading" w:semiHidden="0" w:uiPriority="71" w:unhideWhenUsed="0"/>
+    <w:lsdException w:name="Colorful List" w:semiHidden="0" w:uiPriority="72" w:unhideWhenUsed="0"/>
+    <w:lsdException w:name="Colorful Grid" w:semiHidden="0" w:uiPriority="73" w:unhideWhenUsed="0"/>
+    <w:lsdException w:name="Light Shading Accent 1" w:semiHidden="0" w:uiPriority="60" w:unhideWhenUsed="0"/>
+    <w:lsdException w:name="Light List Accent 1" w:semiHidden="0" w:uiPriority="61" w:unhideWhenUsed="0"/>
+    <w:lsdException w:name="Light Grid Accent 1" w:semiHidden="0" w:uiPriority="62" w:unhideWhenUsed="0"/>
+    <w:lsdException w:name="Medium Shading 1 Accent 1" w:semiHidden="0" w:uiPriority="63" w:unhideWhenUsed="0"/>
+    <w:lsdException w:name="Medium Shading 2 Accent 1" w:semiHidden="0" w:uiPriority="64" w:unhideWhenUsed="0"/>
+    <w:lsdException w:name="Medium List 1 Accent 1" w:semiHidden="0" w:uiPriority="65" w:unhideWhenUsed="0"/>
+    <w:lsdException w:name="Revision" w:unhideWhenUsed="0"/>
+    <w:lsdException w:name="List Paragraph" w:semiHidden="0" w:uiPriority="34" w:unhideWhenUsed="0" w:qFormat="1"/>
+    <w:lsdException w:name="Quote" w:semiHidden="0" w:uiPriority="29" w:unhideWhenUsed="0" w:qFormat="1"/>
+    <w:lsdException w:name="Intense Quote" w:semiHidden="0" w:uiPriority="30" w:unhideWhenUsed="0" w:qFormat="1"/>
+    <w:lsdException w:name="Medium List 2 Accent 1" w:semiHidden="0" w:uiPriority="66" w:unhideWhenUsed="0"/>
+    <w:lsdException w:name="Medium Grid 1 Accent 1" w:semiHidden="0" w:uiPriority="67" w:unhideWhenUsed="0"/>
+    <w:lsdException w:name="Medium Grid 2 Accent 1" w:semiHidden="0" w:uiPriority="68" w:unhideWhenUsed="0"/>
+    <w:lsdException w:name="Medium Grid 3 Accent 1" w:semiHidden="0" w:uiPriority="69" w:unhideWhenUsed="0"/>
+    <w:lsdException w:name="Dark List Accent 1" w:semiHidden="0" w:uiPriority="70" w:unhideWhenUsed="0"/>
+    <w:lsdException w:name="Colorful Shading Accent 1" w:semiHidden="0" w:uiPriority="71" w:unhideWhenUsed="0"/>
+    <w:lsdException w:name="Colorful List Accent 1" w:semiHidden="0" w:uiPriority="72" w:unhideWhenUsed="0"/>
+    <w:lsdException w:name="Colorful Grid Accent 1" w:semiHidden="0" w:uiPriority="73" w:unhideWhenUsed="0"/>
+    <w:lsdException w:name="Light Shading Accent 2" w:semiHidden="0" w:uiPriority="60" w:unhideWhenUsed="0"/>
+    <w:lsdException w:name="Light List Accent 2" w:semiHidden="0" w:uiPriority="61" w:unhideWhenUsed="0"/>
+    <w:lsdException w:name="Light Grid Accent 2" w:semiHidden="0" w:uiPriority="62" w:unhideWhenUsed="0"/>
+    <w:lsdException w:name="Medium Shading 1 Accent 2" w:semiHidden="0" w:uiPriority="63" w:unhideWhenUsed="0"/>
+    <w:lsdException w:name="Medium Shading 2 Accent 2" w:semiHidden="0" w:uiPriority="64" w:unhideWhenUsed="0"/>
+    <w:lsdException w:name="Medium List 1 Accent 2" w:semiHidden="0" w:uiPriority="65" w:unhideWhenUsed="0"/>
+    <w:lsdException w:name="Medium List 2 Accent 2" w:semiHidden="0" w:uiPriority="66" w:unhideWhenUsed="0"/>
+    <w:lsdException w:name="Medium Grid 1 Accent 2" w:semiHidden="0" w:uiPriority="67" w:unhideWhenUsed="0"/>
+    <w:lsdException w:name="Medium Grid 2 Accent 2" w:semiHidden="0" w:uiPriority="68" w:unhideWhenUsed="0"/>
+    <w:lsdException w:name="Medium Grid 3 Accent 2" w:semiHidden="0" w:uiPriority="69" w:unhideWhenUsed="0"/>
+    <w:lsdException w:name="Dark List Accent 2" w:semiHidden="0" w:uiPriority="70" w:unhideWhenUsed="0"/>
+    <w:lsdException w:name="Colorful Shading Accent 2" w:semiHidden="0" w:uiPriority="71" w:unhideWhenUsed="0"/>
+    <w:lsdException w:name="Colorful List Accent 2" w:semiHidden="0" w:uiPriority="72" w:unhideWhenUsed="0"/>
+    <w:lsdException w:name="Colorful Grid Accent 2" w:semiHidden="0" w:uiPriority="73" w:unhideWhenUsed="0"/>
+    <w:lsdException w:name="Light Shading Accent 3" w:semiHidden="0" w:uiPriority="60" w:unhideWhenUsed="0"/>
+    <w:lsdException w:name="Light List Accent 3" w:semiHidden="0" w:uiPriority="61" w:unhideWhenUsed="0"/>
+    <w:lsdException w:name="Light Grid Accent 3" w:semiHidden="0" w:uiPriority="62" w:unhideWhenUsed="0"/>
+    <w:lsdException w:name="Medium Shading 1 Accent 3" w:semiHidden="0" w:uiPriority="63" w:unhideWhenUsed="0"/>
+    <w:lsdException w:name="Medium Shading 2 Accent 3" w:semiHidden="0" w:uiPriority="64" w:unhideWhenUsed="0"/>
+    <w:lsdException w:name="Medium List 1 Accent 3" w:semiHidden="0" w:uiPriority="65" w:unhideWhenUsed="0"/>
+    <w:lsdException w:name="Medium List 2 Accent 3" w:semiHidden="0" w:uiPriority="66" w:unhideWhenUsed="0"/>
+    <w:lsdException w:name="Medium Grid 1 Accent 3" w:semiHidden="0" w:uiPriority="67" w:unhideWhenUsed="0"/>
+    <w:lsdException w:name="Medium Grid 2 Accent 3" w:semiHidden="0" w:uiPriority="68" w:unhideWhenUsed="0"/>
+    <w:lsdException w:name="Medium Grid 3 Accent 3" w:semiHidden="0" w:uiPriority="69" w:unhideWhenUsed="0"/>
+    <w:lsdException w:name="Dark List Accent 3" w:semiHidden="0" w:uiPriority="70" w:unhideWhenUsed="0"/>
+    <w:lsdException w:name="Colorful Shading Accent 3" w:semiHidden="0" w:uiPriority="71" w:unhideWhenUsed="0"/>
+    <w:lsdException w:name="Colorful List Accent 3" w:semiHidden="0" w:uiPriority="72" w:unhideWhenUsed="0"/>
+    <w:lsdException w:name="Colorful Grid Accent 3" w:semiHidden="0" w:uiPriority="73" w:unhideWhenUsed="0"/>
+    <w:lsdException w:name="Light Shading Accent 4" w:semiHidden="0" w:uiPriority="60" w:unhideWhenUsed="0"/>
+    <w:lsdException w:name="Light List Accent 4" w:semiHidden="0" w:uiPriority="61" w:unhideWhenUsed="0"/>
+    <w:lsdException w:name="Light Grid Accent 4" w:semiHidden="0" w:uiPriority="62" w:unhideWhenUsed="0"/>
+    <w:lsdException w:name="Medium Shading 1 Accent 4" w:semiHidden="0" w:uiPriority="63" w:unhideWhenUsed="0"/>
+    <w:lsdException w:name="Medium Shading 2 Accent 4" w:semiHidden="0" w:uiPriority="64" w:unhideWhenUsed="0"/>
+    <w:lsdException w:name="Medium List 1 Accent 4" w:semiHidden="0" w:uiPriority="65" w:unhideWhenUsed="0"/>
+    <w:lsdException w:name="Medium List 2 Accent 4" w:semiHidden="0" w:uiPriority="66" w:unhideWhenUsed="0"/>
+    <w:lsdException w:name="Medium Grid 1 Accent 4" w:semiHidden="0" w:uiPriority="67" w:unhideWhenUsed="0"/>
+    <w:lsdException w:name="Medium Grid 2 Accent 4" w:semiHidden="0" w:uiPriority="68" w:unhideWhenUsed="0"/>
+    <w:lsdException w:name="Medium Grid 3 Accent 4" w:semiHidden="0" w:uiPriority="69" w:unhideWhenUsed="0"/>
+    <w:lsdException w:name="Dark List Accent 4" w:semiHidden="0" w:uiPriority="70" w:unhideWhenUsed="0"/>
+    <w:lsdException w:name="Colorful Shading Accent 4" w:semiHidden="0" w:uiPriority="71" w:unhideWhenUsed="0"/>
+    <w:lsdException w:name="Colorful List Accent 4" w:semiHidden="0" w:uiPriority="72" w:unhideWhenUsed="0"/>
+    <w:lsdException w:name="Colorful Grid Accent 4" w:semiHidden="0" w:uiPriority="73" w:unhideWhenUsed="0"/>
+    <w:lsdException w:name="Light Shading Accent 5" w:semiHidden="0" w:uiPriority="60" w:unhideWhenUsed="0"/>
+    <w:lsdException w:name="Light List Accent 5" w:semiHidden="0" w:uiPriority="61" w:unhideWhenUsed="0"/>
+    <w:lsdException w:name="Light Grid Accent 5" w:semiHidden="0" w:uiPriority="62" w:unhideWhenUsed="0"/>
+    <w:lsdException w:name="Medium Shading 1 Accent 5" w:semiHidden="0" w:uiPriority="63" w:unhideWhenUsed="0"/>
+    <w:lsdException w:name="Medium Shading 2 Accent 5" w:semiHidden="0" w:uiPriority="64" w:unhideWhenUsed="0"/>
+    <w:lsdException w:name="Medium List 1 Accent 5" w:semiHidden="0" w:uiPriority="65" w:unhideWhenUsed="0"/>
+    <w:lsdException w:name="Medium List 2 Accent 5" w:semiHidden="0" w:uiPriority="66" w:unhideWhenUsed="0"/>
+    <w:lsdException w:name="Medium Grid 1 Accent 5" w:semiHidden="0" w:uiPriority="67" w:unhideWhenUsed="0"/>
+    <w:lsdException w:name="Medium Grid 2 Accent 5" w:semiHidden="0" w:uiPriority="68" w:unhideWhenUsed="0"/>
+    <w:lsdException w:name="Medium Grid 3 Accent 5" w:semiHidden="0" w:uiPriority="69" w:unhideWhenUsed="0"/>
+    <w:lsdException w:name="Dark List Accent 5" w:semiHidden="0" w:uiPriority="70" w:unhideWhenUsed="0"/>
+    <w:lsdException w:name="Colorful Shading Accent 5" w:semiHidden="0" w:uiPriority="71" w:unhideWhenUsed="0"/>
+    <w:lsdException w:name="Colorful List Accent 5" w:semiHidden="0" w:uiPriority="72" w:unhideWhenUsed="0"/>
+    <w:lsdException w:name="Colorful Grid Accent 5" w:semiHidden="0" w:uiPriority="73" w:unhideWhenUsed="0"/>
+    <w:lsdException w:name="Light Shading Accent 6" w:semiHidden="0" w:uiPriority="60" w:unhideWhenUsed="0"/>
+    <w:lsdException w:name="Light List Accent 6" w:semiHidden="0" w:uiPriority="61" w:unhideWhenUsed="0"/>
+    <w:lsdException w:name="Light Grid Accent 6" w:semiHidden="0" w:uiPriority="62" w:unhideWhenUsed="0"/>
+    <w:lsdException w:name="Medium Shading 1 Accent 6" w:semiHidden="0" w:uiPriority="63" w:unhideWhenUsed="0"/>
+    <w:lsdException w:name="Medium Shading 2 Accent 6" w:semiHidden="0" w:uiPriority="64" w:unhideWhenUsed="0"/>
+    <w:lsdException w:name="Medium List 1 Accent 6" w:semiHidden="0" w:uiPriority="65" w:unhideWhenUsed="0"/>
+    <w:lsdException w:name="Medium List 2 Accent 6" w:semiHidden="0" w:uiPriority="66" w:unhideWhenUsed="0"/>
+    <w:lsdException w:name="Medium Grid 1 Accent 6" w:semiHidden="0" w:uiPriority="67" w:unhideWhenUsed="0"/>
+    <w:lsdException w:name="Medium Grid 2 Accent 6" w:semiHidden="0" w:uiPriority="68" w:unhideWhenUsed="0"/>
+    <w:lsdException w:name="Medium Grid 3 Accent 6" w:semiHidden="0" w:uiPriority="69" w:unhideWhenUsed="0"/>
+    <w:lsdException w:name="Dark List Accent 6" w:semiHidden="0" w:uiPriority="70" w:unhideWhenUsed="0"/>
+    <w:lsdException w:name="Colorful Shading Accent 6" w:semiHidden="0" w:uiPriority="71" w:unhideWhenUsed="0"/>
+    <w:lsdException w:name="Colorful List Accent 6" w:semiHidden="0" w:uiPriority="72" w:unhideWhenUsed="0"/>
+    <w:lsdException w:name="Colorful Grid Accent 6" w:semiHidden="0" w:uiPriority="73" w:unhideWhenUsed="0"/>
+    <w:lsdException w:name="Subtle Emphasis" w:semiHidden="0" w:uiPriority="19" w:unhideWhenUsed="0" w:qFormat="1"/>
+    <w:lsdException w:name="Intense Emphasis" w:semiHidden="0" w:uiPriority="21" w:unhideWhenUsed="0" w:qFormat="1"/>
+    <w:lsdException w:name="Subtle Reference" w:semiHidden="0" w:uiPriority="31" w:unhideWhenUsed="0" w:qFormat="1"/>
+    <w:lsdException w:name="Intense Reference" w:semiHidden="0" w:uiPriority="32" w:unhideWhenUsed="0" w:qFormat="1"/>
+    <w:lsdException w:name="Book Title" w:semiHidden="0" w:uiPriority="33" w:unhideWhenUsed="0" w:qFormat="1"/>
+    <w:lsdException w:name="Bibliography" w:uiPriority="37"/>
+    <w:lsdException w:name="TOC Heading" w:uiPriority="39" w:qFormat="1"/>
+  </w:latentStyles>
+  <w:style w:type="paragraph" w:default="1" w:styleId="Normal">
+    <w:name w:val="Normal"/>
+  </w:style>
+  <w:style w:type="paragraph" w:styleId="Heading1">
+    <w:name w:val="heading 1"/>
+    <w:basedOn w:val="Normal"/>
+    <w:next w:val="Normal"/>
+    <w:pPr>
+      <w:keepNext/>
+      <w:keepLines/>
+      <w:spacing w:line="276" w:lineRule="auto"/>
+      <w:outlineLvl w:val="0"/>
+    </w:pPr>
+    <w:rPr>
+      <w:rFonts w:ascii="Raleway" w:eastAsia="Raleway" w:hAnsi="Raleway" w:cs="Raleway"/>
+      <w:b/>
+      <w:color w:val="1A1A1A"/>
+      <w:sz w:val="40"/>
+      <w:szCs w:val="40"/>
+    </w:rPr>
+  </w:style>
+  <w:style w:type="paragraph" w:styleId="Heading2">
+    <w:name w:val="heading 2"/>
+    <w:basedOn w:val="Normal"/>
+    <w:next w:val="Normal"/>
+    <w:pPr>
+      <w:keepNext/>
+      <w:keepLines/>
+      <w:outlineLvl w:val="1"/>
+    </w:pPr>
+    <w:rPr>
+      <w:b/>
+      <w:color w:val="1A1A1A"/>
+    </w:rPr>
+  </w:style>
+  <w:style w:type="paragraph" w:styleId="Heading3">
+    <w:name w:val="heading 3"/>
+    <w:basedOn w:val="Normal"/>
+    <w:next w:val="Normal"/>
+    <w:pPr>
+      <w:keepNext/>
+      <w:keepLines/>
+      <w:outlineLvl w:val="2"/>
+    </w:pPr>
+    <w:rPr>
+      <w:color w:val="1A9988"/>
+    </w:rPr>
+  </w:style>
+  <w:style w:type="paragraph" w:styleId="Heading4">
+    <w:name w:val="heading 4"/>
+    <w:basedOn w:val="Normal"/>
+    <w:next w:val="Normal"/>
+    <w:pPr>
+      <w:keepNext/>
+      <w:keepLines/>
+      <w:outlineLvl w:val="3"/>
+    </w:pPr>
+    <w:rPr>
+      <w:color w:val="666666"/>
+    </w:rPr>
+  </w:style>
+  <w:style w:type="paragraph" w:styleId="Heading5">
+    <w:name w:val="heading 5"/>
+    <w:basedOn w:val="Normal"/>
+    <w:next w:val="Normal"/>
+    <w:pPr>
+      <w:keepNext/>
+      <w:keepLines/>
+      <w:spacing w:before="240" w:after="80"/>
+      <w:outlineLvl w:val="4"/>
+    </w:pPr>
+    <w:rPr>
+      <w:color w:val="666666"/>
+      <w:sz w:val="22"/>
+      <w:szCs w:val="22"/>
+    </w:rPr>
+  </w:style>
+  <w:style w:type="paragraph" w:styleId="Heading6">
+    <w:name w:val="heading 6"/>
+    <w:basedOn w:val="Normal"/>
+    <w:next w:val="Normal"/>
+    <w:pPr>
+      <w:keepNext/>
+      <w:keepLines/>
+      <w:spacing w:before="240" w:after="80"/>
+      <w:outlineLvl w:val="5"/>
+    </w:pPr>
+    <w:rPr>
+      <w:i/>
+      <w:color w:val="666666"/>
+      <w:sz w:val="22"/>
+      <w:szCs w:val="22"/>
+    </w:rPr>
+  </w:style>
+  <w:style w:type="character" w:default="1" w:styleId="DefaultParagraphFont">
+    <w:name w:val="Default Paragraph Font"/>
+    <w:uiPriority w:val="1"/>
+    <w:semiHidden/>
+    <w:unhideWhenUsed/>
+  </w:style>
+  <w:style w:type="table" w:default="1" w:styleId="TableNormal">
+    <w:name w:val="Normal Table"/>
+    <w:uiPriority w:val="99"/>
+    <w:semiHidden/>
+    <w:unhideWhenUsed/>
+    <w:tblPr>
+      <w:tblInd w:w="0" w:type="dxa"/>
+      <w:tblCellMar>
+        <w:top w:w="0" w:type="dxa"/>
+        <w:left w:w="108" w:type="dxa"/>
+        <w:bottom w:w="0" w:type="dxa"/>
+        <w:right w:w="108" w:type="dxa"/>
+      </w:tblCellMar>
+    </w:tblPr>
+  </w:style>
+  <w:style w:type="numbering" w:default="1" w:styleId="NoList">
+    <w:name w:val="No List"/>
+    <w:uiPriority w:val="99"/>
+    <w:semiHidden/>
+    <w:unhideWhenUsed/>
+  </w:style>
+  <w:style w:type="paragraph" w:styleId="Title">
+    <w:name w:val="Title"/>
+    <w:basedOn w:val="Normal"/>
+    <w:next w:val="Normal"/>
+    <w:pPr>
+      <w:keepNext/>
+      <w:keepLines/>
+      <w:spacing w:line="240" w:lineRule="auto"/>
+    </w:pPr>
+    <w:rPr>
+      <w:rFonts w:ascii="Raleway" w:eastAsia="Raleway" w:hAnsi="Raleway" w:cs="Raleway"/>
+      <w:b/>
+      <w:color w:val="1A1A1A"/>
+      <w:sz w:val="96"/>
+      <w:szCs w:val="96"/>
+    </w:rPr>
+  </w:style>
+  <w:style w:type="paragraph" w:styleId="Subtitle">
+    <w:name w:val="Subtitle"/>
+    <w:basedOn w:val="Normal"/>
+    <w:next w:val="Normal"/>
+    <w:pPr>
+      <w:keepNext/>
+      <w:keepLines/>
+    </w:pPr>
+    <w:rPr>
+      <w:b/>
+      <w:color w:val="666666"/>
+      <w:sz w:val="40"/>
+      <w:szCs w:val="40"/>
+    </w:rPr>
+  </w:style>
+  <w:style w:type="table" w:customStyle="1" w:styleId="a">
+    <w:basedOn w:val="TableNormal"/>
+    <w:tblPr>
+      <w:tblStyleRowBandSize w:val="1"/>
+      <w:tblStyleColBandSize w:val="1"/>
+      <w:tblInd w:w="0" w:type="dxa"/>
       <w:tblCellMar>
         <w:top w:w="100" w:type="dxa"/>
         <w:left w:w="100" w:type="dxa"/>
@@ -14146,7 +14745,7 @@
 </file>
 
 <file path=customXml/itemProps1.xml><?xml version="1.0" encoding="utf-8"?>
-<ds:datastoreItem xmlns:ds="http://schemas.openxmlformats.org/officeDocument/2006/customXml" ds:itemID="{77B9D48F-8F62-4CB3-A56B-224F5FA55E88}">
+<ds:datastoreItem xmlns:ds="http://schemas.openxmlformats.org/officeDocument/2006/customXml" ds:itemID="{7DA7CA8E-EA99-2949-9520-E75141F1DC58}">
   <ds:schemaRefs>
     <ds:schemaRef ds:uri="http://schemas.openxmlformats.org/officeDocument/2006/bibliography"/>
   </ds:schemaRefs>

</xml_diff>

<commit_message>
Update Sudoku User Guide
</commit_message>
<xml_diff>
--- a/Java Game Suite - User Guide.docx
+++ b/Java Game Suite - User Guide.docx
@@ -1,6 +1,6 @@
 
 <file path=word/document.xml><?xml version="1.0" encoding="utf-8"?>
-<w:document xmlns:wpc="http://schemas.microsoft.com/office/word/2010/wordprocessingCanvas" xmlns:mo="http://schemas.microsoft.com/office/mac/office/2008/main" xmlns:mc="http://schemas.openxmlformats.org/markup-compatibility/2006" xmlns:mv="urn:schemas-microsoft-com:mac:vml" xmlns:o="urn:schemas-microsoft-com:office:office" xmlns:r="http://schemas.openxmlformats.org/officeDocument/2006/relationships" xmlns:m="http://schemas.openxmlformats.org/officeDocument/2006/math" xmlns:v="urn:schemas-microsoft-com:vml" xmlns:wp14="http://schemas.microsoft.com/office/word/2010/wordprocessingDrawing" xmlns:wp="http://schemas.openxmlformats.org/drawingml/2006/wordprocessingDrawing" xmlns:w10="urn:schemas-microsoft-com:office:word" xmlns:w="http://schemas.openxmlformats.org/wordprocessingml/2006/main" xmlns:w14="http://schemas.microsoft.com/office/word/2010/wordml" xmlns:wpg="http://schemas.microsoft.com/office/word/2010/wordprocessingGroup" xmlns:wpi="http://schemas.microsoft.com/office/word/2010/wordprocessingInk" xmlns:wne="http://schemas.microsoft.com/office/word/2006/wordml" xmlns:wps="http://schemas.microsoft.com/office/word/2010/wordprocessingShape" mc:Ignorable="w14 wp14">
+<w:document xmlns:wpc="http://schemas.microsoft.com/office/word/2010/wordprocessingCanvas" xmlns:cx="http://schemas.microsoft.com/office/drawing/2014/chartex" xmlns:cx1="http://schemas.microsoft.com/office/drawing/2015/9/8/chartex" xmlns:cx2="http://schemas.microsoft.com/office/drawing/2015/10/21/chartex" xmlns:cx3="http://schemas.microsoft.com/office/drawing/2016/5/9/chartex" xmlns:cx4="http://schemas.microsoft.com/office/drawing/2016/5/10/chartex" xmlns:cx5="http://schemas.microsoft.com/office/drawing/2016/5/11/chartex" xmlns:cx6="http://schemas.microsoft.com/office/drawing/2016/5/12/chartex" xmlns:cx7="http://schemas.microsoft.com/office/drawing/2016/5/13/chartex" xmlns:cx8="http://schemas.microsoft.com/office/drawing/2016/5/14/chartex" xmlns:mc="http://schemas.openxmlformats.org/markup-compatibility/2006" xmlns:aink="http://schemas.microsoft.com/office/drawing/2016/ink" xmlns:am3d="http://schemas.microsoft.com/office/drawing/2017/model3d" xmlns:o="urn:schemas-microsoft-com:office:office" xmlns:r="http://schemas.openxmlformats.org/officeDocument/2006/relationships" xmlns:m="http://schemas.openxmlformats.org/officeDocument/2006/math" xmlns:v="urn:schemas-microsoft-com:vml" xmlns:wp14="http://schemas.microsoft.com/office/word/2010/wordprocessingDrawing" xmlns:wp="http://schemas.openxmlformats.org/drawingml/2006/wordprocessingDrawing" xmlns:w10="urn:schemas-microsoft-com:office:word" xmlns:w="http://schemas.openxmlformats.org/wordprocessingml/2006/main" xmlns:w14="http://schemas.microsoft.com/office/word/2010/wordml" xmlns:w15="http://schemas.microsoft.com/office/word/2012/wordml" xmlns:w16cex="http://schemas.microsoft.com/office/word/2018/wordml/cex" xmlns:w16cid="http://schemas.microsoft.com/office/word/2016/wordml/cid" xmlns:w16="http://schemas.microsoft.com/office/word/2018/wordml" xmlns:w16sdtdh="http://schemas.microsoft.com/office/word/2020/wordml/sdtdatahash" xmlns:w16se="http://schemas.microsoft.com/office/word/2015/wordml/symex" xmlns:wpg="http://schemas.microsoft.com/office/word/2010/wordprocessingGroup" xmlns:wpi="http://schemas.microsoft.com/office/word/2010/wordprocessingInk" xmlns:wne="http://schemas.microsoft.com/office/word/2006/wordml" xmlns:wps="http://schemas.microsoft.com/office/word/2010/wordprocessingShape" mc:Ignorable="w14 w15 w16se w16cid w16 w16cex w16sdtdh wp14">
   <w:background w:color="FFFFFF"/>
   <w:body>
     <w:p>
@@ -10,12 +10,12 @@
       <w:bookmarkStart w:id="0" w:name="_rv6hsfad8zu2" w:colFirst="0" w:colLast="0"/>
       <w:bookmarkEnd w:id="0"/>
     </w:p>
-    <w:bookmarkStart w:id="1" w:name="_6fxiynwr0aa5" w:colFirst="0" w:colLast="0"/>
-    <w:bookmarkEnd w:id="1"/>
     <w:p>
       <w:pPr>
         <w:pStyle w:val="Title"/>
       </w:pPr>
+      <w:bookmarkStart w:id="1" w:name="_6fxiynwr0aa5" w:colFirst="0" w:colLast="0"/>
+      <w:bookmarkEnd w:id="1"/>
       <w:r>
         <w:rPr>
           <w:noProof/>
@@ -133,11 +133,11 @@
               </wp:anchor>
             </w:drawing>
           </mc:Choice>
-          <mc:Fallback xmlns:w16se="http://schemas.microsoft.com/office/word/2015/wordml/symex" xmlns:w16sdtdh="http://schemas.microsoft.com/office/word/2020/wordml/sdtdatahash" xmlns:w16="http://schemas.microsoft.com/office/word/2018/wordml" xmlns:w16cid="http://schemas.microsoft.com/office/word/2016/wordml/cid" xmlns:w16cex="http://schemas.microsoft.com/office/word/2018/wordml/cex" xmlns:w15="http://schemas.microsoft.com/office/word/2012/wordml" xmlns:am3d="http://schemas.microsoft.com/office/drawing/2017/model3d" xmlns:aink="http://schemas.microsoft.com/office/drawing/2016/ink" xmlns:cx8="http://schemas.microsoft.com/office/drawing/2016/5/14/chartex" xmlns:cx7="http://schemas.microsoft.com/office/drawing/2016/5/13/chartex" xmlns:cx6="http://schemas.microsoft.com/office/drawing/2016/5/12/chartex" xmlns:cx5="http://schemas.microsoft.com/office/drawing/2016/5/11/chartex" xmlns:cx4="http://schemas.microsoft.com/office/drawing/2016/5/10/chartex" xmlns:cx3="http://schemas.microsoft.com/office/drawing/2016/5/9/chartex" xmlns:cx2="http://schemas.microsoft.com/office/drawing/2015/10/21/chartex" xmlns:cx1="http://schemas.microsoft.com/office/drawing/2015/9/8/chartex" xmlns:cx="http://schemas.microsoft.com/office/drawing/2014/chartex">
+          <mc:Fallback>
             <w:pict>
               <v:group w14:anchorId="69935D79" id="Group 5" o:spid="_x0000_s1026" style="position:absolute;left:0;text-align:left;margin-left:4.5pt;margin-top:27.75pt;width:86.25pt;height:9.45pt;z-index:251658240;mso-wrap-distance-left:0;mso-wrap-distance-right:0" coordorigin="8296,16097" coordsize="5895,474" o:gfxdata="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">
-                <v:group id="Group 1" o:spid="_x0000_s1027" style="position:absolute;left:8296;top:16097;width:5895;height:474" coordorigin="45805,25890" coordsize="10644,252" o:gfxdata="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">
-                  <v:rect id="Rectangle 2" o:spid="_x0000_s1028" style="position:absolute;left:53663;top:23355;width:252;height:5322;rotation:-90;visibility:visible;mso-wrap-style:square;v-text-anchor:middle" o:gfxdata="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" fillcolor="#eb5600" stroked="f">
+                <v:group id="Group 1" o:spid="_x0000_s1027" style="position:absolute;left:8296;top:16097;width:5895;height:474" coordorigin="45805,25890" coordsize="10644,252" o:gfxdata="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">
+                  <v:rect id="Rectangle 2" o:spid="_x0000_s1028" style="position:absolute;left:53663;top:23355;width:252;height:5322;rotation:-90;visibility:visible;mso-wrap-style:square;v-text-anchor:middle" o:gfxdata="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" fillcolor="#eb5600" stroked="f">
                     <v:textbox inset="2.53958mm,2.53958mm,2.53958mm,2.53958mm">
                       <w:txbxContent>
                         <w:p>
@@ -150,7 +150,7 @@
                       </w:txbxContent>
                     </v:textbox>
                   </v:rect>
-                  <v:rect id="Rectangle 3" o:spid="_x0000_s1029" style="position:absolute;left:48363;top:23332;width:252;height:5367;rotation:-90;visibility:visible;mso-wrap-style:square;v-text-anchor:middle" o:gfxdata="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" fillcolor="#1a9988" stroked="f">
+                  <v:rect id="Rectangle 3" o:spid="_x0000_s1029" style="position:absolute;left:48363;top:23332;width:252;height:5367;rotation:-90;visibility:visible;mso-wrap-style:square;v-text-anchor:middle" o:gfxdata="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" fillcolor="#1a9988" stroked="f">
                     <v:textbox inset="2.53958mm,2.53958mm,2.53958mm,2.53958mm">
                       <w:txbxContent>
                         <w:p>
@@ -1273,23 +1273,13 @@
                 <w:color w:val="auto"/>
               </w:rPr>
             </w:pPr>
-            <w:proofErr w:type="spellStart"/>
             <w:r>
               <w:rPr>
                 <w:rFonts w:ascii="Times New Roman" w:eastAsia="Calibri" w:hAnsi="Times New Roman" w:cs="Calibri"/>
                 <w:b/>
                 <w:color w:val="auto"/>
               </w:rPr>
-              <w:t>Janee</w:t>
-            </w:r>
-            <w:proofErr w:type="spellEnd"/>
-            <w:r>
-              <w:rPr>
-                <w:rFonts w:ascii="Times New Roman" w:eastAsia="Calibri" w:hAnsi="Times New Roman" w:cs="Calibri"/>
-                <w:b/>
-                <w:color w:val="auto"/>
-              </w:rPr>
-              <w:t>’</w:t>
+              <w:t>Janee’</w:t>
             </w:r>
           </w:p>
         </w:tc>
@@ -2353,6 +2343,167 @@
           </w:p>
         </w:tc>
       </w:tr>
+      <w:tr>
+        <w:tc>
+          <w:tcPr>
+            <w:tcW w:w="2341" w:type="dxa"/>
+            <w:shd w:val="clear" w:color="auto" w:fill="auto"/>
+            <w:tcMar>
+              <w:top w:w="100" w:type="dxa"/>
+              <w:left w:w="100" w:type="dxa"/>
+              <w:bottom w:w="100" w:type="dxa"/>
+              <w:right w:w="100" w:type="dxa"/>
+            </w:tcMar>
+          </w:tcPr>
+          <w:p>
+            <w:pPr>
+              <w:widowControl w:val="0"/>
+              <w:pBdr>
+                <w:top w:val="nil"/>
+                <w:left w:val="nil"/>
+                <w:bottom w:val="nil"/>
+                <w:right w:val="nil"/>
+                <w:between w:val="nil"/>
+              </w:pBdr>
+              <w:spacing w:line="240" w:lineRule="auto"/>
+              <w:ind w:left="0"/>
+              <w:jc w:val="center"/>
+              <w:rPr>
+                <w:rFonts w:ascii="Times New Roman" w:eastAsia="Calibri" w:hAnsi="Times New Roman" w:cs="Calibri"/>
+                <w:b/>
+                <w:color w:val="auto"/>
+              </w:rPr>
+            </w:pPr>
+            <w:r>
+              <w:rPr>
+                <w:rFonts w:ascii="Times New Roman" w:eastAsia="Calibri" w:hAnsi="Times New Roman" w:cs="Calibri"/>
+                <w:b/>
+                <w:color w:val="auto"/>
+              </w:rPr>
+              <w:t>12</w:t>
+            </w:r>
+          </w:p>
+        </w:tc>
+        <w:tc>
+          <w:tcPr>
+            <w:tcW w:w="2341" w:type="dxa"/>
+            <w:shd w:val="clear" w:color="auto" w:fill="auto"/>
+            <w:tcMar>
+              <w:top w:w="100" w:type="dxa"/>
+              <w:left w:w="100" w:type="dxa"/>
+              <w:bottom w:w="100" w:type="dxa"/>
+              <w:right w:w="100" w:type="dxa"/>
+            </w:tcMar>
+          </w:tcPr>
+          <w:p>
+            <w:pPr>
+              <w:widowControl w:val="0"/>
+              <w:pBdr>
+                <w:top w:val="nil"/>
+                <w:left w:val="nil"/>
+                <w:bottom w:val="nil"/>
+                <w:right w:val="nil"/>
+                <w:between w:val="nil"/>
+              </w:pBdr>
+              <w:spacing w:line="240" w:lineRule="auto"/>
+              <w:ind w:left="0"/>
+              <w:jc w:val="center"/>
+              <w:rPr>
+                <w:rFonts w:ascii="Times New Roman" w:eastAsia="Calibri" w:hAnsi="Times New Roman" w:cs="Calibri"/>
+                <w:b/>
+                <w:color w:val="auto"/>
+              </w:rPr>
+            </w:pPr>
+            <w:r>
+              <w:rPr>
+                <w:rFonts w:ascii="Times New Roman" w:eastAsia="Calibri" w:hAnsi="Times New Roman" w:cs="Calibri"/>
+                <w:b/>
+                <w:color w:val="auto"/>
+              </w:rPr>
+              <w:t>9 October 2021</w:t>
+            </w:r>
+          </w:p>
+        </w:tc>
+        <w:tc>
+          <w:tcPr>
+            <w:tcW w:w="2342" w:type="dxa"/>
+            <w:shd w:val="clear" w:color="auto" w:fill="auto"/>
+            <w:tcMar>
+              <w:top w:w="100" w:type="dxa"/>
+              <w:left w:w="100" w:type="dxa"/>
+              <w:bottom w:w="100" w:type="dxa"/>
+              <w:right w:w="100" w:type="dxa"/>
+            </w:tcMar>
+          </w:tcPr>
+          <w:p>
+            <w:pPr>
+              <w:widowControl w:val="0"/>
+              <w:pBdr>
+                <w:top w:val="nil"/>
+                <w:left w:val="nil"/>
+                <w:bottom w:val="nil"/>
+                <w:right w:val="nil"/>
+                <w:between w:val="nil"/>
+              </w:pBdr>
+              <w:spacing w:line="240" w:lineRule="auto"/>
+              <w:ind w:left="0"/>
+              <w:rPr>
+                <w:rFonts w:ascii="Times New Roman" w:eastAsia="Calibri" w:hAnsi="Times New Roman" w:cs="Calibri"/>
+                <w:b/>
+                <w:color w:val="auto"/>
+              </w:rPr>
+            </w:pPr>
+            <w:r>
+              <w:rPr>
+                <w:rFonts w:ascii="Times New Roman" w:eastAsia="Calibri" w:hAnsi="Times New Roman" w:cs="Calibri"/>
+                <w:b/>
+                <w:color w:val="auto"/>
+              </w:rPr>
+              <w:t>Updated Sudoku by removing the ‘Exit’ button and wording</w:t>
+            </w:r>
+          </w:p>
+        </w:tc>
+        <w:tc>
+          <w:tcPr>
+            <w:tcW w:w="2342" w:type="dxa"/>
+            <w:shd w:val="clear" w:color="auto" w:fill="auto"/>
+            <w:tcMar>
+              <w:top w:w="100" w:type="dxa"/>
+              <w:left w:w="100" w:type="dxa"/>
+              <w:bottom w:w="100" w:type="dxa"/>
+              <w:right w:w="100" w:type="dxa"/>
+            </w:tcMar>
+          </w:tcPr>
+          <w:p>
+            <w:pPr>
+              <w:widowControl w:val="0"/>
+              <w:pBdr>
+                <w:top w:val="nil"/>
+                <w:left w:val="nil"/>
+                <w:bottom w:val="nil"/>
+                <w:right w:val="nil"/>
+                <w:between w:val="nil"/>
+              </w:pBdr>
+              <w:spacing w:line="240" w:lineRule="auto"/>
+              <w:ind w:left="0"/>
+              <w:jc w:val="center"/>
+              <w:rPr>
+                <w:rFonts w:ascii="Times New Roman" w:eastAsia="Calibri" w:hAnsi="Times New Roman" w:cs="Calibri"/>
+                <w:b/>
+                <w:color w:val="auto"/>
+              </w:rPr>
+            </w:pPr>
+            <w:r>
+              <w:rPr>
+                <w:rFonts w:ascii="Times New Roman" w:eastAsia="Calibri" w:hAnsi="Times New Roman" w:cs="Calibri"/>
+                <w:b/>
+                <w:color w:val="auto"/>
+              </w:rPr>
+              <w:t>Janee’</w:t>
+            </w:r>
+          </w:p>
+        </w:tc>
+      </w:tr>
     </w:tbl>
     <w:p>
       <w:pPr>
@@ -2850,13 +3001,13 @@
     </w:p>
     <w:p/>
     <w:p/>
-    <w:bookmarkStart w:id="6" w:name="_do4g2qes0946" w:colFirst="0" w:colLast="0"/>
-    <w:bookmarkEnd w:id="6"/>
     <w:p>
       <w:pPr>
         <w:pStyle w:val="Heading1"/>
         <w:spacing w:line="312" w:lineRule="auto"/>
       </w:pPr>
+      <w:bookmarkStart w:id="6" w:name="_do4g2qes0946" w:colFirst="0" w:colLast="0"/>
+      <w:bookmarkEnd w:id="6"/>
       <w:r>
         <w:rPr>
           <w:noProof/>
@@ -2967,11 +3118,11 @@
               </wp:inline>
             </w:drawing>
           </mc:Choice>
-          <mc:Fallback xmlns:w16se="http://schemas.microsoft.com/office/word/2015/wordml/symex" xmlns:w16sdtdh="http://schemas.microsoft.com/office/word/2020/wordml/sdtdatahash" xmlns:w16="http://schemas.microsoft.com/office/word/2018/wordml" xmlns:w16cid="http://schemas.microsoft.com/office/word/2016/wordml/cid" xmlns:w16cex="http://schemas.microsoft.com/office/word/2018/wordml/cex" xmlns:w15="http://schemas.microsoft.com/office/word/2012/wordml" xmlns:am3d="http://schemas.microsoft.com/office/drawing/2017/model3d" xmlns:aink="http://schemas.microsoft.com/office/drawing/2016/ink" xmlns:cx8="http://schemas.microsoft.com/office/drawing/2016/5/14/chartex" xmlns:cx7="http://schemas.microsoft.com/office/drawing/2016/5/13/chartex" xmlns:cx6="http://schemas.microsoft.com/office/drawing/2016/5/12/chartex" xmlns:cx5="http://schemas.microsoft.com/office/drawing/2016/5/11/chartex" xmlns:cx4="http://schemas.microsoft.com/office/drawing/2016/5/10/chartex" xmlns:cx3="http://schemas.microsoft.com/office/drawing/2016/5/9/chartex" xmlns:cx2="http://schemas.microsoft.com/office/drawing/2015/10/21/chartex" xmlns:cx1="http://schemas.microsoft.com/office/drawing/2015/9/8/chartex" xmlns:cx="http://schemas.microsoft.com/office/drawing/2014/chartex">
+          <mc:Fallback>
             <w:pict>
               <v:group w14:anchorId="27C2B5F5" id="Group 4" o:spid="_x0000_s1030" style="width:51pt;height:4.8pt;mso-position-horizontal-relative:char;mso-position-vertical-relative:line" coordorigin="8298,16105" coordsize="5896,375" o:gfxdata="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">
-                <v:group id="Group 6" o:spid="_x0000_s1031" style="position:absolute;left:8298;top:16105;width:5896;height:376" coordorigin="45805,25890" coordsize="10644,252" o:gfxdata="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">
-                  <v:rect id="Rectangle 7" o:spid="_x0000_s1032" style="position:absolute;left:53663;top:23355;width:252;height:5322;rotation:-90;visibility:visible;mso-wrap-style:square;v-text-anchor:middle" o:gfxdata="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" fillcolor="#eb5600" stroked="f">
+                <v:group id="Group 6" o:spid="_x0000_s1031" style="position:absolute;left:8298;top:16105;width:5896;height:376" coordorigin="45805,25890" coordsize="10644,252" o:gfxdata="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">
+                  <v:rect id="Rectangle 7" o:spid="_x0000_s1032" style="position:absolute;left:53663;top:23355;width:252;height:5322;rotation:-90;visibility:visible;mso-wrap-style:square;v-text-anchor:middle" o:gfxdata="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" fillcolor="#eb5600" stroked="f">
                     <v:textbox inset="2.53958mm,2.53958mm,2.53958mm,2.53958mm">
                       <w:txbxContent>
                         <w:p>
@@ -2984,7 +3135,7 @@
                       </w:txbxContent>
                     </v:textbox>
                   </v:rect>
-                  <v:rect id="Rectangle 8" o:spid="_x0000_s1033" style="position:absolute;left:48363;top:23332;width:252;height:5367;rotation:-90;visibility:visible;mso-wrap-style:square;v-text-anchor:middle" o:gfxdata="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" fillcolor="#1a9988" stroked="f">
+                  <v:rect id="Rectangle 8" o:spid="_x0000_s1033" style="position:absolute;left:48363;top:23332;width:252;height:5367;rotation:-90;visibility:visible;mso-wrap-style:square;v-text-anchor:middle" o:gfxdata="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" fillcolor="#1a9988" stroked="f">
                     <v:textbox inset="2.53958mm,2.53958mm,2.53958mm,2.53958mm">
                       <w:txbxContent>
                         <w:p>
@@ -3070,13 +3221,13 @@
       </w:pPr>
     </w:p>
     <w:p/>
-    <w:bookmarkStart w:id="8" w:name="_q2v0kd35l4rq" w:colFirst="0" w:colLast="0"/>
-    <w:bookmarkEnd w:id="8"/>
     <w:p>
       <w:pPr>
         <w:pStyle w:val="Heading1"/>
         <w:spacing w:line="312" w:lineRule="auto"/>
       </w:pPr>
+      <w:bookmarkStart w:id="8" w:name="_q2v0kd35l4rq" w:colFirst="0" w:colLast="0"/>
+      <w:bookmarkEnd w:id="8"/>
       <w:r>
         <w:rPr>
           <w:noProof/>
@@ -3186,11 +3337,11 @@
               </wp:inline>
             </w:drawing>
           </mc:Choice>
-          <mc:Fallback xmlns:w16se="http://schemas.microsoft.com/office/word/2015/wordml/symex" xmlns:w16sdtdh="http://schemas.microsoft.com/office/word/2020/wordml/sdtdatahash" xmlns:w16="http://schemas.microsoft.com/office/word/2018/wordml" xmlns:w16cid="http://schemas.microsoft.com/office/word/2016/wordml/cid" xmlns:w16cex="http://schemas.microsoft.com/office/word/2018/wordml/cex" xmlns:w15="http://schemas.microsoft.com/office/word/2012/wordml" xmlns:am3d="http://schemas.microsoft.com/office/drawing/2017/model3d" xmlns:aink="http://schemas.microsoft.com/office/drawing/2016/ink" xmlns:cx8="http://schemas.microsoft.com/office/drawing/2016/5/14/chartex" xmlns:cx7="http://schemas.microsoft.com/office/drawing/2016/5/13/chartex" xmlns:cx6="http://schemas.microsoft.com/office/drawing/2016/5/12/chartex" xmlns:cx5="http://schemas.microsoft.com/office/drawing/2016/5/11/chartex" xmlns:cx4="http://schemas.microsoft.com/office/drawing/2016/5/10/chartex" xmlns:cx3="http://schemas.microsoft.com/office/drawing/2016/5/9/chartex" xmlns:cx2="http://schemas.microsoft.com/office/drawing/2015/10/21/chartex" xmlns:cx1="http://schemas.microsoft.com/office/drawing/2015/9/8/chartex" xmlns:cx="http://schemas.microsoft.com/office/drawing/2014/chartex">
+          <mc:Fallback>
             <w:pict>
               <v:group w14:anchorId="5618EACB" id="Group 9" o:spid="_x0000_s1034" style="width:51pt;height:4.8pt;mso-position-horizontal-relative:char;mso-position-vertical-relative:line" coordorigin="8298,16105" coordsize="5896,375" o:gfxdata="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">
-                <v:group id="Group 10" o:spid="_x0000_s1035" style="position:absolute;left:8298;top:16105;width:5896;height:376" coordorigin="45805,25890" coordsize="10644,252" o:gfxdata="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">
-                  <v:rect id="Rectangle 11" o:spid="_x0000_s1036" style="position:absolute;left:53663;top:23355;width:252;height:5322;rotation:-90;visibility:visible;mso-wrap-style:square;v-text-anchor:middle" o:gfxdata="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" fillcolor="#eb5600" stroked="f">
+                <v:group id="Group 10" o:spid="_x0000_s1035" style="position:absolute;left:8298;top:16105;width:5896;height:376" coordorigin="45805,25890" coordsize="10644,252" o:gfxdata="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">
+                  <v:rect id="Rectangle 11" o:spid="_x0000_s1036" style="position:absolute;left:53663;top:23355;width:252;height:5322;rotation:-90;visibility:visible;mso-wrap-style:square;v-text-anchor:middle" o:gfxdata="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" fillcolor="#eb5600" stroked="f">
                     <v:textbox inset="2.53958mm,2.53958mm,2.53958mm,2.53958mm">
                       <w:txbxContent>
                         <w:p>
@@ -3203,7 +3354,7 @@
                       </w:txbxContent>
                     </v:textbox>
                   </v:rect>
-                  <v:rect id="Rectangle 12" o:spid="_x0000_s1037" style="position:absolute;left:48363;top:23332;width:252;height:5367;rotation:-90;visibility:visible;mso-wrap-style:square;v-text-anchor:middle" o:gfxdata="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" fillcolor="#1a9988" stroked="f">
+                  <v:rect id="Rectangle 12" o:spid="_x0000_s1037" style="position:absolute;left:48363;top:23332;width:252;height:5367;rotation:-90;visibility:visible;mso-wrap-style:square;v-text-anchor:middle" o:gfxdata="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" fillcolor="#1a9988" stroked="f">
                     <v:textbox inset="2.53958mm,2.53958mm,2.53958mm,2.53958mm">
                       <w:txbxContent>
                         <w:p>
@@ -3402,7 +3553,7 @@
         </w:rPr>
         <w:t>Latest version of Java compatible with your OS.  (</w:t>
       </w:r>
-      <w:hyperlink r:id="rId9">
+      <w:hyperlink r:id="rId8">
         <w:r>
           <w:rPr>
             <w:rFonts w:ascii="Times New Roman" w:hAnsi="Times New Roman"/>
@@ -3457,13 +3608,13 @@
         <w:ind w:left="0"/>
       </w:pPr>
     </w:p>
-    <w:bookmarkStart w:id="10" w:name="_7ph9q0es2kng" w:colFirst="0" w:colLast="0"/>
-    <w:bookmarkEnd w:id="10"/>
     <w:p>
       <w:pPr>
         <w:pStyle w:val="Heading1"/>
         <w:spacing w:line="312" w:lineRule="auto"/>
       </w:pPr>
+      <w:bookmarkStart w:id="10" w:name="_7ph9q0es2kng" w:colFirst="0" w:colLast="0"/>
+      <w:bookmarkEnd w:id="10"/>
       <w:r>
         <w:rPr>
           <w:noProof/>
@@ -3574,11 +3725,11 @@
               </wp:inline>
             </w:drawing>
           </mc:Choice>
-          <mc:Fallback xmlns:w16se="http://schemas.microsoft.com/office/word/2015/wordml/symex" xmlns:w16sdtdh="http://schemas.microsoft.com/office/word/2020/wordml/sdtdatahash" xmlns:w16="http://schemas.microsoft.com/office/word/2018/wordml" xmlns:w16cid="http://schemas.microsoft.com/office/word/2016/wordml/cid" xmlns:w16cex="http://schemas.microsoft.com/office/word/2018/wordml/cex" xmlns:w15="http://schemas.microsoft.com/office/word/2012/wordml" xmlns:am3d="http://schemas.microsoft.com/office/drawing/2017/model3d" xmlns:aink="http://schemas.microsoft.com/office/drawing/2016/ink" xmlns:cx8="http://schemas.microsoft.com/office/drawing/2016/5/14/chartex" xmlns:cx7="http://schemas.microsoft.com/office/drawing/2016/5/13/chartex" xmlns:cx6="http://schemas.microsoft.com/office/drawing/2016/5/12/chartex" xmlns:cx5="http://schemas.microsoft.com/office/drawing/2016/5/11/chartex" xmlns:cx4="http://schemas.microsoft.com/office/drawing/2016/5/10/chartex" xmlns:cx3="http://schemas.microsoft.com/office/drawing/2016/5/9/chartex" xmlns:cx2="http://schemas.microsoft.com/office/drawing/2015/10/21/chartex" xmlns:cx1="http://schemas.microsoft.com/office/drawing/2015/9/8/chartex" xmlns:cx="http://schemas.microsoft.com/office/drawing/2014/chartex">
+          <mc:Fallback>
             <w:pict>
               <v:group w14:anchorId="79E6DD1C" id="Group 13" o:spid="_x0000_s1038" style="width:51pt;height:4.8pt;mso-position-horizontal-relative:char;mso-position-vertical-relative:line" coordorigin="8298,16105" coordsize="5896,375" o:gfxdata="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">
-                <v:group id="Group 14" o:spid="_x0000_s1039" style="position:absolute;left:8298;top:16105;width:5896;height:376" coordorigin="45805,25890" coordsize="10644,252" o:gfxdata="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">
-                  <v:rect id="Rectangle 15" o:spid="_x0000_s1040" style="position:absolute;left:53663;top:23355;width:252;height:5322;rotation:-90;visibility:visible;mso-wrap-style:square;v-text-anchor:middle" o:gfxdata="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" fillcolor="#eb5600" stroked="f">
+                <v:group id="Group 14" o:spid="_x0000_s1039" style="position:absolute;left:8298;top:16105;width:5896;height:376" coordorigin="45805,25890" coordsize="10644,252" o:gfxdata="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">
+                  <v:rect id="Rectangle 15" o:spid="_x0000_s1040" style="position:absolute;left:53663;top:23355;width:252;height:5322;rotation:-90;visibility:visible;mso-wrap-style:square;v-text-anchor:middle" o:gfxdata="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" fillcolor="#eb5600" stroked="f">
                     <v:textbox inset="2.53958mm,2.53958mm,2.53958mm,2.53958mm">
                       <w:txbxContent>
                         <w:p>
@@ -3591,7 +3742,7 @@
                       </w:txbxContent>
                     </v:textbox>
                   </v:rect>
-                  <v:rect id="Rectangle 16" o:spid="_x0000_s1041" style="position:absolute;left:48363;top:23332;width:252;height:5367;rotation:-90;visibility:visible;mso-wrap-style:square;v-text-anchor:middle" o:gfxdata="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" fillcolor="#1a9988" stroked="f">
+                  <v:rect id="Rectangle 16" o:spid="_x0000_s1041" style="position:absolute;left:48363;top:23332;width:252;height:5367;rotation:-90;visibility:visible;mso-wrap-style:square;v-text-anchor:middle" o:gfxdata="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" fillcolor="#1a9988" stroked="f">
                     <v:textbox inset="2.53958mm,2.53958mm,2.53958mm,2.53958mm">
                       <w:txbxContent>
                         <w:p>
@@ -3658,7 +3809,7 @@
         </w:rPr>
         <w:t xml:space="preserve">loaded from the following link: </w:t>
       </w:r>
-      <w:hyperlink r:id="rId10" w:history="1">
+      <w:hyperlink r:id="rId9" w:history="1">
         <w:r>
           <w:rPr>
             <w:rStyle w:val="Hyperlink"/>
@@ -3764,13 +3915,13 @@
     </w:p>
     <w:p/>
     <w:p/>
-    <w:bookmarkStart w:id="12" w:name="_43ibmplfwv3i" w:colFirst="0" w:colLast="0"/>
-    <w:bookmarkEnd w:id="12"/>
     <w:p>
       <w:pPr>
         <w:pStyle w:val="Heading1"/>
         <w:spacing w:line="312" w:lineRule="auto"/>
       </w:pPr>
+      <w:bookmarkStart w:id="12" w:name="_43ibmplfwv3i" w:colFirst="0" w:colLast="0"/>
+      <w:bookmarkEnd w:id="12"/>
       <w:r>
         <w:rPr>
           <w:noProof/>
@@ -3880,11 +4031,11 @@
               </wp:inline>
             </w:drawing>
           </mc:Choice>
-          <mc:Fallback xmlns:w16se="http://schemas.microsoft.com/office/word/2015/wordml/symex" xmlns:w16sdtdh="http://schemas.microsoft.com/office/word/2020/wordml/sdtdatahash" xmlns:w16="http://schemas.microsoft.com/office/word/2018/wordml" xmlns:w16cid="http://schemas.microsoft.com/office/word/2016/wordml/cid" xmlns:w16cex="http://schemas.microsoft.com/office/word/2018/wordml/cex" xmlns:w15="http://schemas.microsoft.com/office/word/2012/wordml" xmlns:am3d="http://schemas.microsoft.com/office/drawing/2017/model3d" xmlns:aink="http://schemas.microsoft.com/office/drawing/2016/ink" xmlns:cx8="http://schemas.microsoft.com/office/drawing/2016/5/14/chartex" xmlns:cx7="http://schemas.microsoft.com/office/drawing/2016/5/13/chartex" xmlns:cx6="http://schemas.microsoft.com/office/drawing/2016/5/12/chartex" xmlns:cx5="http://schemas.microsoft.com/office/drawing/2016/5/11/chartex" xmlns:cx4="http://schemas.microsoft.com/office/drawing/2016/5/10/chartex" xmlns:cx3="http://schemas.microsoft.com/office/drawing/2016/5/9/chartex" xmlns:cx2="http://schemas.microsoft.com/office/drawing/2015/10/21/chartex" xmlns:cx1="http://schemas.microsoft.com/office/drawing/2015/9/8/chartex" xmlns:cx="http://schemas.microsoft.com/office/drawing/2014/chartex">
+          <mc:Fallback>
             <w:pict>
               <v:group w14:anchorId="07CB6848" id="Group 17" o:spid="_x0000_s1042" style="width:51pt;height:4.8pt;mso-position-horizontal-relative:char;mso-position-vertical-relative:line" coordorigin="8298,16105" coordsize="5896,375" o:gfxdata="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">
-                <v:group id="Group 18" o:spid="_x0000_s1043" style="position:absolute;left:8298;top:16105;width:5896;height:376" coordorigin="45805,25890" coordsize="10644,252" o:gfxdata="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">
-                  <v:rect id="Rectangle 19" o:spid="_x0000_s1044" style="position:absolute;left:53663;top:23355;width:252;height:5322;rotation:-90;visibility:visible;mso-wrap-style:square;v-text-anchor:middle" o:gfxdata="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" fillcolor="#eb5600" stroked="f">
+                <v:group id="Group 18" o:spid="_x0000_s1043" style="position:absolute;left:8298;top:16105;width:5896;height:376" coordorigin="45805,25890" coordsize="10644,252" o:gfxdata="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">
+                  <v:rect id="Rectangle 19" o:spid="_x0000_s1044" style="position:absolute;left:53663;top:23355;width:252;height:5322;rotation:-90;visibility:visible;mso-wrap-style:square;v-text-anchor:middle" o:gfxdata="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" fillcolor="#eb5600" stroked="f">
                     <v:textbox inset="2.53958mm,2.53958mm,2.53958mm,2.53958mm">
                       <w:txbxContent>
                         <w:p>
@@ -3897,7 +4048,7 @@
                       </w:txbxContent>
                     </v:textbox>
                   </v:rect>
-                  <v:rect id="Rectangle 20" o:spid="_x0000_s1045" style="position:absolute;left:48363;top:23332;width:252;height:5367;rotation:-90;visibility:visible;mso-wrap-style:square;v-text-anchor:middle" o:gfxdata="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" fillcolor="#1a9988" stroked="f">
+                  <v:rect id="Rectangle 20" o:spid="_x0000_s1045" style="position:absolute;left:48363;top:23332;width:252;height:5367;rotation:-90;visibility:visible;mso-wrap-style:square;v-text-anchor:middle" o:gfxdata="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" fillcolor="#1a9988" stroked="f">
                     <v:textbox inset="2.53958mm,2.53958mm,2.53958mm,2.53958mm">
                       <w:txbxContent>
                         <w:p>
@@ -4128,7 +4279,7 @@
               </wp:anchor>
             </w:drawing>
           </mc:Choice>
-          <mc:Fallback xmlns:w16se="http://schemas.microsoft.com/office/word/2015/wordml/symex" xmlns:w16sdtdh="http://schemas.microsoft.com/office/word/2020/wordml/sdtdatahash" xmlns:w16="http://schemas.microsoft.com/office/word/2018/wordml" xmlns:w16cid="http://schemas.microsoft.com/office/word/2016/wordml/cid" xmlns:w16cex="http://schemas.microsoft.com/office/word/2018/wordml/cex" xmlns:w15="http://schemas.microsoft.com/office/word/2012/wordml" xmlns:am3d="http://schemas.microsoft.com/office/drawing/2017/model3d" xmlns:aink="http://schemas.microsoft.com/office/drawing/2016/ink" xmlns:cx8="http://schemas.microsoft.com/office/drawing/2016/5/14/chartex" xmlns:cx7="http://schemas.microsoft.com/office/drawing/2016/5/13/chartex" xmlns:cx6="http://schemas.microsoft.com/office/drawing/2016/5/12/chartex" xmlns:cx5="http://schemas.microsoft.com/office/drawing/2016/5/11/chartex" xmlns:cx4="http://schemas.microsoft.com/office/drawing/2016/5/10/chartex" xmlns:cx3="http://schemas.microsoft.com/office/drawing/2016/5/9/chartex" xmlns:cx2="http://schemas.microsoft.com/office/drawing/2015/10/21/chartex" xmlns:cx1="http://schemas.microsoft.com/office/drawing/2015/9/8/chartex" xmlns:cx="http://schemas.microsoft.com/office/drawing/2014/chartex">
+          <mc:Fallback>
             <w:pict>
               <v:oval w14:anchorId="51EEC711" id="Oval 21" o:spid="_x0000_s1046" style="position:absolute;left:0;text-align:left;margin-left:35.9pt;margin-top:60.35pt;width:158.25pt;height:31.85pt;z-index:251659264;visibility:visible;mso-wrap-style:square;mso-wrap-distance-left:9pt;mso-wrap-distance-top:9pt;mso-wrap-distance-right:9pt;mso-wrap-distance-bottom:9pt;mso-position-horizontal:absolute;mso-position-horizontal-relative:text;mso-position-vertical:absolute;mso-position-vertical-relative:text;v-text-anchor:middle" o:gfxdata="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" filled="f" strokecolor="red" strokeweight="2.25pt">
                 <v:stroke startarrowwidth="narrow" startarrowlength="short" endarrowwidth="narrow" endarrowlength="short"/>
@@ -4169,7 +4320,7 @@
                     <pic:cNvPicPr/>
                   </pic:nvPicPr>
                   <pic:blipFill>
-                    <a:blip r:embed="rId11"/>
+                    <a:blip r:embed="rId10"/>
                     <a:stretch>
                       <a:fillRect/>
                     </a:stretch>
@@ -4222,7 +4373,7 @@
                     <pic:cNvPicPr preferRelativeResize="0"/>
                   </pic:nvPicPr>
                   <pic:blipFill>
-                    <a:blip r:embed="rId12"/>
+                    <a:blip r:embed="rId11"/>
                     <a:srcRect/>
                     <a:stretch>
                       <a:fillRect/>
@@ -4564,7 +4715,7 @@
               </wp:anchor>
             </w:drawing>
           </mc:Choice>
-          <mc:Fallback xmlns:w16se="http://schemas.microsoft.com/office/word/2015/wordml/symex" xmlns:w16sdtdh="http://schemas.microsoft.com/office/word/2020/wordml/sdtdatahash" xmlns:w16="http://schemas.microsoft.com/office/word/2018/wordml" xmlns:w16cid="http://schemas.microsoft.com/office/word/2016/wordml/cid" xmlns:w16cex="http://schemas.microsoft.com/office/word/2018/wordml/cex" xmlns:w15="http://schemas.microsoft.com/office/word/2012/wordml" xmlns:am3d="http://schemas.microsoft.com/office/drawing/2017/model3d" xmlns:aink="http://schemas.microsoft.com/office/drawing/2016/ink" xmlns:cx8="http://schemas.microsoft.com/office/drawing/2016/5/14/chartex" xmlns:cx7="http://schemas.microsoft.com/office/drawing/2016/5/13/chartex" xmlns:cx6="http://schemas.microsoft.com/office/drawing/2016/5/12/chartex" xmlns:cx5="http://schemas.microsoft.com/office/drawing/2016/5/11/chartex" xmlns:cx4="http://schemas.microsoft.com/office/drawing/2016/5/10/chartex" xmlns:cx3="http://schemas.microsoft.com/office/drawing/2016/5/9/chartex" xmlns:cx2="http://schemas.microsoft.com/office/drawing/2015/10/21/chartex" xmlns:cx1="http://schemas.microsoft.com/office/drawing/2015/9/8/chartex" xmlns:cx="http://schemas.microsoft.com/office/drawing/2014/chartex">
+          <mc:Fallback>
             <w:pict>
               <v:oval w14:anchorId="276E5B35" id="Oval 22" o:spid="_x0000_s1047" style="position:absolute;left:0;text-align:left;margin-left:39pt;margin-top:93.95pt;width:158.25pt;height:31.85pt;z-index:251660288;visibility:visible;mso-wrap-style:square;mso-wrap-distance-left:9pt;mso-wrap-distance-top:9pt;mso-wrap-distance-right:9pt;mso-wrap-distance-bottom:9pt;mso-position-horizontal:absolute;mso-position-horizontal-relative:text;mso-position-vertical:absolute;mso-position-vertical-relative:text;v-text-anchor:middle" o:gfxdata="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" filled="f" strokecolor="red" strokeweight="2.25pt">
                 <v:stroke startarrowwidth="narrow" startarrowlength="short" endarrowwidth="narrow" endarrowlength="short"/>
@@ -4605,7 +4756,7 @@
                     <pic:cNvPicPr/>
                   </pic:nvPicPr>
                   <pic:blipFill>
-                    <a:blip r:embed="rId11"/>
+                    <a:blip r:embed="rId10"/>
                     <a:stretch>
                       <a:fillRect/>
                     </a:stretch>
@@ -4735,7 +4886,7 @@
                     <pic:cNvPicPr/>
                   </pic:nvPicPr>
                   <pic:blipFill>
-                    <a:blip r:embed="rId13"/>
+                    <a:blip r:embed="rId12"/>
                     <a:stretch>
                       <a:fillRect/>
                     </a:stretch>
@@ -4841,7 +4992,7 @@
                     <pic:cNvPicPr/>
                   </pic:nvPicPr>
                   <pic:blipFill>
-                    <a:blip r:embed="rId14"/>
+                    <a:blip r:embed="rId13"/>
                     <a:stretch>
                       <a:fillRect/>
                     </a:stretch>
@@ -5023,7 +5174,7 @@
               </wp:anchor>
             </w:drawing>
           </mc:Choice>
-          <mc:Fallback xmlns:w16se="http://schemas.microsoft.com/office/word/2015/wordml/symex" xmlns:w16sdtdh="http://schemas.microsoft.com/office/word/2020/wordml/sdtdatahash" xmlns:w16="http://schemas.microsoft.com/office/word/2018/wordml" xmlns:w16cid="http://schemas.microsoft.com/office/word/2016/wordml/cid" xmlns:w16cex="http://schemas.microsoft.com/office/word/2018/wordml/cex" xmlns:w15="http://schemas.microsoft.com/office/word/2012/wordml" xmlns:am3d="http://schemas.microsoft.com/office/drawing/2017/model3d" xmlns:aink="http://schemas.microsoft.com/office/drawing/2016/ink" xmlns:cx8="http://schemas.microsoft.com/office/drawing/2016/5/14/chartex" xmlns:cx7="http://schemas.microsoft.com/office/drawing/2016/5/13/chartex" xmlns:cx6="http://schemas.microsoft.com/office/drawing/2016/5/12/chartex" xmlns:cx5="http://schemas.microsoft.com/office/drawing/2016/5/11/chartex" xmlns:cx4="http://schemas.microsoft.com/office/drawing/2016/5/10/chartex" xmlns:cx3="http://schemas.microsoft.com/office/drawing/2016/5/9/chartex" xmlns:cx2="http://schemas.microsoft.com/office/drawing/2015/10/21/chartex" xmlns:cx1="http://schemas.microsoft.com/office/drawing/2015/9/8/chartex" xmlns:cx="http://schemas.microsoft.com/office/drawing/2014/chartex">
+          <mc:Fallback>
             <w:pict>
               <v:oval w14:anchorId="3C1AB1D0" id="Oval 23" o:spid="_x0000_s1048" style="position:absolute;left:0;text-align:left;margin-left:43.2pt;margin-top:125.85pt;width:145.25pt;height:31.5pt;z-index:251661312;visibility:visible;mso-wrap-style:square;mso-width-percent:0;mso-wrap-distance-left:9pt;mso-wrap-distance-top:9pt;mso-wrap-distance-right:9pt;mso-wrap-distance-bottom:9pt;mso-position-horizontal:absolute;mso-position-horizontal-relative:text;mso-position-vertical:absolute;mso-position-vertical-relative:text;mso-width-percent:0;mso-width-relative:margin;v-text-anchor:middle" o:gfxdata="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" filled="f" strokecolor="red" strokeweight="2.25pt">
                 <v:stroke startarrowwidth="narrow" startarrowlength="short" endarrowwidth="narrow" endarrowlength="short"/>
@@ -5064,7 +5215,7 @@
                     <pic:cNvPicPr/>
                   </pic:nvPicPr>
                   <pic:blipFill>
-                    <a:blip r:embed="rId11"/>
+                    <a:blip r:embed="rId10"/>
                     <a:stretch>
                       <a:fillRect/>
                     </a:stretch>
@@ -5129,7 +5280,14 @@
           <w:rFonts w:ascii="Times New Roman" w:hAnsi="Times New Roman"/>
           <w:color w:val="auto"/>
         </w:rPr>
-        <w:t>3 options</w:t>
+        <w:t>2</w:t>
+      </w:r>
+      <w:r>
+        <w:rPr>
+          <w:rFonts w:ascii="Times New Roman" w:hAnsi="Times New Roman"/>
+          <w:color w:val="auto"/>
+        </w:rPr>
+        <w:t xml:space="preserve"> options</w:t>
       </w:r>
       <w:r>
         <w:rPr>
@@ -5157,7 +5315,7 @@
           <w:rFonts w:ascii="Times New Roman" w:hAnsi="Times New Roman"/>
           <w:color w:val="auto"/>
         </w:rPr>
-        <w:t xml:space="preserve"> “New” “Check” “Exit”</w:t>
+        <w:t xml:space="preserve"> “New” “Check” </w:t>
       </w:r>
     </w:p>
     <w:p>
@@ -5220,7 +5378,14 @@
           <w:rFonts w:ascii="Times New Roman" w:hAnsi="Times New Roman"/>
           <w:color w:val="auto"/>
         </w:rPr>
-        <w:t>Exit: will allow user to exit the game</w:t>
+        <w:t xml:space="preserve">Exit: </w:t>
+      </w:r>
+      <w:r>
+        <w:rPr>
+          <w:rFonts w:ascii="Times New Roman" w:hAnsi="Times New Roman"/>
+          <w:color w:val="auto"/>
+        </w:rPr>
+        <w:t>removed due to it closing the entire program and not leading back to the Main Menu to select another game to play. User will just press the ‘X’ in the top right corner to exit the game and go back to main menu to select a new game to play.</w:t>
       </w:r>
     </w:p>
     <w:p>
@@ -5238,21 +5403,12 @@
           <w:rFonts w:ascii="Times New Roman" w:hAnsi="Times New Roman"/>
           <w:noProof/>
           <w:color w:val="auto"/>
-          <w:lang w:eastAsia="ja-JP"/>
         </w:rPr>
         <w:drawing>
-          <wp:anchor distT="0" distB="0" distL="114300" distR="114300" simplePos="0" relativeHeight="251703296" behindDoc="0" locked="0" layoutInCell="1" allowOverlap="1" wp14:anchorId="23183068" wp14:editId="60C9115D">
-            <wp:simplePos x="0" y="0"/>
-            <wp:positionH relativeFrom="margin">
-              <wp:posOffset>-228600</wp:posOffset>
-            </wp:positionH>
-            <wp:positionV relativeFrom="page">
-              <wp:posOffset>2171700</wp:posOffset>
-            </wp:positionV>
-            <wp:extent cx="5943600" cy="3341370"/>
-            <wp:effectExtent l="0" t="0" r="0" b="11430"/>
-            <wp:wrapNone/>
-            <wp:docPr id="45" name="Picture 45" descr="Calendar&#10;&#10;Description automatically generated"/>
+          <wp:inline distT="0" distB="0" distL="0" distR="0" wp14:anchorId="14F4D322" wp14:editId="44948AA3">
+            <wp:extent cx="5943600" cy="3676015"/>
+            <wp:effectExtent l="0" t="0" r="0" b="635"/>
+            <wp:docPr id="28" name="Picture 28" descr="Text, table&#10;&#10;Description automatically generated"/>
             <wp:cNvGraphicFramePr>
               <a:graphicFrameLocks xmlns:a="http://schemas.openxmlformats.org/drawingml/2006/main" noChangeAspect="1"/>
             </wp:cNvGraphicFramePr>
@@ -5260,11 +5416,11 @@
               <a:graphicData uri="http://schemas.openxmlformats.org/drawingml/2006/picture">
                 <pic:pic xmlns:pic="http://schemas.openxmlformats.org/drawingml/2006/picture">
                   <pic:nvPicPr>
-                    <pic:cNvPr id="45" name="Picture 45" descr="Calendar&#10;&#10;Description automatically generated"/>
+                    <pic:cNvPr id="28" name="Picture 28" descr="Text, table&#10;&#10;Description automatically generated"/>
                     <pic:cNvPicPr/>
                   </pic:nvPicPr>
                   <pic:blipFill>
-                    <a:blip r:embed="rId15"/>
+                    <a:blip r:embed="rId14"/>
                     <a:stretch>
                       <a:fillRect/>
                     </a:stretch>
@@ -5272,7 +5428,7 @@
                   <pic:spPr>
                     <a:xfrm>
                       <a:off x="0" y="0"/>
-                      <a:ext cx="5943600" cy="3341370"/>
+                      <a:ext cx="5943600" cy="3676015"/>
                     </a:xfrm>
                     <a:prstGeom prst="rect">
                       <a:avLst/>
@@ -5281,46 +5437,13 @@
                 </pic:pic>
               </a:graphicData>
             </a:graphic>
-          </wp:anchor>
+          </wp:inline>
         </w:drawing>
       </w:r>
     </w:p>
     <w:p>
       <w:pPr>
-        <w:pStyle w:val="ListParagraph"/>
-        <w:rPr>
-          <w:noProof/>
-        </w:rPr>
-      </w:pPr>
-    </w:p>
-    <w:p>
-      <w:pPr>
-        <w:pStyle w:val="ListParagraph"/>
-      </w:pPr>
-    </w:p>
-    <w:p>
-      <w:pPr>
-        <w:pStyle w:val="ListParagraph"/>
-      </w:pPr>
-    </w:p>
-    <w:p>
-      <w:pPr>
-        <w:pStyle w:val="ListParagraph"/>
-      </w:pPr>
-    </w:p>
-    <w:p>
-      <w:pPr>
-        <w:pStyle w:val="ListParagraph"/>
-      </w:pPr>
-    </w:p>
-    <w:p>
-      <w:pPr>
-        <w:pStyle w:val="ListParagraph"/>
-      </w:pPr>
-    </w:p>
-    <w:p>
-      <w:pPr>
-        <w:pStyle w:val="ListParagraph"/>
+        <w:ind w:left="0"/>
       </w:pPr>
     </w:p>
     <w:p>
@@ -5391,6 +5514,7 @@
           <w:rFonts w:ascii="Times New Roman" w:hAnsi="Times New Roman"/>
           <w:color w:val="auto"/>
         </w:rPr>
+        <w:lastRenderedPageBreak/>
         <w:t>User will select a number i</w:t>
       </w:r>
       <w:r>
@@ -5442,17 +5566,16 @@
           <w:noProof/>
           <w:lang w:eastAsia="ja-JP"/>
         </w:rPr>
-        <w:lastRenderedPageBreak/>
         <mc:AlternateContent>
           <mc:Choice Requires="wps">
             <w:drawing>
-              <wp:anchor distT="0" distB="0" distL="114300" distR="114300" simplePos="0" relativeHeight="251706368" behindDoc="0" locked="0" layoutInCell="1" allowOverlap="1" wp14:anchorId="13B18B99" wp14:editId="17A9F8CC">
+              <wp:anchor distT="0" distB="0" distL="114300" distR="114300" simplePos="0" relativeHeight="251706368" behindDoc="0" locked="0" layoutInCell="1" allowOverlap="1" wp14:anchorId="13B18B99" wp14:editId="2C2F37A1">
                 <wp:simplePos x="0" y="0"/>
                 <wp:positionH relativeFrom="column">
-                  <wp:posOffset>4086225</wp:posOffset>
+                  <wp:posOffset>2847975</wp:posOffset>
                 </wp:positionH>
                 <wp:positionV relativeFrom="paragraph">
-                  <wp:posOffset>513715</wp:posOffset>
+                  <wp:posOffset>1085215</wp:posOffset>
                 </wp:positionV>
                 <wp:extent cx="314325" cy="295275"/>
                 <wp:effectExtent l="76200" t="38100" r="66675" b="104775"/>
@@ -5504,9 +5627,9 @@
               </wp:anchor>
             </w:drawing>
           </mc:Choice>
-          <mc:Fallback xmlns:w16se="http://schemas.microsoft.com/office/word/2015/wordml/symex" xmlns:w16sdtdh="http://schemas.microsoft.com/office/word/2020/wordml/sdtdatahash" xmlns:w16="http://schemas.microsoft.com/office/word/2018/wordml" xmlns:w16cid="http://schemas.microsoft.com/office/word/2016/wordml/cid" xmlns:w16cex="http://schemas.microsoft.com/office/word/2018/wordml/cex" xmlns:w15="http://schemas.microsoft.com/office/word/2012/wordml" xmlns:am3d="http://schemas.microsoft.com/office/drawing/2017/model3d" xmlns:aink="http://schemas.microsoft.com/office/drawing/2016/ink" xmlns:cx8="http://schemas.microsoft.com/office/drawing/2016/5/14/chartex" xmlns:cx7="http://schemas.microsoft.com/office/drawing/2016/5/13/chartex" xmlns:cx6="http://schemas.microsoft.com/office/drawing/2016/5/12/chartex" xmlns:cx5="http://schemas.microsoft.com/office/drawing/2016/5/11/chartex" xmlns:cx4="http://schemas.microsoft.com/office/drawing/2016/5/10/chartex" xmlns:cx3="http://schemas.microsoft.com/office/drawing/2016/5/9/chartex" xmlns:cx2="http://schemas.microsoft.com/office/drawing/2015/10/21/chartex" xmlns:cx1="http://schemas.microsoft.com/office/drawing/2015/9/8/chartex" xmlns:cx="http://schemas.microsoft.com/office/drawing/2014/chartex">
+          <mc:Fallback>
             <w:pict>
-              <v:oval w14:anchorId="4EC8E0B9" id="Oval 61" o:spid="_x0000_s1026" style="position:absolute;margin-left:321.75pt;margin-top:40.45pt;width:24.75pt;height:23.25pt;z-index:251706368;visibility:visible;mso-wrap-style:square;mso-wrap-distance-left:9pt;mso-wrap-distance-top:0;mso-wrap-distance-right:9pt;mso-wrap-distance-bottom:0;mso-position-horizontal:absolute;mso-position-horizontal-relative:text;mso-position-vertical:absolute;mso-position-vertical-relative:text;v-text-anchor:middle" o:gfxdata="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" filled="f" strokecolor="red" strokeweight="2.25pt">
+              <v:oval w14:anchorId="0D7F65CC" id="Oval 61" o:spid="_x0000_s1026" style="position:absolute;margin-left:224.25pt;margin-top:85.45pt;width:24.75pt;height:23.25pt;z-index:251706368;visibility:visible;mso-wrap-style:square;mso-wrap-distance-left:9pt;mso-wrap-distance-top:0;mso-wrap-distance-right:9pt;mso-wrap-distance-bottom:0;mso-position-horizontal:absolute;mso-position-horizontal-relative:text;mso-position-vertical:absolute;mso-position-vertical-relative:text;v-text-anchor:middle" o:gfxdata="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" filled="f" strokecolor="red" strokeweight="2.25pt">
                 <v:shadow on="t" color="black" opacity="22937f" origin=",.5" offset="0,.63889mm"/>
               </v:oval>
             </w:pict>
@@ -5516,13 +5639,12 @@
       <w:r>
         <w:rPr>
           <w:noProof/>
-          <w:lang w:eastAsia="ja-JP"/>
         </w:rPr>
         <w:drawing>
-          <wp:inline distT="0" distB="0" distL="0" distR="0" wp14:anchorId="2F8F5FEC" wp14:editId="4EE34511">
-            <wp:extent cx="5943600" cy="3341370"/>
-            <wp:effectExtent l="0" t="0" r="0" b="0"/>
-            <wp:docPr id="51" name="Picture 51" descr="A screenshot of a computer&#10;&#10;Description automatically generated with low confidence"/>
+          <wp:inline distT="0" distB="0" distL="0" distR="0" wp14:anchorId="269C8F0F" wp14:editId="4096EE0A">
+            <wp:extent cx="5943600" cy="3020695"/>
+            <wp:effectExtent l="0" t="0" r="0" b="8255"/>
+            <wp:docPr id="43" name="Picture 43" descr="Text, table&#10;&#10;Description automatically generated"/>
             <wp:cNvGraphicFramePr>
               <a:graphicFrameLocks xmlns:a="http://schemas.openxmlformats.org/drawingml/2006/main" noChangeAspect="1"/>
             </wp:cNvGraphicFramePr>
@@ -5530,11 +5652,11 @@
               <a:graphicData uri="http://schemas.openxmlformats.org/drawingml/2006/picture">
                 <pic:pic xmlns:pic="http://schemas.openxmlformats.org/drawingml/2006/picture">
                   <pic:nvPicPr>
-                    <pic:cNvPr id="51" name="Picture 51" descr="A screenshot of a computer&#10;&#10;Description automatically generated with low confidence"/>
+                    <pic:cNvPr id="43" name="Picture 43" descr="Text, table&#10;&#10;Description automatically generated"/>
                     <pic:cNvPicPr/>
                   </pic:nvPicPr>
                   <pic:blipFill>
-                    <a:blip r:embed="rId16"/>
+                    <a:blip r:embed="rId15"/>
                     <a:stretch>
                       <a:fillRect/>
                     </a:stretch>
@@ -5542,7 +5664,7 @@
                   <pic:spPr>
                     <a:xfrm>
                       <a:off x="0" y="0"/>
-                      <a:ext cx="5943600" cy="3341370"/>
+                      <a:ext cx="5943600" cy="3020695"/>
                     </a:xfrm>
                     <a:prstGeom prst="rect">
                       <a:avLst/>
@@ -5602,13 +5724,13 @@
         <mc:AlternateContent>
           <mc:Choice Requires="wps">
             <w:drawing>
-              <wp:anchor distT="0" distB="0" distL="114300" distR="114300" simplePos="0" relativeHeight="251707392" behindDoc="0" locked="0" layoutInCell="1" allowOverlap="1" wp14:anchorId="1C98C9C9" wp14:editId="15E40CD4">
+              <wp:anchor distT="0" distB="0" distL="114300" distR="114300" simplePos="0" relativeHeight="251707392" behindDoc="0" locked="0" layoutInCell="1" allowOverlap="1" wp14:anchorId="1C98C9C9" wp14:editId="24D25B62">
                 <wp:simplePos x="0" y="0"/>
                 <wp:positionH relativeFrom="column">
-                  <wp:posOffset>2600325</wp:posOffset>
+                  <wp:posOffset>2409825</wp:posOffset>
                 </wp:positionH>
                 <wp:positionV relativeFrom="paragraph">
-                  <wp:posOffset>95250</wp:posOffset>
+                  <wp:posOffset>200025</wp:posOffset>
                 </wp:positionV>
                 <wp:extent cx="428625" cy="381000"/>
                 <wp:effectExtent l="76200" t="38100" r="66675" b="95250"/>
@@ -5660,9 +5782,9 @@
               </wp:anchor>
             </w:drawing>
           </mc:Choice>
-          <mc:Fallback xmlns:w16se="http://schemas.microsoft.com/office/word/2015/wordml/symex" xmlns:w16sdtdh="http://schemas.microsoft.com/office/word/2020/wordml/sdtdatahash" xmlns:w16="http://schemas.microsoft.com/office/word/2018/wordml" xmlns:w16cid="http://schemas.microsoft.com/office/word/2016/wordml/cid" xmlns:w16cex="http://schemas.microsoft.com/office/word/2018/wordml/cex" xmlns:w15="http://schemas.microsoft.com/office/word/2012/wordml" xmlns:am3d="http://schemas.microsoft.com/office/drawing/2017/model3d" xmlns:aink="http://schemas.microsoft.com/office/drawing/2016/ink" xmlns:cx8="http://schemas.microsoft.com/office/drawing/2016/5/14/chartex" xmlns:cx7="http://schemas.microsoft.com/office/drawing/2016/5/13/chartex" xmlns:cx6="http://schemas.microsoft.com/office/drawing/2016/5/12/chartex" xmlns:cx5="http://schemas.microsoft.com/office/drawing/2016/5/11/chartex" xmlns:cx4="http://schemas.microsoft.com/office/drawing/2016/5/10/chartex" xmlns:cx3="http://schemas.microsoft.com/office/drawing/2016/5/9/chartex" xmlns:cx2="http://schemas.microsoft.com/office/drawing/2015/10/21/chartex" xmlns:cx1="http://schemas.microsoft.com/office/drawing/2015/9/8/chartex" xmlns:cx="http://schemas.microsoft.com/office/drawing/2014/chartex">
+          <mc:Fallback>
             <w:pict>
-              <v:oval w14:anchorId="07139B45" id="Oval 63" o:spid="_x0000_s1026" style="position:absolute;margin-left:204.75pt;margin-top:7.5pt;width:33.75pt;height:30pt;z-index:251707392;visibility:visible;mso-wrap-style:square;mso-wrap-distance-left:9pt;mso-wrap-distance-top:0;mso-wrap-distance-right:9pt;mso-wrap-distance-bottom:0;mso-position-horizontal:absolute;mso-position-horizontal-relative:text;mso-position-vertical:absolute;mso-position-vertical-relative:text;v-text-anchor:middle" o:gfxdata="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" filled="f" strokecolor="red" strokeweight="2.25pt">
+              <v:oval w14:anchorId="64FEC521" id="Oval 63" o:spid="_x0000_s1026" style="position:absolute;margin-left:189.75pt;margin-top:15.75pt;width:33.75pt;height:30pt;z-index:251707392;visibility:visible;mso-wrap-style:square;mso-wrap-distance-left:9pt;mso-wrap-distance-top:0;mso-wrap-distance-right:9pt;mso-wrap-distance-bottom:0;mso-position-horizontal:absolute;mso-position-horizontal-relative:text;mso-position-vertical:absolute;mso-position-vertical-relative:text;v-text-anchor:middle" o:gfxdata="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" filled="f" strokecolor="red" strokeweight="2.25pt">
                 <v:shadow on="t" color="black" opacity="22937f" origin=",.5" offset="0,.63889mm"/>
               </v:oval>
             </w:pict>
@@ -5674,13 +5796,12 @@
           <w:rFonts w:ascii="Times New Roman" w:hAnsi="Times New Roman"/>
           <w:noProof/>
           <w:color w:val="auto"/>
-          <w:lang w:eastAsia="ja-JP"/>
         </w:rPr>
         <w:drawing>
-          <wp:inline distT="0" distB="0" distL="0" distR="0" wp14:anchorId="6D07E469" wp14:editId="5E96F303">
-            <wp:extent cx="5943600" cy="3341370"/>
+          <wp:inline distT="0" distB="0" distL="0" distR="0" wp14:anchorId="70937667" wp14:editId="35126024">
+            <wp:extent cx="5943600" cy="2994025"/>
             <wp:effectExtent l="0" t="0" r="0" b="0"/>
-            <wp:docPr id="58" name="Picture 58" descr="Calendar&#10;&#10;Description automatically generated"/>
+            <wp:docPr id="47" name="Picture 47" descr="Text, table&#10;&#10;Description automatically generated"/>
             <wp:cNvGraphicFramePr>
               <a:graphicFrameLocks xmlns:a="http://schemas.openxmlformats.org/drawingml/2006/main" noChangeAspect="1"/>
             </wp:cNvGraphicFramePr>
@@ -5688,11 +5809,11 @@
               <a:graphicData uri="http://schemas.openxmlformats.org/drawingml/2006/picture">
                 <pic:pic xmlns:pic="http://schemas.openxmlformats.org/drawingml/2006/picture">
                   <pic:nvPicPr>
-                    <pic:cNvPr id="58" name="Picture 58" descr="Calendar&#10;&#10;Description automatically generated"/>
+                    <pic:cNvPr id="47" name="Picture 47" descr="Text, table&#10;&#10;Description automatically generated"/>
                     <pic:cNvPicPr/>
                   </pic:nvPicPr>
                   <pic:blipFill>
-                    <a:blip r:embed="rId17"/>
+                    <a:blip r:embed="rId16"/>
                     <a:stretch>
                       <a:fillRect/>
                     </a:stretch>
@@ -5700,7 +5821,7 @@
                   <pic:spPr>
                     <a:xfrm>
                       <a:off x="0" y="0"/>
-                      <a:ext cx="5943600" cy="3341370"/>
+                      <a:ext cx="5943600" cy="2994025"/>
                     </a:xfrm>
                     <a:prstGeom prst="rect">
                       <a:avLst/>
@@ -5751,6 +5872,21 @@
         </w:rPr>
         <w:t>numbers that were entered on the board.</w:t>
       </w:r>
+      <w:r>
+        <w:rPr>
+          <w:rFonts w:ascii="Times New Roman" w:hAnsi="Times New Roman"/>
+          <w:color w:val="auto"/>
+        </w:rPr>
+        <w:t xml:space="preserve"> If a red block is displayed this means that a number </w:t>
+      </w:r>
+      <w:r>
+        <w:rPr>
+          <w:rFonts w:ascii="Times New Roman" w:hAnsi="Times New Roman"/>
+          <w:color w:val="auto"/>
+        </w:rPr>
+        <w:lastRenderedPageBreak/>
+        <w:t xml:space="preserve">was entered wrong in that location. Once the correct number is entered the block will change to green. </w:t>
+      </w:r>
     </w:p>
     <w:p>
       <w:pPr>
@@ -5767,17 +5903,16 @@
           <w:noProof/>
           <w:lang w:eastAsia="ja-JP"/>
         </w:rPr>
-        <w:lastRenderedPageBreak/>
         <mc:AlternateContent>
           <mc:Choice Requires="wps">
             <w:drawing>
-              <wp:anchor distT="0" distB="0" distL="114300" distR="114300" simplePos="0" relativeHeight="251705344" behindDoc="0" locked="0" layoutInCell="1" allowOverlap="1" wp14:anchorId="16A8B9D2" wp14:editId="01B0121F">
+              <wp:anchor distT="0" distB="0" distL="114300" distR="114300" simplePos="0" relativeHeight="251705344" behindDoc="0" locked="0" layoutInCell="1" allowOverlap="1" wp14:anchorId="16A8B9D2" wp14:editId="64FA2E15">
                 <wp:simplePos x="0" y="0"/>
                 <wp:positionH relativeFrom="column">
-                  <wp:posOffset>4581525</wp:posOffset>
+                  <wp:posOffset>3571875</wp:posOffset>
                 </wp:positionH>
                 <wp:positionV relativeFrom="paragraph">
-                  <wp:posOffset>145415</wp:posOffset>
+                  <wp:posOffset>393065</wp:posOffset>
                 </wp:positionV>
                 <wp:extent cx="390525" cy="200025"/>
                 <wp:effectExtent l="19050" t="19050" r="28575" b="28575"/>
@@ -5831,23 +5966,24 @@
               </wp:anchor>
             </w:drawing>
           </mc:Choice>
-          <mc:Fallback xmlns:w16se="http://schemas.microsoft.com/office/word/2015/wordml/symex" xmlns:w16sdtdh="http://schemas.microsoft.com/office/word/2020/wordml/sdtdatahash" xmlns:w16="http://schemas.microsoft.com/office/word/2018/wordml" xmlns:w16cid="http://schemas.microsoft.com/office/word/2016/wordml/cid" xmlns:w16cex="http://schemas.microsoft.com/office/word/2018/wordml/cex" xmlns:w15="http://schemas.microsoft.com/office/word/2012/wordml" xmlns:am3d="http://schemas.microsoft.com/office/drawing/2017/model3d" xmlns:aink="http://schemas.microsoft.com/office/drawing/2016/ink" xmlns:cx8="http://schemas.microsoft.com/office/drawing/2016/5/14/chartex" xmlns:cx7="http://schemas.microsoft.com/office/drawing/2016/5/13/chartex" xmlns:cx6="http://schemas.microsoft.com/office/drawing/2016/5/12/chartex" xmlns:cx5="http://schemas.microsoft.com/office/drawing/2016/5/11/chartex" xmlns:cx4="http://schemas.microsoft.com/office/drawing/2016/5/10/chartex" xmlns:cx3="http://schemas.microsoft.com/office/drawing/2016/5/9/chartex" xmlns:cx2="http://schemas.microsoft.com/office/drawing/2015/10/21/chartex" xmlns:cx1="http://schemas.microsoft.com/office/drawing/2015/9/8/chartex" xmlns:cx="http://schemas.microsoft.com/office/drawing/2014/chartex">
+          <mc:Fallback>
             <w:pict>
-              <v:oval w14:anchorId="4C9408FF" id="Oval 70" o:spid="_x0000_s1026" style="position:absolute;margin-left:360.75pt;margin-top:11.45pt;width:30.75pt;height:15.75pt;z-index:251705344;visibility:visible;mso-wrap-style:square;mso-wrap-distance-left:9pt;mso-wrap-distance-top:0;mso-wrap-distance-right:9pt;mso-wrap-distance-bottom:0;mso-position-horizontal:absolute;mso-position-horizontal-relative:text;mso-position-vertical:absolute;mso-position-vertical-relative:text;v-text-anchor:middle" o:gfxdata="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" filled="f" strokecolor="red" strokeweight="2.25pt"/>
+              <v:oval w14:anchorId="0D5FD3C3" id="Oval 70" o:spid="_x0000_s1026" style="position:absolute;margin-left:281.25pt;margin-top:30.95pt;width:30.75pt;height:15.75pt;z-index:251705344;visibility:visible;mso-wrap-style:square;mso-wrap-distance-left:9pt;mso-wrap-distance-top:0;mso-wrap-distance-right:9pt;mso-wrap-distance-bottom:0;mso-position-horizontal:absolute;mso-position-horizontal-relative:text;mso-position-vertical:absolute;mso-position-vertical-relative:text;v-text-anchor:middle" o:gfxdata="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" filled="f" strokecolor="red" strokeweight="2.25pt"/>
             </w:pict>
           </mc:Fallback>
         </mc:AlternateContent>
       </w:r>
       <w:r>
         <w:rPr>
+          <w:rFonts w:ascii="Times New Roman" w:hAnsi="Times New Roman"/>
           <w:noProof/>
-          <w:lang w:eastAsia="ja-JP"/>
+          <w:color w:val="auto"/>
         </w:rPr>
         <w:drawing>
-          <wp:inline distT="0" distB="0" distL="0" distR="0" wp14:anchorId="3B612993" wp14:editId="442252A2">
-            <wp:extent cx="5943600" cy="3341370"/>
+          <wp:inline distT="0" distB="0" distL="0" distR="0" wp14:anchorId="05B2D616" wp14:editId="14E5F526">
+            <wp:extent cx="5943600" cy="3013075"/>
             <wp:effectExtent l="0" t="0" r="0" b="0"/>
-            <wp:docPr id="44" name="Picture 44" descr="Calendar&#10;&#10;Description automatically generated"/>
+            <wp:docPr id="48" name="Picture 48" descr="Table&#10;&#10;Description automatically generated with medium confidence"/>
             <wp:cNvGraphicFramePr>
               <a:graphicFrameLocks xmlns:a="http://schemas.openxmlformats.org/drawingml/2006/main" noChangeAspect="1"/>
             </wp:cNvGraphicFramePr>
@@ -5855,17 +5991,11 @@
               <a:graphicData uri="http://schemas.openxmlformats.org/drawingml/2006/picture">
                 <pic:pic xmlns:pic="http://schemas.openxmlformats.org/drawingml/2006/picture">
                   <pic:nvPicPr>
-                    <pic:cNvPr id="5" name="Picture 5" descr="Calendar&#10;&#10;Description automatically generated"/>
+                    <pic:cNvPr id="48" name="Picture 48" descr="Table&#10;&#10;Description automatically generated with medium confidence"/>
                     <pic:cNvPicPr/>
                   </pic:nvPicPr>
                   <pic:blipFill>
-                    <a:blip r:embed="rId18">
-                      <a:extLst>
-                        <a:ext uri="{28A0092B-C50C-407E-A947-70E740481C1C}">
-                          <a14:useLocalDpi xmlns:a14="http://schemas.microsoft.com/office/drawing/2010/main" val="0"/>
-                        </a:ext>
-                      </a:extLst>
-                    </a:blip>
+                    <a:blip r:embed="rId17"/>
                     <a:stretch>
                       <a:fillRect/>
                     </a:stretch>
@@ -5873,7 +6003,7 @@
                   <pic:spPr>
                     <a:xfrm>
                       <a:off x="0" y="0"/>
-                      <a:ext cx="5943600" cy="3341370"/>
+                      <a:ext cx="5943600" cy="3013075"/>
                     </a:xfrm>
                     <a:prstGeom prst="rect">
                       <a:avLst/>
@@ -5920,13 +6050,13 @@
         <mc:AlternateContent>
           <mc:Choice Requires="wps">
             <w:drawing>
-              <wp:anchor distT="0" distB="0" distL="114300" distR="114300" simplePos="0" relativeHeight="251709440" behindDoc="0" locked="0" layoutInCell="1" allowOverlap="1" wp14:anchorId="2373B42E" wp14:editId="02763A6C">
+              <wp:anchor distT="0" distB="0" distL="114300" distR="114300" simplePos="0" relativeHeight="251661824" behindDoc="0" locked="0" layoutInCell="1" allowOverlap="1" wp14:anchorId="2373B42E" wp14:editId="4C9AAA9C">
                 <wp:simplePos x="0" y="0"/>
                 <wp:positionH relativeFrom="column">
-                  <wp:posOffset>4876800</wp:posOffset>
+                  <wp:posOffset>5848350</wp:posOffset>
                 </wp:positionH>
                 <wp:positionV relativeFrom="paragraph">
-                  <wp:posOffset>704215</wp:posOffset>
+                  <wp:posOffset>561340</wp:posOffset>
                 </wp:positionV>
                 <wp:extent cx="352425" cy="219075"/>
                 <wp:effectExtent l="76200" t="38100" r="9525" b="104775"/>
@@ -5984,9 +6114,9 @@
               </wp:anchor>
             </w:drawing>
           </mc:Choice>
-          <mc:Fallback xmlns:w16se="http://schemas.microsoft.com/office/word/2015/wordml/symex" xmlns:w16sdtdh="http://schemas.microsoft.com/office/word/2020/wordml/sdtdatahash" xmlns:w16="http://schemas.microsoft.com/office/word/2018/wordml" xmlns:w16cid="http://schemas.microsoft.com/office/word/2016/wordml/cid" xmlns:w16cex="http://schemas.microsoft.com/office/word/2018/wordml/cex" xmlns:w15="http://schemas.microsoft.com/office/word/2012/wordml" xmlns:am3d="http://schemas.microsoft.com/office/drawing/2017/model3d" xmlns:aink="http://schemas.microsoft.com/office/drawing/2016/ink" xmlns:cx8="http://schemas.microsoft.com/office/drawing/2016/5/14/chartex" xmlns:cx7="http://schemas.microsoft.com/office/drawing/2016/5/13/chartex" xmlns:cx6="http://schemas.microsoft.com/office/drawing/2016/5/12/chartex" xmlns:cx5="http://schemas.microsoft.com/office/drawing/2016/5/11/chartex" xmlns:cx4="http://schemas.microsoft.com/office/drawing/2016/5/10/chartex" xmlns:cx3="http://schemas.microsoft.com/office/drawing/2016/5/9/chartex" xmlns:cx2="http://schemas.microsoft.com/office/drawing/2015/10/21/chartex" xmlns:cx1="http://schemas.microsoft.com/office/drawing/2015/9/8/chartex" xmlns:cx="http://schemas.microsoft.com/office/drawing/2014/chartex">
+          <mc:Fallback>
             <w:pict>
-              <v:oval w14:anchorId="4889BEDD" id="Oval 69" o:spid="_x0000_s1026" style="position:absolute;margin-left:384pt;margin-top:55.45pt;width:27.75pt;height:17.25pt;z-index:251709440;visibility:visible;mso-wrap-style:square;mso-width-percent:0;mso-height-percent:0;mso-wrap-distance-left:9pt;mso-wrap-distance-top:0;mso-wrap-distance-right:9pt;mso-wrap-distance-bottom:0;mso-position-horizontal:absolute;mso-position-horizontal-relative:text;mso-position-vertical:absolute;mso-position-vertical-relative:text;mso-width-percent:0;mso-height-percent:0;mso-width-relative:margin;mso-height-relative:margin;v-text-anchor:middle" o:gfxdata="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" filled="f" strokecolor="red" strokeweight="2.25pt">
+              <v:oval w14:anchorId="04421BEA" id="Oval 69" o:spid="_x0000_s1026" style="position:absolute;margin-left:460.5pt;margin-top:44.2pt;width:27.75pt;height:17.25pt;z-index:251661824;visibility:visible;mso-wrap-style:square;mso-width-percent:0;mso-height-percent:0;mso-wrap-distance-left:9pt;mso-wrap-distance-top:0;mso-wrap-distance-right:9pt;mso-wrap-distance-bottom:0;mso-position-horizontal:absolute;mso-position-horizontal-relative:text;mso-position-vertical:absolute;mso-position-vertical-relative:text;mso-width-percent:0;mso-height-percent:0;mso-width-relative:margin;mso-height-relative:margin;v-text-anchor:middle" o:gfxdata="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" filled="f" strokecolor="red" strokeweight="2.25pt">
                 <v:shadow on="t" color="black" opacity="22937f" origin=",.5" offset="0,.63889mm"/>
               </v:oval>
             </w:pict>
@@ -6003,13 +6133,13 @@
         <mc:AlternateContent>
           <mc:Choice Requires="wps">
             <w:drawing>
-              <wp:anchor distT="0" distB="0" distL="114300" distR="114300" simplePos="0" relativeHeight="251708416" behindDoc="0" locked="0" layoutInCell="1" allowOverlap="1" wp14:anchorId="69DBFF7E" wp14:editId="6749033E">
+              <wp:anchor distT="0" distB="0" distL="114300" distR="114300" simplePos="0" relativeHeight="251657728" behindDoc="0" locked="0" layoutInCell="1" allowOverlap="1" wp14:anchorId="69DBFF7E" wp14:editId="7138292B">
                 <wp:simplePos x="0" y="0"/>
                 <wp:positionH relativeFrom="column">
-                  <wp:posOffset>4314825</wp:posOffset>
+                  <wp:posOffset>3076575</wp:posOffset>
                 </wp:positionH>
                 <wp:positionV relativeFrom="paragraph">
-                  <wp:posOffset>694690</wp:posOffset>
+                  <wp:posOffset>923290</wp:posOffset>
                 </wp:positionV>
                 <wp:extent cx="352425" cy="219075"/>
                 <wp:effectExtent l="76200" t="38100" r="9525" b="104775"/>
@@ -6061,9 +6191,9 @@
               </wp:anchor>
             </w:drawing>
           </mc:Choice>
-          <mc:Fallback xmlns:w16se="http://schemas.microsoft.com/office/word/2015/wordml/symex" xmlns:w16sdtdh="http://schemas.microsoft.com/office/word/2020/wordml/sdtdatahash" xmlns:w16="http://schemas.microsoft.com/office/word/2018/wordml" xmlns:w16cid="http://schemas.microsoft.com/office/word/2016/wordml/cid" xmlns:w16cex="http://schemas.microsoft.com/office/word/2018/wordml/cex" xmlns:w15="http://schemas.microsoft.com/office/word/2012/wordml" xmlns:am3d="http://schemas.microsoft.com/office/drawing/2017/model3d" xmlns:aink="http://schemas.microsoft.com/office/drawing/2016/ink" xmlns:cx8="http://schemas.microsoft.com/office/drawing/2016/5/14/chartex" xmlns:cx7="http://schemas.microsoft.com/office/drawing/2016/5/13/chartex" xmlns:cx6="http://schemas.microsoft.com/office/drawing/2016/5/12/chartex" xmlns:cx5="http://schemas.microsoft.com/office/drawing/2016/5/11/chartex" xmlns:cx4="http://schemas.microsoft.com/office/drawing/2016/5/10/chartex" xmlns:cx3="http://schemas.microsoft.com/office/drawing/2016/5/9/chartex" xmlns:cx2="http://schemas.microsoft.com/office/drawing/2015/10/21/chartex" xmlns:cx1="http://schemas.microsoft.com/office/drawing/2015/9/8/chartex" xmlns:cx="http://schemas.microsoft.com/office/drawing/2014/chartex">
+          <mc:Fallback>
             <w:pict>
-              <v:oval w14:anchorId="2C9BFEAD" id="Oval 64" o:spid="_x0000_s1026" style="position:absolute;margin-left:339.75pt;margin-top:54.7pt;width:27.75pt;height:17.25pt;z-index:251708416;visibility:visible;mso-wrap-style:square;mso-wrap-distance-left:9pt;mso-wrap-distance-top:0;mso-wrap-distance-right:9pt;mso-wrap-distance-bottom:0;mso-position-horizontal:absolute;mso-position-horizontal-relative:text;mso-position-vertical:absolute;mso-position-vertical-relative:text;v-text-anchor:middle" o:gfxdata="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" filled="f" strokecolor="red" strokeweight="2.25pt">
+              <v:oval w14:anchorId="23DCD694" id="Oval 64" o:spid="_x0000_s1026" style="position:absolute;margin-left:242.25pt;margin-top:72.7pt;width:27.75pt;height:17.25pt;z-index:251657728;visibility:visible;mso-wrap-style:square;mso-wrap-distance-left:9pt;mso-wrap-distance-top:0;mso-wrap-distance-right:9pt;mso-wrap-distance-bottom:0;mso-position-horizontal:absolute;mso-position-horizontal-relative:text;mso-position-vertical:absolute;mso-position-vertical-relative:text;v-text-anchor:middle" o:gfxdata="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" filled="f" strokecolor="red" strokeweight="2.25pt">
                 <v:shadow on="t" color="black" opacity="22937f" origin=",.5" offset="0,.63889mm"/>
               </v:oval>
             </w:pict>
@@ -6096,7 +6226,28 @@
           <w:rFonts w:ascii="Times New Roman" w:hAnsi="Times New Roman"/>
           <w:color w:val="auto"/>
         </w:rPr>
-        <w:t xml:space="preserve"> that the user has completed the game. To start a new game user can click on the “New” button for another board to be displayed. To exit the game user will click “Exit” and the game will terminate.</w:t>
+        <w:t xml:space="preserve"> that the user has completed the game. To start a new game user can click on the “New” button for another board to be displayed. To exit the game user will click “</w:t>
+      </w:r>
+      <w:r>
+        <w:rPr>
+          <w:rFonts w:ascii="Times New Roman" w:hAnsi="Times New Roman"/>
+          <w:color w:val="auto"/>
+        </w:rPr>
+        <w:t>X</w:t>
+      </w:r>
+      <w:r>
+        <w:rPr>
+          <w:rFonts w:ascii="Times New Roman" w:hAnsi="Times New Roman"/>
+          <w:color w:val="auto"/>
+        </w:rPr>
+        <w:t xml:space="preserve">” </w:t>
+      </w:r>
+      <w:r>
+        <w:rPr>
+          <w:rFonts w:ascii="Times New Roman" w:hAnsi="Times New Roman"/>
+          <w:color w:val="auto"/>
+        </w:rPr>
+        <w:t>in the top right corner and game will close and lead back to the main menu.</w:t>
       </w:r>
       <w:r>
         <w:rPr>
@@ -6105,11 +6256,19 @@
           <w:color w:val="auto"/>
           <w:lang w:eastAsia="ja-JP"/>
         </w:rPr>
+        <w:t xml:space="preserve"> </w:t>
+      </w:r>
+      <w:r>
+        <w:rPr>
+          <w:rFonts w:ascii="Times New Roman" w:hAnsi="Times New Roman"/>
+          <w:noProof/>
+          <w:color w:val="auto"/>
+        </w:rPr>
         <w:drawing>
-          <wp:inline distT="0" distB="0" distL="0" distR="0" wp14:anchorId="50F8589C" wp14:editId="257B8B32">
-            <wp:extent cx="5943600" cy="3341370"/>
-            <wp:effectExtent l="0" t="0" r="0" b="0"/>
-            <wp:docPr id="62" name="Picture 62" descr="Table&#10;&#10;Description automatically generated"/>
+          <wp:inline distT="0" distB="0" distL="0" distR="0" wp14:anchorId="06F4C351" wp14:editId="34ED1EF4">
+            <wp:extent cx="5943600" cy="3009265"/>
+            <wp:effectExtent l="0" t="0" r="0" b="635"/>
+            <wp:docPr id="49" name="Picture 49" descr="Graphical user interface, text, application&#10;&#10;Description automatically generated"/>
             <wp:cNvGraphicFramePr>
               <a:graphicFrameLocks xmlns:a="http://schemas.openxmlformats.org/drawingml/2006/main" noChangeAspect="1"/>
             </wp:cNvGraphicFramePr>
@@ -6117,11 +6276,11 @@
               <a:graphicData uri="http://schemas.openxmlformats.org/drawingml/2006/picture">
                 <pic:pic xmlns:pic="http://schemas.openxmlformats.org/drawingml/2006/picture">
                   <pic:nvPicPr>
-                    <pic:cNvPr id="62" name="Picture 62" descr="Table&#10;&#10;Description automatically generated"/>
+                    <pic:cNvPr id="49" name="Picture 49" descr="Graphical user interface, text, application&#10;&#10;Description automatically generated"/>
                     <pic:cNvPicPr/>
                   </pic:nvPicPr>
                   <pic:blipFill>
-                    <a:blip r:embed="rId19"/>
+                    <a:blip r:embed="rId18"/>
                     <a:stretch>
                       <a:fillRect/>
                     </a:stretch>
@@ -6129,7 +6288,7 @@
                   <pic:spPr>
                     <a:xfrm>
                       <a:off x="0" y="0"/>
-                      <a:ext cx="5943600" cy="3341370"/>
+                      <a:ext cx="5943600" cy="3009265"/>
                     </a:xfrm>
                     <a:prstGeom prst="rect">
                       <a:avLst/>
@@ -6196,6 +6355,7 @@
           <w:sz w:val="32"/>
           <w:szCs w:val="32"/>
         </w:rPr>
+        <w:lastRenderedPageBreak/>
         <w:t xml:space="preserve">4. </w:t>
       </w:r>
       <w:r>
@@ -6347,7 +6507,7 @@
               </wp:anchor>
             </w:drawing>
           </mc:Choice>
-          <mc:Fallback xmlns:w16se="http://schemas.microsoft.com/office/word/2015/wordml/symex" xmlns:w16sdtdh="http://schemas.microsoft.com/office/word/2020/wordml/sdtdatahash" xmlns:w16="http://schemas.microsoft.com/office/word/2018/wordml" xmlns:w16cid="http://schemas.microsoft.com/office/word/2016/wordml/cid" xmlns:w16cex="http://schemas.microsoft.com/office/word/2018/wordml/cex" xmlns:w15="http://schemas.microsoft.com/office/word/2012/wordml" xmlns:am3d="http://schemas.microsoft.com/office/drawing/2017/model3d" xmlns:aink="http://schemas.microsoft.com/office/drawing/2016/ink" xmlns:cx8="http://schemas.microsoft.com/office/drawing/2016/5/14/chartex" xmlns:cx7="http://schemas.microsoft.com/office/drawing/2016/5/13/chartex" xmlns:cx6="http://schemas.microsoft.com/office/drawing/2016/5/12/chartex" xmlns:cx5="http://schemas.microsoft.com/office/drawing/2016/5/11/chartex" xmlns:cx4="http://schemas.microsoft.com/office/drawing/2016/5/10/chartex" xmlns:cx3="http://schemas.microsoft.com/office/drawing/2016/5/9/chartex" xmlns:cx2="http://schemas.microsoft.com/office/drawing/2015/10/21/chartex" xmlns:cx1="http://schemas.microsoft.com/office/drawing/2015/9/8/chartex" xmlns:cx="http://schemas.microsoft.com/office/drawing/2014/chartex">
+          <mc:Fallback>
             <w:pict>
               <v:oval w14:anchorId="07F071A5" id="Oval 24" o:spid="_x0000_s1049" style="position:absolute;left:0;text-align:left;margin-left:57.5pt;margin-top:160.5pt;width:120.4pt;height:31.5pt;z-index:251662336;visibility:visible;mso-wrap-style:square;mso-wrap-distance-left:9pt;mso-wrap-distance-top:9pt;mso-wrap-distance-right:9pt;mso-wrap-distance-bottom:9pt;mso-position-horizontal:absolute;mso-position-horizontal-relative:text;mso-position-vertical:absolute;mso-position-vertical-relative:text;v-text-anchor:middle" o:gfxdata="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" filled="f" strokecolor="red" strokeweight="2.25pt">
                 <v:stroke startarrowwidth="narrow" startarrowlength="short" endarrowwidth="narrow" endarrowlength="short"/>
@@ -6388,7 +6548,7 @@
                     <pic:cNvPicPr/>
                   </pic:nvPicPr>
                   <pic:blipFill>
-                    <a:blip r:embed="rId11"/>
+                    <a:blip r:embed="rId10"/>
                     <a:stretch>
                       <a:fillRect/>
                     </a:stretch>
@@ -6555,8 +6715,6 @@
         </w:rPr>
         <w:t>i.e.</w:t>
       </w:r>
-      <w:bookmarkStart w:id="14" w:name="_GoBack"/>
-      <w:bookmarkEnd w:id="14"/>
       <w:r>
         <w:rPr>
           <w:rFonts w:ascii="Times New Roman" w:hAnsi="Times New Roman"/>
@@ -6688,7 +6846,7 @@
                     <pic:cNvPicPr/>
                   </pic:nvPicPr>
                   <pic:blipFill>
-                    <a:blip r:embed="rId20">
+                    <a:blip r:embed="rId19">
                       <a:extLst>
                         <a:ext uri="{28A0092B-C50C-407E-A947-70E740481C1C}">
                           <a14:useLocalDpi xmlns:a14="http://schemas.microsoft.com/office/drawing/2010/main" val="0"/>
@@ -6840,7 +6998,7 @@
                     <pic:cNvPicPr/>
                   </pic:nvPicPr>
                   <pic:blipFill>
-                    <a:blip r:embed="rId21">
+                    <a:blip r:embed="rId20">
                       <a:extLst>
                         <a:ext uri="{28A0092B-C50C-407E-A947-70E740481C1C}">
                           <a14:useLocalDpi xmlns:a14="http://schemas.microsoft.com/office/drawing/2010/main" val="0"/>
@@ -7020,7 +7178,7 @@
                     <pic:cNvPicPr/>
                   </pic:nvPicPr>
                   <pic:blipFill>
-                    <a:blip r:embed="rId22">
+                    <a:blip r:embed="rId21">
                       <a:extLst>
                         <a:ext uri="{28A0092B-C50C-407E-A947-70E740481C1C}">
                           <a14:useLocalDpi xmlns:a14="http://schemas.microsoft.com/office/drawing/2010/main" val="0"/>
@@ -7098,7 +7256,7 @@
                     <pic:cNvPicPr/>
                   </pic:nvPicPr>
                   <pic:blipFill>
-                    <a:blip r:embed="rId23">
+                    <a:blip r:embed="rId22">
                       <a:extLst>
                         <a:ext uri="{28A0092B-C50C-407E-A947-70E740481C1C}">
                           <a14:useLocalDpi xmlns:a14="http://schemas.microsoft.com/office/drawing/2010/main" val="0"/>
@@ -7438,7 +7596,7 @@
                     <pic:cNvPicPr/>
                   </pic:nvPicPr>
                   <pic:blipFill>
-                    <a:blip r:embed="rId24">
+                    <a:blip r:embed="rId23">
                       <a:extLst>
                         <a:ext uri="{28A0092B-C50C-407E-A947-70E740481C1C}">
                           <a14:useLocalDpi xmlns:a14="http://schemas.microsoft.com/office/drawing/2010/main" val="0"/>
@@ -7758,7 +7916,7 @@
               </wp:anchor>
             </w:drawing>
           </mc:Choice>
-          <mc:Fallback xmlns:w16se="http://schemas.microsoft.com/office/word/2015/wordml/symex" xmlns:w16sdtdh="http://schemas.microsoft.com/office/word/2020/wordml/sdtdatahash" xmlns:w16="http://schemas.microsoft.com/office/word/2018/wordml" xmlns:w16cid="http://schemas.microsoft.com/office/word/2016/wordml/cid" xmlns:w16cex="http://schemas.microsoft.com/office/word/2018/wordml/cex" xmlns:w15="http://schemas.microsoft.com/office/word/2012/wordml" xmlns:am3d="http://schemas.microsoft.com/office/drawing/2017/model3d" xmlns:aink="http://schemas.microsoft.com/office/drawing/2016/ink" xmlns:cx8="http://schemas.microsoft.com/office/drawing/2016/5/14/chartex" xmlns:cx7="http://schemas.microsoft.com/office/drawing/2016/5/13/chartex" xmlns:cx6="http://schemas.microsoft.com/office/drawing/2016/5/12/chartex" xmlns:cx5="http://schemas.microsoft.com/office/drawing/2016/5/11/chartex" xmlns:cx4="http://schemas.microsoft.com/office/drawing/2016/5/10/chartex" xmlns:cx3="http://schemas.microsoft.com/office/drawing/2016/5/9/chartex" xmlns:cx2="http://schemas.microsoft.com/office/drawing/2015/10/21/chartex" xmlns:cx1="http://schemas.microsoft.com/office/drawing/2015/9/8/chartex" xmlns:cx="http://schemas.microsoft.com/office/drawing/2014/chartex">
+          <mc:Fallback>
             <w:pict>
               <v:oval w14:anchorId="05BCDDC2" id="Oval 25" o:spid="_x0000_s1050" style="position:absolute;left:0;text-align:left;margin-left:48.85pt;margin-top:192.2pt;width:136.5pt;height:31.5pt;z-index:251663360;visibility:visible;mso-wrap-style:square;mso-width-percent:0;mso-wrap-distance-left:9pt;mso-wrap-distance-top:9pt;mso-wrap-distance-right:9pt;mso-wrap-distance-bottom:9pt;mso-position-horizontal:absolute;mso-position-horizontal-relative:text;mso-position-vertical:absolute;mso-position-vertical-relative:text;mso-width-percent:0;mso-width-relative:margin;v-text-anchor:middle" o:gfxdata="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" filled="f" strokecolor="red" strokeweight="2.25pt">
                 <v:stroke startarrowwidth="narrow" startarrowlength="short" endarrowwidth="narrow" endarrowlength="short"/>
@@ -7801,7 +7959,7 @@
                     <pic:cNvPicPr/>
                   </pic:nvPicPr>
                   <pic:blipFill>
-                    <a:blip r:embed="rId11"/>
+                    <a:blip r:embed="rId10"/>
                     <a:stretch>
                       <a:fillRect/>
                     </a:stretch>
@@ -8072,7 +8230,7 @@
                         </a:ln>
                         <a:extLst>
                           <a:ext uri="{909E8E84-426E-40dd-AFC4-6F175D3DCCD1}">
-                            <a14:hiddenFill xmlns:a14="http://schemas.microsoft.com/office/drawing/2010/main">
+                            <a14:hiddenFill xmlns:a14="http://schemas.microsoft.com/office/drawing/2010/main" xmlns:w="http://schemas.openxmlformats.org/wordprocessingml/2006/main" xmlns:w10="urn:schemas-microsoft-com:office:word" xmlns:v="urn:schemas-microsoft-com:vml" xmlns:o="urn:schemas-microsoft-com:office:office" xmlns:mv="urn:schemas-microsoft-com:mac:vml" xmlns:mo="http://schemas.microsoft.com/office/mac/office/2008/main" xmlns="">
                               <a:noFill/>
                             </a14:hiddenFill>
                           </a:ext>
@@ -8091,9 +8249,9 @@
               </wp:anchor>
             </w:drawing>
           </mc:Choice>
-          <mc:Fallback xmlns:w16se="http://schemas.microsoft.com/office/word/2015/wordml/symex" xmlns:w16sdtdh="http://schemas.microsoft.com/office/word/2020/wordml/sdtdatahash" xmlns:w16="http://schemas.microsoft.com/office/word/2018/wordml" xmlns:w16cid="http://schemas.microsoft.com/office/word/2016/wordml/cid" xmlns:w16cex="http://schemas.microsoft.com/office/word/2018/wordml/cex" xmlns:w15="http://schemas.microsoft.com/office/word/2012/wordml" xmlns:am3d="http://schemas.microsoft.com/office/drawing/2017/model3d" xmlns:aink="http://schemas.microsoft.com/office/drawing/2016/ink" xmlns:cx8="http://schemas.microsoft.com/office/drawing/2016/5/14/chartex" xmlns:cx7="http://schemas.microsoft.com/office/drawing/2016/5/13/chartex" xmlns:cx6="http://schemas.microsoft.com/office/drawing/2016/5/12/chartex" xmlns:cx5="http://schemas.microsoft.com/office/drawing/2016/5/11/chartex" xmlns:cx4="http://schemas.microsoft.com/office/drawing/2016/5/10/chartex" xmlns:cx3="http://schemas.microsoft.com/office/drawing/2016/5/9/chartex" xmlns:cx2="http://schemas.microsoft.com/office/drawing/2015/10/21/chartex" xmlns:cx1="http://schemas.microsoft.com/office/drawing/2015/9/8/chartex" xmlns:cx="http://schemas.microsoft.com/office/drawing/2014/chartex">
+          <mc:Fallback>
             <w:pict>
-              <v:shapetype w14:anchorId="0E3FDC4F" id="_x0000_t32" coordsize="21600,21600" o:spt="32" o:oned="t" path="m,l21600,21600e" filled="f">
+              <v:shapetype w14:anchorId="4ED91996" id="_x0000_t32" coordsize="21600,21600" o:spt="32" o:oned="t" path="m,l21600,21600e" filled="f">
                 <v:path arrowok="t" fillok="f" o:connecttype="none"/>
                 <o:lock v:ext="edit" shapetype="t"/>
               </v:shapetype>
@@ -8125,7 +8283,7 @@
                     <pic:cNvPicPr/>
                   </pic:nvPicPr>
                   <pic:blipFill>
-                    <a:blip r:embed="rId25"/>
+                    <a:blip r:embed="rId24"/>
                     <a:stretch>
                       <a:fillRect/>
                     </a:stretch>
@@ -8245,7 +8403,7 @@
                         </a:ln>
                         <a:extLst>
                           <a:ext uri="{909E8E84-426E-40dd-AFC4-6F175D3DCCD1}">
-                            <a14:hiddenFill xmlns:a14="http://schemas.microsoft.com/office/drawing/2010/main">
+                            <a14:hiddenFill xmlns:a14="http://schemas.microsoft.com/office/drawing/2010/main" xmlns:w="http://schemas.openxmlformats.org/wordprocessingml/2006/main" xmlns:w10="urn:schemas-microsoft-com:office:word" xmlns:v="urn:schemas-microsoft-com:vml" xmlns:o="urn:schemas-microsoft-com:office:office" xmlns:mv="urn:schemas-microsoft-com:mac:vml" xmlns:mo="http://schemas.microsoft.com/office/mac/office/2008/main" xmlns="">
                               <a:noFill/>
                             </a14:hiddenFill>
                           </a:ext>
@@ -8264,13 +8422,9 @@
               </wp:anchor>
             </w:drawing>
           </mc:Choice>
-          <mc:Fallback xmlns:w16se="http://schemas.microsoft.com/office/word/2015/wordml/symex" xmlns:w16sdtdh="http://schemas.microsoft.com/office/word/2020/wordml/sdtdatahash" xmlns:w16="http://schemas.microsoft.com/office/word/2018/wordml" xmlns:w16cid="http://schemas.microsoft.com/office/word/2016/wordml/cid" xmlns:w16cex="http://schemas.microsoft.com/office/word/2018/wordml/cex" xmlns:w15="http://schemas.microsoft.com/office/word/2012/wordml" xmlns:am3d="http://schemas.microsoft.com/office/drawing/2017/model3d" xmlns:aink="http://schemas.microsoft.com/office/drawing/2016/ink" xmlns:cx8="http://schemas.microsoft.com/office/drawing/2016/5/14/chartex" xmlns:cx7="http://schemas.microsoft.com/office/drawing/2016/5/13/chartex" xmlns:cx6="http://schemas.microsoft.com/office/drawing/2016/5/12/chartex" xmlns:cx5="http://schemas.microsoft.com/office/drawing/2016/5/11/chartex" xmlns:cx4="http://schemas.microsoft.com/office/drawing/2016/5/10/chartex" xmlns:cx3="http://schemas.microsoft.com/office/drawing/2016/5/9/chartex" xmlns:cx2="http://schemas.microsoft.com/office/drawing/2015/10/21/chartex" xmlns:cx1="http://schemas.microsoft.com/office/drawing/2015/9/8/chartex" xmlns:cx="http://schemas.microsoft.com/office/drawing/2014/chartex">
+          <mc:Fallback>
             <w:pict>
-              <v:shapetype w14:anchorId="265D9949" id="_x0000_t32" coordsize="21600,21600" o:spt="32" o:oned="t" path="m,l21600,21600e" filled="f">
-                <v:path arrowok="t" fillok="f" o:connecttype="none"/>
-                <o:lock v:ext="edit" shapetype="t"/>
-              </v:shapetype>
-              <v:shape id="Straight Arrow Connector 57" o:spid="_x0000_s1026" type="#_x0000_t32" style="position:absolute;margin-left:-13.6pt;margin-top:339.7pt;width:37.5pt;height:0;z-index:251702272;visibility:visible;mso-wrap-style:square;mso-width-percent:0;mso-height-percent:0;mso-wrap-distance-left:9pt;mso-wrap-distance-top:0;mso-wrap-distance-right:9pt;mso-wrap-distance-bottom:0;mso-position-horizontal:absolute;mso-position-horizontal-relative:text;mso-position-vertical:absolute;mso-position-vertical-relative:text;mso-width-percent:0;mso-height-percent:0;mso-width-relative:page;mso-height-relative:page" o:gfxdata="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" strokecolor="red">
+              <v:shape w14:anchorId="7DF13F14" id="Straight Arrow Connector 57" o:spid="_x0000_s1026" type="#_x0000_t32" style="position:absolute;margin-left:-13.6pt;margin-top:339.7pt;width:37.5pt;height:0;z-index:251702272;visibility:visible;mso-wrap-style:square;mso-width-percent:0;mso-height-percent:0;mso-wrap-distance-left:9pt;mso-wrap-distance-top:0;mso-wrap-distance-right:9pt;mso-wrap-distance-bottom:0;mso-position-horizontal:absolute;mso-position-horizontal-relative:text;mso-position-vertical:absolute;mso-position-vertical-relative:text;mso-width-percent:0;mso-height-percent:0;mso-width-relative:page;mso-height-relative:page" o:gfxdata="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" strokecolor="red">
                 <v:stroke endarrow="block"/>
               </v:shape>
             </w:pict>
@@ -8415,7 +8569,7 @@
                         </a:ln>
                         <a:extLst>
                           <a:ext uri="{909E8E84-426E-40dd-AFC4-6F175D3DCCD1}">
-                            <a14:hiddenFill xmlns:a14="http://schemas.microsoft.com/office/drawing/2010/main">
+                            <a14:hiddenFill xmlns:a14="http://schemas.microsoft.com/office/drawing/2010/main" xmlns:w="http://schemas.openxmlformats.org/wordprocessingml/2006/main" xmlns:w10="urn:schemas-microsoft-com:office:word" xmlns:v="urn:schemas-microsoft-com:vml" xmlns:o="urn:schemas-microsoft-com:office:office" xmlns:mv="urn:schemas-microsoft-com:mac:vml" xmlns:mo="http://schemas.microsoft.com/office/mac/office/2008/main" xmlns="">
                               <a:noFill/>
                             </a14:hiddenFill>
                           </a:ext>
@@ -8434,9 +8588,9 @@
               </wp:anchor>
             </w:drawing>
           </mc:Choice>
-          <mc:Fallback xmlns:w16se="http://schemas.microsoft.com/office/word/2015/wordml/symex" xmlns:w16sdtdh="http://schemas.microsoft.com/office/word/2020/wordml/sdtdatahash" xmlns:w16="http://schemas.microsoft.com/office/word/2018/wordml" xmlns:w16cid="http://schemas.microsoft.com/office/word/2016/wordml/cid" xmlns:w16cex="http://schemas.microsoft.com/office/word/2018/wordml/cex" xmlns:w15="http://schemas.microsoft.com/office/word/2012/wordml" xmlns:am3d="http://schemas.microsoft.com/office/drawing/2017/model3d" xmlns:aink="http://schemas.microsoft.com/office/drawing/2016/ink" xmlns:cx8="http://schemas.microsoft.com/office/drawing/2016/5/14/chartex" xmlns:cx7="http://schemas.microsoft.com/office/drawing/2016/5/13/chartex" xmlns:cx6="http://schemas.microsoft.com/office/drawing/2016/5/12/chartex" xmlns:cx5="http://schemas.microsoft.com/office/drawing/2016/5/11/chartex" xmlns:cx4="http://schemas.microsoft.com/office/drawing/2016/5/10/chartex" xmlns:cx3="http://schemas.microsoft.com/office/drawing/2016/5/9/chartex" xmlns:cx2="http://schemas.microsoft.com/office/drawing/2015/10/21/chartex" xmlns:cx1="http://schemas.microsoft.com/office/drawing/2015/9/8/chartex" xmlns:cx="http://schemas.microsoft.com/office/drawing/2014/chartex">
+          <mc:Fallback>
             <w:pict>
-              <v:shape w14:anchorId="7D72428A" id="Straight Arrow Connector 55" o:spid="_x0000_s1026" type="#_x0000_t32" style="position:absolute;margin-left:224.25pt;margin-top:266.6pt;width:37.5pt;height:0;z-index:251700224;visibility:visible;mso-wrap-style:square;mso-width-percent:0;mso-height-percent:0;mso-wrap-distance-left:9pt;mso-wrap-distance-top:0;mso-wrap-distance-right:9pt;mso-wrap-distance-bottom:0;mso-position-horizontal:absolute;mso-position-horizontal-relative:text;mso-position-vertical:absolute;mso-position-vertical-relative:text;mso-width-percent:0;mso-height-percent:0;mso-width-relative:page;mso-height-relative:page" o:gfxdata="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" strokecolor="red">
+              <v:shape w14:anchorId="133E17D3" id="Straight Arrow Connector 55" o:spid="_x0000_s1026" type="#_x0000_t32" style="position:absolute;margin-left:224.25pt;margin-top:266.6pt;width:37.5pt;height:0;z-index:251700224;visibility:visible;mso-wrap-style:square;mso-width-percent:0;mso-height-percent:0;mso-wrap-distance-left:9pt;mso-wrap-distance-top:0;mso-wrap-distance-right:9pt;mso-wrap-distance-bottom:0;mso-position-horizontal:absolute;mso-position-horizontal-relative:text;mso-position-vertical:absolute;mso-position-vertical-relative:text;mso-width-percent:0;mso-height-percent:0;mso-width-relative:page;mso-height-relative:page" o:gfxdata="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" strokecolor="red">
                 <v:stroke endarrow="block"/>
               </v:shape>
             </w:pict>
@@ -8464,7 +8618,7 @@
                     <pic:cNvPicPr/>
                   </pic:nvPicPr>
                   <pic:blipFill>
-                    <a:blip r:embed="rId26"/>
+                    <a:blip r:embed="rId25"/>
                     <a:stretch>
                       <a:fillRect/>
                     </a:stretch>
@@ -8572,7 +8726,7 @@
                         </a:ln>
                         <a:extLst>
                           <a:ext uri="{909E8E84-426E-40dd-AFC4-6F175D3DCCD1}">
-                            <a14:hiddenFill xmlns:a14="http://schemas.microsoft.com/office/drawing/2010/main">
+                            <a14:hiddenFill xmlns:a14="http://schemas.microsoft.com/office/drawing/2010/main" xmlns:w="http://schemas.openxmlformats.org/wordprocessingml/2006/main" xmlns:w10="urn:schemas-microsoft-com:office:word" xmlns:v="urn:schemas-microsoft-com:vml" xmlns:o="urn:schemas-microsoft-com:office:office" xmlns:mv="urn:schemas-microsoft-com:mac:vml" xmlns:mo="http://schemas.microsoft.com/office/mac/office/2008/main" xmlns="">
                               <a:noFill/>
                             </a14:hiddenFill>
                           </a:ext>
@@ -8591,9 +8745,9 @@
               </wp:anchor>
             </w:drawing>
           </mc:Choice>
-          <mc:Fallback xmlns:w16se="http://schemas.microsoft.com/office/word/2015/wordml/symex" xmlns:w16sdtdh="http://schemas.microsoft.com/office/word/2020/wordml/sdtdatahash" xmlns:w16="http://schemas.microsoft.com/office/word/2018/wordml" xmlns:w16cid="http://schemas.microsoft.com/office/word/2016/wordml/cid" xmlns:w16cex="http://schemas.microsoft.com/office/word/2018/wordml/cex" xmlns:w15="http://schemas.microsoft.com/office/word/2012/wordml" xmlns:am3d="http://schemas.microsoft.com/office/drawing/2017/model3d" xmlns:aink="http://schemas.microsoft.com/office/drawing/2016/ink" xmlns:cx8="http://schemas.microsoft.com/office/drawing/2016/5/14/chartex" xmlns:cx7="http://schemas.microsoft.com/office/drawing/2016/5/13/chartex" xmlns:cx6="http://schemas.microsoft.com/office/drawing/2016/5/12/chartex" xmlns:cx5="http://schemas.microsoft.com/office/drawing/2016/5/11/chartex" xmlns:cx4="http://schemas.microsoft.com/office/drawing/2016/5/10/chartex" xmlns:cx3="http://schemas.microsoft.com/office/drawing/2016/5/9/chartex" xmlns:cx2="http://schemas.microsoft.com/office/drawing/2015/10/21/chartex" xmlns:cx1="http://schemas.microsoft.com/office/drawing/2015/9/8/chartex" xmlns:cx="http://schemas.microsoft.com/office/drawing/2014/chartex">
+          <mc:Fallback>
             <w:pict>
-              <v:shape w14:anchorId="489DE0E0" id="Straight Arrow Connector 46" o:spid="_x0000_s1026" type="#_x0000_t32" style="position:absolute;margin-left:456.75pt;margin-top:6.8pt;width:40.5pt;height:.75pt;flip:x y;z-index:251698176;visibility:visible;mso-wrap-style:square;mso-width-percent:0;mso-height-percent:0;mso-wrap-distance-left:9pt;mso-wrap-distance-top:0;mso-wrap-distance-right:9pt;mso-wrap-distance-bottom:0;mso-position-horizontal:absolute;mso-position-horizontal-relative:text;mso-position-vertical:absolute;mso-position-vertical-relative:text;mso-width-percent:0;mso-height-percent:0;mso-width-relative:page;mso-height-relative:page" o:gfxdata="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" strokecolor="red">
+              <v:shape w14:anchorId="7743F4AA" id="Straight Arrow Connector 46" o:spid="_x0000_s1026" type="#_x0000_t32" style="position:absolute;margin-left:456.75pt;margin-top:6.8pt;width:40.5pt;height:.75pt;flip:x y;z-index:251698176;visibility:visible;mso-wrap-style:square;mso-width-percent:0;mso-height-percent:0;mso-wrap-distance-left:9pt;mso-wrap-distance-top:0;mso-wrap-distance-right:9pt;mso-wrap-distance-bottom:0;mso-position-horizontal:absolute;mso-position-horizontal-relative:text;mso-position-vertical:absolute;mso-position-vertical-relative:text;mso-width-percent:0;mso-height-percent:0;mso-width-relative:page;mso-height-relative:page" o:gfxdata="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" strokecolor="red">
                 <v:stroke endarrow="block"/>
               </v:shape>
             </w:pict>
@@ -8621,7 +8775,7 @@
                     <pic:cNvPicPr/>
                   </pic:nvPicPr>
                   <pic:blipFill>
-                    <a:blip r:embed="rId26"/>
+                    <a:blip r:embed="rId25"/>
                     <a:stretch>
                       <a:fillRect/>
                     </a:stretch>
@@ -8750,7 +8904,7 @@
                     <pic:cNvPicPr/>
                   </pic:nvPicPr>
                   <pic:blipFill>
-                    <a:blip r:embed="rId27"/>
+                    <a:blip r:embed="rId26"/>
                     <a:stretch>
                       <a:fillRect/>
                     </a:stretch>
@@ -8995,7 +9149,7 @@
                         </a:ln>
                         <a:extLst>
                           <a:ext uri="{909E8E84-426E-40dd-AFC4-6F175D3DCCD1}">
-                            <a14:hiddenFill xmlns:a14="http://schemas.microsoft.com/office/drawing/2010/main">
+                            <a14:hiddenFill xmlns:a14="http://schemas.microsoft.com/office/drawing/2010/main" xmlns:w="http://schemas.openxmlformats.org/wordprocessingml/2006/main" xmlns:w10="urn:schemas-microsoft-com:office:word" xmlns:v="urn:schemas-microsoft-com:vml" xmlns:o="urn:schemas-microsoft-com:office:office" xmlns:mv="urn:schemas-microsoft-com:mac:vml" xmlns:mo="http://schemas.microsoft.com/office/mac/office/2008/main" xmlns="">
                               <a:noFill/>
                             </a14:hiddenFill>
                           </a:ext>
@@ -9014,9 +9168,9 @@
               </wp:anchor>
             </w:drawing>
           </mc:Choice>
-          <mc:Fallback xmlns:w16se="http://schemas.microsoft.com/office/word/2015/wordml/symex" xmlns:w16sdtdh="http://schemas.microsoft.com/office/word/2020/wordml/sdtdatahash" xmlns:w16="http://schemas.microsoft.com/office/word/2018/wordml" xmlns:w16cid="http://schemas.microsoft.com/office/word/2016/wordml/cid" xmlns:w16cex="http://schemas.microsoft.com/office/word/2018/wordml/cex" xmlns:w15="http://schemas.microsoft.com/office/word/2012/wordml" xmlns:am3d="http://schemas.microsoft.com/office/drawing/2017/model3d" xmlns:aink="http://schemas.microsoft.com/office/drawing/2016/ink" xmlns:cx8="http://schemas.microsoft.com/office/drawing/2016/5/14/chartex" xmlns:cx7="http://schemas.microsoft.com/office/drawing/2016/5/13/chartex" xmlns:cx6="http://schemas.microsoft.com/office/drawing/2016/5/12/chartex" xmlns:cx5="http://schemas.microsoft.com/office/drawing/2016/5/11/chartex" xmlns:cx4="http://schemas.microsoft.com/office/drawing/2016/5/10/chartex" xmlns:cx3="http://schemas.microsoft.com/office/drawing/2016/5/9/chartex" xmlns:cx2="http://schemas.microsoft.com/office/drawing/2015/10/21/chartex" xmlns:cx1="http://schemas.microsoft.com/office/drawing/2015/9/8/chartex" xmlns:cx="http://schemas.microsoft.com/office/drawing/2014/chartex">
+          <mc:Fallback>
             <w:pict>
-              <v:shape w14:anchorId="217D6005" id="Straight Arrow Connector 53" o:spid="_x0000_s1026" type="#_x0000_t32" style="position:absolute;margin-left:357.75pt;margin-top:8.5pt;width:40.5pt;height:.75pt;flip:x y;z-index:251667456;visibility:visible;mso-wrap-style:square;mso-width-percent:0;mso-height-percent:0;mso-wrap-distance-left:9pt;mso-wrap-distance-top:0;mso-wrap-distance-right:9pt;mso-wrap-distance-bottom:0;mso-position-horizontal:absolute;mso-position-horizontal-relative:text;mso-position-vertical:absolute;mso-position-vertical-relative:text;mso-width-percent:0;mso-height-percent:0;mso-width-relative:page;mso-height-relative:page" o:gfxdata="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" strokecolor="red">
+              <v:shape w14:anchorId="16B7AEB9" id="Straight Arrow Connector 53" o:spid="_x0000_s1026" type="#_x0000_t32" style="position:absolute;margin-left:357.75pt;margin-top:8.5pt;width:40.5pt;height:.75pt;flip:x y;z-index:251667456;visibility:visible;mso-wrap-style:square;mso-width-percent:0;mso-height-percent:0;mso-wrap-distance-left:9pt;mso-wrap-distance-top:0;mso-wrap-distance-right:9pt;mso-wrap-distance-bottom:0;mso-position-horizontal:absolute;mso-position-horizontal-relative:text;mso-position-vertical:absolute;mso-position-vertical-relative:text;mso-width-percent:0;mso-height-percent:0;mso-width-relative:page;mso-height-relative:page" o:gfxdata="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" strokecolor="red">
                 <v:stroke endarrow="block"/>
               </v:shape>
             </w:pict>
@@ -9044,7 +9198,7 @@
                     <pic:cNvPicPr/>
                   </pic:nvPicPr>
                   <pic:blipFill>
-                    <a:blip r:embed="rId28"/>
+                    <a:blip r:embed="rId27"/>
                     <a:stretch>
                       <a:fillRect/>
                     </a:stretch>
@@ -9082,8 +9236,8 @@
           <w:color w:val="auto"/>
         </w:rPr>
       </w:pPr>
-      <w:bookmarkStart w:id="15" w:name="_8cex6463wneg" w:colFirst="0" w:colLast="0"/>
-      <w:bookmarkEnd w:id="15"/>
+      <w:bookmarkStart w:id="14" w:name="_8cex6463wneg" w:colFirst="0" w:colLast="0"/>
+      <w:bookmarkEnd w:id="14"/>
       <w:r>
         <w:rPr>
           <w:rFonts w:ascii="Times New Roman" w:hAnsi="Times New Roman"/>
@@ -9217,7 +9371,7 @@
               </wp:anchor>
             </w:drawing>
           </mc:Choice>
-          <mc:Fallback xmlns:w16se="http://schemas.microsoft.com/office/word/2015/wordml/symex" xmlns:w16sdtdh="http://schemas.microsoft.com/office/word/2020/wordml/sdtdatahash" xmlns:w16="http://schemas.microsoft.com/office/word/2018/wordml" xmlns:w16cid="http://schemas.microsoft.com/office/word/2016/wordml/cid" xmlns:w16cex="http://schemas.microsoft.com/office/word/2018/wordml/cex" xmlns:w15="http://schemas.microsoft.com/office/word/2012/wordml" xmlns:am3d="http://schemas.microsoft.com/office/drawing/2017/model3d" xmlns:aink="http://schemas.microsoft.com/office/drawing/2016/ink" xmlns:cx8="http://schemas.microsoft.com/office/drawing/2016/5/14/chartex" xmlns:cx7="http://schemas.microsoft.com/office/drawing/2016/5/13/chartex" xmlns:cx6="http://schemas.microsoft.com/office/drawing/2016/5/12/chartex" xmlns:cx5="http://schemas.microsoft.com/office/drawing/2016/5/11/chartex" xmlns:cx4="http://schemas.microsoft.com/office/drawing/2016/5/10/chartex" xmlns:cx3="http://schemas.microsoft.com/office/drawing/2016/5/9/chartex" xmlns:cx2="http://schemas.microsoft.com/office/drawing/2015/10/21/chartex" xmlns:cx1="http://schemas.microsoft.com/office/drawing/2015/9/8/chartex" xmlns:cx="http://schemas.microsoft.com/office/drawing/2014/chartex">
+          <mc:Fallback>
             <w:pict>
               <v:oval w14:anchorId="41D523F4" id="Oval 36" o:spid="_x0000_s1051" style="position:absolute;left:0;text-align:left;margin-left:0;margin-top:215.25pt;width:114.55pt;height:19.4pt;z-index:251665408;visibility:visible;mso-wrap-style:square;mso-width-percent:0;mso-height-percent:0;mso-wrap-distance-left:9pt;mso-wrap-distance-top:9pt;mso-wrap-distance-right:9pt;mso-wrap-distance-bottom:9pt;mso-position-horizontal:center;mso-position-horizontal-relative:margin;mso-position-vertical:absolute;mso-position-vertical-relative:text;mso-width-percent:0;mso-height-percent:0;mso-width-relative:margin;mso-height-relative:margin;v-text-anchor:middle" o:gfxdata="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" filled="f" strokecolor="red" strokeweight="2.25pt">
                 <v:stroke startarrowwidth="narrow" startarrowlength="short" endarrowwidth="narrow" endarrowlength="short"/>
@@ -9261,7 +9415,7 @@
                     <pic:cNvPicPr/>
                   </pic:nvPicPr>
                   <pic:blipFill>
-                    <a:blip r:embed="rId11"/>
+                    <a:blip r:embed="rId10"/>
                     <a:stretch>
                       <a:fillRect/>
                     </a:stretch>
@@ -9283,10 +9437,10 @@
       </w:r>
     </w:p>
     <w:sectPr>
-      <w:headerReference w:type="default" r:id="rId29"/>
-      <w:footerReference w:type="default" r:id="rId30"/>
-      <w:headerReference w:type="first" r:id="rId31"/>
-      <w:footerReference w:type="first" r:id="rId32"/>
+      <w:headerReference w:type="default" r:id="rId28"/>
+      <w:footerReference w:type="default" r:id="rId29"/>
+      <w:headerReference w:type="first" r:id="rId30"/>
+      <w:footerReference w:type="first" r:id="rId31"/>
       <w:pgSz w:w="12240" w:h="15840"/>
       <w:pgMar w:top="1440" w:right="1440" w:bottom="1440" w:left="1440" w:header="0" w:footer="720" w:gutter="0"/>
       <w:pgNumType w:start="0"/>
@@ -9298,7 +9452,7 @@
 </file>
 
 <file path=word/endnotes.xml><?xml version="1.0" encoding="utf-8"?>
-<w:endnotes xmlns:wpc="http://schemas.microsoft.com/office/word/2010/wordprocessingCanvas" xmlns:mo="http://schemas.microsoft.com/office/mac/office/2008/main" xmlns:mc="http://schemas.openxmlformats.org/markup-compatibility/2006" xmlns:mv="urn:schemas-microsoft-com:mac:vml" xmlns:o="urn:schemas-microsoft-com:office:office" xmlns:r="http://schemas.openxmlformats.org/officeDocument/2006/relationships" xmlns:m="http://schemas.openxmlformats.org/officeDocument/2006/math" xmlns:v="urn:schemas-microsoft-com:vml" xmlns:wp14="http://schemas.microsoft.com/office/word/2010/wordprocessingDrawing" xmlns:wp="http://schemas.openxmlformats.org/drawingml/2006/wordprocessingDrawing" xmlns:w10="urn:schemas-microsoft-com:office:word" xmlns:w="http://schemas.openxmlformats.org/wordprocessingml/2006/main" xmlns:w14="http://schemas.microsoft.com/office/word/2010/wordml" xmlns:wpg="http://schemas.microsoft.com/office/word/2010/wordprocessingGroup" xmlns:wpi="http://schemas.microsoft.com/office/word/2010/wordprocessingInk" xmlns:wne="http://schemas.microsoft.com/office/word/2006/wordml" xmlns:wps="http://schemas.microsoft.com/office/word/2010/wordprocessingShape" mc:Ignorable="w14 wp14">
+<w:endnotes xmlns:wpc="http://schemas.microsoft.com/office/word/2010/wordprocessingCanvas" xmlns:cx="http://schemas.microsoft.com/office/drawing/2014/chartex" xmlns:cx1="http://schemas.microsoft.com/office/drawing/2015/9/8/chartex" xmlns:cx2="http://schemas.microsoft.com/office/drawing/2015/10/21/chartex" xmlns:cx3="http://schemas.microsoft.com/office/drawing/2016/5/9/chartex" xmlns:cx4="http://schemas.microsoft.com/office/drawing/2016/5/10/chartex" xmlns:cx5="http://schemas.microsoft.com/office/drawing/2016/5/11/chartex" xmlns:cx6="http://schemas.microsoft.com/office/drawing/2016/5/12/chartex" xmlns:cx7="http://schemas.microsoft.com/office/drawing/2016/5/13/chartex" xmlns:cx8="http://schemas.microsoft.com/office/drawing/2016/5/14/chartex" xmlns:mc="http://schemas.openxmlformats.org/markup-compatibility/2006" xmlns:aink="http://schemas.microsoft.com/office/drawing/2016/ink" xmlns:am3d="http://schemas.microsoft.com/office/drawing/2017/model3d" xmlns:o="urn:schemas-microsoft-com:office:office" xmlns:r="http://schemas.openxmlformats.org/officeDocument/2006/relationships" xmlns:m="http://schemas.openxmlformats.org/officeDocument/2006/math" xmlns:v="urn:schemas-microsoft-com:vml" xmlns:wp14="http://schemas.microsoft.com/office/word/2010/wordprocessingDrawing" xmlns:wp="http://schemas.openxmlformats.org/drawingml/2006/wordprocessingDrawing" xmlns:w10="urn:schemas-microsoft-com:office:word" xmlns:w="http://schemas.openxmlformats.org/wordprocessingml/2006/main" xmlns:w14="http://schemas.microsoft.com/office/word/2010/wordml" xmlns:w15="http://schemas.microsoft.com/office/word/2012/wordml" xmlns:w16cex="http://schemas.microsoft.com/office/word/2018/wordml/cex" xmlns:w16cid="http://schemas.microsoft.com/office/word/2016/wordml/cid" xmlns:w16="http://schemas.microsoft.com/office/word/2018/wordml" xmlns:w16sdtdh="http://schemas.microsoft.com/office/word/2020/wordml/sdtdatahash" xmlns:w16se="http://schemas.microsoft.com/office/word/2015/wordml/symex" xmlns:wpg="http://schemas.microsoft.com/office/word/2010/wordprocessingGroup" xmlns:wpi="http://schemas.microsoft.com/office/word/2010/wordprocessingInk" xmlns:wne="http://schemas.microsoft.com/office/word/2006/wordml" xmlns:wps="http://schemas.microsoft.com/office/word/2010/wordprocessingShape" mc:Ignorable="w14 w15 w16se w16cid w16 w16cex w16sdtdh wp14">
   <w:endnote w:type="separator" w:id="-1">
     <w:p>
       <w:pPr>
@@ -9323,7 +9477,7 @@
 </file>
 
 <file path=word/footer1.xml><?xml version="1.0" encoding="utf-8"?>
-<w:ftr xmlns:wpc="http://schemas.microsoft.com/office/word/2010/wordprocessingCanvas" xmlns:mo="http://schemas.microsoft.com/office/mac/office/2008/main" xmlns:mc="http://schemas.openxmlformats.org/markup-compatibility/2006" xmlns:mv="urn:schemas-microsoft-com:mac:vml" xmlns:o="urn:schemas-microsoft-com:office:office" xmlns:r="http://schemas.openxmlformats.org/officeDocument/2006/relationships" xmlns:m="http://schemas.openxmlformats.org/officeDocument/2006/math" xmlns:v="urn:schemas-microsoft-com:vml" xmlns:wp14="http://schemas.microsoft.com/office/word/2010/wordprocessingDrawing" xmlns:wp="http://schemas.openxmlformats.org/drawingml/2006/wordprocessingDrawing" xmlns:w10="urn:schemas-microsoft-com:office:word" xmlns:w="http://schemas.openxmlformats.org/wordprocessingml/2006/main" xmlns:w14="http://schemas.microsoft.com/office/word/2010/wordml" xmlns:wpg="http://schemas.microsoft.com/office/word/2010/wordprocessingGroup" xmlns:wpi="http://schemas.microsoft.com/office/word/2010/wordprocessingInk" xmlns:wne="http://schemas.microsoft.com/office/word/2006/wordml" xmlns:wps="http://schemas.microsoft.com/office/word/2010/wordprocessingShape" mc:Ignorable="w14 wp14">
+<w:ftr xmlns:wpc="http://schemas.microsoft.com/office/word/2010/wordprocessingCanvas" xmlns:cx="http://schemas.microsoft.com/office/drawing/2014/chartex" xmlns:cx1="http://schemas.microsoft.com/office/drawing/2015/9/8/chartex" xmlns:cx2="http://schemas.microsoft.com/office/drawing/2015/10/21/chartex" xmlns:cx3="http://schemas.microsoft.com/office/drawing/2016/5/9/chartex" xmlns:cx4="http://schemas.microsoft.com/office/drawing/2016/5/10/chartex" xmlns:cx5="http://schemas.microsoft.com/office/drawing/2016/5/11/chartex" xmlns:cx6="http://schemas.microsoft.com/office/drawing/2016/5/12/chartex" xmlns:cx7="http://schemas.microsoft.com/office/drawing/2016/5/13/chartex" xmlns:cx8="http://schemas.microsoft.com/office/drawing/2016/5/14/chartex" xmlns:mc="http://schemas.openxmlformats.org/markup-compatibility/2006" xmlns:aink="http://schemas.microsoft.com/office/drawing/2016/ink" xmlns:am3d="http://schemas.microsoft.com/office/drawing/2017/model3d" xmlns:o="urn:schemas-microsoft-com:office:office" xmlns:r="http://schemas.openxmlformats.org/officeDocument/2006/relationships" xmlns:m="http://schemas.openxmlformats.org/officeDocument/2006/math" xmlns:v="urn:schemas-microsoft-com:vml" xmlns:wp14="http://schemas.microsoft.com/office/word/2010/wordprocessingDrawing" xmlns:wp="http://schemas.openxmlformats.org/drawingml/2006/wordprocessingDrawing" xmlns:w10="urn:schemas-microsoft-com:office:word" xmlns:w="http://schemas.openxmlformats.org/wordprocessingml/2006/main" xmlns:w14="http://schemas.microsoft.com/office/word/2010/wordml" xmlns:w15="http://schemas.microsoft.com/office/word/2012/wordml" xmlns:w16cex="http://schemas.microsoft.com/office/word/2018/wordml/cex" xmlns:w16cid="http://schemas.microsoft.com/office/word/2016/wordml/cid" xmlns:w16="http://schemas.microsoft.com/office/word/2018/wordml" xmlns:w16sdtdh="http://schemas.microsoft.com/office/word/2020/wordml/sdtdatahash" xmlns:w16se="http://schemas.microsoft.com/office/word/2015/wordml/symex" xmlns:wpg="http://schemas.microsoft.com/office/word/2010/wordprocessingGroup" xmlns:wpi="http://schemas.microsoft.com/office/word/2010/wordprocessingInk" xmlns:wne="http://schemas.microsoft.com/office/word/2006/wordml" xmlns:wps="http://schemas.microsoft.com/office/word/2010/wordprocessingShape" mc:Ignorable="w14 w15 w16se w16cid w16 w16cex w16sdtdh wp14">
   <w:p>
     <w:pPr>
       <w:ind w:left="-560"/>
@@ -9374,7 +9528,7 @@
 </file>
 
 <file path=word/footer2.xml><?xml version="1.0" encoding="utf-8"?>
-<w:ftr xmlns:wpc="http://schemas.microsoft.com/office/word/2010/wordprocessingCanvas" xmlns:mo="http://schemas.microsoft.com/office/mac/office/2008/main" xmlns:mc="http://schemas.openxmlformats.org/markup-compatibility/2006" xmlns:mv="urn:schemas-microsoft-com:mac:vml" xmlns:o="urn:schemas-microsoft-com:office:office" xmlns:r="http://schemas.openxmlformats.org/officeDocument/2006/relationships" xmlns:m="http://schemas.openxmlformats.org/officeDocument/2006/math" xmlns:v="urn:schemas-microsoft-com:vml" xmlns:wp14="http://schemas.microsoft.com/office/word/2010/wordprocessingDrawing" xmlns:wp="http://schemas.openxmlformats.org/drawingml/2006/wordprocessingDrawing" xmlns:w10="urn:schemas-microsoft-com:office:word" xmlns:w="http://schemas.openxmlformats.org/wordprocessingml/2006/main" xmlns:w14="http://schemas.microsoft.com/office/word/2010/wordml" xmlns:wpg="http://schemas.microsoft.com/office/word/2010/wordprocessingGroup" xmlns:wpi="http://schemas.microsoft.com/office/word/2010/wordprocessingInk" xmlns:wne="http://schemas.microsoft.com/office/word/2006/wordml" xmlns:wps="http://schemas.microsoft.com/office/word/2010/wordprocessingShape" mc:Ignorable="w14 wp14">
+<w:ftr xmlns:wpc="http://schemas.microsoft.com/office/word/2010/wordprocessingCanvas" xmlns:cx="http://schemas.microsoft.com/office/drawing/2014/chartex" xmlns:cx1="http://schemas.microsoft.com/office/drawing/2015/9/8/chartex" xmlns:cx2="http://schemas.microsoft.com/office/drawing/2015/10/21/chartex" xmlns:cx3="http://schemas.microsoft.com/office/drawing/2016/5/9/chartex" xmlns:cx4="http://schemas.microsoft.com/office/drawing/2016/5/10/chartex" xmlns:cx5="http://schemas.microsoft.com/office/drawing/2016/5/11/chartex" xmlns:cx6="http://schemas.microsoft.com/office/drawing/2016/5/12/chartex" xmlns:cx7="http://schemas.microsoft.com/office/drawing/2016/5/13/chartex" xmlns:cx8="http://schemas.microsoft.com/office/drawing/2016/5/14/chartex" xmlns:mc="http://schemas.openxmlformats.org/markup-compatibility/2006" xmlns:aink="http://schemas.microsoft.com/office/drawing/2016/ink" xmlns:am3d="http://schemas.microsoft.com/office/drawing/2017/model3d" xmlns:o="urn:schemas-microsoft-com:office:office" xmlns:r="http://schemas.openxmlformats.org/officeDocument/2006/relationships" xmlns:m="http://schemas.openxmlformats.org/officeDocument/2006/math" xmlns:v="urn:schemas-microsoft-com:vml" xmlns:wp14="http://schemas.microsoft.com/office/word/2010/wordprocessingDrawing" xmlns:wp="http://schemas.openxmlformats.org/drawingml/2006/wordprocessingDrawing" xmlns:w10="urn:schemas-microsoft-com:office:word" xmlns:w="http://schemas.openxmlformats.org/wordprocessingml/2006/main" xmlns:w14="http://schemas.microsoft.com/office/word/2010/wordml" xmlns:w15="http://schemas.microsoft.com/office/word/2012/wordml" xmlns:w16cex="http://schemas.microsoft.com/office/word/2018/wordml/cex" xmlns:w16cid="http://schemas.microsoft.com/office/word/2016/wordml/cid" xmlns:w16="http://schemas.microsoft.com/office/word/2018/wordml" xmlns:w16sdtdh="http://schemas.microsoft.com/office/word/2020/wordml/sdtdatahash" xmlns:w16se="http://schemas.microsoft.com/office/word/2015/wordml/symex" xmlns:wpg="http://schemas.microsoft.com/office/word/2010/wordprocessingGroup" xmlns:wpi="http://schemas.microsoft.com/office/word/2010/wordprocessingInk" xmlns:wne="http://schemas.microsoft.com/office/word/2006/wordml" xmlns:wps="http://schemas.microsoft.com/office/word/2010/wordprocessingShape" mc:Ignorable="w14 w15 w16se w16cid w16 w16cex w16sdtdh wp14">
   <w:p>
     <w:pPr>
       <w:ind w:left="0"/>
@@ -9411,7 +9565,7 @@
 </file>
 
 <file path=word/footnotes.xml><?xml version="1.0" encoding="utf-8"?>
-<w:footnotes xmlns:wpc="http://schemas.microsoft.com/office/word/2010/wordprocessingCanvas" xmlns:mo="http://schemas.microsoft.com/office/mac/office/2008/main" xmlns:mc="http://schemas.openxmlformats.org/markup-compatibility/2006" xmlns:mv="urn:schemas-microsoft-com:mac:vml" xmlns:o="urn:schemas-microsoft-com:office:office" xmlns:r="http://schemas.openxmlformats.org/officeDocument/2006/relationships" xmlns:m="http://schemas.openxmlformats.org/officeDocument/2006/math" xmlns:v="urn:schemas-microsoft-com:vml" xmlns:wp14="http://schemas.microsoft.com/office/word/2010/wordprocessingDrawing" xmlns:wp="http://schemas.openxmlformats.org/drawingml/2006/wordprocessingDrawing" xmlns:w10="urn:schemas-microsoft-com:office:word" xmlns:w="http://schemas.openxmlformats.org/wordprocessingml/2006/main" xmlns:w14="http://schemas.microsoft.com/office/word/2010/wordml" xmlns:wpg="http://schemas.microsoft.com/office/word/2010/wordprocessingGroup" xmlns:wpi="http://schemas.microsoft.com/office/word/2010/wordprocessingInk" xmlns:wne="http://schemas.microsoft.com/office/word/2006/wordml" xmlns:wps="http://schemas.microsoft.com/office/word/2010/wordprocessingShape" mc:Ignorable="w14 wp14">
+<w:footnotes xmlns:wpc="http://schemas.microsoft.com/office/word/2010/wordprocessingCanvas" xmlns:cx="http://schemas.microsoft.com/office/drawing/2014/chartex" xmlns:cx1="http://schemas.microsoft.com/office/drawing/2015/9/8/chartex" xmlns:cx2="http://schemas.microsoft.com/office/drawing/2015/10/21/chartex" xmlns:cx3="http://schemas.microsoft.com/office/drawing/2016/5/9/chartex" xmlns:cx4="http://schemas.microsoft.com/office/drawing/2016/5/10/chartex" xmlns:cx5="http://schemas.microsoft.com/office/drawing/2016/5/11/chartex" xmlns:cx6="http://schemas.microsoft.com/office/drawing/2016/5/12/chartex" xmlns:cx7="http://schemas.microsoft.com/office/drawing/2016/5/13/chartex" xmlns:cx8="http://schemas.microsoft.com/office/drawing/2016/5/14/chartex" xmlns:mc="http://schemas.openxmlformats.org/markup-compatibility/2006" xmlns:aink="http://schemas.microsoft.com/office/drawing/2016/ink" xmlns:am3d="http://schemas.microsoft.com/office/drawing/2017/model3d" xmlns:o="urn:schemas-microsoft-com:office:office" xmlns:r="http://schemas.openxmlformats.org/officeDocument/2006/relationships" xmlns:m="http://schemas.openxmlformats.org/officeDocument/2006/math" xmlns:v="urn:schemas-microsoft-com:vml" xmlns:wp14="http://schemas.microsoft.com/office/word/2010/wordprocessingDrawing" xmlns:wp="http://schemas.openxmlformats.org/drawingml/2006/wordprocessingDrawing" xmlns:w10="urn:schemas-microsoft-com:office:word" xmlns:w="http://schemas.openxmlformats.org/wordprocessingml/2006/main" xmlns:w14="http://schemas.microsoft.com/office/word/2010/wordml" xmlns:w15="http://schemas.microsoft.com/office/word/2012/wordml" xmlns:w16cex="http://schemas.microsoft.com/office/word/2018/wordml/cex" xmlns:w16cid="http://schemas.microsoft.com/office/word/2016/wordml/cid" xmlns:w16="http://schemas.microsoft.com/office/word/2018/wordml" xmlns:w16sdtdh="http://schemas.microsoft.com/office/word/2020/wordml/sdtdatahash" xmlns:w16se="http://schemas.microsoft.com/office/word/2015/wordml/symex" xmlns:wpg="http://schemas.microsoft.com/office/word/2010/wordprocessingGroup" xmlns:wpi="http://schemas.microsoft.com/office/word/2010/wordprocessingInk" xmlns:wne="http://schemas.microsoft.com/office/word/2006/wordml" xmlns:wps="http://schemas.microsoft.com/office/word/2010/wordprocessingShape" mc:Ignorable="w14 w15 w16se w16cid w16 w16cex w16sdtdh wp14">
   <w:footnote w:type="separator" w:id="-1">
     <w:p>
       <w:pPr>
@@ -9436,7 +9590,7 @@
 </file>
 
 <file path=word/header1.xml><?xml version="1.0" encoding="utf-8"?>
-<w:hdr xmlns:wpc="http://schemas.microsoft.com/office/word/2010/wordprocessingCanvas" xmlns:mo="http://schemas.microsoft.com/office/mac/office/2008/main" xmlns:mc="http://schemas.openxmlformats.org/markup-compatibility/2006" xmlns:mv="urn:schemas-microsoft-com:mac:vml" xmlns:o="urn:schemas-microsoft-com:office:office" xmlns:r="http://schemas.openxmlformats.org/officeDocument/2006/relationships" xmlns:m="http://schemas.openxmlformats.org/officeDocument/2006/math" xmlns:v="urn:schemas-microsoft-com:vml" xmlns:wp14="http://schemas.microsoft.com/office/word/2010/wordprocessingDrawing" xmlns:wp="http://schemas.openxmlformats.org/drawingml/2006/wordprocessingDrawing" xmlns:w10="urn:schemas-microsoft-com:office:word" xmlns:w="http://schemas.openxmlformats.org/wordprocessingml/2006/main" xmlns:w14="http://schemas.microsoft.com/office/word/2010/wordml" xmlns:wpg="http://schemas.microsoft.com/office/word/2010/wordprocessingGroup" xmlns:wpi="http://schemas.microsoft.com/office/word/2010/wordprocessingInk" xmlns:wne="http://schemas.microsoft.com/office/word/2006/wordml" xmlns:wps="http://schemas.microsoft.com/office/word/2010/wordprocessingShape" mc:Ignorable="w14 wp14">
+<w:hdr xmlns:wpc="http://schemas.microsoft.com/office/word/2010/wordprocessingCanvas" xmlns:cx="http://schemas.microsoft.com/office/drawing/2014/chartex" xmlns:cx1="http://schemas.microsoft.com/office/drawing/2015/9/8/chartex" xmlns:cx2="http://schemas.microsoft.com/office/drawing/2015/10/21/chartex" xmlns:cx3="http://schemas.microsoft.com/office/drawing/2016/5/9/chartex" xmlns:cx4="http://schemas.microsoft.com/office/drawing/2016/5/10/chartex" xmlns:cx5="http://schemas.microsoft.com/office/drawing/2016/5/11/chartex" xmlns:cx6="http://schemas.microsoft.com/office/drawing/2016/5/12/chartex" xmlns:cx7="http://schemas.microsoft.com/office/drawing/2016/5/13/chartex" xmlns:cx8="http://schemas.microsoft.com/office/drawing/2016/5/14/chartex" xmlns:mc="http://schemas.openxmlformats.org/markup-compatibility/2006" xmlns:aink="http://schemas.microsoft.com/office/drawing/2016/ink" xmlns:am3d="http://schemas.microsoft.com/office/drawing/2017/model3d" xmlns:o="urn:schemas-microsoft-com:office:office" xmlns:r="http://schemas.openxmlformats.org/officeDocument/2006/relationships" xmlns:m="http://schemas.openxmlformats.org/officeDocument/2006/math" xmlns:v="urn:schemas-microsoft-com:vml" xmlns:wp14="http://schemas.microsoft.com/office/word/2010/wordprocessingDrawing" xmlns:wp="http://schemas.openxmlformats.org/drawingml/2006/wordprocessingDrawing" xmlns:w10="urn:schemas-microsoft-com:office:word" xmlns:w="http://schemas.openxmlformats.org/wordprocessingml/2006/main" xmlns:w14="http://schemas.microsoft.com/office/word/2010/wordml" xmlns:w15="http://schemas.microsoft.com/office/word/2012/wordml" xmlns:w16cex="http://schemas.microsoft.com/office/word/2018/wordml/cex" xmlns:w16cid="http://schemas.microsoft.com/office/word/2016/wordml/cid" xmlns:w16="http://schemas.microsoft.com/office/word/2018/wordml" xmlns:w16sdtdh="http://schemas.microsoft.com/office/word/2020/wordml/sdtdatahash" xmlns:w16se="http://schemas.microsoft.com/office/word/2015/wordml/symex" xmlns:wpg="http://schemas.microsoft.com/office/word/2010/wordprocessingGroup" xmlns:wpi="http://schemas.microsoft.com/office/word/2010/wordprocessingInk" xmlns:wne="http://schemas.microsoft.com/office/word/2006/wordml" xmlns:wps="http://schemas.microsoft.com/office/word/2010/wordprocessingShape" mc:Ignorable="w14 w15 w16se w16cid w16 w16cex w16sdtdh wp14">
   <w:p>
     <w:pPr>
       <w:ind w:left="-173"/>
@@ -9446,7 +9600,7 @@
 </file>
 
 <file path=word/header2.xml><?xml version="1.0" encoding="utf-8"?>
-<w:hdr xmlns:wpc="http://schemas.microsoft.com/office/word/2010/wordprocessingCanvas" xmlns:mo="http://schemas.microsoft.com/office/mac/office/2008/main" xmlns:mc="http://schemas.openxmlformats.org/markup-compatibility/2006" xmlns:mv="urn:schemas-microsoft-com:mac:vml" xmlns:o="urn:schemas-microsoft-com:office:office" xmlns:r="http://schemas.openxmlformats.org/officeDocument/2006/relationships" xmlns:m="http://schemas.openxmlformats.org/officeDocument/2006/math" xmlns:v="urn:schemas-microsoft-com:vml" xmlns:wp14="http://schemas.microsoft.com/office/word/2010/wordprocessingDrawing" xmlns:wp="http://schemas.openxmlformats.org/drawingml/2006/wordprocessingDrawing" xmlns:w10="urn:schemas-microsoft-com:office:word" xmlns:w="http://schemas.openxmlformats.org/wordprocessingml/2006/main" xmlns:w14="http://schemas.microsoft.com/office/word/2010/wordml" xmlns:wpg="http://schemas.microsoft.com/office/word/2010/wordprocessingGroup" xmlns:wpi="http://schemas.microsoft.com/office/word/2010/wordprocessingInk" xmlns:wne="http://schemas.microsoft.com/office/word/2006/wordml" xmlns:wps="http://schemas.microsoft.com/office/word/2010/wordprocessingShape" mc:Ignorable="w14 wp14">
+<w:hdr xmlns:wpc="http://schemas.microsoft.com/office/word/2010/wordprocessingCanvas" xmlns:cx="http://schemas.microsoft.com/office/drawing/2014/chartex" xmlns:cx1="http://schemas.microsoft.com/office/drawing/2015/9/8/chartex" xmlns:cx2="http://schemas.microsoft.com/office/drawing/2015/10/21/chartex" xmlns:cx3="http://schemas.microsoft.com/office/drawing/2016/5/9/chartex" xmlns:cx4="http://schemas.microsoft.com/office/drawing/2016/5/10/chartex" xmlns:cx5="http://schemas.microsoft.com/office/drawing/2016/5/11/chartex" xmlns:cx6="http://schemas.microsoft.com/office/drawing/2016/5/12/chartex" xmlns:cx7="http://schemas.microsoft.com/office/drawing/2016/5/13/chartex" xmlns:cx8="http://schemas.microsoft.com/office/drawing/2016/5/14/chartex" xmlns:mc="http://schemas.openxmlformats.org/markup-compatibility/2006" xmlns:aink="http://schemas.microsoft.com/office/drawing/2016/ink" xmlns:am3d="http://schemas.microsoft.com/office/drawing/2017/model3d" xmlns:o="urn:schemas-microsoft-com:office:office" xmlns:r="http://schemas.openxmlformats.org/officeDocument/2006/relationships" xmlns:m="http://schemas.openxmlformats.org/officeDocument/2006/math" xmlns:v="urn:schemas-microsoft-com:vml" xmlns:wp14="http://schemas.microsoft.com/office/word/2010/wordprocessingDrawing" xmlns:wp="http://schemas.openxmlformats.org/drawingml/2006/wordprocessingDrawing" xmlns:w10="urn:schemas-microsoft-com:office:word" xmlns:w="http://schemas.openxmlformats.org/wordprocessingml/2006/main" xmlns:w14="http://schemas.microsoft.com/office/word/2010/wordml" xmlns:w15="http://schemas.microsoft.com/office/word/2012/wordml" xmlns:w16cex="http://schemas.microsoft.com/office/word/2018/wordml/cex" xmlns:w16cid="http://schemas.microsoft.com/office/word/2016/wordml/cid" xmlns:w16="http://schemas.microsoft.com/office/word/2018/wordml" xmlns:w16sdtdh="http://schemas.microsoft.com/office/word/2020/wordml/sdtdatahash" xmlns:w16se="http://schemas.microsoft.com/office/word/2015/wordml/symex" xmlns:wpg="http://schemas.microsoft.com/office/word/2010/wordprocessingGroup" xmlns:wpi="http://schemas.microsoft.com/office/word/2010/wordprocessingInk" xmlns:wne="http://schemas.microsoft.com/office/word/2006/wordml" xmlns:wps="http://schemas.microsoft.com/office/word/2010/wordprocessingShape" mc:Ignorable="w14 w15 w16se w16cid w16 w16cex w16sdtdh wp14">
   <w:p>
     <w:pPr>
       <w:rPr>
@@ -9461,8 +9615,8 @@
 </file>
 
 <file path=word/numbering.xml><?xml version="1.0" encoding="utf-8"?>
-<w:numbering xmlns:wpc="http://schemas.microsoft.com/office/word/2010/wordprocessingCanvas" xmlns:mo="http://schemas.microsoft.com/office/mac/office/2008/main" xmlns:mc="http://schemas.openxmlformats.org/markup-compatibility/2006" xmlns:mv="urn:schemas-microsoft-com:mac:vml" xmlns:o="urn:schemas-microsoft-com:office:office" xmlns:r="http://schemas.openxmlformats.org/officeDocument/2006/relationships" xmlns:m="http://schemas.openxmlformats.org/officeDocument/2006/math" xmlns:v="urn:schemas-microsoft-com:vml" xmlns:wp14="http://schemas.microsoft.com/office/word/2010/wordprocessingDrawing" xmlns:wp="http://schemas.openxmlformats.org/drawingml/2006/wordprocessingDrawing" xmlns:w10="urn:schemas-microsoft-com:office:word" xmlns:w="http://schemas.openxmlformats.org/wordprocessingml/2006/main" xmlns:w14="http://schemas.microsoft.com/office/word/2010/wordml" xmlns:wpg="http://schemas.microsoft.com/office/word/2010/wordprocessingGroup" xmlns:wpi="http://schemas.microsoft.com/office/word/2010/wordprocessingInk" xmlns:wne="http://schemas.microsoft.com/office/word/2006/wordml" xmlns:wps="http://schemas.microsoft.com/office/word/2010/wordprocessingShape" mc:Ignorable="w14 wp14">
-  <w:abstractNum w:abstractNumId="0">
+<w:numbering xmlns:wpc="http://schemas.microsoft.com/office/word/2010/wordprocessingCanvas" xmlns:cx="http://schemas.microsoft.com/office/drawing/2014/chartex" xmlns:cx1="http://schemas.microsoft.com/office/drawing/2015/9/8/chartex" xmlns:cx2="http://schemas.microsoft.com/office/drawing/2015/10/21/chartex" xmlns:cx3="http://schemas.microsoft.com/office/drawing/2016/5/9/chartex" xmlns:cx4="http://schemas.microsoft.com/office/drawing/2016/5/10/chartex" xmlns:cx5="http://schemas.microsoft.com/office/drawing/2016/5/11/chartex" xmlns:cx6="http://schemas.microsoft.com/office/drawing/2016/5/12/chartex" xmlns:cx7="http://schemas.microsoft.com/office/drawing/2016/5/13/chartex" xmlns:cx8="http://schemas.microsoft.com/office/drawing/2016/5/14/chartex" xmlns:mc="http://schemas.openxmlformats.org/markup-compatibility/2006" xmlns:aink="http://schemas.microsoft.com/office/drawing/2016/ink" xmlns:am3d="http://schemas.microsoft.com/office/drawing/2017/model3d" xmlns:o="urn:schemas-microsoft-com:office:office" xmlns:r="http://schemas.openxmlformats.org/officeDocument/2006/relationships" xmlns:m="http://schemas.openxmlformats.org/officeDocument/2006/math" xmlns:v="urn:schemas-microsoft-com:vml" xmlns:wp14="http://schemas.microsoft.com/office/word/2010/wordprocessingDrawing" xmlns:wp="http://schemas.openxmlformats.org/drawingml/2006/wordprocessingDrawing" xmlns:w10="urn:schemas-microsoft-com:office:word" xmlns:w="http://schemas.openxmlformats.org/wordprocessingml/2006/main" xmlns:w14="http://schemas.microsoft.com/office/word/2010/wordml" xmlns:w15="http://schemas.microsoft.com/office/word/2012/wordml" xmlns:w16cex="http://schemas.microsoft.com/office/word/2018/wordml/cex" xmlns:w16cid="http://schemas.microsoft.com/office/word/2016/wordml/cid" xmlns:w16="http://schemas.microsoft.com/office/word/2018/wordml" xmlns:w16sdtdh="http://schemas.microsoft.com/office/word/2020/wordml/sdtdatahash" xmlns:w16se="http://schemas.microsoft.com/office/word/2015/wordml/symex" xmlns:wpg="http://schemas.microsoft.com/office/word/2010/wordprocessingGroup" xmlns:wpi="http://schemas.microsoft.com/office/word/2010/wordprocessingInk" xmlns:wne="http://schemas.microsoft.com/office/word/2006/wordml" xmlns:wps="http://schemas.microsoft.com/office/word/2010/wordprocessingShape" mc:Ignorable="w14 w15 w16se w16cid w16 w16cex w16sdtdh wp14">
+  <w:abstractNum w:abstractNumId="0" w15:restartNumberingAfterBreak="0">
     <w:nsid w:val="00EC7F86"/>
     <w:multiLevelType w:val="hybridMultilevel"/>
     <w:tmpl w:val="368E2F66"/>
@@ -9575,7 +9729,7 @@
       </w:rPr>
     </w:lvl>
   </w:abstractNum>
-  <w:abstractNum w:abstractNumId="1">
+  <w:abstractNum w:abstractNumId="1" w15:restartNumberingAfterBreak="0">
     <w:nsid w:val="05123532"/>
     <w:multiLevelType w:val="hybridMultilevel"/>
     <w:tmpl w:val="D806E2EE"/>
@@ -9664,7 +9818,7 @@
       </w:pPr>
     </w:lvl>
   </w:abstractNum>
-  <w:abstractNum w:abstractNumId="2">
+  <w:abstractNum w:abstractNumId="2" w15:restartNumberingAfterBreak="0">
     <w:nsid w:val="0F777F82"/>
     <w:multiLevelType w:val="hybridMultilevel"/>
     <w:tmpl w:val="D1426BFA"/>
@@ -9753,7 +9907,7 @@
       </w:pPr>
     </w:lvl>
   </w:abstractNum>
-  <w:abstractNum w:abstractNumId="3">
+  <w:abstractNum w:abstractNumId="3" w15:restartNumberingAfterBreak="0">
     <w:nsid w:val="0FF143B4"/>
     <w:multiLevelType w:val="multilevel"/>
     <w:tmpl w:val="03505B36"/>
@@ -9866,7 +10020,7 @@
       </w:rPr>
     </w:lvl>
   </w:abstractNum>
-  <w:abstractNum w:abstractNumId="4">
+  <w:abstractNum w:abstractNumId="4" w15:restartNumberingAfterBreak="0">
     <w:nsid w:val="11E10BD5"/>
     <w:multiLevelType w:val="multilevel"/>
     <w:tmpl w:val="481CDC52"/>
@@ -9979,7 +10133,7 @@
       </w:rPr>
     </w:lvl>
   </w:abstractNum>
-  <w:abstractNum w:abstractNumId="5">
+  <w:abstractNum w:abstractNumId="5" w15:restartNumberingAfterBreak="0">
     <w:nsid w:val="137A5764"/>
     <w:multiLevelType w:val="multilevel"/>
     <w:tmpl w:val="216EEB14"/>
@@ -10092,7 +10246,7 @@
       </w:rPr>
     </w:lvl>
   </w:abstractNum>
-  <w:abstractNum w:abstractNumId="6">
+  <w:abstractNum w:abstractNumId="6" w15:restartNumberingAfterBreak="0">
     <w:nsid w:val="153D07DB"/>
     <w:multiLevelType w:val="multilevel"/>
     <w:tmpl w:val="216EEB14"/>
@@ -10205,7 +10359,7 @@
       </w:rPr>
     </w:lvl>
   </w:abstractNum>
-  <w:abstractNum w:abstractNumId="7">
+  <w:abstractNum w:abstractNumId="7" w15:restartNumberingAfterBreak="0">
     <w:nsid w:val="15767451"/>
     <w:multiLevelType w:val="multilevel"/>
     <w:tmpl w:val="0409001D"/>
@@ -10291,7 +10445,7 @@
       </w:pPr>
     </w:lvl>
   </w:abstractNum>
-  <w:abstractNum w:abstractNumId="8">
+  <w:abstractNum w:abstractNumId="8" w15:restartNumberingAfterBreak="0">
     <w:nsid w:val="1624138A"/>
     <w:multiLevelType w:val="hybridMultilevel"/>
     <w:tmpl w:val="67F45DC6"/>
@@ -10404,7 +10558,7 @@
       </w:rPr>
     </w:lvl>
   </w:abstractNum>
-  <w:abstractNum w:abstractNumId="9">
+  <w:abstractNum w:abstractNumId="9" w15:restartNumberingAfterBreak="0">
     <w:nsid w:val="190E57EC"/>
     <w:multiLevelType w:val="hybridMultilevel"/>
     <w:tmpl w:val="842E793C"/>
@@ -10493,7 +10647,7 @@
       </w:pPr>
     </w:lvl>
   </w:abstractNum>
-  <w:abstractNum w:abstractNumId="10">
+  <w:abstractNum w:abstractNumId="10" w15:restartNumberingAfterBreak="0">
     <w:nsid w:val="203D0171"/>
     <w:multiLevelType w:val="hybridMultilevel"/>
     <w:tmpl w:val="D61ECC34"/>
@@ -10582,7 +10736,7 @@
       </w:pPr>
     </w:lvl>
   </w:abstractNum>
-  <w:abstractNum w:abstractNumId="11">
+  <w:abstractNum w:abstractNumId="11" w15:restartNumberingAfterBreak="0">
     <w:nsid w:val="21987C62"/>
     <w:multiLevelType w:val="multilevel"/>
     <w:tmpl w:val="216EEB14"/>
@@ -10695,7 +10849,7 @@
       </w:rPr>
     </w:lvl>
   </w:abstractNum>
-  <w:abstractNum w:abstractNumId="12">
+  <w:abstractNum w:abstractNumId="12" w15:restartNumberingAfterBreak="0">
     <w:nsid w:val="22DF0FE1"/>
     <w:multiLevelType w:val="multilevel"/>
     <w:tmpl w:val="216EEB14"/>
@@ -10808,7 +10962,7 @@
       </w:rPr>
     </w:lvl>
   </w:abstractNum>
-  <w:abstractNum w:abstractNumId="13">
+  <w:abstractNum w:abstractNumId="13" w15:restartNumberingAfterBreak="0">
     <w:nsid w:val="240763D0"/>
     <w:multiLevelType w:val="hybridMultilevel"/>
     <w:tmpl w:val="B8A64558"/>
@@ -10897,7 +11051,7 @@
       </w:pPr>
     </w:lvl>
   </w:abstractNum>
-  <w:abstractNum w:abstractNumId="14">
+  <w:abstractNum w:abstractNumId="14" w15:restartNumberingAfterBreak="0">
     <w:nsid w:val="28DF315E"/>
     <w:multiLevelType w:val="multilevel"/>
     <w:tmpl w:val="70A03B92"/>
@@ -11019,7 +11173,7 @@
       </w:rPr>
     </w:lvl>
   </w:abstractNum>
-  <w:abstractNum w:abstractNumId="15">
+  <w:abstractNum w:abstractNumId="15" w15:restartNumberingAfterBreak="0">
     <w:nsid w:val="333405AB"/>
     <w:multiLevelType w:val="hybridMultilevel"/>
     <w:tmpl w:val="4828B1EE"/>
@@ -11108,7 +11262,7 @@
       </w:pPr>
     </w:lvl>
   </w:abstractNum>
-  <w:abstractNum w:abstractNumId="16">
+  <w:abstractNum w:abstractNumId="16" w15:restartNumberingAfterBreak="0">
     <w:nsid w:val="3F5860C8"/>
     <w:multiLevelType w:val="multilevel"/>
     <w:tmpl w:val="216EEB14"/>
@@ -11221,7 +11375,7 @@
       </w:rPr>
     </w:lvl>
   </w:abstractNum>
-  <w:abstractNum w:abstractNumId="17">
+  <w:abstractNum w:abstractNumId="17" w15:restartNumberingAfterBreak="0">
     <w:nsid w:val="3F665CF3"/>
     <w:multiLevelType w:val="hybridMultilevel"/>
     <w:tmpl w:val="3702D040"/>
@@ -11310,7 +11464,7 @@
       </w:pPr>
     </w:lvl>
   </w:abstractNum>
-  <w:abstractNum w:abstractNumId="18">
+  <w:abstractNum w:abstractNumId="18" w15:restartNumberingAfterBreak="0">
     <w:nsid w:val="3FC6612C"/>
     <w:multiLevelType w:val="multilevel"/>
     <w:tmpl w:val="662E4992"/>
@@ -11399,7 +11553,7 @@
       </w:pPr>
     </w:lvl>
   </w:abstractNum>
-  <w:abstractNum w:abstractNumId="19">
+  <w:abstractNum w:abstractNumId="19" w15:restartNumberingAfterBreak="0">
     <w:nsid w:val="467D6CF5"/>
     <w:multiLevelType w:val="multilevel"/>
     <w:tmpl w:val="B242FBC8"/>
@@ -11488,7 +11642,7 @@
       </w:pPr>
     </w:lvl>
   </w:abstractNum>
-  <w:abstractNum w:abstractNumId="20">
+  <w:abstractNum w:abstractNumId="20" w15:restartNumberingAfterBreak="0">
     <w:nsid w:val="46BB24FE"/>
     <w:multiLevelType w:val="multilevel"/>
     <w:tmpl w:val="EB56F428"/>
@@ -11577,7 +11731,7 @@
       </w:pPr>
     </w:lvl>
   </w:abstractNum>
-  <w:abstractNum w:abstractNumId="21">
+  <w:abstractNum w:abstractNumId="21" w15:restartNumberingAfterBreak="0">
     <w:nsid w:val="47DA3AD5"/>
     <w:multiLevelType w:val="hybridMultilevel"/>
     <w:tmpl w:val="010C8524"/>
@@ -11666,7 +11820,7 @@
       </w:pPr>
     </w:lvl>
   </w:abstractNum>
-  <w:abstractNum w:abstractNumId="22">
+  <w:abstractNum w:abstractNumId="22" w15:restartNumberingAfterBreak="0">
     <w:nsid w:val="48F10744"/>
     <w:multiLevelType w:val="multilevel"/>
     <w:tmpl w:val="EB56F428"/>
@@ -11755,7 +11909,7 @@
       </w:pPr>
     </w:lvl>
   </w:abstractNum>
-  <w:abstractNum w:abstractNumId="23">
+  <w:abstractNum w:abstractNumId="23" w15:restartNumberingAfterBreak="0">
     <w:nsid w:val="51630470"/>
     <w:multiLevelType w:val="hybridMultilevel"/>
     <w:tmpl w:val="CAE0AE4E"/>
@@ -11844,7 +11998,7 @@
       </w:pPr>
     </w:lvl>
   </w:abstractNum>
-  <w:abstractNum w:abstractNumId="24">
+  <w:abstractNum w:abstractNumId="24" w15:restartNumberingAfterBreak="0">
     <w:nsid w:val="58ED462A"/>
     <w:multiLevelType w:val="multilevel"/>
     <w:tmpl w:val="842E793C"/>
@@ -11933,7 +12087,7 @@
       </w:pPr>
     </w:lvl>
   </w:abstractNum>
-  <w:abstractNum w:abstractNumId="25">
+  <w:abstractNum w:abstractNumId="25" w15:restartNumberingAfterBreak="0">
     <w:nsid w:val="5BCC5C7D"/>
     <w:multiLevelType w:val="multilevel"/>
     <w:tmpl w:val="03505B36"/>
@@ -12046,7 +12200,7 @@
       </w:rPr>
     </w:lvl>
   </w:abstractNum>
-  <w:abstractNum w:abstractNumId="26">
+  <w:abstractNum w:abstractNumId="26" w15:restartNumberingAfterBreak="0">
     <w:nsid w:val="5BF76EAA"/>
     <w:multiLevelType w:val="hybridMultilevel"/>
     <w:tmpl w:val="848C5B72"/>
@@ -12135,7 +12289,7 @@
       </w:pPr>
     </w:lvl>
   </w:abstractNum>
-  <w:abstractNum w:abstractNumId="27">
+  <w:abstractNum w:abstractNumId="27" w15:restartNumberingAfterBreak="0">
     <w:nsid w:val="5D0D0008"/>
     <w:multiLevelType w:val="multilevel"/>
     <w:tmpl w:val="216EEB14"/>
@@ -12248,7 +12402,7 @@
       </w:rPr>
     </w:lvl>
   </w:abstractNum>
-  <w:abstractNum w:abstractNumId="28">
+  <w:abstractNum w:abstractNumId="28" w15:restartNumberingAfterBreak="0">
     <w:nsid w:val="5E385A34"/>
     <w:multiLevelType w:val="multilevel"/>
     <w:tmpl w:val="824892C0"/>
@@ -12361,7 +12515,7 @@
       </w:rPr>
     </w:lvl>
   </w:abstractNum>
-  <w:abstractNum w:abstractNumId="29">
+  <w:abstractNum w:abstractNumId="29" w15:restartNumberingAfterBreak="0">
     <w:nsid w:val="64462317"/>
     <w:multiLevelType w:val="hybridMultilevel"/>
     <w:tmpl w:val="AF967960"/>
@@ -12447,7 +12601,7 @@
       </w:pPr>
     </w:lvl>
   </w:abstractNum>
-  <w:abstractNum w:abstractNumId="30">
+  <w:abstractNum w:abstractNumId="30" w15:restartNumberingAfterBreak="0">
     <w:nsid w:val="65844A01"/>
     <w:multiLevelType w:val="multilevel"/>
     <w:tmpl w:val="EB56F428"/>
@@ -12536,7 +12690,7 @@
       </w:pPr>
     </w:lvl>
   </w:abstractNum>
-  <w:abstractNum w:abstractNumId="31">
+  <w:abstractNum w:abstractNumId="31" w15:restartNumberingAfterBreak="0">
     <w:nsid w:val="65E97AF1"/>
     <w:multiLevelType w:val="hybridMultilevel"/>
     <w:tmpl w:val="662E4992"/>
@@ -12625,7 +12779,7 @@
       </w:pPr>
     </w:lvl>
   </w:abstractNum>
-  <w:abstractNum w:abstractNumId="32">
+  <w:abstractNum w:abstractNumId="32" w15:restartNumberingAfterBreak="0">
     <w:nsid w:val="67A16127"/>
     <w:multiLevelType w:val="multilevel"/>
     <w:tmpl w:val="481CDC52"/>
@@ -12738,7 +12892,7 @@
       </w:rPr>
     </w:lvl>
   </w:abstractNum>
-  <w:abstractNum w:abstractNumId="33">
+  <w:abstractNum w:abstractNumId="33" w15:restartNumberingAfterBreak="0">
     <w:nsid w:val="69221927"/>
     <w:multiLevelType w:val="multilevel"/>
     <w:tmpl w:val="216EEB14"/>
@@ -12851,7 +13005,7 @@
       </w:rPr>
     </w:lvl>
   </w:abstractNum>
-  <w:abstractNum w:abstractNumId="34">
+  <w:abstractNum w:abstractNumId="34" w15:restartNumberingAfterBreak="0">
     <w:nsid w:val="69DA2374"/>
     <w:multiLevelType w:val="hybridMultilevel"/>
     <w:tmpl w:val="912492EC"/>
@@ -12940,7 +13094,7 @@
       </w:pPr>
     </w:lvl>
   </w:abstractNum>
-  <w:abstractNum w:abstractNumId="35">
+  <w:abstractNum w:abstractNumId="35" w15:restartNumberingAfterBreak="0">
     <w:nsid w:val="6A760938"/>
     <w:multiLevelType w:val="hybridMultilevel"/>
     <w:tmpl w:val="EB56F428"/>
@@ -13029,7 +13183,7 @@
       </w:pPr>
     </w:lvl>
   </w:abstractNum>
-  <w:abstractNum w:abstractNumId="36">
+  <w:abstractNum w:abstractNumId="36" w15:restartNumberingAfterBreak="0">
     <w:nsid w:val="6B5736EF"/>
     <w:multiLevelType w:val="hybridMultilevel"/>
     <w:tmpl w:val="690EBB66"/>
@@ -13142,7 +13296,7 @@
       </w:rPr>
     </w:lvl>
   </w:abstractNum>
-  <w:abstractNum w:abstractNumId="37">
+  <w:abstractNum w:abstractNumId="37" w15:restartNumberingAfterBreak="0">
     <w:nsid w:val="6FA97316"/>
     <w:multiLevelType w:val="hybridMultilevel"/>
     <w:tmpl w:val="B242FBC8"/>
@@ -13231,7 +13385,7 @@
       </w:pPr>
     </w:lvl>
   </w:abstractNum>
-  <w:abstractNum w:abstractNumId="38">
+  <w:abstractNum w:abstractNumId="38" w15:restartNumberingAfterBreak="0">
     <w:nsid w:val="701D5D4F"/>
     <w:multiLevelType w:val="hybridMultilevel"/>
     <w:tmpl w:val="BE0078F6"/>
@@ -13344,7 +13498,7 @@
       </w:rPr>
     </w:lvl>
   </w:abstractNum>
-  <w:abstractNum w:abstractNumId="39">
+  <w:abstractNum w:abstractNumId="39" w15:restartNumberingAfterBreak="0">
     <w:nsid w:val="7810544E"/>
     <w:multiLevelType w:val="multilevel"/>
     <w:tmpl w:val="F4702660"/>
@@ -13581,7 +13735,7 @@
 </file>
 
 <file path=word/styles.xml><?xml version="1.0" encoding="utf-8"?>
-<w:styles xmlns:mc="http://schemas.openxmlformats.org/markup-compatibility/2006" xmlns:r="http://schemas.openxmlformats.org/officeDocument/2006/relationships" xmlns:w="http://schemas.openxmlformats.org/wordprocessingml/2006/main" xmlns:w14="http://schemas.microsoft.com/office/word/2010/wordml" mc:Ignorable="w14">
+<w:styles xmlns:mc="http://schemas.openxmlformats.org/markup-compatibility/2006" xmlns:r="http://schemas.openxmlformats.org/officeDocument/2006/relationships" xmlns:w="http://schemas.openxmlformats.org/wordprocessingml/2006/main" xmlns:w14="http://schemas.microsoft.com/office/word/2010/wordml" xmlns:w15="http://schemas.microsoft.com/office/word/2012/wordml" xmlns:w16cex="http://schemas.microsoft.com/office/word/2018/wordml/cex" xmlns:w16cid="http://schemas.microsoft.com/office/word/2016/wordml/cid" xmlns:w16="http://schemas.microsoft.com/office/word/2018/wordml" xmlns:w16sdtdh="http://schemas.microsoft.com/office/word/2020/wordml/sdtdatahash" xmlns:w16se="http://schemas.microsoft.com/office/word/2015/wordml/symex" mc:Ignorable="w14 w15 w16se w16cid w16 w16cex w16sdtdh">
   <w:docDefaults>
     <w:rPrDefault>
       <w:rPr>
@@ -13599,157 +13753,379 @@
       </w:pPr>
     </w:pPrDefault>
   </w:docDefaults>
-  <w:latentStyles w:defLockedState="0" w:defUIPriority="99" w:defSemiHidden="1" w:defUnhideWhenUsed="1" w:defQFormat="0" w:count="276">
-    <w:lsdException w:name="Normal" w:semiHidden="0" w:uiPriority="0" w:unhideWhenUsed="0" w:qFormat="1"/>
-    <w:lsdException w:name="heading 1" w:semiHidden="0" w:uiPriority="9" w:unhideWhenUsed="0" w:qFormat="1"/>
-    <w:lsdException w:name="heading 2" w:uiPriority="9" w:qFormat="1"/>
-    <w:lsdException w:name="heading 3" w:uiPriority="9" w:qFormat="1"/>
-    <w:lsdException w:name="heading 4" w:uiPriority="9" w:qFormat="1"/>
-    <w:lsdException w:name="heading 5" w:uiPriority="9" w:qFormat="1"/>
-    <w:lsdException w:name="heading 6" w:uiPriority="9" w:qFormat="1"/>
-    <w:lsdException w:name="heading 7" w:uiPriority="9" w:qFormat="1"/>
-    <w:lsdException w:name="heading 8" w:uiPriority="9" w:qFormat="1"/>
-    <w:lsdException w:name="heading 9" w:uiPriority="9" w:qFormat="1"/>
-    <w:lsdException w:name="toc 1" w:uiPriority="39"/>
-    <w:lsdException w:name="toc 2" w:uiPriority="39"/>
-    <w:lsdException w:name="toc 3" w:uiPriority="39"/>
-    <w:lsdException w:name="toc 4" w:uiPriority="39"/>
-    <w:lsdException w:name="toc 5" w:uiPriority="39"/>
-    <w:lsdException w:name="toc 6" w:uiPriority="39"/>
-    <w:lsdException w:name="toc 7" w:uiPriority="39"/>
-    <w:lsdException w:name="toc 8" w:uiPriority="39"/>
-    <w:lsdException w:name="toc 9" w:uiPriority="39"/>
-    <w:lsdException w:name="caption" w:uiPriority="35" w:qFormat="1"/>
-    <w:lsdException w:name="Title" w:semiHidden="0" w:uiPriority="10" w:unhideWhenUsed="0" w:qFormat="1"/>
-    <w:lsdException w:name="Default Paragraph Font" w:uiPriority="1"/>
-    <w:lsdException w:name="Subtitle" w:semiHidden="0" w:uiPriority="11" w:unhideWhenUsed="0" w:qFormat="1"/>
-    <w:lsdException w:name="Strong" w:semiHidden="0" w:uiPriority="22" w:unhideWhenUsed="0" w:qFormat="1"/>
-    <w:lsdException w:name="Emphasis" w:semiHidden="0" w:uiPriority="20" w:unhideWhenUsed="0" w:qFormat="1"/>
-    <w:lsdException w:name="Normal Table" w:semiHidden="0" w:unhideWhenUsed="0"/>
-    <w:lsdException w:name="Table Subtle 1" w:semiHidden="0" w:unhideWhenUsed="0"/>
-    <w:lsdException w:name="Table Web 2" w:semiHidden="0" w:unhideWhenUsed="0"/>
-    <w:lsdException w:name="Table Web 3" w:semiHidden="0" w:unhideWhenUsed="0"/>
-    <w:lsdException w:name="Table Grid" w:semiHidden="0" w:uiPriority="39" w:unhideWhenUsed="0"/>
-    <w:lsdException w:name="Note Level 1" w:semiHidden="0" w:unhideWhenUsed="0"/>
-    <w:lsdException w:name="Note Level 2" w:semiHidden="0" w:unhideWhenUsed="0"/>
-    <w:lsdException w:name="Note Level 3" w:semiHidden="0" w:unhideWhenUsed="0"/>
-    <w:lsdException w:name="Note Level 4" w:semiHidden="0" w:unhideWhenUsed="0"/>
-    <w:lsdException w:name="Note Level 5" w:semiHidden="0" w:unhideWhenUsed="0"/>
-    <w:lsdException w:name="Note Level 6" w:semiHidden="0" w:unhideWhenUsed="0"/>
-    <w:lsdException w:name="Note Level 7" w:semiHidden="0" w:unhideWhenUsed="0"/>
-    <w:lsdException w:name="Note Level 8" w:semiHidden="0" w:unhideWhenUsed="0"/>
-    <w:lsdException w:name="Note Level 9" w:semiHidden="0" w:unhideWhenUsed="0"/>
-    <w:lsdException w:name="Placeholder Text" w:unhideWhenUsed="0"/>
-    <w:lsdException w:name="No Spacing" w:semiHidden="0" w:uiPriority="1" w:unhideWhenUsed="0" w:qFormat="1"/>
-    <w:lsdException w:name="Light Shading" w:semiHidden="0" w:uiPriority="60" w:unhideWhenUsed="0"/>
-    <w:lsdException w:name="Light List" w:semiHidden="0" w:uiPriority="61" w:unhideWhenUsed="0"/>
-    <w:lsdException w:name="Light Grid" w:semiHidden="0" w:uiPriority="62" w:unhideWhenUsed="0"/>
-    <w:lsdException w:name="Medium Shading 1" w:semiHidden="0" w:uiPriority="63" w:unhideWhenUsed="0"/>
-    <w:lsdException w:name="Medium Shading 2" w:semiHidden="0" w:uiPriority="64" w:unhideWhenUsed="0"/>
-    <w:lsdException w:name="Medium List 1" w:semiHidden="0" w:uiPriority="65" w:unhideWhenUsed="0"/>
-    <w:lsdException w:name="Medium List 2" w:semiHidden="0" w:uiPriority="66" w:unhideWhenUsed="0"/>
-    <w:lsdException w:name="Medium Grid 1" w:semiHidden="0" w:uiPriority="67" w:unhideWhenUsed="0"/>
-    <w:lsdException w:name="Medium Grid 2" w:semiHidden="0" w:uiPriority="68" w:unhideWhenUsed="0"/>
-    <w:lsdException w:name="Medium Grid 3" w:semiHidden="0" w:uiPriority="69" w:unhideWhenUsed="0"/>
-    <w:lsdException w:name="Dark List" w:semiHidden="0" w:uiPriority="70" w:unhideWhenUsed="0"/>
-    <w:lsdException w:name="Colorful Shading" w:semiHidden="0" w:uiPriority="71" w:unhideWhenUsed="0"/>
-    <w:lsdException w:name="Colorful List" w:semiHidden="0" w:uiPriority="72" w:unhideWhenUsed="0"/>
-    <w:lsdException w:name="Colorful Grid" w:semiHidden="0" w:uiPriority="73" w:unhideWhenUsed="0"/>
-    <w:lsdException w:name="Light Shading Accent 1" w:semiHidden="0" w:uiPriority="60" w:unhideWhenUsed="0"/>
-    <w:lsdException w:name="Light List Accent 1" w:semiHidden="0" w:uiPriority="61" w:unhideWhenUsed="0"/>
-    <w:lsdException w:name="Light Grid Accent 1" w:semiHidden="0" w:uiPriority="62" w:unhideWhenUsed="0"/>
-    <w:lsdException w:name="Medium Shading 1 Accent 1" w:semiHidden="0" w:uiPriority="63" w:unhideWhenUsed="0"/>
-    <w:lsdException w:name="Medium Shading 2 Accent 1" w:semiHidden="0" w:uiPriority="64" w:unhideWhenUsed="0"/>
-    <w:lsdException w:name="Medium List 1 Accent 1" w:semiHidden="0" w:uiPriority="65" w:unhideWhenUsed="0"/>
-    <w:lsdException w:name="Revision" w:unhideWhenUsed="0"/>
-    <w:lsdException w:name="List Paragraph" w:semiHidden="0" w:uiPriority="34" w:unhideWhenUsed="0" w:qFormat="1"/>
-    <w:lsdException w:name="Quote" w:semiHidden="0" w:uiPriority="29" w:unhideWhenUsed="0" w:qFormat="1"/>
-    <w:lsdException w:name="Intense Quote" w:semiHidden="0" w:uiPriority="30" w:unhideWhenUsed="0" w:qFormat="1"/>
-    <w:lsdException w:name="Medium List 2 Accent 1" w:semiHidden="0" w:uiPriority="66" w:unhideWhenUsed="0"/>
-    <w:lsdException w:name="Medium Grid 1 Accent 1" w:semiHidden="0" w:uiPriority="67" w:unhideWhenUsed="0"/>
-    <w:lsdException w:name="Medium Grid 2 Accent 1" w:semiHidden="0" w:uiPriority="68" w:unhideWhenUsed="0"/>
-    <w:lsdException w:name="Medium Grid 3 Accent 1" w:semiHidden="0" w:uiPriority="69" w:unhideWhenUsed="0"/>
-    <w:lsdException w:name="Dark List Accent 1" w:semiHidden="0" w:uiPriority="70" w:unhideWhenUsed="0"/>
-    <w:lsdException w:name="Colorful Shading Accent 1" w:semiHidden="0" w:uiPriority="71" w:unhideWhenUsed="0"/>
-    <w:lsdException w:name="Colorful List Accent 1" w:semiHidden="0" w:uiPriority="72" w:unhideWhenUsed="0"/>
-    <w:lsdException w:name="Colorful Grid Accent 1" w:semiHidden="0" w:uiPriority="73" w:unhideWhenUsed="0"/>
-    <w:lsdException w:name="Light Shading Accent 2" w:semiHidden="0" w:uiPriority="60" w:unhideWhenUsed="0"/>
-    <w:lsdException w:name="Light List Accent 2" w:semiHidden="0" w:uiPriority="61" w:unhideWhenUsed="0"/>
-    <w:lsdException w:name="Light Grid Accent 2" w:semiHidden="0" w:uiPriority="62" w:unhideWhenUsed="0"/>
-    <w:lsdException w:name="Medium Shading 1 Accent 2" w:semiHidden="0" w:uiPriority="63" w:unhideWhenUsed="0"/>
-    <w:lsdException w:name="Medium Shading 2 Accent 2" w:semiHidden="0" w:uiPriority="64" w:unhideWhenUsed="0"/>
-    <w:lsdException w:name="Medium List 1 Accent 2" w:semiHidden="0" w:uiPriority="65" w:unhideWhenUsed="0"/>
-    <w:lsdException w:name="Medium List 2 Accent 2" w:semiHidden="0" w:uiPriority="66" w:unhideWhenUsed="0"/>
-    <w:lsdException w:name="Medium Grid 1 Accent 2" w:semiHidden="0" w:uiPriority="67" w:unhideWhenUsed="0"/>
-    <w:lsdException w:name="Medium Grid 2 Accent 2" w:semiHidden="0" w:uiPriority="68" w:unhideWhenUsed="0"/>
-    <w:lsdException w:name="Medium Grid 3 Accent 2" w:semiHidden="0" w:uiPriority="69" w:unhideWhenUsed="0"/>
-    <w:lsdException w:name="Dark List Accent 2" w:semiHidden="0" w:uiPriority="70" w:unhideWhenUsed="0"/>
-    <w:lsdException w:name="Colorful Shading Accent 2" w:semiHidden="0" w:uiPriority="71" w:unhideWhenUsed="0"/>
-    <w:lsdException w:name="Colorful List Accent 2" w:semiHidden="0" w:uiPriority="72" w:unhideWhenUsed="0"/>
-    <w:lsdException w:name="Colorful Grid Accent 2" w:semiHidden="0" w:uiPriority="73" w:unhideWhenUsed="0"/>
-    <w:lsdException w:name="Light Shading Accent 3" w:semiHidden="0" w:uiPriority="60" w:unhideWhenUsed="0"/>
-    <w:lsdException w:name="Light List Accent 3" w:semiHidden="0" w:uiPriority="61" w:unhideWhenUsed="0"/>
-    <w:lsdException w:name="Light Grid Accent 3" w:semiHidden="0" w:uiPriority="62" w:unhideWhenUsed="0"/>
-    <w:lsdException w:name="Medium Shading 1 Accent 3" w:semiHidden="0" w:uiPriority="63" w:unhideWhenUsed="0"/>
-    <w:lsdException w:name="Medium Shading 2 Accent 3" w:semiHidden="0" w:uiPriority="64" w:unhideWhenUsed="0"/>
-    <w:lsdException w:name="Medium List 1 Accent 3" w:semiHidden="0" w:uiPriority="65" w:unhideWhenUsed="0"/>
-    <w:lsdException w:name="Medium List 2 Accent 3" w:semiHidden="0" w:uiPriority="66" w:unhideWhenUsed="0"/>
-    <w:lsdException w:name="Medium Grid 1 Accent 3" w:semiHidden="0" w:uiPriority="67" w:unhideWhenUsed="0"/>
-    <w:lsdException w:name="Medium Grid 2 Accent 3" w:semiHidden="0" w:uiPriority="68" w:unhideWhenUsed="0"/>
-    <w:lsdException w:name="Medium Grid 3 Accent 3" w:semiHidden="0" w:uiPriority="69" w:unhideWhenUsed="0"/>
-    <w:lsdException w:name="Dark List Accent 3" w:semiHidden="0" w:uiPriority="70" w:unhideWhenUsed="0"/>
-    <w:lsdException w:name="Colorful Shading Accent 3" w:semiHidden="0" w:uiPriority="71" w:unhideWhenUsed="0"/>
-    <w:lsdException w:name="Colorful List Accent 3" w:semiHidden="0" w:uiPriority="72" w:unhideWhenUsed="0"/>
-    <w:lsdException w:name="Colorful Grid Accent 3" w:semiHidden="0" w:uiPriority="73" w:unhideWhenUsed="0"/>
-    <w:lsdException w:name="Light Shading Accent 4" w:semiHidden="0" w:uiPriority="60" w:unhideWhenUsed="0"/>
-    <w:lsdException w:name="Light List Accent 4" w:semiHidden="0" w:uiPriority="61" w:unhideWhenUsed="0"/>
-    <w:lsdException w:name="Light Grid Accent 4" w:semiHidden="0" w:uiPriority="62" w:unhideWhenUsed="0"/>
-    <w:lsdException w:name="Medium Shading 1 Accent 4" w:semiHidden="0" w:uiPriority="63" w:unhideWhenUsed="0"/>
-    <w:lsdException w:name="Medium Shading 2 Accent 4" w:semiHidden="0" w:uiPriority="64" w:unhideWhenUsed="0"/>
-    <w:lsdException w:name="Medium List 1 Accent 4" w:semiHidden="0" w:uiPriority="65" w:unhideWhenUsed="0"/>
-    <w:lsdException w:name="Medium List 2 Accent 4" w:semiHidden="0" w:uiPriority="66" w:unhideWhenUsed="0"/>
-    <w:lsdException w:name="Medium Grid 1 Accent 4" w:semiHidden="0" w:uiPriority="67" w:unhideWhenUsed="0"/>
-    <w:lsdException w:name="Medium Grid 2 Accent 4" w:semiHidden="0" w:uiPriority="68" w:unhideWhenUsed="0"/>
-    <w:lsdException w:name="Medium Grid 3 Accent 4" w:semiHidden="0" w:uiPriority="69" w:unhideWhenUsed="0"/>
-    <w:lsdException w:name="Dark List Accent 4" w:semiHidden="0" w:uiPriority="70" w:unhideWhenUsed="0"/>
-    <w:lsdException w:name="Colorful Shading Accent 4" w:semiHidden="0" w:uiPriority="71" w:unhideWhenUsed="0"/>
-    <w:lsdException w:name="Colorful List Accent 4" w:semiHidden="0" w:uiPriority="72" w:unhideWhenUsed="0"/>
-    <w:lsdException w:name="Colorful Grid Accent 4" w:semiHidden="0" w:uiPriority="73" w:unhideWhenUsed="0"/>
-    <w:lsdException w:name="Light Shading Accent 5" w:semiHidden="0" w:uiPriority="60" w:unhideWhenUsed="0"/>
-    <w:lsdException w:name="Light List Accent 5" w:semiHidden="0" w:uiPriority="61" w:unhideWhenUsed="0"/>
-    <w:lsdException w:name="Light Grid Accent 5" w:semiHidden="0" w:uiPriority="62" w:unhideWhenUsed="0"/>
-    <w:lsdException w:name="Medium Shading 1 Accent 5" w:semiHidden="0" w:uiPriority="63" w:unhideWhenUsed="0"/>
-    <w:lsdException w:name="Medium Shading 2 Accent 5" w:semiHidden="0" w:uiPriority="64" w:unhideWhenUsed="0"/>
-    <w:lsdException w:name="Medium List 1 Accent 5" w:semiHidden="0" w:uiPriority="65" w:unhideWhenUsed="0"/>
-    <w:lsdException w:name="Medium List 2 Accent 5" w:semiHidden="0" w:uiPriority="66" w:unhideWhenUsed="0"/>
-    <w:lsdException w:name="Medium Grid 1 Accent 5" w:semiHidden="0" w:uiPriority="67" w:unhideWhenUsed="0"/>
-    <w:lsdException w:name="Medium Grid 2 Accent 5" w:semiHidden="0" w:uiPriority="68" w:unhideWhenUsed="0"/>
-    <w:lsdException w:name="Medium Grid 3 Accent 5" w:semiHidden="0" w:uiPriority="69" w:unhideWhenUsed="0"/>
-    <w:lsdException w:name="Dark List Accent 5" w:semiHidden="0" w:uiPriority="70" w:unhideWhenUsed="0"/>
-    <w:lsdException w:name="Colorful Shading Accent 5" w:semiHidden="0" w:uiPriority="71" w:unhideWhenUsed="0"/>
-    <w:lsdException w:name="Colorful List Accent 5" w:semiHidden="0" w:uiPriority="72" w:unhideWhenUsed="0"/>
-    <w:lsdException w:name="Colorful Grid Accent 5" w:semiHidden="0" w:uiPriority="73" w:unhideWhenUsed="0"/>
-    <w:lsdException w:name="Light Shading Accent 6" w:semiHidden="0" w:uiPriority="60" w:unhideWhenUsed="0"/>
-    <w:lsdException w:name="Light List Accent 6" w:semiHidden="0" w:uiPriority="61" w:unhideWhenUsed="0"/>
-    <w:lsdException w:name="Light Grid Accent 6" w:semiHidden="0" w:uiPriority="62" w:unhideWhenUsed="0"/>
-    <w:lsdException w:name="Medium Shading 1 Accent 6" w:semiHidden="0" w:uiPriority="63" w:unhideWhenUsed="0"/>
-    <w:lsdException w:name="Medium Shading 2 Accent 6" w:semiHidden="0" w:uiPriority="64" w:unhideWhenUsed="0"/>
-    <w:lsdException w:name="Medium List 1 Accent 6" w:semiHidden="0" w:uiPriority="65" w:unhideWhenUsed="0"/>
-    <w:lsdException w:name="Medium List 2 Accent 6" w:semiHidden="0" w:uiPriority="66" w:unhideWhenUsed="0"/>
-    <w:lsdException w:name="Medium Grid 1 Accent 6" w:semiHidden="0" w:uiPriority="67" w:unhideWhenUsed="0"/>
-    <w:lsdException w:name="Medium Grid 2 Accent 6" w:semiHidden="0" w:uiPriority="68" w:unhideWhenUsed="0"/>
-    <w:lsdException w:name="Medium Grid 3 Accent 6" w:semiHidden="0" w:uiPriority="69" w:unhideWhenUsed="0"/>
-    <w:lsdException w:name="Dark List Accent 6" w:semiHidden="0" w:uiPriority="70" w:unhideWhenUsed="0"/>
-    <w:lsdException w:name="Colorful Shading Accent 6" w:semiHidden="0" w:uiPriority="71" w:unhideWhenUsed="0"/>
-    <w:lsdException w:name="Colorful List Accent 6" w:semiHidden="0" w:uiPriority="72" w:unhideWhenUsed="0"/>
-    <w:lsdException w:name="Colorful Grid Accent 6" w:semiHidden="0" w:uiPriority="73" w:unhideWhenUsed="0"/>
-    <w:lsdException w:name="Subtle Emphasis" w:semiHidden="0" w:uiPriority="19" w:unhideWhenUsed="0" w:qFormat="1"/>
-    <w:lsdException w:name="Intense Emphasis" w:semiHidden="0" w:uiPriority="21" w:unhideWhenUsed="0" w:qFormat="1"/>
-    <w:lsdException w:name="Subtle Reference" w:semiHidden="0" w:uiPriority="31" w:unhideWhenUsed="0" w:qFormat="1"/>
-    <w:lsdException w:name="Intense Reference" w:semiHidden="0" w:uiPriority="32" w:unhideWhenUsed="0" w:qFormat="1"/>
-    <w:lsdException w:name="Book Title" w:semiHidden="0" w:uiPriority="33" w:unhideWhenUsed="0" w:qFormat="1"/>
-    <w:lsdException w:name="Bibliography" w:uiPriority="37"/>
-    <w:lsdException w:name="TOC Heading" w:uiPriority="39" w:qFormat="1"/>
+  <w:latentStyles w:defLockedState="0" w:defUIPriority="99" w:defSemiHidden="0" w:defUnhideWhenUsed="0" w:defQFormat="0" w:count="376">
+    <w:lsdException w:name="Normal" w:uiPriority="0" w:qFormat="1"/>
+    <w:lsdException w:name="heading 1" w:uiPriority="9" w:qFormat="1"/>
+    <w:lsdException w:name="heading 2" w:semiHidden="1" w:uiPriority="9" w:unhideWhenUsed="1" w:qFormat="1"/>
+    <w:lsdException w:name="heading 3" w:semiHidden="1" w:uiPriority="9" w:unhideWhenUsed="1" w:qFormat="1"/>
+    <w:lsdException w:name="heading 4" w:semiHidden="1" w:uiPriority="9" w:unhideWhenUsed="1" w:qFormat="1"/>
+    <w:lsdException w:name="heading 5" w:semiHidden="1" w:uiPriority="9" w:unhideWhenUsed="1" w:qFormat="1"/>
+    <w:lsdException w:name="heading 6" w:semiHidden="1" w:uiPriority="9" w:unhideWhenUsed="1" w:qFormat="1"/>
+    <w:lsdException w:name="heading 7" w:semiHidden="1" w:uiPriority="9" w:unhideWhenUsed="1" w:qFormat="1"/>
+    <w:lsdException w:name="heading 8" w:semiHidden="1" w:uiPriority="9" w:unhideWhenUsed="1" w:qFormat="1"/>
+    <w:lsdException w:name="heading 9" w:semiHidden="1" w:uiPriority="9" w:unhideWhenUsed="1" w:qFormat="1"/>
+    <w:lsdException w:name="index 1" w:semiHidden="1" w:unhideWhenUsed="1"/>
+    <w:lsdException w:name="index 2" w:semiHidden="1" w:unhideWhenUsed="1"/>
+    <w:lsdException w:name="index 3" w:semiHidden="1" w:unhideWhenUsed="1"/>
+    <w:lsdException w:name="index 4" w:semiHidden="1" w:unhideWhenUsed="1"/>
+    <w:lsdException w:name="index 5" w:semiHidden="1" w:unhideWhenUsed="1"/>
+    <w:lsdException w:name="index 6" w:semiHidden="1" w:unhideWhenUsed="1"/>
+    <w:lsdException w:name="index 7" w:semiHidden="1" w:unhideWhenUsed="1"/>
+    <w:lsdException w:name="index 8" w:semiHidden="1" w:unhideWhenUsed="1"/>
+    <w:lsdException w:name="index 9" w:semiHidden="1" w:unhideWhenUsed="1"/>
+    <w:lsdException w:name="toc 1" w:semiHidden="1" w:uiPriority="39" w:unhideWhenUsed="1"/>
+    <w:lsdException w:name="toc 2" w:semiHidden="1" w:uiPriority="39" w:unhideWhenUsed="1"/>
+    <w:lsdException w:name="toc 3" w:semiHidden="1" w:uiPriority="39" w:unhideWhenUsed="1"/>
+    <w:lsdException w:name="toc 4" w:semiHidden="1" w:uiPriority="39" w:unhideWhenUsed="1"/>
+    <w:lsdException w:name="toc 5" w:semiHidden="1" w:uiPriority="39" w:unhideWhenUsed="1"/>
+    <w:lsdException w:name="toc 6" w:semiHidden="1" w:uiPriority="39" w:unhideWhenUsed="1"/>
+    <w:lsdException w:name="toc 7" w:semiHidden="1" w:uiPriority="39" w:unhideWhenUsed="1"/>
+    <w:lsdException w:name="toc 8" w:semiHidden="1" w:uiPriority="39" w:unhideWhenUsed="1"/>
+    <w:lsdException w:name="toc 9" w:semiHidden="1" w:uiPriority="39" w:unhideWhenUsed="1"/>
+    <w:lsdException w:name="Normal Indent" w:semiHidden="1" w:unhideWhenUsed="1"/>
+    <w:lsdException w:name="footnote text" w:semiHidden="1" w:unhideWhenUsed="1"/>
+    <w:lsdException w:name="annotation text" w:semiHidden="1" w:unhideWhenUsed="1"/>
+    <w:lsdException w:name="header" w:semiHidden="1" w:unhideWhenUsed="1"/>
+    <w:lsdException w:name="footer" w:semiHidden="1" w:unhideWhenUsed="1"/>
+    <w:lsdException w:name="index heading" w:semiHidden="1" w:unhideWhenUsed="1"/>
+    <w:lsdException w:name="caption" w:semiHidden="1" w:uiPriority="35" w:unhideWhenUsed="1" w:qFormat="1"/>
+    <w:lsdException w:name="table of figures" w:semiHidden="1" w:unhideWhenUsed="1"/>
+    <w:lsdException w:name="envelope address" w:semiHidden="1" w:unhideWhenUsed="1"/>
+    <w:lsdException w:name="envelope return" w:semiHidden="1" w:unhideWhenUsed="1"/>
+    <w:lsdException w:name="footnote reference" w:semiHidden="1" w:unhideWhenUsed="1"/>
+    <w:lsdException w:name="annotation reference" w:semiHidden="1" w:unhideWhenUsed="1"/>
+    <w:lsdException w:name="line number" w:semiHidden="1" w:unhideWhenUsed="1"/>
+    <w:lsdException w:name="page number" w:semiHidden="1" w:unhideWhenUsed="1"/>
+    <w:lsdException w:name="endnote reference" w:semiHidden="1" w:unhideWhenUsed="1"/>
+    <w:lsdException w:name="endnote text" w:semiHidden="1" w:unhideWhenUsed="1"/>
+    <w:lsdException w:name="table of authorities" w:semiHidden="1" w:unhideWhenUsed="1"/>
+    <w:lsdException w:name="macro" w:semiHidden="1" w:unhideWhenUsed="1"/>
+    <w:lsdException w:name="toa heading" w:semiHidden="1" w:unhideWhenUsed="1"/>
+    <w:lsdException w:name="List" w:semiHidden="1" w:unhideWhenUsed="1"/>
+    <w:lsdException w:name="List Bullet" w:semiHidden="1" w:unhideWhenUsed="1"/>
+    <w:lsdException w:name="List Number" w:semiHidden="1" w:unhideWhenUsed="1"/>
+    <w:lsdException w:name="List 2" w:semiHidden="1" w:unhideWhenUsed="1"/>
+    <w:lsdException w:name="List 3" w:semiHidden="1" w:unhideWhenUsed="1"/>
+    <w:lsdException w:name="List 4" w:semiHidden="1" w:unhideWhenUsed="1"/>
+    <w:lsdException w:name="List 5" w:semiHidden="1" w:unhideWhenUsed="1"/>
+    <w:lsdException w:name="List Bullet 2" w:semiHidden="1" w:unhideWhenUsed="1"/>
+    <w:lsdException w:name="List Bullet 3" w:semiHidden="1" w:unhideWhenUsed="1"/>
+    <w:lsdException w:name="List Bullet 4" w:semiHidden="1" w:unhideWhenUsed="1"/>
+    <w:lsdException w:name="List Bullet 5" w:semiHidden="1" w:unhideWhenUsed="1"/>
+    <w:lsdException w:name="List Number 2" w:semiHidden="1" w:unhideWhenUsed="1"/>
+    <w:lsdException w:name="List Number 3" w:semiHidden="1" w:unhideWhenUsed="1"/>
+    <w:lsdException w:name="List Number 4" w:semiHidden="1" w:unhideWhenUsed="1"/>
+    <w:lsdException w:name="List Number 5" w:semiHidden="1" w:unhideWhenUsed="1"/>
+    <w:lsdException w:name="Title" w:uiPriority="10" w:qFormat="1"/>
+    <w:lsdException w:name="Closing" w:semiHidden="1" w:unhideWhenUsed="1"/>
+    <w:lsdException w:name="Signature" w:semiHidden="1" w:unhideWhenUsed="1"/>
+    <w:lsdException w:name="Default Paragraph Font" w:semiHidden="1" w:uiPriority="1" w:unhideWhenUsed="1"/>
+    <w:lsdException w:name="Body Text" w:semiHidden="1" w:unhideWhenUsed="1"/>
+    <w:lsdException w:name="Body Text Indent" w:semiHidden="1" w:unhideWhenUsed="1"/>
+    <w:lsdException w:name="List Continue" w:semiHidden="1" w:unhideWhenUsed="1"/>
+    <w:lsdException w:name="List Continue 2" w:semiHidden="1" w:unhideWhenUsed="1"/>
+    <w:lsdException w:name="List Continue 3" w:semiHidden="1" w:unhideWhenUsed="1"/>
+    <w:lsdException w:name="List Continue 4" w:semiHidden="1" w:unhideWhenUsed="1"/>
+    <w:lsdException w:name="List Continue 5" w:semiHidden="1" w:unhideWhenUsed="1"/>
+    <w:lsdException w:name="Message Header" w:semiHidden="1" w:unhideWhenUsed="1"/>
+    <w:lsdException w:name="Subtitle" w:uiPriority="11" w:qFormat="1"/>
+    <w:lsdException w:name="Salutation" w:semiHidden="1" w:unhideWhenUsed="1"/>
+    <w:lsdException w:name="Date" w:semiHidden="1" w:unhideWhenUsed="1"/>
+    <w:lsdException w:name="Body Text First Indent" w:semiHidden="1" w:unhideWhenUsed="1"/>
+    <w:lsdException w:name="Body Text First Indent 2" w:semiHidden="1" w:unhideWhenUsed="1"/>
+    <w:lsdException w:name="Note Heading" w:semiHidden="1" w:unhideWhenUsed="1"/>
+    <w:lsdException w:name="Body Text 2" w:semiHidden="1" w:unhideWhenUsed="1"/>
+    <w:lsdException w:name="Body Text 3" w:semiHidden="1" w:unhideWhenUsed="1"/>
+    <w:lsdException w:name="Body Text Indent 2" w:semiHidden="1" w:unhideWhenUsed="1"/>
+    <w:lsdException w:name="Body Text Indent 3" w:semiHidden="1" w:unhideWhenUsed="1"/>
+    <w:lsdException w:name="Block Text" w:semiHidden="1" w:unhideWhenUsed="1"/>
+    <w:lsdException w:name="Hyperlink" w:semiHidden="1" w:unhideWhenUsed="1"/>
+    <w:lsdException w:name="FollowedHyperlink" w:semiHidden="1" w:unhideWhenUsed="1"/>
+    <w:lsdException w:name="Strong" w:uiPriority="22" w:qFormat="1"/>
+    <w:lsdException w:name="Emphasis" w:uiPriority="20" w:qFormat="1"/>
+    <w:lsdException w:name="Document Map" w:semiHidden="1" w:unhideWhenUsed="1"/>
+    <w:lsdException w:name="Plain Text" w:semiHidden="1" w:unhideWhenUsed="1"/>
+    <w:lsdException w:name="E-mail Signature" w:semiHidden="1" w:unhideWhenUsed="1"/>
+    <w:lsdException w:name="HTML Top of Form" w:semiHidden="1" w:unhideWhenUsed="1"/>
+    <w:lsdException w:name="HTML Bottom of Form" w:semiHidden="1" w:unhideWhenUsed="1"/>
+    <w:lsdException w:name="Normal (Web)" w:semiHidden="1" w:unhideWhenUsed="1"/>
+    <w:lsdException w:name="HTML Acronym" w:semiHidden="1" w:unhideWhenUsed="1"/>
+    <w:lsdException w:name="HTML Address" w:semiHidden="1" w:unhideWhenUsed="1"/>
+    <w:lsdException w:name="HTML Cite" w:semiHidden="1" w:unhideWhenUsed="1"/>
+    <w:lsdException w:name="HTML Code" w:semiHidden="1" w:unhideWhenUsed="1"/>
+    <w:lsdException w:name="HTML Definition" w:semiHidden="1" w:unhideWhenUsed="1"/>
+    <w:lsdException w:name="HTML Keyboard" w:semiHidden="1" w:unhideWhenUsed="1"/>
+    <w:lsdException w:name="HTML Preformatted" w:semiHidden="1" w:unhideWhenUsed="1"/>
+    <w:lsdException w:name="HTML Sample" w:semiHidden="1" w:unhideWhenUsed="1"/>
+    <w:lsdException w:name="HTML Typewriter" w:semiHidden="1" w:unhideWhenUsed="1"/>
+    <w:lsdException w:name="HTML Variable" w:semiHidden="1" w:unhideWhenUsed="1"/>
+    <w:lsdException w:name="Normal Table" w:semiHidden="1" w:unhideWhenUsed="1"/>
+    <w:lsdException w:name="annotation subject" w:semiHidden="1" w:unhideWhenUsed="1"/>
+    <w:lsdException w:name="No List" w:semiHidden="1" w:unhideWhenUsed="1"/>
+    <w:lsdException w:name="Outline List 1" w:semiHidden="1" w:unhideWhenUsed="1"/>
+    <w:lsdException w:name="Outline List 2" w:semiHidden="1" w:unhideWhenUsed="1"/>
+    <w:lsdException w:name="Outline List 3" w:semiHidden="1" w:unhideWhenUsed="1"/>
+    <w:lsdException w:name="Table Simple 1" w:semiHidden="1" w:unhideWhenUsed="1"/>
+    <w:lsdException w:name="Table Simple 2" w:semiHidden="1" w:unhideWhenUsed="1"/>
+    <w:lsdException w:name="Table Simple 3" w:semiHidden="1" w:unhideWhenUsed="1"/>
+    <w:lsdException w:name="Table Classic 1" w:semiHidden="1" w:unhideWhenUsed="1"/>
+    <w:lsdException w:name="Table Classic 2" w:semiHidden="1" w:unhideWhenUsed="1"/>
+    <w:lsdException w:name="Table Classic 3" w:semiHidden="1" w:unhideWhenUsed="1"/>
+    <w:lsdException w:name="Table Classic 4" w:semiHidden="1" w:unhideWhenUsed="1"/>
+    <w:lsdException w:name="Table Colorful 1" w:semiHidden="1" w:unhideWhenUsed="1"/>
+    <w:lsdException w:name="Table Colorful 2" w:semiHidden="1" w:unhideWhenUsed="1"/>
+    <w:lsdException w:name="Table Colorful 3" w:semiHidden="1" w:unhideWhenUsed="1"/>
+    <w:lsdException w:name="Table Columns 1" w:semiHidden="1" w:unhideWhenUsed="1"/>
+    <w:lsdException w:name="Table Columns 2" w:semiHidden="1" w:unhideWhenUsed="1"/>
+    <w:lsdException w:name="Table Columns 3" w:semiHidden="1" w:unhideWhenUsed="1"/>
+    <w:lsdException w:name="Table Columns 4" w:semiHidden="1" w:unhideWhenUsed="1"/>
+    <w:lsdException w:name="Table Columns 5" w:semiHidden="1" w:unhideWhenUsed="1"/>
+    <w:lsdException w:name="Table Grid 1" w:semiHidden="1" w:unhideWhenUsed="1"/>
+    <w:lsdException w:name="Table Grid 2" w:semiHidden="1" w:unhideWhenUsed="1"/>
+    <w:lsdException w:name="Table Grid 3" w:semiHidden="1" w:unhideWhenUsed="1"/>
+    <w:lsdException w:name="Table Grid 4" w:semiHidden="1" w:unhideWhenUsed="1"/>
+    <w:lsdException w:name="Table Grid 5" w:semiHidden="1" w:unhideWhenUsed="1"/>
+    <w:lsdException w:name="Table Grid 6" w:semiHidden="1" w:unhideWhenUsed="1"/>
+    <w:lsdException w:name="Table Grid 7" w:semiHidden="1" w:unhideWhenUsed="1"/>
+    <w:lsdException w:name="Table Grid 8" w:semiHidden="1" w:unhideWhenUsed="1"/>
+    <w:lsdException w:name="Table List 1" w:semiHidden="1" w:unhideWhenUsed="1"/>
+    <w:lsdException w:name="Table List 2" w:semiHidden="1" w:unhideWhenUsed="1"/>
+    <w:lsdException w:name="Table List 3" w:semiHidden="1" w:unhideWhenUsed="1"/>
+    <w:lsdException w:name="Table List 4" w:semiHidden="1" w:unhideWhenUsed="1"/>
+    <w:lsdException w:name="Table List 5" w:semiHidden="1" w:unhideWhenUsed="1"/>
+    <w:lsdException w:name="Table List 6" w:semiHidden="1" w:unhideWhenUsed="1"/>
+    <w:lsdException w:name="Table List 7" w:semiHidden="1" w:unhideWhenUsed="1"/>
+    <w:lsdException w:name="Table List 8" w:semiHidden="1" w:unhideWhenUsed="1"/>
+    <w:lsdException w:name="Table 3D effects 1" w:semiHidden="1" w:unhideWhenUsed="1"/>
+    <w:lsdException w:name="Table 3D effects 2" w:semiHidden="1" w:unhideWhenUsed="1"/>
+    <w:lsdException w:name="Table 3D effects 3" w:semiHidden="1" w:unhideWhenUsed="1"/>
+    <w:lsdException w:name="Table Contemporary" w:semiHidden="1" w:unhideWhenUsed="1"/>
+    <w:lsdException w:name="Table Elegant" w:semiHidden="1" w:unhideWhenUsed="1"/>
+    <w:lsdException w:name="Table Professional" w:semiHidden="1" w:unhideWhenUsed="1"/>
+    <w:lsdException w:name="Table Subtle 1" w:semiHidden="1" w:unhideWhenUsed="1"/>
+    <w:lsdException w:name="Table Subtle 2" w:semiHidden="1" w:unhideWhenUsed="1"/>
+    <w:lsdException w:name="Table Web 1" w:semiHidden="1" w:unhideWhenUsed="1"/>
+    <w:lsdException w:name="Table Web 2" w:semiHidden="1" w:unhideWhenUsed="1"/>
+    <w:lsdException w:name="Table Web 3" w:semiHidden="1" w:unhideWhenUsed="1"/>
+    <w:lsdException w:name="Balloon Text" w:semiHidden="1" w:unhideWhenUsed="1"/>
+    <w:lsdException w:name="Table Grid" w:uiPriority="39"/>
+    <w:lsdException w:name="Table Theme" w:semiHidden="1" w:unhideWhenUsed="1"/>
+    <w:lsdException w:name="Placeholder Text" w:semiHidden="1"/>
+    <w:lsdException w:name="No Spacing" w:uiPriority="1" w:qFormat="1"/>
+    <w:lsdException w:name="Light Shading" w:uiPriority="60"/>
+    <w:lsdException w:name="Light List" w:uiPriority="61"/>
+    <w:lsdException w:name="Light Grid" w:uiPriority="62"/>
+    <w:lsdException w:name="Medium Shading 1" w:uiPriority="63"/>
+    <w:lsdException w:name="Medium Shading 2" w:uiPriority="64"/>
+    <w:lsdException w:name="Medium List 1" w:uiPriority="65"/>
+    <w:lsdException w:name="Medium List 2" w:uiPriority="66"/>
+    <w:lsdException w:name="Medium Grid 1" w:uiPriority="67"/>
+    <w:lsdException w:name="Medium Grid 2" w:uiPriority="68"/>
+    <w:lsdException w:name="Medium Grid 3" w:uiPriority="69"/>
+    <w:lsdException w:name="Dark List" w:uiPriority="70"/>
+    <w:lsdException w:name="Colorful Shading" w:uiPriority="71"/>
+    <w:lsdException w:name="Colorful List" w:uiPriority="72"/>
+    <w:lsdException w:name="Colorful Grid" w:uiPriority="73"/>
+    <w:lsdException w:name="Light Shading Accent 1" w:uiPriority="60"/>
+    <w:lsdException w:name="Light List Accent 1" w:uiPriority="61"/>
+    <w:lsdException w:name="Light Grid Accent 1" w:uiPriority="62"/>
+    <w:lsdException w:name="Medium Shading 1 Accent 1" w:uiPriority="63"/>
+    <w:lsdException w:name="Medium Shading 2 Accent 1" w:uiPriority="64"/>
+    <w:lsdException w:name="Medium List 1 Accent 1" w:uiPriority="65"/>
+    <w:lsdException w:name="Revision" w:semiHidden="1"/>
+    <w:lsdException w:name="List Paragraph" w:uiPriority="34" w:qFormat="1"/>
+    <w:lsdException w:name="Quote" w:uiPriority="29" w:qFormat="1"/>
+    <w:lsdException w:name="Intense Quote" w:uiPriority="30" w:qFormat="1"/>
+    <w:lsdException w:name="Medium List 2 Accent 1" w:uiPriority="66"/>
+    <w:lsdException w:name="Medium Grid 1 Accent 1" w:uiPriority="67"/>
+    <w:lsdException w:name="Medium Grid 2 Accent 1" w:uiPriority="68"/>
+    <w:lsdException w:name="Medium Grid 3 Accent 1" w:uiPriority="69"/>
+    <w:lsdException w:name="Dark List Accent 1" w:uiPriority="70"/>
+    <w:lsdException w:name="Colorful Shading Accent 1" w:uiPriority="71"/>
+    <w:lsdException w:name="Colorful List Accent 1" w:uiPriority="72"/>
+    <w:lsdException w:name="Colorful Grid Accent 1" w:uiPriority="73"/>
+    <w:lsdException w:name="Light Shading Accent 2" w:uiPriority="60"/>
+    <w:lsdException w:name="Light List Accent 2" w:uiPriority="61"/>
+    <w:lsdException w:name="Light Grid Accent 2" w:uiPriority="62"/>
+    <w:lsdException w:name="Medium Shading 1 Accent 2" w:uiPriority="63"/>
+    <w:lsdException w:name="Medium Shading 2 Accent 2" w:uiPriority="64"/>
+    <w:lsdException w:name="Medium List 1 Accent 2" w:uiPriority="65"/>
+    <w:lsdException w:name="Medium List 2 Accent 2" w:uiPriority="66"/>
+    <w:lsdException w:name="Medium Grid 1 Accent 2" w:uiPriority="67"/>
+    <w:lsdException w:name="Medium Grid 2 Accent 2" w:uiPriority="68"/>
+    <w:lsdException w:name="Medium Grid 3 Accent 2" w:uiPriority="69"/>
+    <w:lsdException w:name="Dark List Accent 2" w:uiPriority="70"/>
+    <w:lsdException w:name="Colorful Shading Accent 2" w:uiPriority="71"/>
+    <w:lsdException w:name="Colorful List Accent 2" w:uiPriority="72"/>
+    <w:lsdException w:name="Colorful Grid Accent 2" w:uiPriority="73"/>
+    <w:lsdException w:name="Light Shading Accent 3" w:uiPriority="60"/>
+    <w:lsdException w:name="Light List Accent 3" w:uiPriority="61"/>
+    <w:lsdException w:name="Light Grid Accent 3" w:uiPriority="62"/>
+    <w:lsdException w:name="Medium Shading 1 Accent 3" w:uiPriority="63"/>
+    <w:lsdException w:name="Medium Shading 2 Accent 3" w:uiPriority="64"/>
+    <w:lsdException w:name="Medium List 1 Accent 3" w:uiPriority="65"/>
+    <w:lsdException w:name="Medium List 2 Accent 3" w:uiPriority="66"/>
+    <w:lsdException w:name="Medium Grid 1 Accent 3" w:uiPriority="67"/>
+    <w:lsdException w:name="Medium Grid 2 Accent 3" w:uiPriority="68"/>
+    <w:lsdException w:name="Medium Grid 3 Accent 3" w:uiPriority="69"/>
+    <w:lsdException w:name="Dark List Accent 3" w:uiPriority="70"/>
+    <w:lsdException w:name="Colorful Shading Accent 3" w:uiPriority="71"/>
+    <w:lsdException w:name="Colorful List Accent 3" w:uiPriority="72"/>
+    <w:lsdException w:name="Colorful Grid Accent 3" w:uiPriority="73"/>
+    <w:lsdException w:name="Light Shading Accent 4" w:uiPriority="60"/>
+    <w:lsdException w:name="Light List Accent 4" w:uiPriority="61"/>
+    <w:lsdException w:name="Light Grid Accent 4" w:uiPriority="62"/>
+    <w:lsdException w:name="Medium Shading 1 Accent 4" w:uiPriority="63"/>
+    <w:lsdException w:name="Medium Shading 2 Accent 4" w:uiPriority="64"/>
+    <w:lsdException w:name="Medium List 1 Accent 4" w:uiPriority="65"/>
+    <w:lsdException w:name="Medium List 2 Accent 4" w:uiPriority="66"/>
+    <w:lsdException w:name="Medium Grid 1 Accent 4" w:uiPriority="67"/>
+    <w:lsdException w:name="Medium Grid 2 Accent 4" w:uiPriority="68"/>
+    <w:lsdException w:name="Medium Grid 3 Accent 4" w:uiPriority="69"/>
+    <w:lsdException w:name="Dark List Accent 4" w:uiPriority="70"/>
+    <w:lsdException w:name="Colorful Shading Accent 4" w:uiPriority="71"/>
+    <w:lsdException w:name="Colorful List Accent 4" w:uiPriority="72"/>
+    <w:lsdException w:name="Colorful Grid Accent 4" w:uiPriority="73"/>
+    <w:lsdException w:name="Light Shading Accent 5" w:uiPriority="60"/>
+    <w:lsdException w:name="Light List Accent 5" w:uiPriority="61"/>
+    <w:lsdException w:name="Light Grid Accent 5" w:uiPriority="62"/>
+    <w:lsdException w:name="Medium Shading 1 Accent 5" w:uiPriority="63"/>
+    <w:lsdException w:name="Medium Shading 2 Accent 5" w:uiPriority="64"/>
+    <w:lsdException w:name="Medium List 1 Accent 5" w:uiPriority="65"/>
+    <w:lsdException w:name="Medium List 2 Accent 5" w:uiPriority="66"/>
+    <w:lsdException w:name="Medium Grid 1 Accent 5" w:uiPriority="67"/>
+    <w:lsdException w:name="Medium Grid 2 Accent 5" w:uiPriority="68"/>
+    <w:lsdException w:name="Medium Grid 3 Accent 5" w:uiPriority="69"/>
+    <w:lsdException w:name="Dark List Accent 5" w:uiPriority="70"/>
+    <w:lsdException w:name="Colorful Shading Accent 5" w:uiPriority="71"/>
+    <w:lsdException w:name="Colorful List Accent 5" w:uiPriority="72"/>
+    <w:lsdException w:name="Colorful Grid Accent 5" w:uiPriority="73"/>
+    <w:lsdException w:name="Light Shading Accent 6" w:uiPriority="60"/>
+    <w:lsdException w:name="Light List Accent 6" w:uiPriority="61"/>
+    <w:lsdException w:name="Light Grid Accent 6" w:uiPriority="62"/>
+    <w:lsdException w:name="Medium Shading 1 Accent 6" w:uiPriority="63"/>
+    <w:lsdException w:name="Medium Shading 2 Accent 6" w:uiPriority="64"/>
+    <w:lsdException w:name="Medium List 1 Accent 6" w:uiPriority="65"/>
+    <w:lsdException w:name="Medium List 2 Accent 6" w:uiPriority="66"/>
+    <w:lsdException w:name="Medium Grid 1 Accent 6" w:uiPriority="67"/>
+    <w:lsdException w:name="Medium Grid 2 Accent 6" w:uiPriority="68"/>
+    <w:lsdException w:name="Medium Grid 3 Accent 6" w:uiPriority="69"/>
+    <w:lsdException w:name="Dark List Accent 6" w:uiPriority="70"/>
+    <w:lsdException w:name="Colorful Shading Accent 6" w:uiPriority="71"/>
+    <w:lsdException w:name="Colorful List Accent 6" w:uiPriority="72"/>
+    <w:lsdException w:name="Colorful Grid Accent 6" w:uiPriority="73"/>
+    <w:lsdException w:name="Subtle Emphasis" w:uiPriority="19" w:qFormat="1"/>
+    <w:lsdException w:name="Intense Emphasis" w:uiPriority="21" w:qFormat="1"/>
+    <w:lsdException w:name="Subtle Reference" w:uiPriority="31" w:qFormat="1"/>
+    <w:lsdException w:name="Intense Reference" w:uiPriority="32" w:qFormat="1"/>
+    <w:lsdException w:name="Book Title" w:uiPriority="33" w:qFormat="1"/>
+    <w:lsdException w:name="Bibliography" w:semiHidden="1" w:uiPriority="37" w:unhideWhenUsed="1"/>
+    <w:lsdException w:name="TOC Heading" w:semiHidden="1" w:uiPriority="39" w:unhideWhenUsed="1" w:qFormat="1"/>
+    <w:lsdException w:name="Plain Table 5" w:semiHidden="1" w:unhideWhenUsed="1"/>
+    <w:lsdException w:name="Grid Table Light" w:semiHidden="1" w:unhideWhenUsed="1"/>
+    <w:lsdException w:name="Grid Table 1 Light" w:semiHidden="1" w:unhideWhenUsed="1"/>
+    <w:lsdException w:name="Grid Table 2" w:semiHidden="1" w:unhideWhenUsed="1"/>
+    <w:lsdException w:name="Grid Table 3" w:semiHidden="1" w:unhideWhenUsed="1"/>
+    <w:lsdException w:name="Grid Table 4" w:uiPriority="49"/>
+    <w:lsdException w:name="Grid Table 5 Dark" w:uiPriority="50"/>
+    <w:lsdException w:name="Grid Table 6 Colorful" w:uiPriority="51"/>
+    <w:lsdException w:name="Grid Table 7 Colorful" w:uiPriority="52"/>
+    <w:lsdException w:name="Grid Table 1 Light Accent 1" w:uiPriority="46"/>
+    <w:lsdException w:name="Grid Table 2 Accent 1" w:uiPriority="47"/>
+    <w:lsdException w:name="Grid Table 3 Accent 1" w:uiPriority="48"/>
+    <w:lsdException w:name="Grid Table 4 Accent 1" w:uiPriority="49"/>
+    <w:lsdException w:name="Grid Table 5 Dark Accent 1" w:uiPriority="50"/>
+    <w:lsdException w:name="Grid Table 6 Colorful Accent 1" w:uiPriority="51"/>
+    <w:lsdException w:name="Grid Table 7 Colorful Accent 1" w:uiPriority="52"/>
+    <w:lsdException w:name="Grid Table 1 Light Accent 2" w:uiPriority="46"/>
+    <w:lsdException w:name="Grid Table 2 Accent 2" w:uiPriority="47"/>
+    <w:lsdException w:name="Grid Table 3 Accent 2" w:uiPriority="48"/>
+    <w:lsdException w:name="Grid Table 4 Accent 2" w:uiPriority="49"/>
+    <w:lsdException w:name="Grid Table 5 Dark Accent 2" w:uiPriority="50"/>
+    <w:lsdException w:name="Grid Table 6 Colorful Accent 2" w:uiPriority="51"/>
+    <w:lsdException w:name="Grid Table 7 Colorful Accent 2" w:uiPriority="52"/>
+    <w:lsdException w:name="Grid Table 1 Light Accent 3" w:uiPriority="46"/>
+    <w:lsdException w:name="Grid Table 2 Accent 3" w:uiPriority="47"/>
+    <w:lsdException w:name="Grid Table 3 Accent 3" w:uiPriority="48"/>
+    <w:lsdException w:name="Grid Table 4 Accent 3" w:uiPriority="49"/>
+    <w:lsdException w:name="Grid Table 5 Dark Accent 3" w:uiPriority="50"/>
+    <w:lsdException w:name="Grid Table 6 Colorful Accent 3" w:uiPriority="51"/>
+    <w:lsdException w:name="Grid Table 7 Colorful Accent 3" w:uiPriority="52"/>
+    <w:lsdException w:name="Grid Table 1 Light Accent 4" w:uiPriority="46"/>
+    <w:lsdException w:name="Grid Table 2 Accent 4" w:uiPriority="47"/>
+    <w:lsdException w:name="Grid Table 3 Accent 4" w:uiPriority="48"/>
+    <w:lsdException w:name="Grid Table 4 Accent 4" w:uiPriority="49"/>
+    <w:lsdException w:name="Grid Table 5 Dark Accent 4" w:uiPriority="50"/>
+    <w:lsdException w:name="Grid Table 6 Colorful Accent 4" w:uiPriority="51"/>
+    <w:lsdException w:name="Grid Table 7 Colorful Accent 4" w:uiPriority="52"/>
+    <w:lsdException w:name="Grid Table 1 Light Accent 5" w:uiPriority="46"/>
+    <w:lsdException w:name="Grid Table 2 Accent 5" w:uiPriority="47"/>
+    <w:lsdException w:name="Grid Table 3 Accent 5" w:uiPriority="48"/>
+    <w:lsdException w:name="Grid Table 4 Accent 5" w:uiPriority="49"/>
+    <w:lsdException w:name="Grid Table 5 Dark Accent 5" w:uiPriority="50"/>
+    <w:lsdException w:name="Grid Table 6 Colorful Accent 5" w:uiPriority="51"/>
+    <w:lsdException w:name="Grid Table 7 Colorful Accent 5" w:uiPriority="52"/>
+    <w:lsdException w:name="Grid Table 1 Light Accent 6" w:uiPriority="46"/>
+    <w:lsdException w:name="Grid Table 2 Accent 6" w:uiPriority="47"/>
+    <w:lsdException w:name="Grid Table 3 Accent 6" w:uiPriority="48"/>
+    <w:lsdException w:name="Grid Table 4 Accent 6" w:uiPriority="49"/>
+    <w:lsdException w:name="Grid Table 5 Dark Accent 6" w:uiPriority="50"/>
+    <w:lsdException w:name="Grid Table 6 Colorful Accent 6" w:uiPriority="51"/>
+    <w:lsdException w:name="Grid Table 7 Colorful Accent 6" w:uiPriority="52"/>
+    <w:lsdException w:name="List Table 1 Light" w:uiPriority="46"/>
+    <w:lsdException w:name="List Table 2" w:uiPriority="47"/>
+    <w:lsdException w:name="List Table 3" w:uiPriority="48"/>
+    <w:lsdException w:name="List Table 4" w:uiPriority="49"/>
+    <w:lsdException w:name="List Table 5 Dark" w:uiPriority="50"/>
+    <w:lsdException w:name="List Table 6 Colorful" w:uiPriority="51"/>
+    <w:lsdException w:name="List Table 7 Colorful" w:uiPriority="52"/>
+    <w:lsdException w:name="List Table 1 Light Accent 1" w:uiPriority="46"/>
+    <w:lsdException w:name="List Table 2 Accent 1" w:uiPriority="47"/>
+    <w:lsdException w:name="List Table 3 Accent 1" w:uiPriority="48"/>
+    <w:lsdException w:name="List Table 4 Accent 1" w:uiPriority="49"/>
+    <w:lsdException w:name="List Table 5 Dark Accent 1" w:uiPriority="50"/>
+    <w:lsdException w:name="List Table 6 Colorful Accent 1" w:uiPriority="51"/>
+    <w:lsdException w:name="List Table 7 Colorful Accent 1" w:uiPriority="52"/>
+    <w:lsdException w:name="List Table 1 Light Accent 2" w:uiPriority="46"/>
+    <w:lsdException w:name="List Table 2 Accent 2" w:uiPriority="47"/>
+    <w:lsdException w:name="List Table 3 Accent 2" w:uiPriority="48"/>
+    <w:lsdException w:name="List Table 4 Accent 2" w:uiPriority="49"/>
+    <w:lsdException w:name="List Table 5 Dark Accent 2" w:uiPriority="50"/>
+    <w:lsdException w:name="List Table 6 Colorful Accent 2" w:uiPriority="51"/>
+    <w:lsdException w:name="List Table 7 Colorful Accent 2" w:uiPriority="52"/>
+    <w:lsdException w:name="List Table 1 Light Accent 3" w:uiPriority="46"/>
+    <w:lsdException w:name="List Table 2 Accent 3" w:uiPriority="47"/>
+    <w:lsdException w:name="List Table 3 Accent 3" w:uiPriority="48"/>
+    <w:lsdException w:name="List Table 4 Accent 3" w:uiPriority="49"/>
+    <w:lsdException w:name="List Table 5 Dark Accent 3" w:uiPriority="50"/>
+    <w:lsdException w:name="List Table 6 Colorful Accent 3" w:uiPriority="51"/>
+    <w:lsdException w:name="List Table 7 Colorful Accent 3" w:uiPriority="52"/>
+    <w:lsdException w:name="List Table 1 Light Accent 4" w:uiPriority="46"/>
+    <w:lsdException w:name="List Table 2 Accent 4" w:uiPriority="47"/>
+    <w:lsdException w:name="List Table 3 Accent 4" w:uiPriority="48"/>
+    <w:lsdException w:name="List Table 4 Accent 4" w:uiPriority="49"/>
+    <w:lsdException w:name="List Table 5 Dark Accent 4" w:uiPriority="50"/>
+    <w:lsdException w:name="List Table 6 Colorful Accent 4" w:uiPriority="51"/>
+    <w:lsdException w:name="List Table 7 Colorful Accent 4" w:uiPriority="52"/>
+    <w:lsdException w:name="List Table 1 Light Accent 5" w:uiPriority="46"/>
+    <w:lsdException w:name="List Table 2 Accent 5" w:uiPriority="47"/>
+    <w:lsdException w:name="List Table 3 Accent 5" w:uiPriority="48"/>
+    <w:lsdException w:name="List Table 4 Accent 5" w:uiPriority="49"/>
+    <w:lsdException w:name="List Table 5 Dark Accent 5" w:uiPriority="50"/>
+    <w:lsdException w:name="List Table 6 Colorful Accent 5" w:uiPriority="51"/>
+    <w:lsdException w:name="List Table 7 Colorful Accent 5" w:uiPriority="52"/>
+    <w:lsdException w:name="List Table 1 Light Accent 6" w:uiPriority="46"/>
+    <w:lsdException w:name="List Table 2 Accent 6" w:uiPriority="47"/>
+    <w:lsdException w:name="List Table 3 Accent 6" w:uiPriority="48"/>
+    <w:lsdException w:name="List Table 4 Accent 6" w:uiPriority="49"/>
+    <w:lsdException w:name="List Table 5 Dark Accent 6" w:uiPriority="50"/>
+    <w:lsdException w:name="List Table 6 Colorful Accent 6" w:uiPriority="51"/>
+    <w:lsdException w:name="List Table 7 Colorful Accent 6" w:uiPriority="52"/>
+    <w:lsdException w:name="Mention" w:semiHidden="1" w:unhideWhenUsed="1"/>
+    <w:lsdException w:name="Smart Hyperlink" w:semiHidden="1" w:unhideWhenUsed="1"/>
+    <w:lsdException w:name="Hashtag" w:semiHidden="1" w:unhideWhenUsed="1"/>
+    <w:lsdException w:name="Unresolved Mention" w:semiHidden="1" w:unhideWhenUsed="1"/>
+    <w:lsdException w:name="Smart Link" w:semiHidden="1" w:unhideWhenUsed="1"/>
   </w:latentStyles>
   <w:style w:type="paragraph" w:default="1" w:styleId="Normal">
     <w:name w:val="Normal"/>
@@ -13909,427 +14285,6 @@
     <w:tblPr>
       <w:tblStyleRowBandSize w:val="1"/>
       <w:tblStyleColBandSize w:val="1"/>
-      <w:tblInd w:w="0" w:type="dxa"/>
-      <w:tblCellMar>
-        <w:top w:w="100" w:type="dxa"/>
-        <w:left w:w="100" w:type="dxa"/>
-        <w:bottom w:w="100" w:type="dxa"/>
-        <w:right w:w="100" w:type="dxa"/>
-      </w:tblCellMar>
-    </w:tblPr>
-  </w:style>
-  <w:style w:type="paragraph" w:styleId="ListParagraph">
-    <w:name w:val="List Paragraph"/>
-    <w:basedOn w:val="Normal"/>
-    <w:uiPriority w:val="34"/>
-    <w:qFormat/>
-    <w:rsid w:val="00971634"/>
-    <w:pPr>
-      <w:ind w:left="720"/>
-      <w:contextualSpacing/>
-    </w:pPr>
-  </w:style>
-  <w:style w:type="character" w:styleId="Hyperlink">
-    <w:name w:val="Hyperlink"/>
-    <w:basedOn w:val="DefaultParagraphFont"/>
-    <w:uiPriority w:val="99"/>
-    <w:unhideWhenUsed/>
-    <w:rsid w:val="007054CB"/>
-    <w:rPr>
-      <w:color w:val="0000FF" w:themeColor="hyperlink"/>
-      <w:u w:val="single"/>
-    </w:rPr>
-  </w:style>
-  <w:style w:type="paragraph" w:styleId="BalloonText">
-    <w:name w:val="Balloon Text"/>
-    <w:basedOn w:val="Normal"/>
-    <w:link w:val="BalloonTextChar"/>
-    <w:uiPriority w:val="99"/>
-    <w:semiHidden/>
-    <w:unhideWhenUsed/>
-    <w:rsid w:val="007D71FA"/>
-    <w:pPr>
-      <w:spacing w:line="240" w:lineRule="auto"/>
-    </w:pPr>
-    <w:rPr>
-      <w:rFonts w:ascii="Lucida Grande" w:hAnsi="Lucida Grande" w:cs="Lucida Grande"/>
-      <w:sz w:val="18"/>
-      <w:szCs w:val="18"/>
-    </w:rPr>
-  </w:style>
-  <w:style w:type="character" w:customStyle="1" w:styleId="BalloonTextChar">
-    <w:name w:val="Balloon Text Char"/>
-    <w:basedOn w:val="DefaultParagraphFont"/>
-    <w:link w:val="BalloonText"/>
-    <w:uiPriority w:val="99"/>
-    <w:semiHidden/>
-    <w:rsid w:val="007D71FA"/>
-    <w:rPr>
-      <w:rFonts w:ascii="Lucida Grande" w:hAnsi="Lucida Grande" w:cs="Lucida Grande"/>
-      <w:sz w:val="18"/>
-      <w:szCs w:val="18"/>
-    </w:rPr>
-  </w:style>
-  <w:style w:type="paragraph" w:customStyle="1" w:styleId="Normal1">
-    <w:name w:val="Normal1"/>
-    <w:rsid w:val="00DC7013"/>
-    <w:pPr>
-      <w:spacing w:line="276" w:lineRule="auto"/>
-      <w:ind w:left="0"/>
-    </w:pPr>
-    <w:rPr>
-      <w:rFonts w:ascii="Arial" w:eastAsia="Arial" w:hAnsi="Arial" w:cs="Arial"/>
-      <w:color w:val="auto"/>
-      <w:sz w:val="22"/>
-      <w:szCs w:val="22"/>
-      <w:lang w:val="en" w:eastAsia="ja-JP"/>
-    </w:rPr>
-  </w:style>
-  <w:style w:type="character" w:styleId="FollowedHyperlink">
-    <w:name w:val="FollowedHyperlink"/>
-    <w:basedOn w:val="DefaultParagraphFont"/>
-    <w:uiPriority w:val="99"/>
-    <w:semiHidden/>
-    <w:unhideWhenUsed/>
-    <w:rsid w:val="00B755EE"/>
-    <w:rPr>
-      <w:color w:val="800080" w:themeColor="followedHyperlink"/>
-      <w:u w:val="single"/>
-    </w:rPr>
-  </w:style>
-</w:styles>
-</file>
-
-<file path=word/stylesWithEffects.xml><?xml version="1.0" encoding="utf-8"?>
-<w:styles xmlns:wpc="http://schemas.microsoft.com/office/word/2010/wordprocessingCanvas" xmlns:mo="http://schemas.microsoft.com/office/mac/office/2008/main" xmlns:mc="http://schemas.openxmlformats.org/markup-compatibility/2006" xmlns:mv="urn:schemas-microsoft-com:mac:vml" xmlns:o="urn:schemas-microsoft-com:office:office" xmlns:r="http://schemas.openxmlformats.org/officeDocument/2006/relationships" xmlns:m="http://schemas.openxmlformats.org/officeDocument/2006/math" xmlns:v="urn:schemas-microsoft-com:vml" xmlns:wp14="http://schemas.microsoft.com/office/word/2010/wordprocessingDrawing" xmlns:wp="http://schemas.openxmlformats.org/drawingml/2006/wordprocessingDrawing" xmlns:w10="urn:schemas-microsoft-com:office:word" xmlns:w="http://schemas.openxmlformats.org/wordprocessingml/2006/main" xmlns:w14="http://schemas.microsoft.com/office/word/2010/wordml" xmlns:wpg="http://schemas.microsoft.com/office/word/2010/wordprocessingGroup" xmlns:wpi="http://schemas.microsoft.com/office/word/2010/wordprocessingInk" xmlns:wne="http://schemas.microsoft.com/office/word/2006/wordml" xmlns:wps="http://schemas.microsoft.com/office/word/2010/wordprocessingShape" mc:Ignorable="w14 wp14">
-  <w:docDefaults>
-    <w:rPrDefault>
-      <w:rPr>
-        <w:rFonts w:ascii="Lato" w:eastAsia="Lato" w:hAnsi="Lato" w:cs="Lato"/>
-        <w:color w:val="595959"/>
-        <w:sz w:val="24"/>
-        <w:szCs w:val="24"/>
-        <w:lang w:val="en-US" w:eastAsia="en-US" w:bidi="ar-SA"/>
-      </w:rPr>
-    </w:rPrDefault>
-    <w:pPrDefault>
-      <w:pPr>
-        <w:spacing w:line="312" w:lineRule="auto"/>
-        <w:ind w:left="-6"/>
-      </w:pPr>
-    </w:pPrDefault>
-  </w:docDefaults>
-  <w:latentStyles w:defLockedState="0" w:defUIPriority="99" w:defSemiHidden="1" w:defUnhideWhenUsed="1" w:defQFormat="0" w:count="276">
-    <w:lsdException w:name="Normal" w:semiHidden="0" w:uiPriority="0" w:unhideWhenUsed="0" w:qFormat="1"/>
-    <w:lsdException w:name="heading 1" w:semiHidden="0" w:uiPriority="9" w:unhideWhenUsed="0" w:qFormat="1"/>
-    <w:lsdException w:name="heading 2" w:uiPriority="9" w:qFormat="1"/>
-    <w:lsdException w:name="heading 3" w:uiPriority="9" w:qFormat="1"/>
-    <w:lsdException w:name="heading 4" w:uiPriority="9" w:qFormat="1"/>
-    <w:lsdException w:name="heading 5" w:uiPriority="9" w:qFormat="1"/>
-    <w:lsdException w:name="heading 6" w:uiPriority="9" w:qFormat="1"/>
-    <w:lsdException w:name="heading 7" w:uiPriority="9" w:qFormat="1"/>
-    <w:lsdException w:name="heading 8" w:uiPriority="9" w:qFormat="1"/>
-    <w:lsdException w:name="heading 9" w:uiPriority="9" w:qFormat="1"/>
-    <w:lsdException w:name="toc 1" w:uiPriority="39"/>
-    <w:lsdException w:name="toc 2" w:uiPriority="39"/>
-    <w:lsdException w:name="toc 3" w:uiPriority="39"/>
-    <w:lsdException w:name="toc 4" w:uiPriority="39"/>
-    <w:lsdException w:name="toc 5" w:uiPriority="39"/>
-    <w:lsdException w:name="toc 6" w:uiPriority="39"/>
-    <w:lsdException w:name="toc 7" w:uiPriority="39"/>
-    <w:lsdException w:name="toc 8" w:uiPriority="39"/>
-    <w:lsdException w:name="toc 9" w:uiPriority="39"/>
-    <w:lsdException w:name="caption" w:uiPriority="35" w:qFormat="1"/>
-    <w:lsdException w:name="Title" w:semiHidden="0" w:uiPriority="10" w:unhideWhenUsed="0" w:qFormat="1"/>
-    <w:lsdException w:name="Default Paragraph Font" w:uiPriority="1"/>
-    <w:lsdException w:name="Subtitle" w:semiHidden="0" w:uiPriority="11" w:unhideWhenUsed="0" w:qFormat="1"/>
-    <w:lsdException w:name="Strong" w:semiHidden="0" w:uiPriority="22" w:unhideWhenUsed="0" w:qFormat="1"/>
-    <w:lsdException w:name="Emphasis" w:semiHidden="0" w:uiPriority="20" w:unhideWhenUsed="0" w:qFormat="1"/>
-    <w:lsdException w:name="Normal Table" w:semiHidden="0" w:unhideWhenUsed="0"/>
-    <w:lsdException w:name="Table Subtle 1" w:semiHidden="0" w:unhideWhenUsed="0"/>
-    <w:lsdException w:name="Table Web 2" w:semiHidden="0" w:unhideWhenUsed="0"/>
-    <w:lsdException w:name="Table Web 3" w:semiHidden="0" w:unhideWhenUsed="0"/>
-    <w:lsdException w:name="Table Grid" w:semiHidden="0" w:uiPriority="39" w:unhideWhenUsed="0"/>
-    <w:lsdException w:name="Note Level 1" w:semiHidden="0" w:unhideWhenUsed="0"/>
-    <w:lsdException w:name="Note Level 2" w:semiHidden="0" w:unhideWhenUsed="0"/>
-    <w:lsdException w:name="Note Level 3" w:semiHidden="0" w:unhideWhenUsed="0"/>
-    <w:lsdException w:name="Note Level 4" w:semiHidden="0" w:unhideWhenUsed="0"/>
-    <w:lsdException w:name="Note Level 5" w:semiHidden="0" w:unhideWhenUsed="0"/>
-    <w:lsdException w:name="Note Level 6" w:semiHidden="0" w:unhideWhenUsed="0"/>
-    <w:lsdException w:name="Note Level 7" w:semiHidden="0" w:unhideWhenUsed="0"/>
-    <w:lsdException w:name="Note Level 8" w:semiHidden="0" w:unhideWhenUsed="0"/>
-    <w:lsdException w:name="Note Level 9" w:semiHidden="0" w:unhideWhenUsed="0"/>
-    <w:lsdException w:name="Placeholder Text" w:unhideWhenUsed="0"/>
-    <w:lsdException w:name="No Spacing" w:semiHidden="0" w:uiPriority="1" w:unhideWhenUsed="0" w:qFormat="1"/>
-    <w:lsdException w:name="Light Shading" w:semiHidden="0" w:uiPriority="60" w:unhideWhenUsed="0"/>
-    <w:lsdException w:name="Light List" w:semiHidden="0" w:uiPriority="61" w:unhideWhenUsed="0"/>
-    <w:lsdException w:name="Light Grid" w:semiHidden="0" w:uiPriority="62" w:unhideWhenUsed="0"/>
-    <w:lsdException w:name="Medium Shading 1" w:semiHidden="0" w:uiPriority="63" w:unhideWhenUsed="0"/>
-    <w:lsdException w:name="Medium Shading 2" w:semiHidden="0" w:uiPriority="64" w:unhideWhenUsed="0"/>
-    <w:lsdException w:name="Medium List 1" w:semiHidden="0" w:uiPriority="65" w:unhideWhenUsed="0"/>
-    <w:lsdException w:name="Medium List 2" w:semiHidden="0" w:uiPriority="66" w:unhideWhenUsed="0"/>
-    <w:lsdException w:name="Medium Grid 1" w:semiHidden="0" w:uiPriority="67" w:unhideWhenUsed="0"/>
-    <w:lsdException w:name="Medium Grid 2" w:semiHidden="0" w:uiPriority="68" w:unhideWhenUsed="0"/>
-    <w:lsdException w:name="Medium Grid 3" w:semiHidden="0" w:uiPriority="69" w:unhideWhenUsed="0"/>
-    <w:lsdException w:name="Dark List" w:semiHidden="0" w:uiPriority="70" w:unhideWhenUsed="0"/>
-    <w:lsdException w:name="Colorful Shading" w:semiHidden="0" w:uiPriority="71" w:unhideWhenUsed="0"/>
-    <w:lsdException w:name="Colorful List" w:semiHidden="0" w:uiPriority="72" w:unhideWhenUsed="0"/>
-    <w:lsdException w:name="Colorful Grid" w:semiHidden="0" w:uiPriority="73" w:unhideWhenUsed="0"/>
-    <w:lsdException w:name="Light Shading Accent 1" w:semiHidden="0" w:uiPriority="60" w:unhideWhenUsed="0"/>
-    <w:lsdException w:name="Light List Accent 1" w:semiHidden="0" w:uiPriority="61" w:unhideWhenUsed="0"/>
-    <w:lsdException w:name="Light Grid Accent 1" w:semiHidden="0" w:uiPriority="62" w:unhideWhenUsed="0"/>
-    <w:lsdException w:name="Medium Shading 1 Accent 1" w:semiHidden="0" w:uiPriority="63" w:unhideWhenUsed="0"/>
-    <w:lsdException w:name="Medium Shading 2 Accent 1" w:semiHidden="0" w:uiPriority="64" w:unhideWhenUsed="0"/>
-    <w:lsdException w:name="Medium List 1 Accent 1" w:semiHidden="0" w:uiPriority="65" w:unhideWhenUsed="0"/>
-    <w:lsdException w:name="Revision" w:unhideWhenUsed="0"/>
-    <w:lsdException w:name="List Paragraph" w:semiHidden="0" w:uiPriority="34" w:unhideWhenUsed="0" w:qFormat="1"/>
-    <w:lsdException w:name="Quote" w:semiHidden="0" w:uiPriority="29" w:unhideWhenUsed="0" w:qFormat="1"/>
-    <w:lsdException w:name="Intense Quote" w:semiHidden="0" w:uiPriority="30" w:unhideWhenUsed="0" w:qFormat="1"/>
-    <w:lsdException w:name="Medium List 2 Accent 1" w:semiHidden="0" w:uiPriority="66" w:unhideWhenUsed="0"/>
-    <w:lsdException w:name="Medium Grid 1 Accent 1" w:semiHidden="0" w:uiPriority="67" w:unhideWhenUsed="0"/>
-    <w:lsdException w:name="Medium Grid 2 Accent 1" w:semiHidden="0" w:uiPriority="68" w:unhideWhenUsed="0"/>
-    <w:lsdException w:name="Medium Grid 3 Accent 1" w:semiHidden="0" w:uiPriority="69" w:unhideWhenUsed="0"/>
-    <w:lsdException w:name="Dark List Accent 1" w:semiHidden="0" w:uiPriority="70" w:unhideWhenUsed="0"/>
-    <w:lsdException w:name="Colorful Shading Accent 1" w:semiHidden="0" w:uiPriority="71" w:unhideWhenUsed="0"/>
-    <w:lsdException w:name="Colorful List Accent 1" w:semiHidden="0" w:uiPriority="72" w:unhideWhenUsed="0"/>
-    <w:lsdException w:name="Colorful Grid Accent 1" w:semiHidden="0" w:uiPriority="73" w:unhideWhenUsed="0"/>
-    <w:lsdException w:name="Light Shading Accent 2" w:semiHidden="0" w:uiPriority="60" w:unhideWhenUsed="0"/>
-    <w:lsdException w:name="Light List Accent 2" w:semiHidden="0" w:uiPriority="61" w:unhideWhenUsed="0"/>
-    <w:lsdException w:name="Light Grid Accent 2" w:semiHidden="0" w:uiPriority="62" w:unhideWhenUsed="0"/>
-    <w:lsdException w:name="Medium Shading 1 Accent 2" w:semiHidden="0" w:uiPriority="63" w:unhideWhenUsed="0"/>
-    <w:lsdException w:name="Medium Shading 2 Accent 2" w:semiHidden="0" w:uiPriority="64" w:unhideWhenUsed="0"/>
-    <w:lsdException w:name="Medium List 1 Accent 2" w:semiHidden="0" w:uiPriority="65" w:unhideWhenUsed="0"/>
-    <w:lsdException w:name="Medium List 2 Accent 2" w:semiHidden="0" w:uiPriority="66" w:unhideWhenUsed="0"/>
-    <w:lsdException w:name="Medium Grid 1 Accent 2" w:semiHidden="0" w:uiPriority="67" w:unhideWhenUsed="0"/>
-    <w:lsdException w:name="Medium Grid 2 Accent 2" w:semiHidden="0" w:uiPriority="68" w:unhideWhenUsed="0"/>
-    <w:lsdException w:name="Medium Grid 3 Accent 2" w:semiHidden="0" w:uiPriority="69" w:unhideWhenUsed="0"/>
-    <w:lsdException w:name="Dark List Accent 2" w:semiHidden="0" w:uiPriority="70" w:unhideWhenUsed="0"/>
-    <w:lsdException w:name="Colorful Shading Accent 2" w:semiHidden="0" w:uiPriority="71" w:unhideWhenUsed="0"/>
-    <w:lsdException w:name="Colorful List Accent 2" w:semiHidden="0" w:uiPriority="72" w:unhideWhenUsed="0"/>
-    <w:lsdException w:name="Colorful Grid Accent 2" w:semiHidden="0" w:uiPriority="73" w:unhideWhenUsed="0"/>
-    <w:lsdException w:name="Light Shading Accent 3" w:semiHidden="0" w:uiPriority="60" w:unhideWhenUsed="0"/>
-    <w:lsdException w:name="Light List Accent 3" w:semiHidden="0" w:uiPriority="61" w:unhideWhenUsed="0"/>
-    <w:lsdException w:name="Light Grid Accent 3" w:semiHidden="0" w:uiPriority="62" w:unhideWhenUsed="0"/>
-    <w:lsdException w:name="Medium Shading 1 Accent 3" w:semiHidden="0" w:uiPriority="63" w:unhideWhenUsed="0"/>
-    <w:lsdException w:name="Medium Shading 2 Accent 3" w:semiHidden="0" w:uiPriority="64" w:unhideWhenUsed="0"/>
-    <w:lsdException w:name="Medium List 1 Accent 3" w:semiHidden="0" w:uiPriority="65" w:unhideWhenUsed="0"/>
-    <w:lsdException w:name="Medium List 2 Accent 3" w:semiHidden="0" w:uiPriority="66" w:unhideWhenUsed="0"/>
-    <w:lsdException w:name="Medium Grid 1 Accent 3" w:semiHidden="0" w:uiPriority="67" w:unhideWhenUsed="0"/>
-    <w:lsdException w:name="Medium Grid 2 Accent 3" w:semiHidden="0" w:uiPriority="68" w:unhideWhenUsed="0"/>
-    <w:lsdException w:name="Medium Grid 3 Accent 3" w:semiHidden="0" w:uiPriority="69" w:unhideWhenUsed="0"/>
-    <w:lsdException w:name="Dark List Accent 3" w:semiHidden="0" w:uiPriority="70" w:unhideWhenUsed="0"/>
-    <w:lsdException w:name="Colorful Shading Accent 3" w:semiHidden="0" w:uiPriority="71" w:unhideWhenUsed="0"/>
-    <w:lsdException w:name="Colorful List Accent 3" w:semiHidden="0" w:uiPriority="72" w:unhideWhenUsed="0"/>
-    <w:lsdException w:name="Colorful Grid Accent 3" w:semiHidden="0" w:uiPriority="73" w:unhideWhenUsed="0"/>
-    <w:lsdException w:name="Light Shading Accent 4" w:semiHidden="0" w:uiPriority="60" w:unhideWhenUsed="0"/>
-    <w:lsdException w:name="Light List Accent 4" w:semiHidden="0" w:uiPriority="61" w:unhideWhenUsed="0"/>
-    <w:lsdException w:name="Light Grid Accent 4" w:semiHidden="0" w:uiPriority="62" w:unhideWhenUsed="0"/>
-    <w:lsdException w:name="Medium Shading 1 Accent 4" w:semiHidden="0" w:uiPriority="63" w:unhideWhenUsed="0"/>
-    <w:lsdException w:name="Medium Shading 2 Accent 4" w:semiHidden="0" w:uiPriority="64" w:unhideWhenUsed="0"/>
-    <w:lsdException w:name="Medium List 1 Accent 4" w:semiHidden="0" w:uiPriority="65" w:unhideWhenUsed="0"/>
-    <w:lsdException w:name="Medium List 2 Accent 4" w:semiHidden="0" w:uiPriority="66" w:unhideWhenUsed="0"/>
-    <w:lsdException w:name="Medium Grid 1 Accent 4" w:semiHidden="0" w:uiPriority="67" w:unhideWhenUsed="0"/>
-    <w:lsdException w:name="Medium Grid 2 Accent 4" w:semiHidden="0" w:uiPriority="68" w:unhideWhenUsed="0"/>
-    <w:lsdException w:name="Medium Grid 3 Accent 4" w:semiHidden="0" w:uiPriority="69" w:unhideWhenUsed="0"/>
-    <w:lsdException w:name="Dark List Accent 4" w:semiHidden="0" w:uiPriority="70" w:unhideWhenUsed="0"/>
-    <w:lsdException w:name="Colorful Shading Accent 4" w:semiHidden="0" w:uiPriority="71" w:unhideWhenUsed="0"/>
-    <w:lsdException w:name="Colorful List Accent 4" w:semiHidden="0" w:uiPriority="72" w:unhideWhenUsed="0"/>
-    <w:lsdException w:name="Colorful Grid Accent 4" w:semiHidden="0" w:uiPriority="73" w:unhideWhenUsed="0"/>
-    <w:lsdException w:name="Light Shading Accent 5" w:semiHidden="0" w:uiPriority="60" w:unhideWhenUsed="0"/>
-    <w:lsdException w:name="Light List Accent 5" w:semiHidden="0" w:uiPriority="61" w:unhideWhenUsed="0"/>
-    <w:lsdException w:name="Light Grid Accent 5" w:semiHidden="0" w:uiPriority="62" w:unhideWhenUsed="0"/>
-    <w:lsdException w:name="Medium Shading 1 Accent 5" w:semiHidden="0" w:uiPriority="63" w:unhideWhenUsed="0"/>
-    <w:lsdException w:name="Medium Shading 2 Accent 5" w:semiHidden="0" w:uiPriority="64" w:unhideWhenUsed="0"/>
-    <w:lsdException w:name="Medium List 1 Accent 5" w:semiHidden="0" w:uiPriority="65" w:unhideWhenUsed="0"/>
-    <w:lsdException w:name="Medium List 2 Accent 5" w:semiHidden="0" w:uiPriority="66" w:unhideWhenUsed="0"/>
-    <w:lsdException w:name="Medium Grid 1 Accent 5" w:semiHidden="0" w:uiPriority="67" w:unhideWhenUsed="0"/>
-    <w:lsdException w:name="Medium Grid 2 Accent 5" w:semiHidden="0" w:uiPriority="68" w:unhideWhenUsed="0"/>
-    <w:lsdException w:name="Medium Grid 3 Accent 5" w:semiHidden="0" w:uiPriority="69" w:unhideWhenUsed="0"/>
-    <w:lsdException w:name="Dark List Accent 5" w:semiHidden="0" w:uiPriority="70" w:unhideWhenUsed="0"/>
-    <w:lsdException w:name="Colorful Shading Accent 5" w:semiHidden="0" w:uiPriority="71" w:unhideWhenUsed="0"/>
-    <w:lsdException w:name="Colorful List Accent 5" w:semiHidden="0" w:uiPriority="72" w:unhideWhenUsed="0"/>
-    <w:lsdException w:name="Colorful Grid Accent 5" w:semiHidden="0" w:uiPriority="73" w:unhideWhenUsed="0"/>
-    <w:lsdException w:name="Light Shading Accent 6" w:semiHidden="0" w:uiPriority="60" w:unhideWhenUsed="0"/>
-    <w:lsdException w:name="Light List Accent 6" w:semiHidden="0" w:uiPriority="61" w:unhideWhenUsed="0"/>
-    <w:lsdException w:name="Light Grid Accent 6" w:semiHidden="0" w:uiPriority="62" w:unhideWhenUsed="0"/>
-    <w:lsdException w:name="Medium Shading 1 Accent 6" w:semiHidden="0" w:uiPriority="63" w:unhideWhenUsed="0"/>
-    <w:lsdException w:name="Medium Shading 2 Accent 6" w:semiHidden="0" w:uiPriority="64" w:unhideWhenUsed="0"/>
-    <w:lsdException w:name="Medium List 1 Accent 6" w:semiHidden="0" w:uiPriority="65" w:unhideWhenUsed="0"/>
-    <w:lsdException w:name="Medium List 2 Accent 6" w:semiHidden="0" w:uiPriority="66" w:unhideWhenUsed="0"/>
-    <w:lsdException w:name="Medium Grid 1 Accent 6" w:semiHidden="0" w:uiPriority="67" w:unhideWhenUsed="0"/>
-    <w:lsdException w:name="Medium Grid 2 Accent 6" w:semiHidden="0" w:uiPriority="68" w:unhideWhenUsed="0"/>
-    <w:lsdException w:name="Medium Grid 3 Accent 6" w:semiHidden="0" w:uiPriority="69" w:unhideWhenUsed="0"/>
-    <w:lsdException w:name="Dark List Accent 6" w:semiHidden="0" w:uiPriority="70" w:unhideWhenUsed="0"/>
-    <w:lsdException w:name="Colorful Shading Accent 6" w:semiHidden="0" w:uiPriority="71" w:unhideWhenUsed="0"/>
-    <w:lsdException w:name="Colorful List Accent 6" w:semiHidden="0" w:uiPriority="72" w:unhideWhenUsed="0"/>
-    <w:lsdException w:name="Colorful Grid Accent 6" w:semiHidden="0" w:uiPriority="73" w:unhideWhenUsed="0"/>
-    <w:lsdException w:name="Subtle Emphasis" w:semiHidden="0" w:uiPriority="19" w:unhideWhenUsed="0" w:qFormat="1"/>
-    <w:lsdException w:name="Intense Emphasis" w:semiHidden="0" w:uiPriority="21" w:unhideWhenUsed="0" w:qFormat="1"/>
-    <w:lsdException w:name="Subtle Reference" w:semiHidden="0" w:uiPriority="31" w:unhideWhenUsed="0" w:qFormat="1"/>
-    <w:lsdException w:name="Intense Reference" w:semiHidden="0" w:uiPriority="32" w:unhideWhenUsed="0" w:qFormat="1"/>
-    <w:lsdException w:name="Book Title" w:semiHidden="0" w:uiPriority="33" w:unhideWhenUsed="0" w:qFormat="1"/>
-    <w:lsdException w:name="Bibliography" w:uiPriority="37"/>
-    <w:lsdException w:name="TOC Heading" w:uiPriority="39" w:qFormat="1"/>
-  </w:latentStyles>
-  <w:style w:type="paragraph" w:default="1" w:styleId="Normal">
-    <w:name w:val="Normal"/>
-  </w:style>
-  <w:style w:type="paragraph" w:styleId="Heading1">
-    <w:name w:val="heading 1"/>
-    <w:basedOn w:val="Normal"/>
-    <w:next w:val="Normal"/>
-    <w:pPr>
-      <w:keepNext/>
-      <w:keepLines/>
-      <w:spacing w:line="276" w:lineRule="auto"/>
-      <w:outlineLvl w:val="0"/>
-    </w:pPr>
-    <w:rPr>
-      <w:rFonts w:ascii="Raleway" w:eastAsia="Raleway" w:hAnsi="Raleway" w:cs="Raleway"/>
-      <w:b/>
-      <w:color w:val="1A1A1A"/>
-      <w:sz w:val="40"/>
-      <w:szCs w:val="40"/>
-    </w:rPr>
-  </w:style>
-  <w:style w:type="paragraph" w:styleId="Heading2">
-    <w:name w:val="heading 2"/>
-    <w:basedOn w:val="Normal"/>
-    <w:next w:val="Normal"/>
-    <w:pPr>
-      <w:keepNext/>
-      <w:keepLines/>
-      <w:outlineLvl w:val="1"/>
-    </w:pPr>
-    <w:rPr>
-      <w:b/>
-      <w:color w:val="1A1A1A"/>
-    </w:rPr>
-  </w:style>
-  <w:style w:type="paragraph" w:styleId="Heading3">
-    <w:name w:val="heading 3"/>
-    <w:basedOn w:val="Normal"/>
-    <w:next w:val="Normal"/>
-    <w:pPr>
-      <w:keepNext/>
-      <w:keepLines/>
-      <w:outlineLvl w:val="2"/>
-    </w:pPr>
-    <w:rPr>
-      <w:color w:val="1A9988"/>
-    </w:rPr>
-  </w:style>
-  <w:style w:type="paragraph" w:styleId="Heading4">
-    <w:name w:val="heading 4"/>
-    <w:basedOn w:val="Normal"/>
-    <w:next w:val="Normal"/>
-    <w:pPr>
-      <w:keepNext/>
-      <w:keepLines/>
-      <w:outlineLvl w:val="3"/>
-    </w:pPr>
-    <w:rPr>
-      <w:color w:val="666666"/>
-    </w:rPr>
-  </w:style>
-  <w:style w:type="paragraph" w:styleId="Heading5">
-    <w:name w:val="heading 5"/>
-    <w:basedOn w:val="Normal"/>
-    <w:next w:val="Normal"/>
-    <w:pPr>
-      <w:keepNext/>
-      <w:keepLines/>
-      <w:spacing w:before="240" w:after="80"/>
-      <w:outlineLvl w:val="4"/>
-    </w:pPr>
-    <w:rPr>
-      <w:color w:val="666666"/>
-      <w:sz w:val="22"/>
-      <w:szCs w:val="22"/>
-    </w:rPr>
-  </w:style>
-  <w:style w:type="paragraph" w:styleId="Heading6">
-    <w:name w:val="heading 6"/>
-    <w:basedOn w:val="Normal"/>
-    <w:next w:val="Normal"/>
-    <w:pPr>
-      <w:keepNext/>
-      <w:keepLines/>
-      <w:spacing w:before="240" w:after="80"/>
-      <w:outlineLvl w:val="5"/>
-    </w:pPr>
-    <w:rPr>
-      <w:i/>
-      <w:color w:val="666666"/>
-      <w:sz w:val="22"/>
-      <w:szCs w:val="22"/>
-    </w:rPr>
-  </w:style>
-  <w:style w:type="character" w:default="1" w:styleId="DefaultParagraphFont">
-    <w:name w:val="Default Paragraph Font"/>
-    <w:uiPriority w:val="1"/>
-    <w:semiHidden/>
-    <w:unhideWhenUsed/>
-  </w:style>
-  <w:style w:type="table" w:default="1" w:styleId="TableNormal">
-    <w:name w:val="Normal Table"/>
-    <w:uiPriority w:val="99"/>
-    <w:semiHidden/>
-    <w:unhideWhenUsed/>
-    <w:tblPr>
-      <w:tblInd w:w="0" w:type="dxa"/>
-      <w:tblCellMar>
-        <w:top w:w="0" w:type="dxa"/>
-        <w:left w:w="108" w:type="dxa"/>
-        <w:bottom w:w="0" w:type="dxa"/>
-        <w:right w:w="108" w:type="dxa"/>
-      </w:tblCellMar>
-    </w:tblPr>
-  </w:style>
-  <w:style w:type="numbering" w:default="1" w:styleId="NoList">
-    <w:name w:val="No List"/>
-    <w:uiPriority w:val="99"/>
-    <w:semiHidden/>
-    <w:unhideWhenUsed/>
-  </w:style>
-  <w:style w:type="paragraph" w:styleId="Title">
-    <w:name w:val="Title"/>
-    <w:basedOn w:val="Normal"/>
-    <w:next w:val="Normal"/>
-    <w:pPr>
-      <w:keepNext/>
-      <w:keepLines/>
-      <w:spacing w:line="240" w:lineRule="auto"/>
-    </w:pPr>
-    <w:rPr>
-      <w:rFonts w:ascii="Raleway" w:eastAsia="Raleway" w:hAnsi="Raleway" w:cs="Raleway"/>
-      <w:b/>
-      <w:color w:val="1A1A1A"/>
-      <w:sz w:val="96"/>
-      <w:szCs w:val="96"/>
-    </w:rPr>
-  </w:style>
-  <w:style w:type="paragraph" w:styleId="Subtitle">
-    <w:name w:val="Subtitle"/>
-    <w:basedOn w:val="Normal"/>
-    <w:next w:val="Normal"/>
-    <w:pPr>
-      <w:keepNext/>
-      <w:keepLines/>
-    </w:pPr>
-    <w:rPr>
-      <w:b/>
-      <w:color w:val="666666"/>
-      <w:sz w:val="40"/>
-      <w:szCs w:val="40"/>
-    </w:rPr>
-  </w:style>
-  <w:style w:type="table" w:customStyle="1" w:styleId="a">
-    <w:basedOn w:val="TableNormal"/>
-    <w:tblPr>
-      <w:tblStyleRowBandSize w:val="1"/>
-      <w:tblStyleColBandSize w:val="1"/>
-      <w:tblInd w:w="0" w:type="dxa"/>
       <w:tblCellMar>
         <w:top w:w="100" w:type="dxa"/>
         <w:left w:w="100" w:type="dxa"/>

</xml_diff>